<commit_message>
Połączenie pracy Rafała bo nie ma worda
W razie ptorzeby jego efekt jego podrozdziału jest w commicie poprzednim w pliku o rozszerzeniu ODT - ja tylko łacze w jeden dokumnt.
</commit_message>
<xml_diff>
--- a/Dokumentacja/DokumentacjaPandronka.docx
+++ b/Dokumentacja/DokumentacjaPandronka.docx
@@ -179,7 +179,7 @@
           <w:r>
             <w:fldChar w:fldCharType="separate"/>
           </w:r>
-          <w:hyperlink w:anchor="_Toc52726839" w:history="1">
+          <w:hyperlink w:anchor="_Toc55750824" w:history="1">
             <w:r>
               <w:rPr>
                 <w:rStyle w:val="Hipercze"/>
@@ -206,7 +206,7 @@
                 <w:noProof/>
                 <w:webHidden/>
               </w:rPr>
-              <w:instrText xml:space="preserve"> PAGEREF _Toc52726839 \h </w:instrText>
+              <w:instrText xml:space="preserve"> PAGEREF _Toc55750824 \h </w:instrText>
             </w:r>
             <w:r>
               <w:rPr>
@@ -251,7 +251,7 @@
               <w:szCs w:val="22"/>
             </w:rPr>
           </w:pPr>
-          <w:hyperlink w:anchor="_Toc52726840" w:history="1">
+          <w:hyperlink w:anchor="_Toc55750825" w:history="1">
             <w:r>
               <w:rPr>
                 <w:rStyle w:val="Hipercze"/>
@@ -294,7 +294,7 @@
                 <w:noProof/>
                 <w:webHidden/>
               </w:rPr>
-              <w:instrText xml:space="preserve"> PAGEREF _Toc52726840 \h </w:instrText>
+              <w:instrText xml:space="preserve"> PAGEREF _Toc55750825 \h </w:instrText>
             </w:r>
             <w:r>
               <w:rPr>
@@ -339,7 +339,7 @@
               <w:szCs w:val="22"/>
             </w:rPr>
           </w:pPr>
-          <w:hyperlink w:anchor="_Toc52726841" w:history="1">
+          <w:hyperlink w:anchor="_Toc55750826" w:history="1">
             <w:r>
               <w:rPr>
                 <w:rStyle w:val="Hipercze"/>
@@ -361,7 +361,7 @@
                 <w:rStyle w:val="Hipercze"/>
                 <w:noProof/>
               </w:rPr>
-              <w:t>Michał</w:t>
+              <w:t>Glovo</w:t>
             </w:r>
             <w:r>
               <w:rPr>
@@ -382,7 +382,7 @@
                 <w:noProof/>
                 <w:webHidden/>
               </w:rPr>
-              <w:instrText xml:space="preserve"> PAGEREF _Toc52726841 \h </w:instrText>
+              <w:instrText xml:space="preserve"> PAGEREF _Toc55750826 \h </w:instrText>
             </w:r>
             <w:r>
               <w:rPr>
@@ -427,13 +427,13 @@
               <w:szCs w:val="22"/>
             </w:rPr>
           </w:pPr>
-          <w:hyperlink w:anchor="_Toc52726842" w:history="1">
+          <w:hyperlink w:anchor="_Toc55750827" w:history="1">
             <w:r>
               <w:rPr>
                 <w:rStyle w:val="Hipercze"/>
                 <w:noProof/>
               </w:rPr>
-              <w:t>1.3</w:t>
+              <w:t>1.1</w:t>
             </w:r>
             <w:r>
               <w:rPr>
@@ -449,7 +449,7 @@
                 <w:rStyle w:val="Hipercze"/>
                 <w:noProof/>
               </w:rPr>
-              <w:t>Rafał</w:t>
+              <w:t>ABER SKLEP</w:t>
             </w:r>
             <w:r>
               <w:rPr>
@@ -470,7 +470,7 @@
                 <w:noProof/>
                 <w:webHidden/>
               </w:rPr>
-              <w:instrText xml:space="preserve"> PAGEREF _Toc52726842 \h </w:instrText>
+              <w:instrText xml:space="preserve"> PAGEREF _Toc55750827 \h </w:instrText>
             </w:r>
             <w:r>
               <w:rPr>
@@ -490,7 +490,7 @@
                 <w:noProof/>
                 <w:webHidden/>
               </w:rPr>
-              <w:t>4</w:t>
+              <w:t>6</w:t>
             </w:r>
             <w:r>
               <w:rPr>
@@ -531,7 +531,7 @@
       <w:pPr>
         <w:pStyle w:val="Heading1beznumeru"/>
       </w:pPr>
-      <w:bookmarkStart w:id="0" w:name="_Toc52726839"/>
+      <w:bookmarkStart w:id="0" w:name="_Toc55750824"/>
       <w:r>
         <w:lastRenderedPageBreak/>
         <w:t>Analiza stanu zastanego</w:t>
@@ -542,7 +542,7 @@
       <w:pPr>
         <w:pStyle w:val="Nagwek2"/>
       </w:pPr>
-      <w:bookmarkStart w:id="1" w:name="_Toc52726840"/>
+      <w:bookmarkStart w:id="1" w:name="_Toc55750825"/>
       <w:r>
         <w:t xml:space="preserve">Uber </w:t>
       </w:r>
@@ -732,10 +732,12 @@
       <w:pPr>
         <w:pStyle w:val="Nagwek2"/>
       </w:pPr>
+      <w:bookmarkStart w:id="2" w:name="_Toc55750826"/>
       <w:proofErr w:type="spellStart"/>
       <w:r>
         <w:t>Glovo</w:t>
       </w:r>
+      <w:bookmarkEnd w:id="2"/>
       <w:proofErr w:type="spellEnd"/>
     </w:p>
     <w:p>
@@ -1015,22 +1017,490 @@
     <w:p>
       <w:pPr>
         <w:pStyle w:val="Nagwek2"/>
-      </w:pPr>
-      <w:bookmarkStart w:id="2" w:name="_Toc52726842"/>
-      <w:r>
-        <w:t>Rafał</w:t>
-      </w:r>
-      <w:bookmarkEnd w:id="2"/>
-    </w:p>
-    <w:p>
-      <w:pPr>
-        <w:pStyle w:val="Nagwek1"/>
         <w:numPr>
           <w:ilvl w:val="0"/>
-          <w:numId w:val="0"/>
+          <w:numId w:val="8"/>
         </w:numPr>
-        <w:ind w:left="360"/>
-      </w:pPr>
+      </w:pPr>
+      <w:bookmarkStart w:id="3" w:name="_Toc55750585"/>
+      <w:bookmarkStart w:id="4" w:name="_Toc55750827"/>
+      <w:r>
+        <w:t>ABER SKLEP</w:t>
+      </w:r>
+      <w:bookmarkEnd w:id="3"/>
+      <w:bookmarkEnd w:id="4"/>
+    </w:p>
+    <w:p>
+      <w:r>
+        <w:rPr>
+          <w:noProof/>
+        </w:rPr>
+        <w:drawing>
+          <wp:inline distT="0" distB="0" distL="0" distR="0" wp14:anchorId="4EDCA10B" wp14:editId="011B1245">
+            <wp:extent cx="5332884" cy="1685925"/>
+            <wp:effectExtent l="0" t="0" r="1270" b="0"/>
+            <wp:docPr id="3" name="Obraz 3"/>
+            <wp:cNvGraphicFramePr>
+              <a:graphicFrameLocks xmlns:a="http://schemas.openxmlformats.org/drawingml/2006/main" noChangeAspect="1"/>
+            </wp:cNvGraphicFramePr>
+            <a:graphic xmlns:a="http://schemas.openxmlformats.org/drawingml/2006/main">
+              <a:graphicData uri="http://schemas.openxmlformats.org/drawingml/2006/picture">
+                <pic:pic xmlns:pic="http://schemas.openxmlformats.org/drawingml/2006/picture">
+                  <pic:nvPicPr>
+                    <pic:cNvPr id="0" name="Picture 1"/>
+                    <pic:cNvPicPr>
+                      <a:picLocks noChangeAspect="1" noChangeArrowheads="1"/>
+                    </pic:cNvPicPr>
+                  </pic:nvPicPr>
+                  <pic:blipFill>
+                    <a:blip r:embed="rId9">
+                      <a:extLst>
+                        <a:ext uri="{28A0092B-C50C-407E-A947-70E740481C1C}">
+                          <a14:useLocalDpi xmlns:a14="http://schemas.microsoft.com/office/drawing/2010/main" val="0"/>
+                        </a:ext>
+                      </a:extLst>
+                    </a:blip>
+                    <a:srcRect/>
+                    <a:stretch>
+                      <a:fillRect/>
+                    </a:stretch>
+                  </pic:blipFill>
+                  <pic:spPr bwMode="auto">
+                    <a:xfrm>
+                      <a:off x="0" y="0"/>
+                      <a:ext cx="5350695" cy="1691556"/>
+                    </a:xfrm>
+                    <a:prstGeom prst="rect">
+                      <a:avLst/>
+                    </a:prstGeom>
+                    <a:noFill/>
+                    <a:ln>
+                      <a:noFill/>
+                    </a:ln>
+                  </pic:spPr>
+                </pic:pic>
+              </a:graphicData>
+            </a:graphic>
+          </wp:inline>
+        </w:drawing>
+      </w:r>
+    </w:p>
+    <w:p>
+      <w:pPr>
+        <w:pStyle w:val="Textbody"/>
+        <w:ind w:firstLine="0"/>
+        <w:rPr>
+          <w:b/>
+          <w:bCs/>
+        </w:rPr>
+      </w:pPr>
+      <w:hyperlink r:id="rId10" w:history="1">
+        <w:r>
+          <w:rPr>
+            <w:b/>
+            <w:bCs/>
+          </w:rPr>
+          <w:t>abersklep.pl</w:t>
+        </w:r>
+      </w:hyperlink>
+      <w:r>
+        <w:rPr>
+          <w:rFonts w:ascii="Open Sans" w:hAnsi="Open Sans"/>
+          <w:b/>
+          <w:bCs/>
+          <w:color w:val="707070"/>
+          <w:sz w:val="21"/>
+        </w:rPr>
+        <w:t xml:space="preserve"> </w:t>
+      </w:r>
+      <w:r>
+        <w:rPr>
+          <w:rFonts w:ascii="Arial" w:hAnsi="Arial"/>
+          <w:color w:val="000000"/>
+          <w:sz w:val="21"/>
+        </w:rPr>
+        <w:t>to supermarket internetowy zaprojektowany dla wygodnego zakupu produktów online wraz z  dowozem. Na pierwszy rzut oka przesłanie serwisu jest jasne zapewnić użytkownikom szybkie i wygodne zakupy z tysiącami najwyższej jakości produktów.</w:t>
+      </w:r>
+    </w:p>
+    <w:p>
+      <w:pPr>
+        <w:pStyle w:val="Textbody"/>
+        <w:ind w:firstLine="0"/>
+        <w:rPr>
+          <w:rFonts w:ascii="Arial" w:hAnsi="Arial"/>
+          <w:color w:val="000000"/>
+        </w:rPr>
+      </w:pPr>
+      <w:r>
+        <w:rPr>
+          <w:rFonts w:ascii="Arial" w:hAnsi="Arial"/>
+          <w:color w:val="000000"/>
+          <w:sz w:val="21"/>
+        </w:rPr>
+        <w:t xml:space="preserve">Serwis zapewnia wiele niezbędnych funkcjonalności takich jak: rejestracja, logowanie,  edytowalna lista zakupów, koszyk, wiele form płatności, </w:t>
+      </w:r>
+      <w:proofErr w:type="spellStart"/>
+      <w:r>
+        <w:rPr>
+          <w:rFonts w:ascii="Arial" w:hAnsi="Arial"/>
+          <w:color w:val="000000"/>
+          <w:sz w:val="21"/>
+        </w:rPr>
+        <w:t>szukajki</w:t>
+      </w:r>
+      <w:proofErr w:type="spellEnd"/>
+      <w:r>
+        <w:rPr>
+          <w:rFonts w:ascii="Arial" w:hAnsi="Arial"/>
+          <w:color w:val="000000"/>
+          <w:sz w:val="21"/>
+        </w:rPr>
+        <w:t>, sortowania, filtrowania, zapis do  newsletteru.</w:t>
+      </w:r>
+    </w:p>
+    <w:p>
+      <w:pPr>
+        <w:pStyle w:val="Textbody"/>
+        <w:ind w:firstLine="0"/>
+        <w:rPr>
+          <w:rFonts w:ascii="Arial" w:hAnsi="Arial"/>
+          <w:color w:val="000000"/>
+          <w:sz w:val="21"/>
+        </w:rPr>
+      </w:pPr>
+      <w:r>
+        <w:rPr>
+          <w:rFonts w:ascii="Arial" w:hAnsi="Arial"/>
+          <w:color w:val="000000"/>
+          <w:sz w:val="21"/>
+        </w:rPr>
+        <w:t xml:space="preserve">Główna zaletą serwisu jest intuicyjny interfejs oraz płynne przechodzenie między  zakładkami, szeroki wybór kategorii oraz samych produktów a  dodatkowo promocje na konserwy. </w:t>
+      </w:r>
+      <w:r>
+        <w:rPr>
+          <w:rFonts w:ascii="Arial" w:hAnsi="Arial"/>
+          <w:color w:val="000000"/>
+          <w:sz w:val="21"/>
+        </w:rPr>
+        <w:br/>
+      </w:r>
+      <w:proofErr w:type="spellStart"/>
+      <w:r>
+        <w:rPr>
+          <w:rFonts w:ascii="Arial" w:hAnsi="Arial"/>
+          <w:color w:val="000000"/>
+          <w:sz w:val="21"/>
+        </w:rPr>
+        <w:t>Zawuażalne</w:t>
+      </w:r>
+      <w:proofErr w:type="spellEnd"/>
+      <w:r>
+        <w:rPr>
+          <w:rFonts w:ascii="Arial" w:hAnsi="Arial"/>
+          <w:color w:val="000000"/>
+          <w:sz w:val="21"/>
+        </w:rPr>
+        <w:t xml:space="preserve"> </w:t>
+      </w:r>
+      <w:proofErr w:type="spellStart"/>
+      <w:r>
+        <w:rPr>
+          <w:rFonts w:ascii="Arial" w:hAnsi="Arial"/>
+          <w:color w:val="000000"/>
+          <w:sz w:val="21"/>
+        </w:rPr>
+        <w:t>sądwie</w:t>
+      </w:r>
+      <w:proofErr w:type="spellEnd"/>
+      <w:r>
+        <w:rPr>
+          <w:rFonts w:ascii="Arial" w:hAnsi="Arial"/>
+          <w:color w:val="000000"/>
+          <w:sz w:val="21"/>
+        </w:rPr>
+        <w:t xml:space="preserve"> wady  serwisu </w:t>
+      </w:r>
+      <w:proofErr w:type="spellStart"/>
+      <w:r>
+        <w:rPr>
+          <w:rFonts w:ascii="Arial" w:hAnsi="Arial"/>
+          <w:color w:val="000000"/>
+          <w:sz w:val="21"/>
+        </w:rPr>
+        <w:t>jjednato</w:t>
+      </w:r>
+      <w:proofErr w:type="spellEnd"/>
+      <w:r>
+        <w:rPr>
+          <w:rFonts w:ascii="Arial" w:hAnsi="Arial"/>
+          <w:color w:val="000000"/>
+          <w:sz w:val="21"/>
+        </w:rPr>
+        <w:t xml:space="preserve"> jest brak optymalizacji dla przeglądarki  IE 9 i </w:t>
+      </w:r>
+      <w:proofErr w:type="spellStart"/>
+      <w:r>
+        <w:rPr>
+          <w:rFonts w:ascii="Arial" w:hAnsi="Arial"/>
+          <w:color w:val="000000"/>
+          <w:sz w:val="21"/>
+        </w:rPr>
+        <w:t>nizszych</w:t>
+      </w:r>
+      <w:proofErr w:type="spellEnd"/>
+      <w:r>
+        <w:rPr>
+          <w:rFonts w:ascii="Arial" w:hAnsi="Arial"/>
+          <w:color w:val="000000"/>
+          <w:sz w:val="21"/>
+        </w:rPr>
+        <w:t xml:space="preserve">. A druga  to słaba  </w:t>
+      </w:r>
+      <w:proofErr w:type="spellStart"/>
+      <w:r>
+        <w:rPr>
+          <w:rFonts w:ascii="Arial" w:hAnsi="Arial"/>
+          <w:color w:val="000000"/>
+          <w:sz w:val="21"/>
+        </w:rPr>
+        <w:t>optymalizazcja</w:t>
+      </w:r>
+      <w:proofErr w:type="spellEnd"/>
+      <w:r>
+        <w:rPr>
+          <w:rFonts w:ascii="Arial" w:hAnsi="Arial"/>
+          <w:color w:val="000000"/>
+          <w:sz w:val="21"/>
+        </w:rPr>
+        <w:t xml:space="preserve"> aplikacji </w:t>
+      </w:r>
+      <w:proofErr w:type="spellStart"/>
+      <w:r>
+        <w:rPr>
+          <w:rFonts w:ascii="Arial" w:hAnsi="Arial"/>
+          <w:color w:val="000000"/>
+          <w:sz w:val="21"/>
+        </w:rPr>
+        <w:t>podwzględem</w:t>
+      </w:r>
+      <w:proofErr w:type="spellEnd"/>
+      <w:r>
+        <w:rPr>
+          <w:rFonts w:ascii="Arial" w:hAnsi="Arial"/>
+          <w:color w:val="000000"/>
+          <w:sz w:val="21"/>
+        </w:rPr>
+        <w:t xml:space="preserve"> SEO.</w:t>
+      </w:r>
+    </w:p>
+    <w:p>
+      <w:pPr>
+        <w:pStyle w:val="Textbody"/>
+        <w:ind w:firstLine="0"/>
+        <w:rPr>
+          <w:rFonts w:ascii="Arial" w:hAnsi="Arial"/>
+          <w:color w:val="000000"/>
+          <w:sz w:val="21"/>
+        </w:rPr>
+      </w:pPr>
+    </w:p>
+    <w:p>
+      <w:pPr>
+        <w:pStyle w:val="Textbody"/>
+        <w:ind w:firstLine="0"/>
+        <w:rPr>
+          <w:rFonts w:ascii="Arial" w:hAnsi="Arial"/>
+          <w:i/>
+          <w:iCs/>
+          <w:color w:val="000000"/>
+          <w:sz w:val="26"/>
+          <w:szCs w:val="26"/>
+        </w:rPr>
+      </w:pPr>
+      <w:r>
+        <w:rPr>
+          <w:rFonts w:ascii="Arial" w:hAnsi="Arial"/>
+          <w:i/>
+          <w:iCs/>
+          <w:color w:val="000000"/>
+          <w:sz w:val="26"/>
+          <w:szCs w:val="26"/>
+        </w:rPr>
+        <w:t>Analiza techniczna:</w:t>
+      </w:r>
+    </w:p>
+    <w:p>
+      <w:pPr>
+        <w:pStyle w:val="Textbody"/>
+        <w:ind w:firstLine="0"/>
+        <w:rPr>
+          <w:rFonts w:ascii="Arial" w:hAnsi="Arial"/>
+          <w:color w:val="000000"/>
+        </w:rPr>
+      </w:pPr>
+      <w:r>
+        <w:rPr>
+          <w:rFonts w:ascii="Arial" w:hAnsi="Arial"/>
+          <w:color w:val="000000"/>
+          <w:sz w:val="21"/>
+        </w:rPr>
+        <w:t>Czas  pierwszego wczytywania: 3.57s</w:t>
+      </w:r>
+    </w:p>
+    <w:p>
+      <w:pPr>
+        <w:pStyle w:val="Textbody"/>
+        <w:ind w:firstLine="0"/>
+        <w:rPr>
+          <w:rFonts w:ascii="Arial" w:hAnsi="Arial"/>
+          <w:color w:val="000000"/>
+        </w:rPr>
+      </w:pPr>
+      <w:r>
+        <w:rPr>
+          <w:rFonts w:ascii="Arial" w:hAnsi="Arial"/>
+          <w:color w:val="000000"/>
+          <w:sz w:val="21"/>
+        </w:rPr>
+        <w:t xml:space="preserve">Czas ponownego </w:t>
+      </w:r>
+      <w:proofErr w:type="spellStart"/>
+      <w:r>
+        <w:rPr>
+          <w:rFonts w:ascii="Arial" w:hAnsi="Arial"/>
+          <w:color w:val="000000"/>
+          <w:sz w:val="21"/>
+        </w:rPr>
+        <w:t>wczytwania</w:t>
+      </w:r>
+      <w:proofErr w:type="spellEnd"/>
+      <w:r>
+        <w:rPr>
+          <w:rFonts w:ascii="Arial" w:hAnsi="Arial"/>
+          <w:color w:val="000000"/>
+          <w:sz w:val="21"/>
+        </w:rPr>
+        <w:t>: 1.56s</w:t>
+      </w:r>
+    </w:p>
+    <w:p>
+      <w:pPr>
+        <w:pStyle w:val="Textbody"/>
+        <w:ind w:firstLine="0"/>
+        <w:rPr>
+          <w:rFonts w:ascii="Arial" w:hAnsi="Arial"/>
+          <w:color w:val="000000"/>
+        </w:rPr>
+      </w:pPr>
+      <w:r>
+        <w:rPr>
+          <w:rFonts w:ascii="Arial" w:hAnsi="Arial"/>
+          <w:color w:val="000000"/>
+          <w:sz w:val="21"/>
+        </w:rPr>
+        <w:t>Stosunek treści do kodu: 10%</w:t>
+      </w:r>
+    </w:p>
+    <w:p>
+      <w:pPr>
+        <w:pStyle w:val="Textbody"/>
+        <w:ind w:firstLine="0"/>
+        <w:rPr>
+          <w:rFonts w:ascii="Arial" w:hAnsi="Arial"/>
+          <w:sz w:val="20"/>
+        </w:rPr>
+      </w:pPr>
+      <w:r>
+        <w:rPr>
+          <w:rFonts w:ascii="Arial" w:hAnsi="Arial"/>
+          <w:color w:val="000000"/>
+          <w:sz w:val="20"/>
+        </w:rPr>
+        <w:t>Certyfikat SSL</w:t>
+      </w:r>
+    </w:p>
+    <w:p>
+      <w:pPr>
+        <w:pStyle w:val="Textbody"/>
+        <w:ind w:firstLine="0"/>
+        <w:rPr>
+          <w:rFonts w:ascii="Arial" w:hAnsi="Arial"/>
+          <w:sz w:val="20"/>
+        </w:rPr>
+      </w:pPr>
+      <w:r>
+        <w:rPr>
+          <w:rFonts w:ascii="Arial" w:hAnsi="Arial"/>
+          <w:color w:val="000000"/>
+          <w:sz w:val="20"/>
+        </w:rPr>
+        <w:t>Serwer Apache 2</w:t>
+      </w:r>
+    </w:p>
+    <w:p>
+      <w:pPr>
+        <w:pStyle w:val="Textbody"/>
+        <w:ind w:firstLine="0"/>
+      </w:pPr>
+      <w:r>
+        <w:rPr>
+          <w:rFonts w:ascii="Arial" w:hAnsi="Arial"/>
+          <w:color w:val="000000"/>
+          <w:sz w:val="20"/>
+        </w:rPr>
+        <w:t>Język skryptowy: PHP 7.2.33</w:t>
+      </w:r>
+    </w:p>
+    <w:p>
+      <w:pPr>
+        <w:pStyle w:val="Textbody"/>
+        <w:ind w:firstLine="0"/>
+      </w:pPr>
+      <w:r>
+        <w:rPr>
+          <w:rFonts w:ascii="Open Sans" w:hAnsi="Open Sans"/>
+          <w:b/>
+          <w:bCs/>
+          <w:color w:val="707070"/>
+          <w:sz w:val="21"/>
+        </w:rPr>
+        <w:br/>
+        <w:t xml:space="preserve">Wniosek: </w:t>
+      </w:r>
+      <w:r>
+        <w:rPr>
+          <w:rFonts w:ascii="Arial" w:hAnsi="Arial"/>
+          <w:b/>
+          <w:bCs/>
+          <w:color w:val="000000"/>
+          <w:sz w:val="21"/>
+        </w:rPr>
+        <w:t xml:space="preserve">aplikacja udowadnia,  że zakupy w   sklepie online mogą być proste a właściciel  jest  gotowy na kompleksową realizację </w:t>
+      </w:r>
+      <w:proofErr w:type="spellStart"/>
+      <w:r>
+        <w:rPr>
+          <w:rFonts w:ascii="Arial" w:hAnsi="Arial"/>
+          <w:b/>
+          <w:bCs/>
+          <w:color w:val="000000"/>
+          <w:sz w:val="21"/>
+        </w:rPr>
+        <w:t>zamowienia</w:t>
+      </w:r>
+      <w:proofErr w:type="spellEnd"/>
+      <w:r>
+        <w:rPr>
+          <w:rFonts w:ascii="Arial" w:hAnsi="Arial"/>
+          <w:b/>
+          <w:bCs/>
+          <w:color w:val="000000"/>
+          <w:sz w:val="21"/>
+        </w:rPr>
+        <w:t>.</w:t>
+      </w:r>
+    </w:p>
+    <w:p>
       <w:r>
         <w:br w:type="page"/>
       </w:r>
@@ -1141,7 +1611,7 @@
               <w:rPr>
                 <w:lang w:eastAsia="ar-SA"/>
               </w:rPr>
-              <w:t>Rafał</w:t>
+              <w:t>ABER SKLEP</w:t>
             </w:r>
           </w:p>
         </w:tc>
@@ -1218,6 +1688,12 @@
                 <w:lang w:eastAsia="ar-SA"/>
               </w:rPr>
             </w:pPr>
+            <w:r>
+              <w:rPr>
+                <w:lang w:eastAsia="ar-SA"/>
+              </w:rPr>
+              <w:t>X</w:t>
+            </w:r>
           </w:p>
         </w:tc>
       </w:tr>
@@ -1293,6 +1769,12 @@
                 <w:lang w:eastAsia="ar-SA"/>
               </w:rPr>
             </w:pPr>
+            <w:r>
+              <w:rPr>
+                <w:lang w:eastAsia="ar-SA"/>
+              </w:rPr>
+              <w:t>X</w:t>
+            </w:r>
           </w:p>
         </w:tc>
       </w:tr>
@@ -1368,6 +1850,12 @@
                 <w:lang w:eastAsia="ar-SA"/>
               </w:rPr>
             </w:pPr>
+            <w:r>
+              <w:rPr>
+                <w:lang w:eastAsia="ar-SA"/>
+              </w:rPr>
+              <w:t>X</w:t>
+            </w:r>
           </w:p>
         </w:tc>
       </w:tr>
@@ -1443,6 +1931,12 @@
                 <w:lang w:eastAsia="ar-SA"/>
               </w:rPr>
             </w:pPr>
+            <w:r>
+              <w:rPr>
+                <w:lang w:eastAsia="ar-SA"/>
+              </w:rPr>
+              <w:t>X</w:t>
+            </w:r>
           </w:p>
         </w:tc>
       </w:tr>
@@ -1518,6 +2012,12 @@
                 <w:lang w:eastAsia="ar-SA"/>
               </w:rPr>
             </w:pPr>
+            <w:r>
+              <w:rPr>
+                <w:lang w:eastAsia="ar-SA"/>
+              </w:rPr>
+              <w:t>X</w:t>
+            </w:r>
           </w:p>
         </w:tc>
       </w:tr>
@@ -1595,6 +2095,12 @@
                 <w:lang w:eastAsia="ar-SA"/>
               </w:rPr>
             </w:pPr>
+            <w:r>
+              <w:rPr>
+                <w:lang w:eastAsia="ar-SA"/>
+              </w:rPr>
+              <w:t>X</w:t>
+            </w:r>
           </w:p>
         </w:tc>
       </w:tr>
@@ -2043,6 +2549,12 @@
   </w:num>
   <w:num w:numId="7">
     <w:abstractNumId w:val="0"/>
+  </w:num>
+  <w:num w:numId="8">
+    <w:abstractNumId w:val="1"/>
+    <w:lvlOverride w:ilvl="0">
+      <w:startOverride w:val="1"/>
+    </w:lvlOverride>
   </w:num>
 </w:numbering>
 </file>
@@ -3433,6 +3945,20 @@
       <w:u w:val="single"/>
     </w:rPr>
   </w:style>
+  <w:style w:type="paragraph" w:customStyle="1" w:styleId="Textbody">
+    <w:name w:val="Text body"/>
+    <w:basedOn w:val="Normalny"/>
+    <w:rsid w:val="00084959"/>
+    <w:pPr>
+      <w:suppressAutoHyphens/>
+      <w:autoSpaceDN w:val="0"/>
+      <w:adjustRightInd/>
+      <w:spacing w:after="120"/>
+    </w:pPr>
+    <w:rPr>
+      <w:kern w:val="3"/>
+    </w:rPr>
+  </w:style>
 </w:styles>
 </file>
 

</xml_diff>

<commit_message>
Przedstawienie koncepcji systemu i specyfikacji funkcjonalnej - POPRAWKA
</commit_message>
<xml_diff>
--- a/Dokumentacja/DokumentacjaPandronka.docx
+++ b/Dokumentacja/DokumentacjaPandronka.docx
@@ -2384,13 +2384,7 @@
               <w:rPr>
                 <w:lang w:eastAsia="ar-SA"/>
               </w:rPr>
-              <w:t xml:space="preserve">Jest to </w:t>
-            </w:r>
-            <w:r>
-              <w:rPr>
-                <w:lang w:eastAsia="ar-SA"/>
-              </w:rPr>
-              <w:t>pracownik firmy którzy zarządza serwisem wraz z jego zawartością oraz kontami użytkowników.</w:t>
+              <w:t>Jest to pracownik firmy którzy zarządza serwisem wraz z jego zawartością oraz kontami użytkowników.</w:t>
             </w:r>
           </w:p>
         </w:tc>
@@ -2762,10 +2756,2640 @@
     </w:p>
     <w:p>
       <w:pPr>
+        <w:rPr>
+          <w:lang w:eastAsia="ar-SA"/>
+        </w:rPr>
+      </w:pPr>
+      <w:r>
+        <w:rPr>
+          <w:lang w:eastAsia="ar-SA"/>
+        </w:rPr>
+        <w:t>W kilku poniższych tabelach znajduje się lista funkcji które powinny znaleźć się w systemie by pracownicy i klienci mogli realizować założenia biznesowe.</w:t>
+      </w:r>
+    </w:p>
+    <w:tbl>
+      <w:tblPr>
+        <w:tblStyle w:val="Tabela-Siatka"/>
+        <w:tblW w:w="0" w:type="auto"/>
+        <w:tblLook w:val="04A0" w:firstRow="1" w:lastRow="0" w:firstColumn="1" w:lastColumn="0" w:noHBand="0" w:noVBand="1"/>
+      </w:tblPr>
+      <w:tblGrid>
+        <w:gridCol w:w="1696"/>
+        <w:gridCol w:w="7366"/>
+      </w:tblGrid>
+      <w:tr>
+        <w:tc>
+          <w:tcPr>
+            <w:tcW w:w="1696" w:type="dxa"/>
+          </w:tcPr>
+          <w:p>
+            <w:pPr>
+              <w:spacing w:line="360" w:lineRule="auto"/>
+              <w:ind w:firstLine="0"/>
+              <w:rPr>
+                <w:b/>
+                <w:bCs/>
+                <w:lang w:eastAsia="ar-SA"/>
+              </w:rPr>
+            </w:pPr>
+            <w:r>
+              <w:rPr>
+                <w:b/>
+                <w:bCs/>
+                <w:lang w:eastAsia="ar-SA"/>
+              </w:rPr>
+              <w:t>Identyfikator</w:t>
+            </w:r>
+          </w:p>
+        </w:tc>
+        <w:tc>
+          <w:tcPr>
+            <w:tcW w:w="7366" w:type="dxa"/>
+          </w:tcPr>
+          <w:p>
+            <w:pPr>
+              <w:spacing w:line="360" w:lineRule="auto"/>
+              <w:ind w:firstLine="0"/>
+              <w:rPr>
+                <w:b/>
+                <w:bCs/>
+                <w:lang w:eastAsia="ar-SA"/>
+              </w:rPr>
+            </w:pPr>
+            <w:r>
+              <w:rPr>
+                <w:b/>
+                <w:bCs/>
+                <w:lang w:eastAsia="ar-SA"/>
+              </w:rPr>
+              <w:t>Opis</w:t>
+            </w:r>
+          </w:p>
+        </w:tc>
+      </w:tr>
+      <w:tr>
+        <w:trPr>
+          <w:trHeight w:val="730"/>
+        </w:trPr>
+        <w:tc>
+          <w:tcPr>
+            <w:tcW w:w="1696" w:type="dxa"/>
+          </w:tcPr>
+          <w:p>
+            <w:pPr>
+              <w:spacing w:line="360" w:lineRule="auto"/>
+              <w:ind w:firstLine="0"/>
+              <w:jc w:val="left"/>
+              <w:rPr>
+                <w:bCs/>
+                <w:lang w:eastAsia="ar-SA"/>
+              </w:rPr>
+            </w:pPr>
+            <w:r>
+              <w:rPr>
+                <w:bCs/>
+                <w:lang w:eastAsia="ar-SA"/>
+              </w:rPr>
+              <w:t>F_1</w:t>
+            </w:r>
+          </w:p>
+        </w:tc>
+        <w:tc>
+          <w:tcPr>
+            <w:tcW w:w="7366" w:type="dxa"/>
+          </w:tcPr>
+          <w:p>
+            <w:pPr>
+              <w:spacing w:line="360" w:lineRule="auto"/>
+              <w:ind w:firstLine="0"/>
+              <w:rPr>
+                <w:b/>
+                <w:bCs/>
+                <w:lang w:eastAsia="ar-SA"/>
+              </w:rPr>
+            </w:pPr>
+            <w:r>
+              <w:rPr>
+                <w:b/>
+                <w:bCs/>
+                <w:lang w:eastAsia="ar-SA"/>
+              </w:rPr>
+              <w:t>Funkcje Administratora</w:t>
+            </w:r>
+            <w:r>
+              <w:rPr>
+                <w:b/>
+                <w:bCs/>
+                <w:lang w:eastAsia="ar-SA"/>
+              </w:rPr>
+              <w:t>:</w:t>
+            </w:r>
+          </w:p>
+          <w:p>
+            <w:pPr>
+              <w:spacing w:line="360" w:lineRule="auto"/>
+              <w:ind w:firstLine="0"/>
+              <w:rPr>
+                <w:lang w:eastAsia="ar-SA"/>
+              </w:rPr>
+            </w:pPr>
+            <w:r>
+              <w:rPr>
+                <w:lang w:eastAsia="ar-SA"/>
+              </w:rPr>
+              <w:t xml:space="preserve">F_1.1 </w:t>
+            </w:r>
+            <w:r>
+              <w:rPr>
+                <w:lang w:eastAsia="ar-SA"/>
+              </w:rPr>
+              <w:t>Użytkownicy</w:t>
+            </w:r>
+          </w:p>
+          <w:p>
+            <w:pPr>
+              <w:spacing w:line="360" w:lineRule="auto"/>
+              <w:ind w:left="708" w:firstLine="0"/>
+              <w:rPr>
+                <w:lang w:eastAsia="ar-SA"/>
+              </w:rPr>
+            </w:pPr>
+            <w:r>
+              <w:rPr>
+                <w:lang w:eastAsia="ar-SA"/>
+              </w:rPr>
+              <w:t>F_1.1.1 Reset hasła</w:t>
+            </w:r>
+          </w:p>
+          <w:p>
+            <w:pPr>
+              <w:spacing w:line="360" w:lineRule="auto"/>
+              <w:ind w:left="708" w:firstLine="0"/>
+              <w:rPr>
+                <w:lang w:eastAsia="ar-SA"/>
+              </w:rPr>
+            </w:pPr>
+            <w:r>
+              <w:rPr>
+                <w:lang w:eastAsia="ar-SA"/>
+              </w:rPr>
+              <w:t>F_1.1.2 Wyświetlenie listy użytkowników</w:t>
+            </w:r>
+          </w:p>
+          <w:p>
+            <w:pPr>
+              <w:spacing w:line="360" w:lineRule="auto"/>
+              <w:ind w:left="708" w:firstLine="0"/>
+              <w:rPr>
+                <w:lang w:eastAsia="ar-SA"/>
+              </w:rPr>
+            </w:pPr>
+            <w:r>
+              <w:rPr>
+                <w:lang w:eastAsia="ar-SA"/>
+              </w:rPr>
+              <w:t>F_1.1.3 Podsumowanie użytkownika wraz ze wszystkimi jego zamówieniami i transakcjami</w:t>
+            </w:r>
+          </w:p>
+          <w:p>
+            <w:pPr>
+              <w:spacing w:line="360" w:lineRule="auto"/>
+              <w:ind w:firstLine="0"/>
+              <w:rPr>
+                <w:lang w:eastAsia="ar-SA"/>
+              </w:rPr>
+            </w:pPr>
+            <w:r>
+              <w:rPr>
+                <w:lang w:eastAsia="ar-SA"/>
+              </w:rPr>
+              <w:t>F_1.2 Kurierzy</w:t>
+            </w:r>
+          </w:p>
+          <w:p>
+            <w:pPr>
+              <w:spacing w:line="360" w:lineRule="auto"/>
+              <w:ind w:left="708" w:firstLine="0"/>
+              <w:rPr>
+                <w:lang w:eastAsia="ar-SA"/>
+              </w:rPr>
+            </w:pPr>
+            <w:r>
+              <w:rPr>
+                <w:lang w:eastAsia="ar-SA"/>
+              </w:rPr>
+              <w:t>F_1.</w:t>
+            </w:r>
+            <w:r>
+              <w:rPr>
+                <w:lang w:eastAsia="ar-SA"/>
+              </w:rPr>
+              <w:t>2</w:t>
+            </w:r>
+            <w:r>
+              <w:rPr>
+                <w:lang w:eastAsia="ar-SA"/>
+              </w:rPr>
+              <w:t xml:space="preserve">.1 </w:t>
+            </w:r>
+            <w:r>
+              <w:rPr>
+                <w:lang w:eastAsia="ar-SA"/>
+              </w:rPr>
+              <w:t>Wprowadzenie imienia</w:t>
+            </w:r>
+          </w:p>
+          <w:p>
+            <w:pPr>
+              <w:spacing w:line="360" w:lineRule="auto"/>
+              <w:ind w:left="708" w:firstLine="0"/>
+              <w:rPr>
+                <w:lang w:eastAsia="ar-SA"/>
+              </w:rPr>
+            </w:pPr>
+            <w:r>
+              <w:rPr>
+                <w:lang w:eastAsia="ar-SA"/>
+              </w:rPr>
+              <w:t>F_1.2.</w:t>
+            </w:r>
+            <w:r>
+              <w:rPr>
+                <w:lang w:eastAsia="ar-SA"/>
+              </w:rPr>
+              <w:t>2</w:t>
+            </w:r>
+            <w:r>
+              <w:rPr>
+                <w:lang w:eastAsia="ar-SA"/>
+              </w:rPr>
+              <w:t xml:space="preserve"> Wprowadzenie </w:t>
+            </w:r>
+            <w:r>
+              <w:rPr>
+                <w:lang w:eastAsia="ar-SA"/>
+              </w:rPr>
+              <w:t>nazwiska</w:t>
+            </w:r>
+          </w:p>
+          <w:p>
+            <w:pPr>
+              <w:spacing w:line="360" w:lineRule="auto"/>
+              <w:ind w:left="708" w:firstLine="0"/>
+              <w:rPr>
+                <w:lang w:eastAsia="ar-SA"/>
+              </w:rPr>
+            </w:pPr>
+            <w:r>
+              <w:rPr>
+                <w:lang w:eastAsia="ar-SA"/>
+              </w:rPr>
+              <w:t>F_1.2.</w:t>
+            </w:r>
+            <w:r>
+              <w:rPr>
+                <w:lang w:eastAsia="ar-SA"/>
+              </w:rPr>
+              <w:t>3</w:t>
+            </w:r>
+            <w:r>
+              <w:rPr>
+                <w:lang w:eastAsia="ar-SA"/>
+              </w:rPr>
+              <w:t xml:space="preserve"> Wprowadzenie </w:t>
+            </w:r>
+            <w:r>
+              <w:rPr>
+                <w:lang w:eastAsia="ar-SA"/>
+              </w:rPr>
+              <w:t>loginu</w:t>
+            </w:r>
+          </w:p>
+          <w:p>
+            <w:pPr>
+              <w:spacing w:line="360" w:lineRule="auto"/>
+              <w:ind w:left="708" w:firstLine="0"/>
+              <w:rPr>
+                <w:lang w:eastAsia="ar-SA"/>
+              </w:rPr>
+            </w:pPr>
+            <w:r>
+              <w:rPr>
+                <w:lang w:eastAsia="ar-SA"/>
+              </w:rPr>
+              <w:t>F_1.2.</w:t>
+            </w:r>
+            <w:r>
+              <w:rPr>
+                <w:lang w:eastAsia="ar-SA"/>
+              </w:rPr>
+              <w:t>4</w:t>
+            </w:r>
+            <w:r>
+              <w:rPr>
+                <w:lang w:eastAsia="ar-SA"/>
+              </w:rPr>
+              <w:t xml:space="preserve"> Wprowadzenie </w:t>
+            </w:r>
+            <w:r>
+              <w:rPr>
+                <w:lang w:eastAsia="ar-SA"/>
+              </w:rPr>
+              <w:t>hasła</w:t>
+            </w:r>
+          </w:p>
+          <w:p>
+            <w:pPr>
+              <w:spacing w:line="360" w:lineRule="auto"/>
+              <w:ind w:left="708" w:firstLine="0"/>
+              <w:rPr>
+                <w:lang w:eastAsia="ar-SA"/>
+              </w:rPr>
+            </w:pPr>
+            <w:r>
+              <w:rPr>
+                <w:lang w:eastAsia="ar-SA"/>
+              </w:rPr>
+              <w:t>F_1.2.</w:t>
+            </w:r>
+            <w:r>
+              <w:rPr>
+                <w:lang w:eastAsia="ar-SA"/>
+              </w:rPr>
+              <w:t>5</w:t>
+            </w:r>
+            <w:r>
+              <w:rPr>
+                <w:lang w:eastAsia="ar-SA"/>
+              </w:rPr>
+              <w:t xml:space="preserve"> Wprowadzenie </w:t>
+            </w:r>
+            <w:r>
+              <w:rPr>
+                <w:lang w:eastAsia="ar-SA"/>
+              </w:rPr>
+              <w:t>adresu email</w:t>
+            </w:r>
+          </w:p>
+          <w:p>
+            <w:pPr>
+              <w:spacing w:line="360" w:lineRule="auto"/>
+              <w:ind w:left="708" w:firstLine="0"/>
+              <w:rPr>
+                <w:lang w:eastAsia="ar-SA"/>
+              </w:rPr>
+            </w:pPr>
+            <w:r>
+              <w:rPr>
+                <w:lang w:eastAsia="ar-SA"/>
+              </w:rPr>
+              <w:lastRenderedPageBreak/>
+              <w:t>F_1.2.</w:t>
+            </w:r>
+            <w:r>
+              <w:rPr>
+                <w:lang w:eastAsia="ar-SA"/>
+              </w:rPr>
+              <w:t>6</w:t>
+            </w:r>
+            <w:r>
+              <w:rPr>
+                <w:lang w:eastAsia="ar-SA"/>
+              </w:rPr>
+              <w:t xml:space="preserve"> Wprowadzenie </w:t>
+            </w:r>
+            <w:r>
+              <w:rPr>
+                <w:lang w:eastAsia="ar-SA"/>
+              </w:rPr>
+              <w:t>numeru telefonu</w:t>
+            </w:r>
+          </w:p>
+          <w:p>
+            <w:pPr>
+              <w:spacing w:line="360" w:lineRule="auto"/>
+              <w:ind w:left="708" w:firstLine="0"/>
+              <w:rPr>
+                <w:lang w:eastAsia="ar-SA"/>
+              </w:rPr>
+            </w:pPr>
+            <w:r>
+              <w:rPr>
+                <w:lang w:eastAsia="ar-SA"/>
+              </w:rPr>
+              <w:t>F_1.2.</w:t>
+            </w:r>
+            <w:r>
+              <w:rPr>
+                <w:lang w:eastAsia="ar-SA"/>
+              </w:rPr>
+              <w:t>7</w:t>
+            </w:r>
+            <w:r>
+              <w:rPr>
+                <w:lang w:eastAsia="ar-SA"/>
+              </w:rPr>
+              <w:t xml:space="preserve"> Wprowadzenie </w:t>
+            </w:r>
+            <w:r>
+              <w:rPr>
+                <w:lang w:eastAsia="ar-SA"/>
+              </w:rPr>
+              <w:t>miast w których operuje</w:t>
+            </w:r>
+          </w:p>
+          <w:p>
+            <w:pPr>
+              <w:spacing w:line="360" w:lineRule="auto"/>
+              <w:ind w:left="708" w:firstLine="0"/>
+              <w:rPr>
+                <w:lang w:eastAsia="ar-SA"/>
+              </w:rPr>
+            </w:pPr>
+            <w:r>
+              <w:rPr>
+                <w:lang w:eastAsia="ar-SA"/>
+              </w:rPr>
+              <w:t>F_1.2.</w:t>
+            </w:r>
+            <w:r>
+              <w:rPr>
+                <w:lang w:eastAsia="ar-SA"/>
+              </w:rPr>
+              <w:t>8</w:t>
+            </w:r>
+            <w:r>
+              <w:rPr>
+                <w:lang w:eastAsia="ar-SA"/>
+              </w:rPr>
+              <w:t xml:space="preserve"> </w:t>
+            </w:r>
+            <w:r>
+              <w:rPr>
+                <w:lang w:eastAsia="ar-SA"/>
+              </w:rPr>
+              <w:t>Przydzielenie zlecenia</w:t>
+            </w:r>
+          </w:p>
+          <w:p>
+            <w:pPr>
+              <w:spacing w:line="360" w:lineRule="auto"/>
+              <w:ind w:left="708" w:firstLine="0"/>
+              <w:rPr>
+                <w:lang w:eastAsia="ar-SA"/>
+              </w:rPr>
+            </w:pPr>
+            <w:r>
+              <w:rPr>
+                <w:lang w:eastAsia="ar-SA"/>
+              </w:rPr>
+              <w:t>F_1.2.</w:t>
+            </w:r>
+            <w:r>
+              <w:rPr>
+                <w:lang w:eastAsia="ar-SA"/>
+              </w:rPr>
+              <w:t>9</w:t>
+            </w:r>
+            <w:r>
+              <w:rPr>
+                <w:lang w:eastAsia="ar-SA"/>
+              </w:rPr>
+              <w:t xml:space="preserve"> </w:t>
+            </w:r>
+            <w:r>
+              <w:rPr>
+                <w:lang w:eastAsia="ar-SA"/>
+              </w:rPr>
+              <w:t>Odebranie zlecenia</w:t>
+            </w:r>
+          </w:p>
+          <w:p>
+            <w:pPr>
+              <w:spacing w:line="360" w:lineRule="auto"/>
+              <w:ind w:left="708" w:firstLine="0"/>
+              <w:rPr>
+                <w:lang w:eastAsia="ar-SA"/>
+              </w:rPr>
+            </w:pPr>
+            <w:r>
+              <w:rPr>
+                <w:lang w:eastAsia="ar-SA"/>
+              </w:rPr>
+              <w:t>F_1.2.</w:t>
+            </w:r>
+            <w:r>
+              <w:rPr>
+                <w:lang w:eastAsia="ar-SA"/>
+              </w:rPr>
+              <w:t>10</w:t>
+            </w:r>
+            <w:r>
+              <w:rPr>
+                <w:lang w:eastAsia="ar-SA"/>
+              </w:rPr>
+              <w:t xml:space="preserve"> </w:t>
+            </w:r>
+            <w:r>
+              <w:rPr>
+                <w:lang w:eastAsia="ar-SA"/>
+              </w:rPr>
+              <w:t>Wyświetlenie listy obecnie realizowanych zleceń</w:t>
+            </w:r>
+          </w:p>
+          <w:p>
+            <w:pPr>
+              <w:spacing w:line="360" w:lineRule="auto"/>
+              <w:ind w:left="708" w:firstLine="0"/>
+              <w:rPr>
+                <w:lang w:eastAsia="ar-SA"/>
+              </w:rPr>
+            </w:pPr>
+            <w:r>
+              <w:rPr>
+                <w:lang w:eastAsia="ar-SA"/>
+              </w:rPr>
+              <w:t>F_1.2.</w:t>
+            </w:r>
+            <w:r>
+              <w:rPr>
+                <w:lang w:eastAsia="ar-SA"/>
+              </w:rPr>
+              <w:t>1</w:t>
+            </w:r>
+            <w:r>
+              <w:rPr>
+                <w:lang w:eastAsia="ar-SA"/>
+              </w:rPr>
+              <w:t>1</w:t>
+            </w:r>
+            <w:r>
+              <w:rPr>
+                <w:lang w:eastAsia="ar-SA"/>
+              </w:rPr>
+              <w:t xml:space="preserve"> </w:t>
+            </w:r>
+            <w:r>
+              <w:rPr>
+                <w:lang w:eastAsia="ar-SA"/>
+              </w:rPr>
+              <w:t xml:space="preserve">Podsumowanie wyników </w:t>
+            </w:r>
+            <w:r>
+              <w:rPr>
+                <w:lang w:eastAsia="ar-SA"/>
+              </w:rPr>
+              <w:t>kuriera</w:t>
+            </w:r>
+          </w:p>
+          <w:p>
+            <w:pPr>
+              <w:spacing w:line="360" w:lineRule="auto"/>
+              <w:ind w:left="708" w:firstLine="0"/>
+              <w:rPr>
+                <w:lang w:eastAsia="ar-SA"/>
+              </w:rPr>
+            </w:pPr>
+            <w:r>
+              <w:rPr>
+                <w:lang w:eastAsia="ar-SA"/>
+              </w:rPr>
+              <w:t>F_1.2.</w:t>
+            </w:r>
+            <w:r>
+              <w:rPr>
+                <w:lang w:eastAsia="ar-SA"/>
+              </w:rPr>
+              <w:t>1</w:t>
+            </w:r>
+            <w:r>
+              <w:rPr>
+                <w:lang w:eastAsia="ar-SA"/>
+              </w:rPr>
+              <w:t>2</w:t>
+            </w:r>
+            <w:r>
+              <w:rPr>
+                <w:lang w:eastAsia="ar-SA"/>
+              </w:rPr>
+              <w:t xml:space="preserve"> </w:t>
+            </w:r>
+            <w:r>
+              <w:rPr>
+                <w:lang w:eastAsia="ar-SA"/>
+              </w:rPr>
+              <w:t>Reset hasła</w:t>
+            </w:r>
+          </w:p>
+          <w:p>
+            <w:pPr>
+              <w:spacing w:line="360" w:lineRule="auto"/>
+              <w:ind w:firstLine="0"/>
+              <w:rPr>
+                <w:lang w:eastAsia="ar-SA"/>
+              </w:rPr>
+            </w:pPr>
+            <w:r>
+              <w:rPr>
+                <w:lang w:eastAsia="ar-SA"/>
+              </w:rPr>
+              <w:t>F_1.3 Produkty</w:t>
+            </w:r>
+          </w:p>
+          <w:p>
+            <w:pPr>
+              <w:spacing w:line="360" w:lineRule="auto"/>
+              <w:ind w:left="708" w:firstLine="0"/>
+              <w:rPr>
+                <w:lang w:eastAsia="ar-SA"/>
+              </w:rPr>
+            </w:pPr>
+            <w:r>
+              <w:rPr>
+                <w:lang w:eastAsia="ar-SA"/>
+              </w:rPr>
+              <w:t>F_1.</w:t>
+            </w:r>
+            <w:r>
+              <w:rPr>
+                <w:lang w:eastAsia="ar-SA"/>
+              </w:rPr>
+              <w:t>3</w:t>
+            </w:r>
+            <w:r>
+              <w:rPr>
+                <w:lang w:eastAsia="ar-SA"/>
+              </w:rPr>
+              <w:t xml:space="preserve">.1 Wprowadzenie </w:t>
+            </w:r>
+            <w:r>
+              <w:rPr>
+                <w:lang w:eastAsia="ar-SA"/>
+              </w:rPr>
+              <w:t>nazwy produktu</w:t>
+            </w:r>
+          </w:p>
+          <w:p>
+            <w:pPr>
+              <w:spacing w:line="360" w:lineRule="auto"/>
+              <w:ind w:left="708" w:firstLine="0"/>
+              <w:rPr>
+                <w:lang w:eastAsia="ar-SA"/>
+              </w:rPr>
+            </w:pPr>
+            <w:r>
+              <w:rPr>
+                <w:lang w:eastAsia="ar-SA"/>
+              </w:rPr>
+              <w:t>F_1.3.</w:t>
+            </w:r>
+            <w:r>
+              <w:rPr>
+                <w:lang w:eastAsia="ar-SA"/>
+              </w:rPr>
+              <w:t>2</w:t>
+            </w:r>
+            <w:r>
+              <w:rPr>
+                <w:lang w:eastAsia="ar-SA"/>
+              </w:rPr>
+              <w:t xml:space="preserve"> Wprowadzenie </w:t>
+            </w:r>
+            <w:r>
+              <w:rPr>
+                <w:lang w:eastAsia="ar-SA"/>
+              </w:rPr>
+              <w:t>ceny</w:t>
+            </w:r>
+            <w:r>
+              <w:rPr>
+                <w:lang w:eastAsia="ar-SA"/>
+              </w:rPr>
+              <w:t xml:space="preserve"> produktu</w:t>
+            </w:r>
+          </w:p>
+          <w:p>
+            <w:pPr>
+              <w:spacing w:line="360" w:lineRule="auto"/>
+              <w:ind w:left="708" w:firstLine="0"/>
+              <w:rPr>
+                <w:lang w:eastAsia="ar-SA"/>
+              </w:rPr>
+            </w:pPr>
+            <w:r>
+              <w:rPr>
+                <w:lang w:eastAsia="ar-SA"/>
+              </w:rPr>
+              <w:t>F_1.3.</w:t>
+            </w:r>
+            <w:r>
+              <w:rPr>
+                <w:lang w:eastAsia="ar-SA"/>
+              </w:rPr>
+              <w:t>3</w:t>
+            </w:r>
+            <w:r>
+              <w:rPr>
+                <w:lang w:eastAsia="ar-SA"/>
+              </w:rPr>
+              <w:t xml:space="preserve"> Wprowadzenie</w:t>
+            </w:r>
+            <w:r>
+              <w:rPr>
+                <w:lang w:eastAsia="ar-SA"/>
+              </w:rPr>
+              <w:t xml:space="preserve"> unikalnej nazwy</w:t>
+            </w:r>
+            <w:r>
+              <w:rPr>
+                <w:lang w:eastAsia="ar-SA"/>
+              </w:rPr>
+              <w:t xml:space="preserve"> </w:t>
+            </w:r>
+            <w:r>
+              <w:rPr>
+                <w:lang w:eastAsia="ar-SA"/>
+              </w:rPr>
+              <w:t>producenta</w:t>
+            </w:r>
+          </w:p>
+          <w:p>
+            <w:pPr>
+              <w:spacing w:line="360" w:lineRule="auto"/>
+              <w:ind w:left="708" w:firstLine="0"/>
+              <w:rPr>
+                <w:lang w:eastAsia="ar-SA"/>
+              </w:rPr>
+            </w:pPr>
+            <w:r>
+              <w:rPr>
+                <w:lang w:eastAsia="ar-SA"/>
+              </w:rPr>
+              <w:t>F_1.3.</w:t>
+            </w:r>
+            <w:r>
+              <w:rPr>
+                <w:lang w:eastAsia="ar-SA"/>
+              </w:rPr>
+              <w:t>4</w:t>
+            </w:r>
+            <w:r>
+              <w:rPr>
+                <w:lang w:eastAsia="ar-SA"/>
+              </w:rPr>
+              <w:t xml:space="preserve"> </w:t>
+            </w:r>
+            <w:r>
+              <w:rPr>
+                <w:lang w:eastAsia="ar-SA"/>
+              </w:rPr>
+              <w:t>Możliwość wprowadzenia marży produktu</w:t>
+            </w:r>
+          </w:p>
+          <w:p>
+            <w:pPr>
+              <w:spacing w:line="360" w:lineRule="auto"/>
+              <w:ind w:left="708" w:firstLine="0"/>
+              <w:rPr>
+                <w:lang w:eastAsia="ar-SA"/>
+              </w:rPr>
+            </w:pPr>
+            <w:r>
+              <w:rPr>
+                <w:lang w:eastAsia="ar-SA"/>
+              </w:rPr>
+              <w:t>F_1.3.</w:t>
+            </w:r>
+            <w:r>
+              <w:rPr>
+                <w:lang w:eastAsia="ar-SA"/>
+              </w:rPr>
+              <w:t>5</w:t>
+            </w:r>
+            <w:r>
+              <w:rPr>
+                <w:lang w:eastAsia="ar-SA"/>
+              </w:rPr>
+              <w:t xml:space="preserve"> </w:t>
+            </w:r>
+            <w:r>
+              <w:rPr>
+                <w:lang w:eastAsia="ar-SA"/>
+              </w:rPr>
+              <w:t>Wybór z predefiniowanych kategorii</w:t>
+            </w:r>
+          </w:p>
+          <w:p>
+            <w:pPr>
+              <w:spacing w:line="360" w:lineRule="auto"/>
+              <w:ind w:left="708" w:firstLine="0"/>
+              <w:rPr>
+                <w:lang w:eastAsia="ar-SA"/>
+              </w:rPr>
+            </w:pPr>
+            <w:r>
+              <w:rPr>
+                <w:lang w:eastAsia="ar-SA"/>
+              </w:rPr>
+              <w:t>F_1.3.</w:t>
+            </w:r>
+            <w:r>
+              <w:rPr>
+                <w:lang w:eastAsia="ar-SA"/>
+              </w:rPr>
+              <w:t>6</w:t>
+            </w:r>
+            <w:r>
+              <w:rPr>
+                <w:lang w:eastAsia="ar-SA"/>
+              </w:rPr>
+              <w:t xml:space="preserve"> </w:t>
+            </w:r>
+            <w:r>
+              <w:rPr>
+                <w:lang w:eastAsia="ar-SA"/>
+              </w:rPr>
+              <w:t>Kategorie</w:t>
+            </w:r>
+          </w:p>
+          <w:p>
+            <w:pPr>
+              <w:spacing w:line="360" w:lineRule="auto"/>
+              <w:ind w:left="1416" w:firstLine="0"/>
+              <w:rPr>
+                <w:lang w:eastAsia="ar-SA"/>
+              </w:rPr>
+            </w:pPr>
+            <w:r>
+              <w:rPr>
+                <w:lang w:eastAsia="ar-SA"/>
+              </w:rPr>
+              <w:t>F_1.3.</w:t>
+            </w:r>
+            <w:r>
+              <w:rPr>
+                <w:lang w:eastAsia="ar-SA"/>
+              </w:rPr>
+              <w:t>6.1</w:t>
+            </w:r>
+            <w:r>
+              <w:rPr>
+                <w:lang w:eastAsia="ar-SA"/>
+              </w:rPr>
+              <w:t xml:space="preserve"> Wprowadzenie nazwy </w:t>
+            </w:r>
+            <w:r>
+              <w:rPr>
+                <w:lang w:eastAsia="ar-SA"/>
+              </w:rPr>
+              <w:t>kategorii</w:t>
+            </w:r>
+          </w:p>
+          <w:p>
+            <w:pPr>
+              <w:spacing w:line="360" w:lineRule="auto"/>
+              <w:ind w:left="1416" w:firstLine="0"/>
+              <w:rPr>
+                <w:lang w:eastAsia="ar-SA"/>
+              </w:rPr>
+            </w:pPr>
+            <w:r>
+              <w:rPr>
+                <w:lang w:eastAsia="ar-SA"/>
+              </w:rPr>
+              <w:t>F_1.3.6.</w:t>
+            </w:r>
+            <w:r>
+              <w:rPr>
+                <w:lang w:eastAsia="ar-SA"/>
+              </w:rPr>
+              <w:t>2</w:t>
+            </w:r>
+            <w:r>
+              <w:rPr>
+                <w:lang w:eastAsia="ar-SA"/>
+              </w:rPr>
+              <w:t xml:space="preserve"> Wprowadzenie </w:t>
+            </w:r>
+            <w:r>
+              <w:rPr>
+                <w:lang w:eastAsia="ar-SA"/>
+              </w:rPr>
+              <w:t>marży</w:t>
+            </w:r>
+            <w:r>
+              <w:rPr>
+                <w:lang w:eastAsia="ar-SA"/>
+              </w:rPr>
+              <w:t xml:space="preserve"> kategorii</w:t>
+            </w:r>
+          </w:p>
+          <w:p>
+            <w:pPr>
+              <w:spacing w:line="360" w:lineRule="auto"/>
+              <w:ind w:firstLine="0"/>
+              <w:rPr>
+                <w:lang w:eastAsia="ar-SA"/>
+              </w:rPr>
+            </w:pPr>
+            <w:r>
+              <w:rPr>
+                <w:lang w:eastAsia="ar-SA"/>
+              </w:rPr>
+              <w:t>F_1.4 Klienci</w:t>
+            </w:r>
+          </w:p>
+          <w:p>
+            <w:pPr>
+              <w:spacing w:line="360" w:lineRule="auto"/>
+              <w:ind w:left="708" w:firstLine="0"/>
+              <w:rPr>
+                <w:lang w:eastAsia="ar-SA"/>
+              </w:rPr>
+            </w:pPr>
+            <w:r>
+              <w:rPr>
+                <w:lang w:eastAsia="ar-SA"/>
+              </w:rPr>
+              <w:t>F_1.4.1 Wyświetlenie listy klientów bez powiązanego konta użytkownika</w:t>
+            </w:r>
+          </w:p>
+          <w:p>
+            <w:pPr>
+              <w:spacing w:line="360" w:lineRule="auto"/>
+              <w:ind w:left="708" w:firstLine="0"/>
+              <w:rPr>
+                <w:lang w:eastAsia="ar-SA"/>
+              </w:rPr>
+            </w:pPr>
+            <w:r>
+              <w:rPr>
+                <w:lang w:eastAsia="ar-SA"/>
+              </w:rPr>
+              <w:t>F_1.4.</w:t>
+            </w:r>
+            <w:r>
+              <w:rPr>
+                <w:lang w:eastAsia="ar-SA"/>
+              </w:rPr>
+              <w:t>2</w:t>
+            </w:r>
+            <w:r>
+              <w:rPr>
+                <w:lang w:eastAsia="ar-SA"/>
+              </w:rPr>
+              <w:t xml:space="preserve"> Wyświetlenie </w:t>
+            </w:r>
+            <w:r>
+              <w:rPr>
+                <w:lang w:eastAsia="ar-SA"/>
+              </w:rPr>
+              <w:t>podsumowania klienta bez powiązanego konta</w:t>
+            </w:r>
+            <w:r>
+              <w:rPr>
+                <w:lang w:eastAsia="ar-SA"/>
+              </w:rPr>
+              <w:t xml:space="preserve"> wraz z wybranymi produktami</w:t>
+            </w:r>
+          </w:p>
+        </w:tc>
+      </w:tr>
+    </w:tbl>
+    <w:p>
+      <w:pPr>
+        <w:rPr>
+          <w:lang w:eastAsia="ar-SA"/>
+        </w:rPr>
+      </w:pPr>
+    </w:p>
+    <w:tbl>
+      <w:tblPr>
+        <w:tblStyle w:val="Tabela-Siatka"/>
+        <w:tblW w:w="0" w:type="auto"/>
+        <w:tblLook w:val="04A0" w:firstRow="1" w:lastRow="0" w:firstColumn="1" w:lastColumn="0" w:noHBand="0" w:noVBand="1"/>
+      </w:tblPr>
+      <w:tblGrid>
+        <w:gridCol w:w="1696"/>
+        <w:gridCol w:w="7366"/>
+      </w:tblGrid>
+      <w:tr>
+        <w:tc>
+          <w:tcPr>
+            <w:tcW w:w="1696" w:type="dxa"/>
+          </w:tcPr>
+          <w:p>
+            <w:pPr>
+              <w:spacing w:line="360" w:lineRule="auto"/>
+              <w:ind w:firstLine="0"/>
+              <w:rPr>
+                <w:b/>
+                <w:bCs/>
+                <w:lang w:eastAsia="ar-SA"/>
+              </w:rPr>
+            </w:pPr>
+            <w:r>
+              <w:rPr>
+                <w:b/>
+                <w:bCs/>
+                <w:lang w:eastAsia="ar-SA"/>
+              </w:rPr>
+              <w:t>Identyfikator</w:t>
+            </w:r>
+          </w:p>
+        </w:tc>
+        <w:tc>
+          <w:tcPr>
+            <w:tcW w:w="7366" w:type="dxa"/>
+          </w:tcPr>
+          <w:p>
+            <w:pPr>
+              <w:spacing w:line="360" w:lineRule="auto"/>
+              <w:ind w:firstLine="0"/>
+              <w:rPr>
+                <w:b/>
+                <w:bCs/>
+                <w:lang w:eastAsia="ar-SA"/>
+              </w:rPr>
+            </w:pPr>
+            <w:r>
+              <w:rPr>
+                <w:b/>
+                <w:bCs/>
+                <w:lang w:eastAsia="ar-SA"/>
+              </w:rPr>
+              <w:t>Opis</w:t>
+            </w:r>
+          </w:p>
+        </w:tc>
+      </w:tr>
+      <w:tr>
+        <w:trPr>
+          <w:trHeight w:val="730"/>
+        </w:trPr>
+        <w:tc>
+          <w:tcPr>
+            <w:tcW w:w="1696" w:type="dxa"/>
+          </w:tcPr>
+          <w:p>
+            <w:pPr>
+              <w:spacing w:line="360" w:lineRule="auto"/>
+              <w:ind w:firstLine="0"/>
+              <w:jc w:val="left"/>
+              <w:rPr>
+                <w:bCs/>
+                <w:lang w:eastAsia="ar-SA"/>
+              </w:rPr>
+            </w:pPr>
+            <w:r>
+              <w:rPr>
+                <w:bCs/>
+                <w:lang w:eastAsia="ar-SA"/>
+              </w:rPr>
+              <w:t>F_</w:t>
+            </w:r>
+            <w:r>
+              <w:rPr>
+                <w:bCs/>
+                <w:lang w:eastAsia="ar-SA"/>
+              </w:rPr>
+              <w:t>2</w:t>
+            </w:r>
+          </w:p>
+        </w:tc>
+        <w:tc>
+          <w:tcPr>
+            <w:tcW w:w="7366" w:type="dxa"/>
+          </w:tcPr>
+          <w:p>
+            <w:pPr>
+              <w:spacing w:line="360" w:lineRule="auto"/>
+              <w:ind w:firstLine="0"/>
+              <w:rPr>
+                <w:b/>
+                <w:bCs/>
+                <w:lang w:eastAsia="ar-SA"/>
+              </w:rPr>
+            </w:pPr>
+            <w:r>
+              <w:rPr>
+                <w:b/>
+                <w:bCs/>
+                <w:lang w:eastAsia="ar-SA"/>
+              </w:rPr>
+              <w:t xml:space="preserve">Funkcje </w:t>
+            </w:r>
+            <w:r>
+              <w:rPr>
+                <w:b/>
+                <w:bCs/>
+                <w:lang w:eastAsia="ar-SA"/>
+              </w:rPr>
+              <w:t>Klienta</w:t>
+            </w:r>
+            <w:r>
+              <w:rPr>
+                <w:b/>
+                <w:bCs/>
+                <w:lang w:eastAsia="ar-SA"/>
+              </w:rPr>
+              <w:t>:</w:t>
+            </w:r>
+          </w:p>
+          <w:p>
+            <w:pPr>
+              <w:spacing w:line="360" w:lineRule="auto"/>
+              <w:ind w:firstLine="0"/>
+              <w:rPr>
+                <w:lang w:eastAsia="ar-SA"/>
+              </w:rPr>
+            </w:pPr>
+            <w:r>
+              <w:rPr>
+                <w:lang w:eastAsia="ar-SA"/>
+              </w:rPr>
+              <w:t>F_2.</w:t>
+            </w:r>
+            <w:r>
+              <w:rPr>
+                <w:lang w:eastAsia="ar-SA"/>
+              </w:rPr>
+              <w:t>1</w:t>
+            </w:r>
+            <w:r>
+              <w:rPr>
+                <w:lang w:eastAsia="ar-SA"/>
+              </w:rPr>
+              <w:t xml:space="preserve"> </w:t>
+            </w:r>
+            <w:r>
+              <w:rPr>
+                <w:lang w:eastAsia="ar-SA"/>
+              </w:rPr>
+              <w:t>Koszyk</w:t>
+            </w:r>
+          </w:p>
+          <w:p>
+            <w:pPr>
+              <w:spacing w:line="360" w:lineRule="auto"/>
+              <w:ind w:left="708" w:firstLine="0"/>
+              <w:rPr>
+                <w:lang w:eastAsia="ar-SA"/>
+              </w:rPr>
+            </w:pPr>
+            <w:r>
+              <w:rPr>
+                <w:lang w:eastAsia="ar-SA"/>
+              </w:rPr>
+              <w:t>F_2.</w:t>
+            </w:r>
+            <w:r>
+              <w:rPr>
+                <w:lang w:eastAsia="ar-SA"/>
+              </w:rPr>
+              <w:t>1.1</w:t>
+            </w:r>
+            <w:r>
+              <w:rPr>
+                <w:lang w:eastAsia="ar-SA"/>
+              </w:rPr>
+              <w:t xml:space="preserve"> </w:t>
+            </w:r>
+            <w:r>
+              <w:rPr>
+                <w:lang w:eastAsia="ar-SA"/>
+              </w:rPr>
+              <w:t>Dodanie produktu do koszyka</w:t>
+            </w:r>
+          </w:p>
+          <w:p>
+            <w:pPr>
+              <w:spacing w:line="360" w:lineRule="auto"/>
+              <w:ind w:left="708" w:firstLine="0"/>
+              <w:rPr>
+                <w:lang w:eastAsia="ar-SA"/>
+              </w:rPr>
+            </w:pPr>
+            <w:r>
+              <w:rPr>
+                <w:lang w:eastAsia="ar-SA"/>
+              </w:rPr>
+              <w:t>F_2.1.</w:t>
+            </w:r>
+            <w:r>
+              <w:rPr>
+                <w:lang w:eastAsia="ar-SA"/>
+              </w:rPr>
+              <w:t>2</w:t>
+            </w:r>
+            <w:r>
+              <w:rPr>
+                <w:lang w:eastAsia="ar-SA"/>
+              </w:rPr>
+              <w:t xml:space="preserve"> </w:t>
+            </w:r>
+            <w:r>
+              <w:rPr>
+                <w:lang w:eastAsia="ar-SA"/>
+              </w:rPr>
+              <w:t>Usunięcie produktu z koszyka</w:t>
+            </w:r>
+          </w:p>
+          <w:p>
+            <w:pPr>
+              <w:spacing w:line="360" w:lineRule="auto"/>
+              <w:ind w:left="708" w:firstLine="0"/>
+              <w:rPr>
+                <w:lang w:eastAsia="ar-SA"/>
+              </w:rPr>
+            </w:pPr>
+            <w:r>
+              <w:rPr>
+                <w:lang w:eastAsia="ar-SA"/>
+              </w:rPr>
+              <w:t>F_2.1.</w:t>
+            </w:r>
+            <w:r>
+              <w:rPr>
+                <w:lang w:eastAsia="ar-SA"/>
+              </w:rPr>
+              <w:t>3</w:t>
+            </w:r>
+            <w:r>
+              <w:rPr>
+                <w:lang w:eastAsia="ar-SA"/>
+              </w:rPr>
+              <w:t xml:space="preserve"> </w:t>
+            </w:r>
+            <w:r>
+              <w:rPr>
+                <w:lang w:eastAsia="ar-SA"/>
+              </w:rPr>
+              <w:t>Możliwość zmiany ilości konkretnego produktu</w:t>
+            </w:r>
+          </w:p>
+          <w:p>
+            <w:pPr>
+              <w:spacing w:line="360" w:lineRule="auto"/>
+              <w:ind w:left="708" w:firstLine="0"/>
+              <w:rPr>
+                <w:lang w:eastAsia="ar-SA"/>
+              </w:rPr>
+            </w:pPr>
+            <w:r>
+              <w:rPr>
+                <w:lang w:eastAsia="ar-SA"/>
+              </w:rPr>
+              <w:t>F_2.1.</w:t>
+            </w:r>
+            <w:r>
+              <w:rPr>
+                <w:lang w:eastAsia="ar-SA"/>
+              </w:rPr>
+              <w:t>4</w:t>
+            </w:r>
+            <w:r>
+              <w:rPr>
+                <w:lang w:eastAsia="ar-SA"/>
+              </w:rPr>
+              <w:t xml:space="preserve"> </w:t>
+            </w:r>
+            <w:r>
+              <w:rPr>
+                <w:lang w:eastAsia="ar-SA"/>
+              </w:rPr>
+              <w:t>Wybór metody płatności</w:t>
+            </w:r>
+          </w:p>
+          <w:p>
+            <w:pPr>
+              <w:spacing w:line="360" w:lineRule="auto"/>
+              <w:ind w:firstLine="0"/>
+              <w:rPr>
+                <w:lang w:eastAsia="ar-SA"/>
+              </w:rPr>
+            </w:pPr>
+            <w:r>
+              <w:rPr>
+                <w:lang w:eastAsia="ar-SA"/>
+              </w:rPr>
+              <w:t>F_2.</w:t>
+            </w:r>
+            <w:r>
+              <w:rPr>
+                <w:lang w:eastAsia="ar-SA"/>
+              </w:rPr>
+              <w:t>2</w:t>
+            </w:r>
+            <w:r>
+              <w:rPr>
+                <w:lang w:eastAsia="ar-SA"/>
+              </w:rPr>
+              <w:t xml:space="preserve"> </w:t>
+            </w:r>
+            <w:r>
+              <w:rPr>
+                <w:lang w:eastAsia="ar-SA"/>
+              </w:rPr>
+              <w:t>Wyszukiwanie</w:t>
+            </w:r>
+          </w:p>
+          <w:p>
+            <w:pPr>
+              <w:spacing w:line="360" w:lineRule="auto"/>
+              <w:ind w:left="708" w:firstLine="0"/>
+              <w:rPr>
+                <w:lang w:eastAsia="ar-SA"/>
+              </w:rPr>
+            </w:pPr>
+            <w:r>
+              <w:rPr>
+                <w:lang w:eastAsia="ar-SA"/>
+              </w:rPr>
+              <w:t>F_2.</w:t>
+            </w:r>
+            <w:r>
+              <w:rPr>
+                <w:lang w:eastAsia="ar-SA"/>
+              </w:rPr>
+              <w:t>2</w:t>
+            </w:r>
+            <w:r>
+              <w:rPr>
+                <w:lang w:eastAsia="ar-SA"/>
+              </w:rPr>
+              <w:t xml:space="preserve">.1 </w:t>
+            </w:r>
+            <w:r>
+              <w:rPr>
+                <w:lang w:eastAsia="ar-SA"/>
+              </w:rPr>
+              <w:t>Wyszukanie produktu przy użyciu jego nazwy</w:t>
+            </w:r>
+          </w:p>
+          <w:p>
+            <w:pPr>
+              <w:spacing w:line="360" w:lineRule="auto"/>
+              <w:ind w:left="708" w:firstLine="0"/>
+              <w:rPr>
+                <w:lang w:eastAsia="ar-SA"/>
+              </w:rPr>
+            </w:pPr>
+            <w:r>
+              <w:rPr>
+                <w:lang w:eastAsia="ar-SA"/>
+              </w:rPr>
+              <w:t xml:space="preserve">F_2.2.1 Wyszukanie produktu przy użyciu jego </w:t>
+            </w:r>
+            <w:r>
+              <w:rPr>
+                <w:lang w:eastAsia="ar-SA"/>
+              </w:rPr>
+              <w:t>kategorii</w:t>
+            </w:r>
+          </w:p>
+          <w:p>
+            <w:pPr>
+              <w:spacing w:line="360" w:lineRule="auto"/>
+              <w:ind w:left="708" w:firstLine="0"/>
+              <w:rPr>
+                <w:lang w:eastAsia="ar-SA"/>
+              </w:rPr>
+            </w:pPr>
+            <w:r>
+              <w:rPr>
+                <w:lang w:eastAsia="ar-SA"/>
+              </w:rPr>
+              <w:t xml:space="preserve">F_2.2.1 Wyszukanie produktu przy użyciu jego </w:t>
+            </w:r>
+            <w:r>
+              <w:rPr>
+                <w:lang w:eastAsia="ar-SA"/>
+              </w:rPr>
+              <w:t>producenta</w:t>
+            </w:r>
+          </w:p>
+          <w:p>
+            <w:pPr>
+              <w:spacing w:line="360" w:lineRule="auto"/>
+              <w:ind w:firstLine="0"/>
+              <w:rPr>
+                <w:lang w:eastAsia="ar-SA"/>
+              </w:rPr>
+            </w:pPr>
+            <w:r>
+              <w:rPr>
+                <w:lang w:eastAsia="ar-SA"/>
+              </w:rPr>
+              <w:lastRenderedPageBreak/>
+              <w:t>F_2.3 Założenie konta</w:t>
+            </w:r>
+          </w:p>
+          <w:p>
+            <w:pPr>
+              <w:spacing w:line="360" w:lineRule="auto"/>
+              <w:ind w:left="708" w:firstLine="0"/>
+              <w:rPr>
+                <w:lang w:eastAsia="ar-SA"/>
+              </w:rPr>
+            </w:pPr>
+            <w:r>
+              <w:rPr>
+                <w:lang w:eastAsia="ar-SA"/>
+              </w:rPr>
+              <w:t>F_2.</w:t>
+            </w:r>
+            <w:r>
+              <w:rPr>
+                <w:lang w:eastAsia="ar-SA"/>
+              </w:rPr>
+              <w:t>3</w:t>
+            </w:r>
+            <w:r>
+              <w:rPr>
+                <w:lang w:eastAsia="ar-SA"/>
+              </w:rPr>
+              <w:t xml:space="preserve">.1 </w:t>
+            </w:r>
+            <w:r>
+              <w:rPr>
+                <w:lang w:eastAsia="ar-SA"/>
+              </w:rPr>
+              <w:t>Wprowadzenie imienia</w:t>
+            </w:r>
+          </w:p>
+          <w:p>
+            <w:pPr>
+              <w:spacing w:line="360" w:lineRule="auto"/>
+              <w:ind w:left="708" w:firstLine="0"/>
+              <w:rPr>
+                <w:lang w:eastAsia="ar-SA"/>
+              </w:rPr>
+            </w:pPr>
+            <w:r>
+              <w:rPr>
+                <w:lang w:eastAsia="ar-SA"/>
+              </w:rPr>
+              <w:t>F_2.3.</w:t>
+            </w:r>
+            <w:r>
+              <w:rPr>
+                <w:lang w:eastAsia="ar-SA"/>
+              </w:rPr>
+              <w:t>2</w:t>
+            </w:r>
+            <w:r>
+              <w:rPr>
+                <w:lang w:eastAsia="ar-SA"/>
+              </w:rPr>
+              <w:t xml:space="preserve"> Wprowadzenie </w:t>
+            </w:r>
+            <w:r>
+              <w:rPr>
+                <w:lang w:eastAsia="ar-SA"/>
+              </w:rPr>
+              <w:t>nazwiska</w:t>
+            </w:r>
+          </w:p>
+          <w:p>
+            <w:pPr>
+              <w:spacing w:line="360" w:lineRule="auto"/>
+              <w:ind w:left="708" w:firstLine="0"/>
+              <w:rPr>
+                <w:lang w:eastAsia="ar-SA"/>
+              </w:rPr>
+            </w:pPr>
+            <w:r>
+              <w:rPr>
+                <w:lang w:eastAsia="ar-SA"/>
+              </w:rPr>
+              <w:t>F_2.3.</w:t>
+            </w:r>
+            <w:r>
+              <w:rPr>
+                <w:lang w:eastAsia="ar-SA"/>
+              </w:rPr>
+              <w:t>3</w:t>
+            </w:r>
+            <w:r>
+              <w:rPr>
+                <w:lang w:eastAsia="ar-SA"/>
+              </w:rPr>
+              <w:t xml:space="preserve"> Wprowadzenie </w:t>
+            </w:r>
+            <w:r>
+              <w:rPr>
+                <w:lang w:eastAsia="ar-SA"/>
+              </w:rPr>
+              <w:t>miasta</w:t>
+            </w:r>
+          </w:p>
+          <w:p>
+            <w:pPr>
+              <w:spacing w:line="360" w:lineRule="auto"/>
+              <w:ind w:left="708" w:firstLine="0"/>
+              <w:rPr>
+                <w:lang w:eastAsia="ar-SA"/>
+              </w:rPr>
+            </w:pPr>
+            <w:r>
+              <w:rPr>
+                <w:lang w:eastAsia="ar-SA"/>
+              </w:rPr>
+              <w:t>F_2.3.</w:t>
+            </w:r>
+            <w:r>
+              <w:rPr>
+                <w:lang w:eastAsia="ar-SA"/>
+              </w:rPr>
+              <w:t>4</w:t>
+            </w:r>
+            <w:r>
+              <w:rPr>
+                <w:lang w:eastAsia="ar-SA"/>
+              </w:rPr>
+              <w:t xml:space="preserve"> Wprowadzenie </w:t>
+            </w:r>
+            <w:r>
+              <w:rPr>
+                <w:lang w:eastAsia="ar-SA"/>
+              </w:rPr>
+              <w:t>kodu pocztowego</w:t>
+            </w:r>
+          </w:p>
+          <w:p>
+            <w:pPr>
+              <w:spacing w:line="360" w:lineRule="auto"/>
+              <w:ind w:left="708" w:firstLine="0"/>
+              <w:rPr>
+                <w:lang w:eastAsia="ar-SA"/>
+              </w:rPr>
+            </w:pPr>
+            <w:r>
+              <w:rPr>
+                <w:lang w:eastAsia="ar-SA"/>
+              </w:rPr>
+              <w:t>F_2.3.</w:t>
+            </w:r>
+            <w:r>
+              <w:rPr>
+                <w:lang w:eastAsia="ar-SA"/>
+              </w:rPr>
+              <w:t>5</w:t>
+            </w:r>
+            <w:r>
+              <w:rPr>
+                <w:lang w:eastAsia="ar-SA"/>
+              </w:rPr>
+              <w:t xml:space="preserve"> Wprowadzenie </w:t>
+            </w:r>
+            <w:r>
+              <w:rPr>
+                <w:lang w:eastAsia="ar-SA"/>
+              </w:rPr>
+              <w:t>adresu</w:t>
+            </w:r>
+            <w:r>
+              <w:rPr>
+                <w:lang w:eastAsia="ar-SA"/>
+              </w:rPr>
+              <w:t xml:space="preserve"> zamieszkania</w:t>
+            </w:r>
+          </w:p>
+          <w:p>
+            <w:pPr>
+              <w:spacing w:line="360" w:lineRule="auto"/>
+              <w:ind w:left="708" w:firstLine="0"/>
+              <w:rPr>
+                <w:lang w:eastAsia="ar-SA"/>
+              </w:rPr>
+            </w:pPr>
+            <w:r>
+              <w:rPr>
+                <w:lang w:eastAsia="ar-SA"/>
+              </w:rPr>
+              <w:t>F_2.3.</w:t>
+            </w:r>
+            <w:r>
+              <w:rPr>
+                <w:lang w:eastAsia="ar-SA"/>
+              </w:rPr>
+              <w:t>6</w:t>
+            </w:r>
+            <w:r>
+              <w:rPr>
+                <w:lang w:eastAsia="ar-SA"/>
+              </w:rPr>
+              <w:t xml:space="preserve"> Wprowadzenie </w:t>
+            </w:r>
+            <w:r>
+              <w:rPr>
+                <w:lang w:eastAsia="ar-SA"/>
+              </w:rPr>
+              <w:t>adresu email</w:t>
+            </w:r>
+          </w:p>
+          <w:p>
+            <w:pPr>
+              <w:spacing w:line="360" w:lineRule="auto"/>
+              <w:ind w:left="708" w:firstLine="0"/>
+              <w:rPr>
+                <w:lang w:eastAsia="ar-SA"/>
+              </w:rPr>
+            </w:pPr>
+            <w:r>
+              <w:rPr>
+                <w:lang w:eastAsia="ar-SA"/>
+              </w:rPr>
+              <w:t>F_2.3.</w:t>
+            </w:r>
+            <w:r>
+              <w:rPr>
+                <w:lang w:eastAsia="ar-SA"/>
+              </w:rPr>
+              <w:t>7</w:t>
+            </w:r>
+            <w:r>
+              <w:rPr>
+                <w:lang w:eastAsia="ar-SA"/>
+              </w:rPr>
+              <w:t xml:space="preserve"> Wprowadzenie </w:t>
+            </w:r>
+            <w:r>
+              <w:rPr>
+                <w:lang w:eastAsia="ar-SA"/>
+              </w:rPr>
+              <w:t>numeru telefonu</w:t>
+            </w:r>
+          </w:p>
+        </w:tc>
+      </w:tr>
+    </w:tbl>
+    <w:p>
+      <w:pPr>
+        <w:rPr>
+          <w:lang w:eastAsia="ar-SA"/>
+        </w:rPr>
+      </w:pPr>
+    </w:p>
+    <w:tbl>
+      <w:tblPr>
+        <w:tblStyle w:val="Tabela-Siatka"/>
+        <w:tblW w:w="0" w:type="auto"/>
+        <w:tblLook w:val="04A0" w:firstRow="1" w:lastRow="0" w:firstColumn="1" w:lastColumn="0" w:noHBand="0" w:noVBand="1"/>
+      </w:tblPr>
+      <w:tblGrid>
+        <w:gridCol w:w="1696"/>
+        <w:gridCol w:w="7366"/>
+      </w:tblGrid>
+      <w:tr>
+        <w:tc>
+          <w:tcPr>
+            <w:tcW w:w="1696" w:type="dxa"/>
+          </w:tcPr>
+          <w:p>
+            <w:pPr>
+              <w:spacing w:line="360" w:lineRule="auto"/>
+              <w:ind w:firstLine="0"/>
+              <w:rPr>
+                <w:b/>
+                <w:bCs/>
+                <w:lang w:eastAsia="ar-SA"/>
+              </w:rPr>
+            </w:pPr>
+            <w:r>
+              <w:rPr>
+                <w:b/>
+                <w:bCs/>
+                <w:lang w:eastAsia="ar-SA"/>
+              </w:rPr>
+              <w:t>Identyfikator</w:t>
+            </w:r>
+          </w:p>
+        </w:tc>
+        <w:tc>
+          <w:tcPr>
+            <w:tcW w:w="7366" w:type="dxa"/>
+          </w:tcPr>
+          <w:p>
+            <w:pPr>
+              <w:spacing w:line="360" w:lineRule="auto"/>
+              <w:ind w:firstLine="0"/>
+              <w:rPr>
+                <w:b/>
+                <w:bCs/>
+                <w:lang w:eastAsia="ar-SA"/>
+              </w:rPr>
+            </w:pPr>
+            <w:r>
+              <w:rPr>
+                <w:b/>
+                <w:bCs/>
+                <w:lang w:eastAsia="ar-SA"/>
+              </w:rPr>
+              <w:t>Opis</w:t>
+            </w:r>
+          </w:p>
+        </w:tc>
+      </w:tr>
+      <w:tr>
+        <w:trPr>
+          <w:trHeight w:val="730"/>
+        </w:trPr>
+        <w:tc>
+          <w:tcPr>
+            <w:tcW w:w="1696" w:type="dxa"/>
+          </w:tcPr>
+          <w:p>
+            <w:pPr>
+              <w:spacing w:line="360" w:lineRule="auto"/>
+              <w:ind w:firstLine="0"/>
+              <w:jc w:val="left"/>
+              <w:rPr>
+                <w:bCs/>
+                <w:lang w:eastAsia="ar-SA"/>
+              </w:rPr>
+            </w:pPr>
+            <w:r>
+              <w:rPr>
+                <w:bCs/>
+                <w:lang w:eastAsia="ar-SA"/>
+              </w:rPr>
+              <w:t>F_</w:t>
+            </w:r>
+            <w:r>
+              <w:rPr>
+                <w:bCs/>
+                <w:lang w:eastAsia="ar-SA"/>
+              </w:rPr>
+              <w:t>3</w:t>
+            </w:r>
+          </w:p>
+        </w:tc>
+        <w:tc>
+          <w:tcPr>
+            <w:tcW w:w="7366" w:type="dxa"/>
+          </w:tcPr>
+          <w:p>
+            <w:pPr>
+              <w:spacing w:line="360" w:lineRule="auto"/>
+              <w:ind w:firstLine="0"/>
+              <w:rPr>
+                <w:b/>
+                <w:bCs/>
+                <w:lang w:eastAsia="ar-SA"/>
+              </w:rPr>
+            </w:pPr>
+            <w:r>
+              <w:rPr>
+                <w:b/>
+                <w:bCs/>
+                <w:lang w:eastAsia="ar-SA"/>
+              </w:rPr>
+              <w:t xml:space="preserve">Funkcje </w:t>
+            </w:r>
+            <w:r>
+              <w:rPr>
+                <w:b/>
+                <w:bCs/>
+                <w:lang w:eastAsia="ar-SA"/>
+              </w:rPr>
+              <w:t>Użytkownika</w:t>
+            </w:r>
+            <w:r>
+              <w:rPr>
+                <w:b/>
+                <w:bCs/>
+                <w:lang w:eastAsia="ar-SA"/>
+              </w:rPr>
+              <w:t>:</w:t>
+            </w:r>
+          </w:p>
+          <w:p>
+            <w:pPr>
+              <w:spacing w:line="360" w:lineRule="auto"/>
+              <w:ind w:firstLine="0"/>
+              <w:rPr>
+                <w:lang w:eastAsia="ar-SA"/>
+              </w:rPr>
+            </w:pPr>
+            <w:r>
+              <w:rPr>
+                <w:lang w:eastAsia="ar-SA"/>
+              </w:rPr>
+              <w:t>F_</w:t>
+            </w:r>
+            <w:r>
+              <w:rPr>
+                <w:lang w:eastAsia="ar-SA"/>
+              </w:rPr>
+              <w:t>3</w:t>
+            </w:r>
+            <w:r>
+              <w:rPr>
+                <w:lang w:eastAsia="ar-SA"/>
+              </w:rPr>
+              <w:t xml:space="preserve">.1 </w:t>
+            </w:r>
+            <w:r>
+              <w:rPr>
+                <w:lang w:eastAsia="ar-SA"/>
+              </w:rPr>
+              <w:t>Zalogowanie się</w:t>
+            </w:r>
+          </w:p>
+          <w:p>
+            <w:pPr>
+              <w:spacing w:line="360" w:lineRule="auto"/>
+              <w:ind w:firstLine="0"/>
+              <w:rPr>
+                <w:lang w:eastAsia="ar-SA"/>
+              </w:rPr>
+            </w:pPr>
+            <w:r>
+              <w:rPr>
+                <w:lang w:eastAsia="ar-SA"/>
+              </w:rPr>
+              <w:t>F_3.</w:t>
+            </w:r>
+            <w:r>
+              <w:rPr>
+                <w:lang w:eastAsia="ar-SA"/>
+              </w:rPr>
+              <w:t>2</w:t>
+            </w:r>
+            <w:r>
+              <w:rPr>
+                <w:lang w:eastAsia="ar-SA"/>
+              </w:rPr>
+              <w:t xml:space="preserve"> </w:t>
+            </w:r>
+            <w:r>
+              <w:rPr>
+                <w:lang w:eastAsia="ar-SA"/>
+              </w:rPr>
+              <w:t>Reset hasła</w:t>
+            </w:r>
+          </w:p>
+          <w:p>
+            <w:pPr>
+              <w:spacing w:line="360" w:lineRule="auto"/>
+              <w:ind w:firstLine="0"/>
+              <w:rPr>
+                <w:lang w:eastAsia="ar-SA"/>
+              </w:rPr>
+            </w:pPr>
+            <w:r>
+              <w:rPr>
+                <w:lang w:eastAsia="ar-SA"/>
+              </w:rPr>
+              <w:t>F_3.</w:t>
+            </w:r>
+            <w:r>
+              <w:rPr>
+                <w:lang w:eastAsia="ar-SA"/>
+              </w:rPr>
+              <w:t>3 Zamówienia</w:t>
+            </w:r>
+          </w:p>
+          <w:p>
+            <w:pPr>
+              <w:spacing w:line="360" w:lineRule="auto"/>
+              <w:ind w:left="708" w:firstLine="0"/>
+              <w:rPr>
+                <w:lang w:eastAsia="ar-SA"/>
+              </w:rPr>
+            </w:pPr>
+            <w:r>
+              <w:rPr>
+                <w:lang w:eastAsia="ar-SA"/>
+              </w:rPr>
+              <w:t>F_</w:t>
+            </w:r>
+            <w:r>
+              <w:rPr>
+                <w:lang w:eastAsia="ar-SA"/>
+              </w:rPr>
+              <w:t>3</w:t>
+            </w:r>
+            <w:r>
+              <w:rPr>
+                <w:lang w:eastAsia="ar-SA"/>
+              </w:rPr>
+              <w:t>.</w:t>
+            </w:r>
+            <w:r>
+              <w:rPr>
+                <w:lang w:eastAsia="ar-SA"/>
+              </w:rPr>
+              <w:t>3</w:t>
+            </w:r>
+            <w:r>
+              <w:rPr>
+                <w:lang w:eastAsia="ar-SA"/>
+              </w:rPr>
+              <w:t xml:space="preserve">.1 Dodanie produktu do </w:t>
+            </w:r>
+            <w:r>
+              <w:rPr>
+                <w:lang w:eastAsia="ar-SA"/>
+              </w:rPr>
+              <w:t>zamówienia</w:t>
+            </w:r>
+          </w:p>
+          <w:p>
+            <w:pPr>
+              <w:spacing w:line="360" w:lineRule="auto"/>
+              <w:ind w:left="708" w:firstLine="0"/>
+              <w:rPr>
+                <w:lang w:eastAsia="ar-SA"/>
+              </w:rPr>
+            </w:pPr>
+            <w:r>
+              <w:rPr>
+                <w:lang w:eastAsia="ar-SA"/>
+              </w:rPr>
+              <w:t>F_</w:t>
+            </w:r>
+            <w:r>
+              <w:rPr>
+                <w:lang w:eastAsia="ar-SA"/>
+              </w:rPr>
+              <w:t>3</w:t>
+            </w:r>
+            <w:r>
+              <w:rPr>
+                <w:lang w:eastAsia="ar-SA"/>
+              </w:rPr>
+              <w:t>.</w:t>
+            </w:r>
+            <w:r>
+              <w:rPr>
+                <w:lang w:eastAsia="ar-SA"/>
+              </w:rPr>
+              <w:t>3</w:t>
+            </w:r>
+            <w:r>
+              <w:rPr>
+                <w:lang w:eastAsia="ar-SA"/>
+              </w:rPr>
+              <w:t>.2 Usunięcie produktu z zamówienia</w:t>
+            </w:r>
+          </w:p>
+          <w:p>
+            <w:pPr>
+              <w:spacing w:line="360" w:lineRule="auto"/>
+              <w:ind w:left="708" w:firstLine="0"/>
+              <w:rPr>
+                <w:lang w:eastAsia="ar-SA"/>
+              </w:rPr>
+            </w:pPr>
+            <w:r>
+              <w:rPr>
+                <w:lang w:eastAsia="ar-SA"/>
+              </w:rPr>
+              <w:t>F_</w:t>
+            </w:r>
+            <w:r>
+              <w:rPr>
+                <w:lang w:eastAsia="ar-SA"/>
+              </w:rPr>
+              <w:t>3</w:t>
+            </w:r>
+            <w:r>
+              <w:rPr>
+                <w:lang w:eastAsia="ar-SA"/>
+              </w:rPr>
+              <w:t>.</w:t>
+            </w:r>
+            <w:r>
+              <w:rPr>
+                <w:lang w:eastAsia="ar-SA"/>
+              </w:rPr>
+              <w:t>3</w:t>
+            </w:r>
+            <w:r>
+              <w:rPr>
+                <w:lang w:eastAsia="ar-SA"/>
+              </w:rPr>
+              <w:t>.3 Możliwość zmiany ilości konkretnego produktu</w:t>
+            </w:r>
+          </w:p>
+          <w:p>
+            <w:pPr>
+              <w:spacing w:line="360" w:lineRule="auto"/>
+              <w:ind w:left="708" w:firstLine="0"/>
+              <w:rPr>
+                <w:lang w:eastAsia="ar-SA"/>
+              </w:rPr>
+            </w:pPr>
+            <w:r>
+              <w:rPr>
+                <w:lang w:eastAsia="ar-SA"/>
+              </w:rPr>
+              <w:t>F_</w:t>
+            </w:r>
+            <w:r>
+              <w:rPr>
+                <w:lang w:eastAsia="ar-SA"/>
+              </w:rPr>
+              <w:t>3</w:t>
+            </w:r>
+            <w:r>
+              <w:rPr>
+                <w:lang w:eastAsia="ar-SA"/>
+              </w:rPr>
+              <w:t>.</w:t>
+            </w:r>
+            <w:r>
+              <w:rPr>
+                <w:lang w:eastAsia="ar-SA"/>
+              </w:rPr>
+              <w:t>3</w:t>
+            </w:r>
+            <w:r>
+              <w:rPr>
+                <w:lang w:eastAsia="ar-SA"/>
+              </w:rPr>
+              <w:t>.</w:t>
+            </w:r>
+            <w:r>
+              <w:rPr>
+                <w:lang w:eastAsia="ar-SA"/>
+              </w:rPr>
+              <w:t>4</w:t>
+            </w:r>
+            <w:r>
+              <w:rPr>
+                <w:lang w:eastAsia="ar-SA"/>
+              </w:rPr>
+              <w:t xml:space="preserve"> Wybór metody płatności</w:t>
+            </w:r>
+          </w:p>
+          <w:p>
+            <w:pPr>
+              <w:spacing w:line="360" w:lineRule="auto"/>
+              <w:ind w:left="708" w:firstLine="0"/>
+              <w:rPr>
+                <w:lang w:eastAsia="ar-SA"/>
+              </w:rPr>
+            </w:pPr>
+            <w:r>
+              <w:rPr>
+                <w:lang w:eastAsia="ar-SA"/>
+              </w:rPr>
+              <w:t>F_3.</w:t>
+            </w:r>
+            <w:r>
+              <w:rPr>
+                <w:lang w:eastAsia="ar-SA"/>
+              </w:rPr>
+              <w:t>3</w:t>
+            </w:r>
+            <w:r>
+              <w:rPr>
+                <w:lang w:eastAsia="ar-SA"/>
+              </w:rPr>
+              <w:t xml:space="preserve">.4 </w:t>
+            </w:r>
+            <w:r>
+              <w:rPr>
+                <w:lang w:eastAsia="ar-SA"/>
+              </w:rPr>
+              <w:t>Możliwość wprowadzenia daty realizacji jeśli jest to planowane zlecenie</w:t>
+            </w:r>
+          </w:p>
+          <w:p>
+            <w:pPr>
+              <w:spacing w:line="360" w:lineRule="auto"/>
+              <w:ind w:left="708" w:firstLine="0"/>
+              <w:rPr>
+                <w:lang w:eastAsia="ar-SA"/>
+              </w:rPr>
+            </w:pPr>
+            <w:r>
+              <w:rPr>
+                <w:lang w:eastAsia="ar-SA"/>
+              </w:rPr>
+              <w:t>F_3.</w:t>
+            </w:r>
+            <w:r>
+              <w:rPr>
+                <w:lang w:eastAsia="ar-SA"/>
+              </w:rPr>
+              <w:t>3</w:t>
+            </w:r>
+            <w:r>
+              <w:rPr>
+                <w:lang w:eastAsia="ar-SA"/>
+              </w:rPr>
+              <w:t>.5 Sprawdzenie statusu zamówienia</w:t>
+            </w:r>
+          </w:p>
+          <w:p>
+            <w:pPr>
+              <w:spacing w:line="360" w:lineRule="auto"/>
+              <w:ind w:left="708" w:firstLine="0"/>
+              <w:rPr>
+                <w:lang w:eastAsia="ar-SA"/>
+              </w:rPr>
+            </w:pPr>
+            <w:r>
+              <w:rPr>
+                <w:lang w:eastAsia="ar-SA"/>
+              </w:rPr>
+              <w:t>F_3.</w:t>
+            </w:r>
+            <w:r>
+              <w:rPr>
+                <w:lang w:eastAsia="ar-SA"/>
+              </w:rPr>
+              <w:t>3</w:t>
+            </w:r>
+            <w:r>
+              <w:rPr>
+                <w:lang w:eastAsia="ar-SA"/>
+              </w:rPr>
+              <w:t xml:space="preserve">.5 </w:t>
+            </w:r>
+            <w:r>
+              <w:rPr>
+                <w:lang w:eastAsia="ar-SA"/>
+              </w:rPr>
+              <w:t>Wyświetlenie listy wszystkich zamówień</w:t>
+            </w:r>
+          </w:p>
+          <w:p>
+            <w:pPr>
+              <w:spacing w:line="360" w:lineRule="auto"/>
+              <w:ind w:left="708" w:firstLine="0"/>
+              <w:rPr>
+                <w:lang w:eastAsia="ar-SA"/>
+              </w:rPr>
+            </w:pPr>
+            <w:r>
+              <w:rPr>
+                <w:lang w:eastAsia="ar-SA"/>
+              </w:rPr>
+              <w:t>F_3.</w:t>
+            </w:r>
+            <w:r>
+              <w:rPr>
+                <w:lang w:eastAsia="ar-SA"/>
+              </w:rPr>
+              <w:t>3</w:t>
+            </w:r>
+            <w:r>
+              <w:rPr>
+                <w:lang w:eastAsia="ar-SA"/>
+              </w:rPr>
+              <w:t>.</w:t>
+            </w:r>
+            <w:r>
+              <w:rPr>
+                <w:lang w:eastAsia="ar-SA"/>
+              </w:rPr>
+              <w:t>6</w:t>
+            </w:r>
+            <w:r>
+              <w:rPr>
+                <w:lang w:eastAsia="ar-SA"/>
+              </w:rPr>
+              <w:t xml:space="preserve"> </w:t>
+            </w:r>
+            <w:r>
+              <w:rPr>
+                <w:lang w:eastAsia="ar-SA"/>
+              </w:rPr>
+              <w:t>Stworzenie nowego zamówienia po przez duplikację historycznego</w:t>
+            </w:r>
+          </w:p>
+        </w:tc>
+      </w:tr>
+    </w:tbl>
+    <w:p>
+      <w:pPr>
+        <w:rPr>
+          <w:lang w:eastAsia="ar-SA"/>
+        </w:rPr>
+      </w:pPr>
+    </w:p>
+    <w:tbl>
+      <w:tblPr>
+        <w:tblStyle w:val="Tabela-Siatka"/>
+        <w:tblW w:w="0" w:type="auto"/>
+        <w:tblLook w:val="04A0" w:firstRow="1" w:lastRow="0" w:firstColumn="1" w:lastColumn="0" w:noHBand="0" w:noVBand="1"/>
+      </w:tblPr>
+      <w:tblGrid>
+        <w:gridCol w:w="1696"/>
+        <w:gridCol w:w="7366"/>
+      </w:tblGrid>
+      <w:tr>
+        <w:tc>
+          <w:tcPr>
+            <w:tcW w:w="1696" w:type="dxa"/>
+          </w:tcPr>
+          <w:p>
+            <w:pPr>
+              <w:spacing w:line="360" w:lineRule="auto"/>
+              <w:ind w:firstLine="0"/>
+              <w:rPr>
+                <w:b/>
+                <w:bCs/>
+                <w:lang w:eastAsia="ar-SA"/>
+              </w:rPr>
+            </w:pPr>
+            <w:r>
+              <w:rPr>
+                <w:b/>
+                <w:bCs/>
+                <w:lang w:eastAsia="ar-SA"/>
+              </w:rPr>
+              <w:t>Identyfikator</w:t>
+            </w:r>
+          </w:p>
+        </w:tc>
+        <w:tc>
+          <w:tcPr>
+            <w:tcW w:w="7366" w:type="dxa"/>
+          </w:tcPr>
+          <w:p>
+            <w:pPr>
+              <w:spacing w:line="360" w:lineRule="auto"/>
+              <w:ind w:firstLine="0"/>
+              <w:rPr>
+                <w:b/>
+                <w:bCs/>
+                <w:lang w:eastAsia="ar-SA"/>
+              </w:rPr>
+            </w:pPr>
+            <w:r>
+              <w:rPr>
+                <w:b/>
+                <w:bCs/>
+                <w:lang w:eastAsia="ar-SA"/>
+              </w:rPr>
+              <w:t>Opis</w:t>
+            </w:r>
+          </w:p>
+        </w:tc>
+      </w:tr>
+      <w:tr>
+        <w:trPr>
+          <w:trHeight w:val="730"/>
+        </w:trPr>
+        <w:tc>
+          <w:tcPr>
+            <w:tcW w:w="1696" w:type="dxa"/>
+          </w:tcPr>
+          <w:p>
+            <w:pPr>
+              <w:spacing w:line="360" w:lineRule="auto"/>
+              <w:ind w:firstLine="0"/>
+              <w:jc w:val="left"/>
+              <w:rPr>
+                <w:bCs/>
+                <w:lang w:eastAsia="ar-SA"/>
+              </w:rPr>
+            </w:pPr>
+            <w:r>
+              <w:rPr>
+                <w:bCs/>
+                <w:lang w:eastAsia="ar-SA"/>
+              </w:rPr>
+              <w:t>F_</w:t>
+            </w:r>
+            <w:r>
+              <w:rPr>
+                <w:bCs/>
+                <w:lang w:eastAsia="ar-SA"/>
+              </w:rPr>
+              <w:t>4</w:t>
+            </w:r>
+          </w:p>
+        </w:tc>
+        <w:tc>
+          <w:tcPr>
+            <w:tcW w:w="7366" w:type="dxa"/>
+          </w:tcPr>
+          <w:p>
+            <w:pPr>
+              <w:spacing w:line="360" w:lineRule="auto"/>
+              <w:ind w:firstLine="0"/>
+              <w:rPr>
+                <w:b/>
+                <w:bCs/>
+                <w:lang w:eastAsia="ar-SA"/>
+              </w:rPr>
+            </w:pPr>
+            <w:r>
+              <w:rPr>
+                <w:b/>
+                <w:bCs/>
+                <w:lang w:eastAsia="ar-SA"/>
+              </w:rPr>
+              <w:t xml:space="preserve">Funkcje </w:t>
+            </w:r>
+            <w:r>
+              <w:rPr>
+                <w:b/>
+                <w:bCs/>
+                <w:lang w:eastAsia="ar-SA"/>
+              </w:rPr>
+              <w:t>Kuriera</w:t>
+            </w:r>
+            <w:r>
+              <w:rPr>
+                <w:b/>
+                <w:bCs/>
+                <w:lang w:eastAsia="ar-SA"/>
+              </w:rPr>
+              <w:t>:</w:t>
+            </w:r>
+          </w:p>
+          <w:p>
+            <w:pPr>
+              <w:spacing w:line="360" w:lineRule="auto"/>
+              <w:ind w:firstLine="0"/>
+              <w:rPr>
+                <w:lang w:eastAsia="ar-SA"/>
+              </w:rPr>
+            </w:pPr>
+            <w:r>
+              <w:rPr>
+                <w:lang w:eastAsia="ar-SA"/>
+              </w:rPr>
+              <w:t>F_</w:t>
+            </w:r>
+            <w:r>
+              <w:rPr>
+                <w:lang w:eastAsia="ar-SA"/>
+              </w:rPr>
+              <w:t>4</w:t>
+            </w:r>
+            <w:r>
+              <w:rPr>
+                <w:lang w:eastAsia="ar-SA"/>
+              </w:rPr>
+              <w:t>.1 Zalogowanie się</w:t>
+            </w:r>
+          </w:p>
+          <w:p>
+            <w:pPr>
+              <w:spacing w:line="360" w:lineRule="auto"/>
+              <w:ind w:firstLine="0"/>
+              <w:rPr>
+                <w:lang w:eastAsia="ar-SA"/>
+              </w:rPr>
+            </w:pPr>
+            <w:r>
+              <w:rPr>
+                <w:lang w:eastAsia="ar-SA"/>
+              </w:rPr>
+              <w:t>F_</w:t>
+            </w:r>
+            <w:r>
+              <w:rPr>
+                <w:lang w:eastAsia="ar-SA"/>
+              </w:rPr>
+              <w:t>4</w:t>
+            </w:r>
+            <w:r>
+              <w:rPr>
+                <w:lang w:eastAsia="ar-SA"/>
+              </w:rPr>
+              <w:t>.2 Reset hasła</w:t>
+            </w:r>
+          </w:p>
+          <w:p>
+            <w:pPr>
+              <w:spacing w:line="360" w:lineRule="auto"/>
+              <w:ind w:firstLine="0"/>
+              <w:rPr>
+                <w:lang w:eastAsia="ar-SA"/>
+              </w:rPr>
+            </w:pPr>
+            <w:r>
+              <w:rPr>
+                <w:lang w:eastAsia="ar-SA"/>
+              </w:rPr>
+              <w:t>F_</w:t>
+            </w:r>
+            <w:r>
+              <w:rPr>
+                <w:lang w:eastAsia="ar-SA"/>
+              </w:rPr>
+              <w:t>4</w:t>
+            </w:r>
+            <w:r>
+              <w:rPr>
+                <w:lang w:eastAsia="ar-SA"/>
+              </w:rPr>
+              <w:t>.3 Zamówienia</w:t>
+            </w:r>
+          </w:p>
+          <w:p>
+            <w:pPr>
+              <w:spacing w:line="360" w:lineRule="auto"/>
+              <w:ind w:left="708" w:firstLine="0"/>
+              <w:rPr>
+                <w:lang w:eastAsia="ar-SA"/>
+              </w:rPr>
+            </w:pPr>
+            <w:r>
+              <w:rPr>
+                <w:lang w:eastAsia="ar-SA"/>
+              </w:rPr>
+              <w:t>F_</w:t>
+            </w:r>
+            <w:r>
+              <w:rPr>
+                <w:lang w:eastAsia="ar-SA"/>
+              </w:rPr>
+              <w:t>4</w:t>
+            </w:r>
+            <w:r>
+              <w:rPr>
+                <w:lang w:eastAsia="ar-SA"/>
+              </w:rPr>
+              <w:t>.</w:t>
+            </w:r>
+            <w:r>
+              <w:rPr>
+                <w:lang w:eastAsia="ar-SA"/>
+              </w:rPr>
+              <w:t>3</w:t>
+            </w:r>
+            <w:r>
+              <w:rPr>
+                <w:lang w:eastAsia="ar-SA"/>
+              </w:rPr>
+              <w:t xml:space="preserve">.1 </w:t>
+            </w:r>
+            <w:r>
+              <w:rPr>
+                <w:lang w:eastAsia="ar-SA"/>
+              </w:rPr>
+              <w:t>Podjęcie zamówienia</w:t>
+            </w:r>
+          </w:p>
+          <w:p>
+            <w:pPr>
+              <w:spacing w:line="360" w:lineRule="auto"/>
+              <w:ind w:left="708" w:firstLine="0"/>
+              <w:rPr>
+                <w:lang w:eastAsia="ar-SA"/>
+              </w:rPr>
+            </w:pPr>
+            <w:r>
+              <w:rPr>
+                <w:lang w:eastAsia="ar-SA"/>
+              </w:rPr>
+              <w:t>F_4.3.</w:t>
+            </w:r>
+            <w:r>
+              <w:rPr>
+                <w:lang w:eastAsia="ar-SA"/>
+              </w:rPr>
+              <w:t>2</w:t>
+            </w:r>
+            <w:r>
+              <w:rPr>
+                <w:lang w:eastAsia="ar-SA"/>
+              </w:rPr>
+              <w:t xml:space="preserve"> </w:t>
+            </w:r>
+            <w:r>
+              <w:rPr>
+                <w:lang w:eastAsia="ar-SA"/>
+              </w:rPr>
+              <w:t>Porzucenie zamówienia</w:t>
+            </w:r>
+          </w:p>
+          <w:p>
+            <w:pPr>
+              <w:spacing w:line="360" w:lineRule="auto"/>
+              <w:ind w:left="708" w:firstLine="0"/>
+              <w:rPr>
+                <w:lang w:eastAsia="ar-SA"/>
+              </w:rPr>
+            </w:pPr>
+            <w:r>
+              <w:rPr>
+                <w:lang w:eastAsia="ar-SA"/>
+              </w:rPr>
+              <w:t>F_4.3.</w:t>
+            </w:r>
+            <w:r>
+              <w:rPr>
+                <w:lang w:eastAsia="ar-SA"/>
+              </w:rPr>
+              <w:t>3</w:t>
+            </w:r>
+            <w:r>
+              <w:rPr>
+                <w:lang w:eastAsia="ar-SA"/>
+              </w:rPr>
+              <w:t xml:space="preserve"> </w:t>
+            </w:r>
+            <w:r>
+              <w:rPr>
+                <w:lang w:eastAsia="ar-SA"/>
+              </w:rPr>
+              <w:t>Zmiana statusu zlecenia</w:t>
+            </w:r>
+          </w:p>
+        </w:tc>
+      </w:tr>
+    </w:tbl>
+    <w:p>
+      <w:pPr>
+        <w:rPr>
+          <w:lang w:eastAsia="ar-SA"/>
+        </w:rPr>
+      </w:pPr>
+    </w:p>
+    <w:p>
+      <w:pPr>
+        <w:rPr>
+          <w:lang w:eastAsia="ar-SA"/>
+        </w:rPr>
+      </w:pPr>
+    </w:p>
+    <w:p>
+      <w:pPr>
         <w:pStyle w:val="Nagwek4"/>
       </w:pPr>
       <w:r>
         <w:t>Diagram przypadków użycia</w:t>
+      </w:r>
+    </w:p>
+    <w:p>
+      <w:pPr>
+        <w:rPr>
+          <w:lang w:eastAsia="ar-SA"/>
+        </w:rPr>
+      </w:pPr>
+    </w:p>
+    <w:p>
+      <w:pPr>
+        <w:rPr>
+          <w:lang w:eastAsia="ar-SA"/>
+        </w:rPr>
+      </w:pPr>
+      <w:r>
+        <w:rPr>
+          <w:noProof/>
+          <w:lang w:eastAsia="ar-SA"/>
+        </w:rPr>
+        <w:drawing>
+          <wp:inline distT="0" distB="0" distL="0" distR="0" wp14:anchorId="0CBED061" wp14:editId="425014F0">
+            <wp:extent cx="5681490" cy="3762375"/>
+            <wp:effectExtent l="0" t="0" r="0" b="0"/>
+            <wp:docPr id="4" name="Obraz 4"/>
+            <wp:cNvGraphicFramePr>
+              <a:graphicFrameLocks xmlns:a="http://schemas.openxmlformats.org/drawingml/2006/main" noChangeAspect="1"/>
+            </wp:cNvGraphicFramePr>
+            <a:graphic xmlns:a="http://schemas.openxmlformats.org/drawingml/2006/main">
+              <a:graphicData uri="http://schemas.openxmlformats.org/drawingml/2006/picture">
+                <pic:pic xmlns:pic="http://schemas.openxmlformats.org/drawingml/2006/picture">
+                  <pic:nvPicPr>
+                    <pic:cNvPr id="0" name="Picture 1"/>
+                    <pic:cNvPicPr>
+                      <a:picLocks noChangeAspect="1" noChangeArrowheads="1"/>
+                    </pic:cNvPicPr>
+                  </pic:nvPicPr>
+                  <pic:blipFill>
+                    <a:blip r:embed="rId22">
+                      <a:extLst>
+                        <a:ext uri="{28A0092B-C50C-407E-A947-70E740481C1C}">
+                          <a14:useLocalDpi xmlns:a14="http://schemas.microsoft.com/office/drawing/2010/main" val="0"/>
+                        </a:ext>
+                      </a:extLst>
+                    </a:blip>
+                    <a:srcRect/>
+                    <a:stretch>
+                      <a:fillRect/>
+                    </a:stretch>
+                  </pic:blipFill>
+                  <pic:spPr bwMode="auto">
+                    <a:xfrm>
+                      <a:off x="0" y="0"/>
+                      <a:ext cx="5717824" cy="3786436"/>
+                    </a:xfrm>
+                    <a:prstGeom prst="rect">
+                      <a:avLst/>
+                    </a:prstGeom>
+                    <a:noFill/>
+                    <a:ln>
+                      <a:noFill/>
+                    </a:ln>
+                  </pic:spPr>
+                </pic:pic>
+              </a:graphicData>
+            </a:graphic>
+          </wp:inline>
+        </w:drawing>
       </w:r>
     </w:p>
     <w:p>
@@ -2885,7 +5509,7 @@
       </w:pPr>
     </w:lvl>
   </w:abstractNum>
-  <w:abstractNum w:abstractNumId="2" w15:restartNumberingAfterBreak="0">
+  <w:abstractNum w:abstractNumId="1" w15:restartNumberingAfterBreak="0">
     <w:nsid w:val="360C2D56"/>
     <w:multiLevelType w:val="hybridMultilevel"/>
     <w:tmpl w:val="38B8414A"/>
@@ -3000,7 +5624,7 @@
       </w:pPr>
     </w:lvl>
   </w:abstractNum>
-  <w:abstractNum w:abstractNumId="3" w15:restartNumberingAfterBreak="0">
+  <w:abstractNum w:abstractNumId="2" w15:restartNumberingAfterBreak="0">
     <w:nsid w:val="3CAF376A"/>
     <w:multiLevelType w:val="hybridMultilevel"/>
     <w:tmpl w:val="4AA86F54"/>
@@ -3089,7 +5713,7 @@
       </w:pPr>
     </w:lvl>
   </w:abstractNum>
-  <w:abstractNum w:abstractNumId="4" w15:restartNumberingAfterBreak="0">
+  <w:abstractNum w:abstractNumId="3" w15:restartNumberingAfterBreak="0">
     <w:nsid w:val="5046499D"/>
     <w:multiLevelType w:val="hybridMultilevel"/>
     <w:tmpl w:val="A0345F58"/>
@@ -3178,7 +5802,7 @@
       </w:pPr>
     </w:lvl>
   </w:abstractNum>
-  <w:abstractNum w:abstractNumId="5" w15:restartNumberingAfterBreak="0">
+  <w:abstractNum w:abstractNumId="4" w15:restartNumberingAfterBreak="0">
     <w:nsid w:val="5CBB3B6D"/>
     <w:multiLevelType w:val="multilevel"/>
     <w:tmpl w:val="9B0EE0D0"/>
@@ -3265,7 +5889,7 @@
       </w:pPr>
     </w:lvl>
   </w:abstractNum>
-  <w:abstractNum w:abstractNumId="6" w15:restartNumberingAfterBreak="0">
+  <w:abstractNum w:abstractNumId="5" w15:restartNumberingAfterBreak="0">
     <w:nsid w:val="64677CC6"/>
     <w:multiLevelType w:val="multilevel"/>
     <w:tmpl w:val="5C6AC5C0"/>
@@ -3380,37 +6004,37 @@
     </w:lvl>
   </w:abstractNum>
   <w:num w:numId="1">
+    <w:abstractNumId w:val="4"/>
+  </w:num>
+  <w:num w:numId="2">
+    <w:abstractNumId w:val="1"/>
+  </w:num>
+  <w:num w:numId="3">
     <w:abstractNumId w:val="5"/>
   </w:num>
-  <w:num w:numId="2">
-    <w:abstractNumId w:val="2"/>
-  </w:num>
-  <w:num w:numId="3">
-    <w:abstractNumId w:val="6"/>
-  </w:num>
   <w:num w:numId="4">
-    <w:abstractNumId w:val="5"/>
+    <w:abstractNumId w:val="4"/>
   </w:num>
   <w:num w:numId="5">
-    <w:abstractNumId w:val="2"/>
+    <w:abstractNumId w:val="1"/>
   </w:num>
   <w:num w:numId="6">
-    <w:abstractNumId w:val="6"/>
+    <w:abstractNumId w:val="5"/>
   </w:num>
   <w:num w:numId="7">
     <w:abstractNumId w:val="0"/>
   </w:num>
   <w:num w:numId="8">
-    <w:abstractNumId w:val="2"/>
+    <w:abstractNumId w:val="1"/>
     <w:lvlOverride w:ilvl="0">
       <w:startOverride w:val="1"/>
     </w:lvlOverride>
   </w:num>
   <w:num w:numId="9">
-    <w:abstractNumId w:val="4"/>
+    <w:abstractNumId w:val="3"/>
   </w:num>
   <w:num w:numId="10">
-    <w:abstractNumId w:val="3"/>
+    <w:abstractNumId w:val="2"/>
   </w:num>
 </w:numbering>
 </file>

</xml_diff>

<commit_message>
Poprawki diagramu przyupadków, wymagania pozafunkcjonalne
</commit_message>
<xml_diff>
--- a/Dokumentacja/DokumentacjaPandronka.docx
+++ b/Dokumentacja/DokumentacjaPandronka.docx
@@ -19,27 +19,7 @@
           <w:sz w:val="44"/>
           <w:szCs w:val="36"/>
         </w:rPr>
-        <w:t>Projekt i implementacja systemu wspomagania zarządzaniem firmą wykonującą zakupy „</w:t>
-      </w:r>
-      <w:proofErr w:type="spellStart"/>
-      <w:r>
-        <w:rPr>
-          <w:b/>
-          <w:bCs/>
-          <w:sz w:val="44"/>
-          <w:szCs w:val="36"/>
-        </w:rPr>
-        <w:t>Pandronka</w:t>
-      </w:r>
-      <w:proofErr w:type="spellEnd"/>
-      <w:r>
-        <w:rPr>
-          <w:b/>
-          <w:bCs/>
-          <w:sz w:val="44"/>
-          <w:szCs w:val="36"/>
-        </w:rPr>
-        <w:t>”</w:t>
+        <w:t>Projekt i implementacja systemu wspomagania zarządzaniem firmą wykonującą zakupy „Pandronka”</w:t>
       </w:r>
     </w:p>
     <w:p/>
@@ -104,15 +84,7 @@
         <w:ind w:left="565"/>
       </w:pPr>
       <w:r>
-        <w:t xml:space="preserve">Mateusz </w:t>
-      </w:r>
-      <w:proofErr w:type="spellStart"/>
-      <w:r>
-        <w:t>Rzewnicki</w:t>
-      </w:r>
-      <w:proofErr w:type="spellEnd"/>
-      <w:r>
-        <w:t xml:space="preserve"> 8138</w:t>
+        <w:t>Mateusz Rzewnicki 8138</w:t>
       </w:r>
     </w:p>
     <w:p>
@@ -552,14 +524,12 @@
       </w:pPr>
       <w:bookmarkStart w:id="1" w:name="_Toc55750825"/>
       <w:r>
-        <w:t xml:space="preserve">Uber </w:t>
-      </w:r>
-      <w:proofErr w:type="spellStart"/>
-      <w:r>
-        <w:t>Eats</w:t>
+        <w:t>Uber Eats</w:t>
       </w:r>
       <w:bookmarkEnd w:id="1"/>
-      <w:proofErr w:type="spellEnd"/>
+      <w:r>
+        <w:t xml:space="preserve"> – Mateusz Rzewnnicki</w:t>
+      </w:r>
     </w:p>
     <w:p>
       <w:pPr>
@@ -571,21 +541,7 @@
         <w:rPr>
           <w:lang w:eastAsia="ar-SA"/>
         </w:rPr>
-        <w:t xml:space="preserve">Uber </w:t>
-      </w:r>
-      <w:proofErr w:type="spellStart"/>
-      <w:r>
-        <w:rPr>
-          <w:lang w:eastAsia="ar-SA"/>
-        </w:rPr>
-        <w:t>Eats</w:t>
-      </w:r>
-      <w:proofErr w:type="spellEnd"/>
-      <w:r>
-        <w:rPr>
-          <w:lang w:eastAsia="ar-SA"/>
-        </w:rPr>
-        <w:t xml:space="preserve"> to system stworzony do odnajdywania punktów żywieniowych w okolicy wskazanego adresu, działa on pod adresem </w:t>
+        <w:t xml:space="preserve">Uber Eats to system stworzony do odnajdywania punktów żywieniowych w okolicy wskazanego adresu, działa on pod adresem </w:t>
       </w:r>
       <w:hyperlink r:id="rId6" w:tgtFrame="_blank" w:history="1">
         <w:r>
@@ -741,12 +697,13 @@
         <w:pStyle w:val="Nagwek3"/>
       </w:pPr>
       <w:bookmarkStart w:id="2" w:name="_Toc55750826"/>
-      <w:proofErr w:type="spellStart"/>
       <w:r>
         <w:t>Glovo</w:t>
       </w:r>
       <w:bookmarkEnd w:id="2"/>
-      <w:proofErr w:type="spellEnd"/>
+      <w:r>
+        <w:t xml:space="preserve"> – Michał Baca</w:t>
+      </w:r>
     </w:p>
     <w:p>
       <w:pPr>
@@ -765,21 +722,7 @@
         <w:rPr>
           <w:lang w:eastAsia="ar-SA"/>
         </w:rPr>
-        <w:t xml:space="preserve">Aplikacja </w:t>
-      </w:r>
-      <w:proofErr w:type="spellStart"/>
-      <w:r>
-        <w:rPr>
-          <w:lang w:eastAsia="ar-SA"/>
-        </w:rPr>
-        <w:t>Glovo</w:t>
-      </w:r>
-      <w:proofErr w:type="spellEnd"/>
-      <w:r>
-        <w:rPr>
-          <w:lang w:eastAsia="ar-SA"/>
-        </w:rPr>
-        <w:t xml:space="preserve"> jest to system pozwalający na zlecenie zakupu i dostawy produktów. W swojej ofercie firma posiada przekąski, jedzenie, artykuły spożywcze, apteki oraz inne sklepy. Do zlecenia transakcji wymagane jest konto na portalu. </w:t>
+        <w:t xml:space="preserve">Aplikacja Glovo jest to system pozwalający na zlecenie zakupu i dostawy produktów. W swojej ofercie firma posiada przekąski, jedzenie, artykuły spożywcze, apteki oraz inne sklepy. Do zlecenia transakcji wymagane jest konto na portalu. </w:t>
       </w:r>
     </w:p>
     <w:p>
@@ -1039,6 +982,9 @@
       </w:r>
       <w:bookmarkEnd w:id="3"/>
       <w:bookmarkEnd w:id="4"/>
+      <w:r>
+        <w:t xml:space="preserve"> – Rafał Sawicki</w:t>
+      </w:r>
     </w:p>
     <w:p>
       <w:r>
@@ -1140,25 +1086,7 @@
           <w:color w:val="000000"/>
           <w:sz w:val="21"/>
         </w:rPr>
-        <w:t xml:space="preserve">Serwis zapewnia wiele niezbędnych funkcjonalności takich jak: rejestracja, logowanie,  edytowalna lista zakupów, koszyk, wiele form płatności, </w:t>
-      </w:r>
-      <w:proofErr w:type="spellStart"/>
-      <w:r>
-        <w:rPr>
-          <w:rFonts w:ascii="Arial" w:hAnsi="Arial"/>
-          <w:color w:val="000000"/>
-          <w:sz w:val="21"/>
-        </w:rPr>
-        <w:t>szukajki</w:t>
-      </w:r>
-      <w:proofErr w:type="spellEnd"/>
-      <w:r>
-        <w:rPr>
-          <w:rFonts w:ascii="Arial" w:hAnsi="Arial"/>
-          <w:color w:val="000000"/>
-          <w:sz w:val="21"/>
-        </w:rPr>
-        <w:t>, sortowania, filtrowania, zapis do  newsletteru.</w:t>
+        <w:t>Serwis zapewnia wiele niezbędnych funkcjonalności takich jak: rejestracja, logowanie,  edytowalna lista zakupów, koszyk, wiele form płatności, szukajki, sortowania, filtrowania, zapis do  newsletteru.</w:t>
       </w:r>
     </w:p>
     <w:p>
@@ -1186,114 +1114,7 @@
           <w:sz w:val="21"/>
         </w:rPr>
         <w:br/>
-      </w:r>
-      <w:proofErr w:type="spellStart"/>
-      <w:r>
-        <w:rPr>
-          <w:rFonts w:ascii="Arial" w:hAnsi="Arial"/>
-          <w:color w:val="000000"/>
-          <w:sz w:val="21"/>
-        </w:rPr>
-        <w:t>Zawuażalne</w:t>
-      </w:r>
-      <w:proofErr w:type="spellEnd"/>
-      <w:r>
-        <w:rPr>
-          <w:rFonts w:ascii="Arial" w:hAnsi="Arial"/>
-          <w:color w:val="000000"/>
-          <w:sz w:val="21"/>
-        </w:rPr>
-        <w:t xml:space="preserve"> </w:t>
-      </w:r>
-      <w:proofErr w:type="spellStart"/>
-      <w:r>
-        <w:rPr>
-          <w:rFonts w:ascii="Arial" w:hAnsi="Arial"/>
-          <w:color w:val="000000"/>
-          <w:sz w:val="21"/>
-        </w:rPr>
-        <w:t>sądwie</w:t>
-      </w:r>
-      <w:proofErr w:type="spellEnd"/>
-      <w:r>
-        <w:rPr>
-          <w:rFonts w:ascii="Arial" w:hAnsi="Arial"/>
-          <w:color w:val="000000"/>
-          <w:sz w:val="21"/>
-        </w:rPr>
-        <w:t xml:space="preserve"> wady  serwisu </w:t>
-      </w:r>
-      <w:proofErr w:type="spellStart"/>
-      <w:r>
-        <w:rPr>
-          <w:rFonts w:ascii="Arial" w:hAnsi="Arial"/>
-          <w:color w:val="000000"/>
-          <w:sz w:val="21"/>
-        </w:rPr>
-        <w:t>jjednato</w:t>
-      </w:r>
-      <w:proofErr w:type="spellEnd"/>
-      <w:r>
-        <w:rPr>
-          <w:rFonts w:ascii="Arial" w:hAnsi="Arial"/>
-          <w:color w:val="000000"/>
-          <w:sz w:val="21"/>
-        </w:rPr>
-        <w:t xml:space="preserve"> jest brak optymalizacji dla przeglądarki  IE 9 i </w:t>
-      </w:r>
-      <w:proofErr w:type="spellStart"/>
-      <w:r>
-        <w:rPr>
-          <w:rFonts w:ascii="Arial" w:hAnsi="Arial"/>
-          <w:color w:val="000000"/>
-          <w:sz w:val="21"/>
-        </w:rPr>
-        <w:t>nizszych</w:t>
-      </w:r>
-      <w:proofErr w:type="spellEnd"/>
-      <w:r>
-        <w:rPr>
-          <w:rFonts w:ascii="Arial" w:hAnsi="Arial"/>
-          <w:color w:val="000000"/>
-          <w:sz w:val="21"/>
-        </w:rPr>
-        <w:t xml:space="preserve">. A druga  to słaba  </w:t>
-      </w:r>
-      <w:proofErr w:type="spellStart"/>
-      <w:r>
-        <w:rPr>
-          <w:rFonts w:ascii="Arial" w:hAnsi="Arial"/>
-          <w:color w:val="000000"/>
-          <w:sz w:val="21"/>
-        </w:rPr>
-        <w:t>optymalizazcja</w:t>
-      </w:r>
-      <w:proofErr w:type="spellEnd"/>
-      <w:r>
-        <w:rPr>
-          <w:rFonts w:ascii="Arial" w:hAnsi="Arial"/>
-          <w:color w:val="000000"/>
-          <w:sz w:val="21"/>
-        </w:rPr>
-        <w:t xml:space="preserve"> aplikacji </w:t>
-      </w:r>
-      <w:proofErr w:type="spellStart"/>
-      <w:r>
-        <w:rPr>
-          <w:rFonts w:ascii="Arial" w:hAnsi="Arial"/>
-          <w:color w:val="000000"/>
-          <w:sz w:val="21"/>
-        </w:rPr>
-        <w:t>podwzględem</w:t>
-      </w:r>
-      <w:proofErr w:type="spellEnd"/>
-      <w:r>
-        <w:rPr>
-          <w:rFonts w:ascii="Arial" w:hAnsi="Arial"/>
-          <w:color w:val="000000"/>
-          <w:sz w:val="21"/>
-        </w:rPr>
-        <w:t xml:space="preserve"> SEO.</w:t>
+        <w:t>Zawuażalne sądwie wady  serwisu jjednato jest brak optymalizacji dla przeglądarki  IE 9 i nizszych. A druga  to słaba  optymalizazcja aplikacji podwzględem SEO.</w:t>
       </w:r>
     </w:p>
     <w:p>
@@ -1365,25 +1186,7 @@
           <w:color w:val="000000"/>
           <w:sz w:val="21"/>
         </w:rPr>
-        <w:t xml:space="preserve">Czas ponownego </w:t>
-      </w:r>
-      <w:proofErr w:type="spellStart"/>
-      <w:r>
-        <w:rPr>
-          <w:rFonts w:ascii="Arial" w:hAnsi="Arial"/>
-          <w:color w:val="000000"/>
-          <w:sz w:val="21"/>
-        </w:rPr>
-        <w:t>wczytwania</w:t>
-      </w:r>
-      <w:proofErr w:type="spellEnd"/>
-      <w:r>
-        <w:rPr>
-          <w:rFonts w:ascii="Arial" w:hAnsi="Arial"/>
-          <w:color w:val="000000"/>
-          <w:sz w:val="21"/>
-        </w:rPr>
-        <w:t>: 1.56s</w:t>
+        <w:t>Czas ponownego wczytwania: 1.56s</w:t>
       </w:r>
     </w:p>
     <w:p>
@@ -1478,29 +1281,7 @@
           <w:color w:val="000000"/>
           <w:sz w:val="21"/>
         </w:rPr>
-        <w:t xml:space="preserve">aplikacja udowadnia,  że zakupy w   sklepie online mogą być proste a właściciel  jest  gotowy na kompleksową realizację </w:t>
-      </w:r>
-      <w:proofErr w:type="spellStart"/>
-      <w:r>
-        <w:rPr>
-          <w:rFonts w:ascii="Arial" w:hAnsi="Arial"/>
-          <w:b/>
-          <w:bCs/>
-          <w:color w:val="000000"/>
-          <w:sz w:val="21"/>
-        </w:rPr>
-        <w:t>zamowienia</w:t>
-      </w:r>
-      <w:proofErr w:type="spellEnd"/>
-      <w:r>
-        <w:rPr>
-          <w:rFonts w:ascii="Arial" w:hAnsi="Arial"/>
-          <w:b/>
-          <w:bCs/>
-          <w:color w:val="000000"/>
-          <w:sz w:val="21"/>
-        </w:rPr>
-        <w:t>.</w:t>
+        <w:t>aplikacja udowadnia,  że zakupy w   sklepie online mogą być proste a właściciel  jest  gotowy na kompleksową realizację zamowienia.</w:t>
       </w:r>
     </w:p>
     <w:p>
@@ -1513,6 +1294,9 @@
       <w:r>
         <w:lastRenderedPageBreak/>
         <w:t>Podsumowanie</w:t>
+      </w:r>
+      <w:r>
+        <w:t xml:space="preserve"> </w:t>
       </w:r>
     </w:p>
     <w:p>
@@ -1571,14 +1355,12 @@
                 <w:lang w:eastAsia="ar-SA"/>
               </w:rPr>
             </w:pPr>
-            <w:proofErr w:type="spellStart"/>
             <w:r>
               <w:rPr>
                 <w:lang w:eastAsia="ar-SA"/>
               </w:rPr>
               <w:t>UberEats</w:t>
             </w:r>
-            <w:proofErr w:type="spellEnd"/>
           </w:p>
         </w:tc>
         <w:tc>
@@ -1592,14 +1374,12 @@
                 <w:lang w:eastAsia="ar-SA"/>
               </w:rPr>
             </w:pPr>
-            <w:proofErr w:type="spellStart"/>
             <w:r>
               <w:rPr>
                 <w:lang w:eastAsia="ar-SA"/>
               </w:rPr>
               <w:t>Glovo</w:t>
             </w:r>
-            <w:proofErr w:type="spellEnd"/>
           </w:p>
         </w:tc>
         <w:tc>
@@ -2039,14 +1819,12 @@
                 <w:lang w:eastAsia="ar-SA"/>
               </w:rPr>
             </w:pPr>
-            <w:proofErr w:type="spellStart"/>
             <w:r>
               <w:rPr>
                 <w:lang w:eastAsia="ar-SA"/>
               </w:rPr>
               <w:t>Responsywność</w:t>
             </w:r>
-            <w:proofErr w:type="spellEnd"/>
           </w:p>
         </w:tc>
         <w:tc>
@@ -2159,6 +1937,12 @@
       <w:r>
         <w:t>Koncepcja systemu</w:t>
       </w:r>
+      <w:r>
+        <w:t xml:space="preserve"> - </w:t>
+      </w:r>
+      <w:r>
+        <w:t>Mateusz Rzewnnicki</w:t>
+      </w:r>
     </w:p>
     <w:p>
       <w:pPr>
@@ -2170,21 +1954,7 @@
         <w:rPr>
           <w:lang w:eastAsia="ar-SA"/>
         </w:rPr>
-        <w:t>Celem pracy jest analiza w celu dalszego zaprojektowania systemu wspomagającego zarzadzaniem firmą wykonującą zakupy pod tytułem „</w:t>
-      </w:r>
-      <w:proofErr w:type="spellStart"/>
-      <w:r>
-        <w:rPr>
-          <w:lang w:eastAsia="ar-SA"/>
-        </w:rPr>
-        <w:t>Pandronka</w:t>
-      </w:r>
-      <w:proofErr w:type="spellEnd"/>
-      <w:r>
-        <w:rPr>
-          <w:lang w:eastAsia="ar-SA"/>
-        </w:rPr>
-        <w:t>”. Ze względu na przejrzystość funkcje zostały podzielone na aktorów którzy z nich korzystają.</w:t>
+        <w:t>Celem pracy jest analiza w celu dalszego zaprojektowania systemu wspomagającego zarzadzaniem firmą wykonującą zakupy pod tytułem „Pandronka”. Ze względu na przejrzystość funkcje zostały podzielone na aktorów którzy z nich korzystają.</w:t>
       </w:r>
     </w:p>
     <w:p>
@@ -2683,9 +2453,31 @@
     <w:p>
       <w:pPr>
         <w:pStyle w:val="Nagwek4"/>
+        <w:rPr>
+          <w:b/>
+          <w:bCs w:val="0"/>
+        </w:rPr>
       </w:pPr>
       <w:r>
+        <w:rPr>
+          <w:b/>
+          <w:bCs w:val="0"/>
+        </w:rPr>
         <w:t>Diagram hierarchii funkcji</w:t>
+      </w:r>
+      <w:r>
+        <w:rPr>
+          <w:b/>
+          <w:bCs w:val="0"/>
+        </w:rPr>
+        <w:t xml:space="preserve"> - </w:t>
+      </w:r>
+      <w:r>
+        <w:rPr>
+          <w:b/>
+          <w:bCs w:val="0"/>
+        </w:rPr>
+        <w:t>Mateusz Rzewnnicki</w:t>
       </w:r>
     </w:p>
     <w:p>
@@ -2741,9 +2533,24 @@
     <w:p>
       <w:pPr>
         <w:pStyle w:val="Nagwek4"/>
+        <w:rPr>
+          <w:b/>
+          <w:bCs w:val="0"/>
+        </w:rPr>
       </w:pPr>
       <w:r>
+        <w:rPr>
+          <w:b/>
+          <w:bCs w:val="0"/>
+        </w:rPr>
         <w:t>Lista funkcji</w:t>
+      </w:r>
+      <w:r>
+        <w:rPr>
+          <w:b/>
+          <w:bCs w:val="0"/>
+        </w:rPr>
+        <w:t xml:space="preserve"> – Mateusz Rzewnicki</w:t>
       </w:r>
     </w:p>
     <w:p>
@@ -4469,9 +4276,24 @@
     <w:p>
       <w:pPr>
         <w:pStyle w:val="Nagwek4"/>
+        <w:rPr>
+          <w:b/>
+          <w:bCs w:val="0"/>
+        </w:rPr>
       </w:pPr>
       <w:r>
+        <w:rPr>
+          <w:b/>
+          <w:bCs w:val="0"/>
+        </w:rPr>
         <w:t>Diagram przypadków użycia</w:t>
+      </w:r>
+      <w:r>
+        <w:rPr>
+          <w:b/>
+          <w:bCs w:val="0"/>
+        </w:rPr>
+        <w:t xml:space="preserve"> – Mateusz Rzewnicki</w:t>
       </w:r>
     </w:p>
     <w:p>
@@ -4492,10 +4314,10 @@
           <w:noProof/>
         </w:rPr>
         <w:drawing>
-          <wp:inline distT="0" distB="0" distL="0" distR="0" wp14:anchorId="0CBED061" wp14:editId="3771E998">
-            <wp:extent cx="5681492" cy="3762375"/>
+          <wp:inline distT="0" distB="0" distL="0" distR="0" wp14:anchorId="53907046" wp14:editId="4AB45E08">
+            <wp:extent cx="5753735" cy="3813175"/>
             <wp:effectExtent l="0" t="0" r="0" b="0"/>
-            <wp:docPr id="4" name="Obraz 4"/>
+            <wp:docPr id="10" name="Obraz 10"/>
             <wp:cNvGraphicFramePr>
               <a:graphicFrameLocks xmlns:a="http://schemas.openxmlformats.org/drawingml/2006/main" noChangeAspect="1"/>
             </wp:cNvGraphicFramePr>
@@ -4503,8 +4325,10 @@
               <a:graphicData uri="http://schemas.openxmlformats.org/drawingml/2006/picture">
                 <pic:pic xmlns:pic="http://schemas.openxmlformats.org/drawingml/2006/picture">
                   <pic:nvPicPr>
-                    <pic:cNvPr id="0" name="Obraz 4"/>
-                    <pic:cNvPicPr/>
+                    <pic:cNvPr id="0" name="Picture 2"/>
+                    <pic:cNvPicPr>
+                      <a:picLocks noChangeAspect="1" noChangeArrowheads="1"/>
+                    </pic:cNvPicPr>
                   </pic:nvPicPr>
                   <pic:blipFill>
                     <a:blip r:embed="rId22">
@@ -4514,18 +4338,23 @@
                         </a:ext>
                       </a:extLst>
                     </a:blip>
+                    <a:srcRect/>
                     <a:stretch>
                       <a:fillRect/>
                     </a:stretch>
                   </pic:blipFill>
-                  <pic:spPr>
+                  <pic:spPr bwMode="auto">
                     <a:xfrm>
                       <a:off x="0" y="0"/>
-                      <a:ext cx="5681492" cy="3762375"/>
+                      <a:ext cx="5753735" cy="3813175"/>
                     </a:xfrm>
                     <a:prstGeom prst="rect">
                       <a:avLst/>
                     </a:prstGeom>
+                    <a:noFill/>
+                    <a:ln>
+                      <a:noFill/>
+                    </a:ln>
                   </pic:spPr>
                 </pic:pic>
               </a:graphicData>
@@ -4536,10 +4365,1784 @@
     </w:p>
     <w:p>
       <w:pPr>
+        <w:rPr>
+          <w:lang w:eastAsia="ar-SA"/>
+        </w:rPr>
+      </w:pPr>
+    </w:p>
+    <w:p>
+      <w:pPr>
+        <w:pStyle w:val="Nagwek4"/>
+        <w:rPr>
+          <w:b/>
+          <w:bCs w:val="0"/>
+        </w:rPr>
+      </w:pPr>
+      <w:r>
+        <w:rPr>
+          <w:b/>
+          <w:bCs w:val="0"/>
+        </w:rPr>
+        <w:t>Wymagania pozafunkcjonalne – Mateusz Rzewnicki</w:t>
+      </w:r>
+    </w:p>
+    <w:p>
+      <w:pPr>
+        <w:rPr>
+          <w:lang w:eastAsia="ar-SA"/>
+        </w:rPr>
+      </w:pPr>
+      <w:r>
+        <w:rPr>
+          <w:lang w:eastAsia="ar-SA"/>
+        </w:rPr>
+        <w:t>Wymagania pozafunkcjonalne opisywać mogą charakterystyki i właściwości systemu. Definiują one ograniczenia dotyczące projektowania, implementacji lub ram, jak system ma działać</w:t>
+      </w:r>
+      <w:r>
+        <w:rPr>
+          <w:lang w:eastAsia="ar-SA"/>
+        </w:rPr>
+        <w:t>.</w:t>
+      </w:r>
+    </w:p>
+    <w:p>
+      <w:pPr>
+        <w:rPr>
+          <w:lang w:eastAsia="ar-SA"/>
+        </w:rPr>
+      </w:pPr>
+      <w:r>
+        <w:rPr>
+          <w:lang w:eastAsia="ar-SA"/>
+        </w:rPr>
+        <w:t>Model Standardu ISO/IEC 25010  posłuży do opracowań wymagań pozafunkcjonalnych Systemu Integracji Przedsiębiorstwa. Składa się on z ośmiu jakościowych cech, które określają właściwości oprogramowania. Aby możliwa była późniejsza ocena jakości, cechy definiowane są jako stopień, w jakim projektowany system spełnia założenia. Wszystkie cechy w modelu są podzielone na kategorie, które zawierają atrybuty</w:t>
+      </w:r>
+      <w:r>
+        <w:rPr>
+          <w:lang w:eastAsia="ar-SA"/>
+        </w:rPr>
+        <w:t>:</w:t>
+      </w:r>
+    </w:p>
+    <w:p>
+      <w:pPr>
+        <w:rPr>
+          <w:lang w:eastAsia="ar-SA"/>
+        </w:rPr>
+      </w:pPr>
+    </w:p>
+    <w:p>
+      <w:pPr>
+        <w:pStyle w:val="Akapitzlist"/>
+        <w:numPr>
+          <w:ilvl w:val="0"/>
+          <w:numId w:val="12"/>
+        </w:numPr>
+        <w:spacing w:line="360" w:lineRule="auto"/>
+        <w:textAlignment w:val="auto"/>
+        <w:rPr>
+          <w:lang w:eastAsia="ar-SA"/>
+        </w:rPr>
+      </w:pPr>
+      <w:r>
+        <w:rPr>
+          <w:lang w:eastAsia="ar-SA"/>
+        </w:rPr>
+        <w:t xml:space="preserve">Funkcjonalne dopasowanie (ang. </w:t>
+      </w:r>
+      <w:r>
+        <w:rPr>
+          <w:lang w:eastAsia="ar-SA"/>
+        </w:rPr>
+        <w:t>Functional Suitability</w:t>
+      </w:r>
+      <w:r>
+        <w:rPr>
+          <w:lang w:eastAsia="ar-SA"/>
+        </w:rPr>
+        <w:t>) – funkcjonalna kompletność, poprawność i odpowiedniość w funkcjonowaniu.</w:t>
+      </w:r>
+    </w:p>
+    <w:p>
+      <w:pPr>
+        <w:pStyle w:val="Akapitzlist"/>
+        <w:numPr>
+          <w:ilvl w:val="0"/>
+          <w:numId w:val="12"/>
+        </w:numPr>
+        <w:spacing w:line="360" w:lineRule="auto"/>
+        <w:textAlignment w:val="auto"/>
+        <w:rPr>
+          <w:lang w:eastAsia="ar-SA"/>
+        </w:rPr>
+      </w:pPr>
+      <w:r>
+        <w:rPr>
+          <w:lang w:eastAsia="ar-SA"/>
+        </w:rPr>
+        <w:t>Wydajność (ang. Performance Efficiency) – charakterystyka czasowa, zużycie zasobów oraz oczekiwana wydajność.</w:t>
+      </w:r>
+    </w:p>
+    <w:p>
+      <w:pPr>
+        <w:pStyle w:val="Akapitzlist"/>
+        <w:numPr>
+          <w:ilvl w:val="0"/>
+          <w:numId w:val="12"/>
+        </w:numPr>
+        <w:spacing w:line="360" w:lineRule="auto"/>
+        <w:textAlignment w:val="auto"/>
+        <w:rPr>
+          <w:lang w:eastAsia="ar-SA"/>
+        </w:rPr>
+      </w:pPr>
+      <w:r>
+        <w:rPr>
+          <w:lang w:eastAsia="ar-SA"/>
+        </w:rPr>
+        <w:t>Kompatybilność (ang. Compatibility) – współistnienie, czyli współdziałanie z innymi produktami w tym samym środowisku bez wpływu na ich zachowanie, interoperacyjność.</w:t>
+      </w:r>
+    </w:p>
+    <w:p>
+      <w:pPr>
+        <w:pStyle w:val="Akapitzlist"/>
+        <w:numPr>
+          <w:ilvl w:val="0"/>
+          <w:numId w:val="12"/>
+        </w:numPr>
+        <w:spacing w:line="360" w:lineRule="auto"/>
+        <w:textAlignment w:val="auto"/>
+        <w:rPr>
+          <w:lang w:eastAsia="ar-SA"/>
+        </w:rPr>
+      </w:pPr>
+      <w:r>
+        <w:rPr>
+          <w:lang w:eastAsia="ar-SA"/>
+        </w:rPr>
+        <w:lastRenderedPageBreak/>
+        <w:t>Użyteczność (ang. Usability) – rozpoznawalność zastosowania, łatwość uczenia się, operowania, ochrona użytkownika przed błędami, estetyka interfejsu użytkownika, dostępność.</w:t>
+      </w:r>
+    </w:p>
+    <w:p>
+      <w:pPr>
+        <w:pStyle w:val="Akapitzlist"/>
+        <w:numPr>
+          <w:ilvl w:val="0"/>
+          <w:numId w:val="12"/>
+        </w:numPr>
+        <w:spacing w:line="360" w:lineRule="auto"/>
+        <w:textAlignment w:val="auto"/>
+        <w:rPr>
+          <w:lang w:eastAsia="ar-SA"/>
+        </w:rPr>
+      </w:pPr>
+      <w:r>
+        <w:rPr>
+          <w:lang w:eastAsia="ar-SA"/>
+        </w:rPr>
+        <w:t>Niezawodność (ang. Reliability) – dojrzałość, dostępność techniczna, odporność na wady oraz odtwarzalność w przypadku awarii.</w:t>
+      </w:r>
+    </w:p>
+    <w:p>
+      <w:pPr>
+        <w:pStyle w:val="Akapitzlist"/>
+        <w:numPr>
+          <w:ilvl w:val="0"/>
+          <w:numId w:val="12"/>
+        </w:numPr>
+        <w:spacing w:line="360" w:lineRule="auto"/>
+        <w:textAlignment w:val="auto"/>
+        <w:rPr>
+          <w:lang w:eastAsia="ar-SA"/>
+        </w:rPr>
+      </w:pPr>
+      <w:r>
+        <w:rPr>
+          <w:lang w:eastAsia="ar-SA"/>
+        </w:rPr>
+        <w:t>Bezpieczeństwo (ang. Security) – poufność, integralność, niezaprzeczalność, identyfikowalność, autentyczność.</w:t>
+      </w:r>
+    </w:p>
+    <w:p>
+      <w:pPr>
+        <w:pStyle w:val="Akapitzlist"/>
+        <w:numPr>
+          <w:ilvl w:val="0"/>
+          <w:numId w:val="12"/>
+        </w:numPr>
+        <w:spacing w:line="360" w:lineRule="auto"/>
+        <w:textAlignment w:val="auto"/>
+        <w:rPr>
+          <w:lang w:eastAsia="ar-SA"/>
+        </w:rPr>
+      </w:pPr>
+      <w:r>
+        <w:rPr>
+          <w:lang w:eastAsia="ar-SA"/>
+        </w:rPr>
+        <w:t>Łatwość utrzymania (and. Maintainability) – modułowość, łatwość ponownego użycia, analizy, testowania oraz modyfikowania.</w:t>
+      </w:r>
+    </w:p>
+    <w:p>
+      <w:pPr>
+        <w:pStyle w:val="Akapitzlist"/>
+        <w:numPr>
+          <w:ilvl w:val="0"/>
+          <w:numId w:val="12"/>
+        </w:numPr>
+        <w:spacing w:line="360" w:lineRule="auto"/>
+        <w:textAlignment w:val="auto"/>
+        <w:rPr>
+          <w:lang w:eastAsia="ar-SA"/>
+        </w:rPr>
+      </w:pPr>
+      <w:r>
+        <w:rPr>
+          <w:lang w:eastAsia="ar-SA"/>
+        </w:rPr>
+        <w:t>Przenośność (ang. Portability) – łatwość instalacji, adaptacji do różnych środowisk, zamiany na inny produkt do realizacji tego samego celu.</w:t>
+      </w:r>
+    </w:p>
+    <w:p>
+      <w:pPr>
+        <w:rPr>
+          <w:lang w:eastAsia="ar-SA"/>
+        </w:rPr>
+      </w:pPr>
+    </w:p>
+    <w:p>
+      <w:pPr>
+        <w:widowControl/>
+        <w:adjustRightInd/>
+        <w:spacing w:line="360" w:lineRule="auto"/>
+        <w:textAlignment w:val="auto"/>
+        <w:rPr>
+          <w:lang w:eastAsia="ar-SA"/>
+        </w:rPr>
+      </w:pPr>
+      <w:r>
+        <w:rPr>
+          <w:lang w:eastAsia="ar-SA"/>
+        </w:rPr>
+        <w:t>W tabeli poniżej zostały przedstawione wymagania pozafunkcjonalne systemu według schematu:</w:t>
+      </w:r>
+    </w:p>
+    <w:p>
+      <w:pPr>
+        <w:pStyle w:val="Akapitzlist"/>
+        <w:widowControl/>
+        <w:numPr>
+          <w:ilvl w:val="0"/>
+          <w:numId w:val="11"/>
+        </w:numPr>
+        <w:adjustRightInd/>
+        <w:spacing w:line="360" w:lineRule="auto"/>
+        <w:textAlignment w:val="auto"/>
+        <w:rPr>
+          <w:lang w:eastAsia="ar-SA"/>
+        </w:rPr>
+      </w:pPr>
+      <w:r>
+        <w:rPr>
+          <w:lang w:eastAsia="ar-SA"/>
+        </w:rPr>
+        <w:t>Identyfikator – w formacie WP</w:t>
+      </w:r>
+      <w:r>
+        <w:rPr>
+          <w:lang w:eastAsia="ar-SA"/>
+        </w:rPr>
+        <w:t>XX gdzie XX jest numerem wymagania</w:t>
+      </w:r>
+    </w:p>
+    <w:p>
+      <w:pPr>
+        <w:pStyle w:val="Akapitzlist"/>
+        <w:widowControl/>
+        <w:numPr>
+          <w:ilvl w:val="0"/>
+          <w:numId w:val="11"/>
+        </w:numPr>
+        <w:adjustRightInd/>
+        <w:spacing w:line="360" w:lineRule="auto"/>
+        <w:textAlignment w:val="auto"/>
+        <w:rPr>
+          <w:lang w:eastAsia="ar-SA"/>
+        </w:rPr>
+      </w:pPr>
+      <w:r>
+        <w:rPr>
+          <w:lang w:eastAsia="ar-SA"/>
+        </w:rPr>
+        <w:t>Opis – wyjaśnienie wymagania.</w:t>
+      </w:r>
+    </w:p>
+    <w:p>
+      <w:pPr>
+        <w:pStyle w:val="Akapitzlist"/>
+        <w:widowControl/>
+        <w:numPr>
+          <w:ilvl w:val="0"/>
+          <w:numId w:val="11"/>
+        </w:numPr>
+        <w:adjustRightInd/>
+        <w:spacing w:line="360" w:lineRule="auto"/>
+        <w:textAlignment w:val="auto"/>
+        <w:rPr>
+          <w:lang w:eastAsia="ar-SA"/>
+        </w:rPr>
+      </w:pPr>
+      <w:r>
+        <w:rPr>
+          <w:lang w:eastAsia="ar-SA"/>
+        </w:rPr>
+        <w:t>Kategoria – jedna z kategorii standardu ISO/EIC 25010.</w:t>
+      </w:r>
+    </w:p>
+    <w:tbl>
+      <w:tblPr>
+        <w:tblStyle w:val="Tabelasiatki1jasna1"/>
+        <w:tblW w:w="4366" w:type="pct"/>
+        <w:jc w:val="center"/>
+        <w:tblCellMar>
+          <w:bottom w:w="57" w:type="dxa"/>
+        </w:tblCellMar>
+        <w:tblLook w:val="04A0" w:firstRow="1" w:lastRow="0" w:firstColumn="1" w:lastColumn="0" w:noHBand="0" w:noVBand="1"/>
+      </w:tblPr>
+      <w:tblGrid>
+        <w:gridCol w:w="1591"/>
+        <w:gridCol w:w="4572"/>
+        <w:gridCol w:w="1750"/>
+      </w:tblGrid>
+      <w:tr>
+        <w:trPr>
+          <w:cnfStyle w:val="100000000000" w:firstRow="1" w:lastRow="0" w:firstColumn="0" w:lastColumn="0" w:oddVBand="0" w:evenVBand="0" w:oddHBand="0" w:evenHBand="0" w:firstRowFirstColumn="0" w:firstRowLastColumn="0" w:lastRowFirstColumn="0" w:lastRowLastColumn="0"/>
+          <w:cantSplit/>
+          <w:tblHeader/>
+          <w:jc w:val="center"/>
+        </w:trPr>
+        <w:tc>
+          <w:tcPr>
+            <w:cnfStyle w:val="001000000000" w:firstRow="0" w:lastRow="0" w:firstColumn="1" w:lastColumn="0" w:oddVBand="0" w:evenVBand="0" w:oddHBand="0" w:evenHBand="0" w:firstRowFirstColumn="0" w:firstRowLastColumn="0" w:lastRowFirstColumn="0" w:lastRowLastColumn="0"/>
+            <w:tcW w:w="1005" w:type="pct"/>
+            <w:tcBorders>
+              <w:top w:val="single" w:sz="4" w:space="0" w:color="999999" w:themeColor="text1" w:themeTint="66"/>
+              <w:left w:val="single" w:sz="4" w:space="0" w:color="999999" w:themeColor="text1" w:themeTint="66"/>
+              <w:right w:val="single" w:sz="4" w:space="0" w:color="999999" w:themeColor="text1" w:themeTint="66"/>
+            </w:tcBorders>
+            <w:vAlign w:val="center"/>
+            <w:hideMark/>
+          </w:tcPr>
+          <w:p>
+            <w:pPr>
+              <w:spacing w:line="360" w:lineRule="auto"/>
+              <w:ind w:firstLine="0"/>
+              <w:jc w:val="left"/>
+              <w:rPr>
+                <w:b w:val="0"/>
+                <w:bCs w:val="0"/>
+                <w:lang w:eastAsia="ar-SA"/>
+              </w:rPr>
+            </w:pPr>
+            <w:r>
+              <w:rPr>
+                <w:lang w:eastAsia="ar-SA"/>
+              </w:rPr>
+              <w:t>Identyfikator</w:t>
+            </w:r>
+          </w:p>
+        </w:tc>
+        <w:tc>
+          <w:tcPr>
+            <w:tcW w:w="2889" w:type="pct"/>
+            <w:tcBorders>
+              <w:top w:val="single" w:sz="4" w:space="0" w:color="999999" w:themeColor="text1" w:themeTint="66"/>
+              <w:left w:val="single" w:sz="4" w:space="0" w:color="999999" w:themeColor="text1" w:themeTint="66"/>
+              <w:right w:val="single" w:sz="4" w:space="0" w:color="999999" w:themeColor="text1" w:themeTint="66"/>
+            </w:tcBorders>
+            <w:vAlign w:val="center"/>
+            <w:hideMark/>
+          </w:tcPr>
+          <w:p>
+            <w:pPr>
+              <w:spacing w:line="360" w:lineRule="auto"/>
+              <w:ind w:firstLine="0"/>
+              <w:jc w:val="left"/>
+              <w:cnfStyle w:val="100000000000" w:firstRow="1" w:lastRow="0" w:firstColumn="0" w:lastColumn="0" w:oddVBand="0" w:evenVBand="0" w:oddHBand="0" w:evenHBand="0" w:firstRowFirstColumn="0" w:firstRowLastColumn="0" w:lastRowFirstColumn="0" w:lastRowLastColumn="0"/>
+              <w:rPr>
+                <w:b w:val="0"/>
+                <w:bCs w:val="0"/>
+                <w:lang w:eastAsia="ar-SA"/>
+              </w:rPr>
+            </w:pPr>
+            <w:r>
+              <w:rPr>
+                <w:lang w:eastAsia="ar-SA"/>
+              </w:rPr>
+              <w:t>Opis</w:t>
+            </w:r>
+          </w:p>
+        </w:tc>
+        <w:tc>
+          <w:tcPr>
+            <w:tcW w:w="1106" w:type="pct"/>
+            <w:tcBorders>
+              <w:top w:val="single" w:sz="4" w:space="0" w:color="999999" w:themeColor="text1" w:themeTint="66"/>
+              <w:left w:val="single" w:sz="4" w:space="0" w:color="999999" w:themeColor="text1" w:themeTint="66"/>
+              <w:right w:val="single" w:sz="4" w:space="0" w:color="999999" w:themeColor="text1" w:themeTint="66"/>
+            </w:tcBorders>
+            <w:vAlign w:val="center"/>
+            <w:hideMark/>
+          </w:tcPr>
+          <w:p>
+            <w:pPr>
+              <w:spacing w:line="360" w:lineRule="auto"/>
+              <w:ind w:firstLine="0"/>
+              <w:jc w:val="center"/>
+              <w:cnfStyle w:val="100000000000" w:firstRow="1" w:lastRow="0" w:firstColumn="0" w:lastColumn="0" w:oddVBand="0" w:evenVBand="0" w:oddHBand="0" w:evenHBand="0" w:firstRowFirstColumn="0" w:firstRowLastColumn="0" w:lastRowFirstColumn="0" w:lastRowLastColumn="0"/>
+              <w:rPr>
+                <w:b w:val="0"/>
+                <w:bCs w:val="0"/>
+                <w:lang w:eastAsia="ar-SA"/>
+              </w:rPr>
+            </w:pPr>
+            <w:r>
+              <w:rPr>
+                <w:lang w:eastAsia="ar-SA"/>
+              </w:rPr>
+              <w:t>Kategoria</w:t>
+            </w:r>
+          </w:p>
+        </w:tc>
+      </w:tr>
+      <w:tr>
+        <w:trPr>
+          <w:cantSplit/>
+          <w:jc w:val="center"/>
+        </w:trPr>
+        <w:tc>
+          <w:tcPr>
+            <w:cnfStyle w:val="001000000000" w:firstRow="0" w:lastRow="0" w:firstColumn="1" w:lastColumn="0" w:oddVBand="0" w:evenVBand="0" w:oddHBand="0" w:evenHBand="0" w:firstRowFirstColumn="0" w:firstRowLastColumn="0" w:lastRowFirstColumn="0" w:lastRowLastColumn="0"/>
+            <w:tcW w:w="1005" w:type="pct"/>
+            <w:tcBorders>
+              <w:top w:val="single" w:sz="4" w:space="0" w:color="999999" w:themeColor="text1" w:themeTint="66"/>
+              <w:left w:val="single" w:sz="4" w:space="0" w:color="999999" w:themeColor="text1" w:themeTint="66"/>
+              <w:bottom w:val="single" w:sz="4" w:space="0" w:color="999999" w:themeColor="text1" w:themeTint="66"/>
+              <w:right w:val="single" w:sz="4" w:space="0" w:color="999999" w:themeColor="text1" w:themeTint="66"/>
+            </w:tcBorders>
+            <w:vAlign w:val="center"/>
+            <w:hideMark/>
+          </w:tcPr>
+          <w:p>
+            <w:pPr>
+              <w:spacing w:line="360" w:lineRule="auto"/>
+              <w:ind w:firstLine="0"/>
+              <w:jc w:val="left"/>
+              <w:rPr>
+                <w:b w:val="0"/>
+                <w:bCs w:val="0"/>
+                <w:lang w:eastAsia="ar-SA"/>
+              </w:rPr>
+            </w:pPr>
+            <w:r>
+              <w:rPr>
+                <w:b w:val="0"/>
+                <w:lang w:eastAsia="ar-SA"/>
+              </w:rPr>
+              <w:t>WP01</w:t>
+            </w:r>
+          </w:p>
+        </w:tc>
+        <w:tc>
+          <w:tcPr>
+            <w:tcW w:w="2889" w:type="pct"/>
+            <w:tcBorders>
+              <w:top w:val="single" w:sz="4" w:space="0" w:color="999999" w:themeColor="text1" w:themeTint="66"/>
+              <w:left w:val="single" w:sz="4" w:space="0" w:color="999999" w:themeColor="text1" w:themeTint="66"/>
+              <w:bottom w:val="single" w:sz="4" w:space="0" w:color="999999" w:themeColor="text1" w:themeTint="66"/>
+              <w:right w:val="single" w:sz="4" w:space="0" w:color="999999" w:themeColor="text1" w:themeTint="66"/>
+            </w:tcBorders>
+            <w:vAlign w:val="center"/>
+            <w:hideMark/>
+          </w:tcPr>
+          <w:p>
+            <w:pPr>
+              <w:spacing w:line="360" w:lineRule="auto"/>
+              <w:ind w:firstLine="0"/>
+              <w:jc w:val="left"/>
+              <w:cnfStyle w:val="000000000000" w:firstRow="0" w:lastRow="0" w:firstColumn="0" w:lastColumn="0" w:oddVBand="0" w:evenVBand="0" w:oddHBand="0" w:evenHBand="0" w:firstRowFirstColumn="0" w:firstRowLastColumn="0" w:lastRowFirstColumn="0" w:lastRowLastColumn="0"/>
+              <w:rPr>
+                <w:lang w:eastAsia="ar-SA"/>
+              </w:rPr>
+            </w:pPr>
+            <w:r>
+              <w:rPr>
+                <w:color w:val="000000" w:themeColor="text1"/>
+              </w:rPr>
+              <w:t>System powinien działać w najpopularniejszych przeglądarkach: Chrome 29.0+, Firefox 28.0+, Safari 9.0+, Edge 11.0+, Opera 17.0+.</w:t>
+            </w:r>
+          </w:p>
+        </w:tc>
+        <w:tc>
+          <w:tcPr>
+            <w:tcW w:w="1106" w:type="pct"/>
+            <w:tcBorders>
+              <w:top w:val="single" w:sz="4" w:space="0" w:color="999999" w:themeColor="text1" w:themeTint="66"/>
+              <w:left w:val="single" w:sz="4" w:space="0" w:color="999999" w:themeColor="text1" w:themeTint="66"/>
+              <w:bottom w:val="single" w:sz="4" w:space="0" w:color="999999" w:themeColor="text1" w:themeTint="66"/>
+              <w:right w:val="single" w:sz="4" w:space="0" w:color="999999" w:themeColor="text1" w:themeTint="66"/>
+            </w:tcBorders>
+            <w:vAlign w:val="center"/>
+            <w:hideMark/>
+          </w:tcPr>
+          <w:p>
+            <w:pPr>
+              <w:spacing w:line="360" w:lineRule="auto"/>
+              <w:ind w:firstLine="0"/>
+              <w:jc w:val="center"/>
+              <w:cnfStyle w:val="000000000000" w:firstRow="0" w:lastRow="0" w:firstColumn="0" w:lastColumn="0" w:oddVBand="0" w:evenVBand="0" w:oddHBand="0" w:evenHBand="0" w:firstRowFirstColumn="0" w:firstRowLastColumn="0" w:lastRowFirstColumn="0" w:lastRowLastColumn="0"/>
+              <w:rPr>
+                <w:lang w:eastAsia="ar-SA"/>
+              </w:rPr>
+            </w:pPr>
+            <w:r>
+              <w:rPr>
+                <w:lang w:eastAsia="ar-SA"/>
+              </w:rPr>
+              <w:t>przenośność</w:t>
+            </w:r>
+          </w:p>
+        </w:tc>
+      </w:tr>
+      <w:tr>
+        <w:trPr>
+          <w:cantSplit/>
+          <w:jc w:val="center"/>
+        </w:trPr>
+        <w:tc>
+          <w:tcPr>
+            <w:cnfStyle w:val="001000000000" w:firstRow="0" w:lastRow="0" w:firstColumn="1" w:lastColumn="0" w:oddVBand="0" w:evenVBand="0" w:oddHBand="0" w:evenHBand="0" w:firstRowFirstColumn="0" w:firstRowLastColumn="0" w:lastRowFirstColumn="0" w:lastRowLastColumn="0"/>
+            <w:tcW w:w="1005" w:type="pct"/>
+            <w:tcBorders>
+              <w:top w:val="single" w:sz="4" w:space="0" w:color="999999" w:themeColor="text1" w:themeTint="66"/>
+              <w:left w:val="single" w:sz="4" w:space="0" w:color="999999" w:themeColor="text1" w:themeTint="66"/>
+              <w:bottom w:val="single" w:sz="4" w:space="0" w:color="999999" w:themeColor="text1" w:themeTint="66"/>
+              <w:right w:val="single" w:sz="4" w:space="0" w:color="999999" w:themeColor="text1" w:themeTint="66"/>
+            </w:tcBorders>
+            <w:vAlign w:val="center"/>
+          </w:tcPr>
+          <w:p>
+            <w:pPr>
+              <w:spacing w:line="360" w:lineRule="auto"/>
+              <w:ind w:firstLine="0"/>
+              <w:jc w:val="left"/>
+              <w:rPr>
+                <w:b w:val="0"/>
+                <w:bCs w:val="0"/>
+                <w:lang w:eastAsia="ar-SA"/>
+              </w:rPr>
+            </w:pPr>
+            <w:r>
+              <w:rPr>
+                <w:b w:val="0"/>
+                <w:lang w:eastAsia="ar-SA"/>
+              </w:rPr>
+              <w:t>WP02</w:t>
+            </w:r>
+          </w:p>
+        </w:tc>
+        <w:tc>
+          <w:tcPr>
+            <w:tcW w:w="2889" w:type="pct"/>
+            <w:tcBorders>
+              <w:top w:val="single" w:sz="4" w:space="0" w:color="999999" w:themeColor="text1" w:themeTint="66"/>
+              <w:left w:val="single" w:sz="4" w:space="0" w:color="999999" w:themeColor="text1" w:themeTint="66"/>
+              <w:bottom w:val="single" w:sz="4" w:space="0" w:color="999999" w:themeColor="text1" w:themeTint="66"/>
+              <w:right w:val="single" w:sz="4" w:space="0" w:color="999999" w:themeColor="text1" w:themeTint="66"/>
+            </w:tcBorders>
+            <w:vAlign w:val="center"/>
+          </w:tcPr>
+          <w:p>
+            <w:pPr>
+              <w:spacing w:line="360" w:lineRule="auto"/>
+              <w:ind w:firstLine="0"/>
+              <w:jc w:val="left"/>
+              <w:cnfStyle w:val="000000000000" w:firstRow="0" w:lastRow="0" w:firstColumn="0" w:lastColumn="0" w:oddVBand="0" w:evenVBand="0" w:oddHBand="0" w:evenHBand="0" w:firstRowFirstColumn="0" w:firstRowLastColumn="0" w:lastRowFirstColumn="0" w:lastRowLastColumn="0"/>
+              <w:rPr>
+                <w:color w:val="000000" w:themeColor="text1"/>
+              </w:rPr>
+            </w:pPr>
+            <w:r>
+              <w:rPr>
+                <w:color w:val="000000" w:themeColor="text1"/>
+              </w:rPr>
+              <w:t>System powinien dostosowywać swój interfejs w zależności od urządzenia, na którym jest uruchamiany.</w:t>
+            </w:r>
+          </w:p>
+        </w:tc>
+        <w:tc>
+          <w:tcPr>
+            <w:tcW w:w="1106" w:type="pct"/>
+            <w:tcBorders>
+              <w:top w:val="single" w:sz="4" w:space="0" w:color="999999" w:themeColor="text1" w:themeTint="66"/>
+              <w:left w:val="single" w:sz="4" w:space="0" w:color="999999" w:themeColor="text1" w:themeTint="66"/>
+              <w:bottom w:val="single" w:sz="4" w:space="0" w:color="999999" w:themeColor="text1" w:themeTint="66"/>
+              <w:right w:val="single" w:sz="4" w:space="0" w:color="999999" w:themeColor="text1" w:themeTint="66"/>
+            </w:tcBorders>
+            <w:vAlign w:val="center"/>
+          </w:tcPr>
+          <w:p>
+            <w:pPr>
+              <w:spacing w:line="360" w:lineRule="auto"/>
+              <w:ind w:firstLine="0"/>
+              <w:jc w:val="center"/>
+              <w:cnfStyle w:val="000000000000" w:firstRow="0" w:lastRow="0" w:firstColumn="0" w:lastColumn="0" w:oddVBand="0" w:evenVBand="0" w:oddHBand="0" w:evenHBand="0" w:firstRowFirstColumn="0" w:firstRowLastColumn="0" w:lastRowFirstColumn="0" w:lastRowLastColumn="0"/>
+              <w:rPr>
+                <w:lang w:eastAsia="ar-SA"/>
+              </w:rPr>
+            </w:pPr>
+            <w:r>
+              <w:rPr>
+                <w:lang w:eastAsia="ar-SA"/>
+              </w:rPr>
+              <w:t>użyteczność</w:t>
+            </w:r>
+          </w:p>
+        </w:tc>
+      </w:tr>
+      <w:tr>
+        <w:trPr>
+          <w:cantSplit/>
+          <w:jc w:val="center"/>
+        </w:trPr>
+        <w:tc>
+          <w:tcPr>
+            <w:cnfStyle w:val="001000000000" w:firstRow="0" w:lastRow="0" w:firstColumn="1" w:lastColumn="0" w:oddVBand="0" w:evenVBand="0" w:oddHBand="0" w:evenHBand="0" w:firstRowFirstColumn="0" w:firstRowLastColumn="0" w:lastRowFirstColumn="0" w:lastRowLastColumn="0"/>
+            <w:tcW w:w="1005" w:type="pct"/>
+            <w:tcBorders>
+              <w:top w:val="single" w:sz="4" w:space="0" w:color="999999" w:themeColor="text1" w:themeTint="66"/>
+              <w:left w:val="single" w:sz="4" w:space="0" w:color="999999" w:themeColor="text1" w:themeTint="66"/>
+              <w:bottom w:val="single" w:sz="4" w:space="0" w:color="999999" w:themeColor="text1" w:themeTint="66"/>
+              <w:right w:val="single" w:sz="4" w:space="0" w:color="999999" w:themeColor="text1" w:themeTint="66"/>
+            </w:tcBorders>
+            <w:vAlign w:val="center"/>
+          </w:tcPr>
+          <w:p>
+            <w:pPr>
+              <w:spacing w:line="360" w:lineRule="auto"/>
+              <w:ind w:firstLine="0"/>
+              <w:jc w:val="left"/>
+              <w:rPr>
+                <w:b w:val="0"/>
+                <w:bCs w:val="0"/>
+                <w:lang w:eastAsia="ar-SA"/>
+              </w:rPr>
+            </w:pPr>
+            <w:r>
+              <w:rPr>
+                <w:b w:val="0"/>
+                <w:lang w:eastAsia="ar-SA"/>
+              </w:rPr>
+              <w:t>WP0</w:t>
+            </w:r>
+            <w:r>
+              <w:rPr>
+                <w:b w:val="0"/>
+                <w:lang w:eastAsia="ar-SA"/>
+              </w:rPr>
+              <w:t>3</w:t>
+            </w:r>
+          </w:p>
+        </w:tc>
+        <w:tc>
+          <w:tcPr>
+            <w:tcW w:w="2889" w:type="pct"/>
+            <w:tcBorders>
+              <w:top w:val="single" w:sz="4" w:space="0" w:color="999999" w:themeColor="text1" w:themeTint="66"/>
+              <w:left w:val="single" w:sz="4" w:space="0" w:color="999999" w:themeColor="text1" w:themeTint="66"/>
+              <w:bottom w:val="single" w:sz="4" w:space="0" w:color="999999" w:themeColor="text1" w:themeTint="66"/>
+              <w:right w:val="single" w:sz="4" w:space="0" w:color="999999" w:themeColor="text1" w:themeTint="66"/>
+            </w:tcBorders>
+            <w:vAlign w:val="center"/>
+          </w:tcPr>
+          <w:p>
+            <w:pPr>
+              <w:spacing w:line="360" w:lineRule="auto"/>
+              <w:ind w:firstLine="0"/>
+              <w:jc w:val="left"/>
+              <w:cnfStyle w:val="000000000000" w:firstRow="0" w:lastRow="0" w:firstColumn="0" w:lastColumn="0" w:oddVBand="0" w:evenVBand="0" w:oddHBand="0" w:evenHBand="0" w:firstRowFirstColumn="0" w:firstRowLastColumn="0" w:lastRowFirstColumn="0" w:lastRowLastColumn="0"/>
+              <w:rPr>
+                <w:color w:val="000000" w:themeColor="text1"/>
+              </w:rPr>
+            </w:pPr>
+            <w:r>
+              <w:rPr>
+                <w:color w:val="000000" w:themeColor="text1"/>
+              </w:rPr>
+              <w:t>Hasło użytkownika powinno składać się z co najmniej 8 liter, co najmniej jednego znaku specjalnego oraz co najmniej jednej wielkiej litery.</w:t>
+            </w:r>
+          </w:p>
+        </w:tc>
+        <w:tc>
+          <w:tcPr>
+            <w:tcW w:w="1106" w:type="pct"/>
+            <w:tcBorders>
+              <w:top w:val="single" w:sz="4" w:space="0" w:color="999999" w:themeColor="text1" w:themeTint="66"/>
+              <w:left w:val="single" w:sz="4" w:space="0" w:color="999999" w:themeColor="text1" w:themeTint="66"/>
+              <w:bottom w:val="single" w:sz="4" w:space="0" w:color="999999" w:themeColor="text1" w:themeTint="66"/>
+              <w:right w:val="single" w:sz="4" w:space="0" w:color="999999" w:themeColor="text1" w:themeTint="66"/>
+            </w:tcBorders>
+            <w:vAlign w:val="center"/>
+          </w:tcPr>
+          <w:p>
+            <w:pPr>
+              <w:spacing w:line="360" w:lineRule="auto"/>
+              <w:ind w:firstLine="0"/>
+              <w:jc w:val="center"/>
+              <w:cnfStyle w:val="000000000000" w:firstRow="0" w:lastRow="0" w:firstColumn="0" w:lastColumn="0" w:oddVBand="0" w:evenVBand="0" w:oddHBand="0" w:evenHBand="0" w:firstRowFirstColumn="0" w:firstRowLastColumn="0" w:lastRowFirstColumn="0" w:lastRowLastColumn="0"/>
+              <w:rPr>
+                <w:lang w:eastAsia="ar-SA"/>
+              </w:rPr>
+            </w:pPr>
+            <w:r>
+              <w:rPr>
+                <w:lang w:eastAsia="ar-SA"/>
+              </w:rPr>
+              <w:t>bezpieczeństwo</w:t>
+            </w:r>
+          </w:p>
+        </w:tc>
+      </w:tr>
+      <w:tr>
+        <w:trPr>
+          <w:cantSplit/>
+          <w:jc w:val="center"/>
+        </w:trPr>
+        <w:tc>
+          <w:tcPr>
+            <w:cnfStyle w:val="001000000000" w:firstRow="0" w:lastRow="0" w:firstColumn="1" w:lastColumn="0" w:oddVBand="0" w:evenVBand="0" w:oddHBand="0" w:evenHBand="0" w:firstRowFirstColumn="0" w:firstRowLastColumn="0" w:lastRowFirstColumn="0" w:lastRowLastColumn="0"/>
+            <w:tcW w:w="1005" w:type="pct"/>
+            <w:tcBorders>
+              <w:top w:val="single" w:sz="4" w:space="0" w:color="999999" w:themeColor="text1" w:themeTint="66"/>
+              <w:left w:val="single" w:sz="4" w:space="0" w:color="999999" w:themeColor="text1" w:themeTint="66"/>
+              <w:bottom w:val="single" w:sz="4" w:space="0" w:color="999999" w:themeColor="text1" w:themeTint="66"/>
+              <w:right w:val="single" w:sz="4" w:space="0" w:color="999999" w:themeColor="text1" w:themeTint="66"/>
+            </w:tcBorders>
+            <w:vAlign w:val="center"/>
+          </w:tcPr>
+          <w:p>
+            <w:pPr>
+              <w:spacing w:line="360" w:lineRule="auto"/>
+              <w:ind w:firstLine="0"/>
+              <w:jc w:val="left"/>
+              <w:rPr>
+                <w:b w:val="0"/>
+                <w:bCs w:val="0"/>
+                <w:lang w:eastAsia="ar-SA"/>
+              </w:rPr>
+            </w:pPr>
+            <w:r>
+              <w:rPr>
+                <w:b w:val="0"/>
+                <w:lang w:eastAsia="ar-SA"/>
+              </w:rPr>
+              <w:t>WP0</w:t>
+            </w:r>
+            <w:r>
+              <w:rPr>
+                <w:b w:val="0"/>
+                <w:lang w:eastAsia="ar-SA"/>
+              </w:rPr>
+              <w:t>4</w:t>
+            </w:r>
+          </w:p>
+        </w:tc>
+        <w:tc>
+          <w:tcPr>
+            <w:tcW w:w="2889" w:type="pct"/>
+            <w:tcBorders>
+              <w:top w:val="single" w:sz="4" w:space="0" w:color="999999" w:themeColor="text1" w:themeTint="66"/>
+              <w:left w:val="single" w:sz="4" w:space="0" w:color="999999" w:themeColor="text1" w:themeTint="66"/>
+              <w:bottom w:val="single" w:sz="4" w:space="0" w:color="999999" w:themeColor="text1" w:themeTint="66"/>
+              <w:right w:val="single" w:sz="4" w:space="0" w:color="999999" w:themeColor="text1" w:themeTint="66"/>
+            </w:tcBorders>
+            <w:vAlign w:val="center"/>
+          </w:tcPr>
+          <w:p>
+            <w:pPr>
+              <w:pStyle w:val="Default"/>
+              <w:spacing w:line="360" w:lineRule="auto"/>
+              <w:cnfStyle w:val="000000000000" w:firstRow="0" w:lastRow="0" w:firstColumn="0" w:lastColumn="0" w:oddVBand="0" w:evenVBand="0" w:oddHBand="0" w:evenHBand="0" w:firstRowFirstColumn="0" w:firstRowLastColumn="0" w:lastRowFirstColumn="0" w:lastRowLastColumn="0"/>
+              <w:rPr>
+                <w:rFonts w:ascii="Times New Roman" w:eastAsia="Times New Roman" w:hAnsi="Times New Roman" w:cs="Times New Roman"/>
+                <w:color w:val="000000" w:themeColor="text1"/>
+                <w:szCs w:val="20"/>
+                <w:lang w:eastAsia="en-US"/>
+              </w:rPr>
+            </w:pPr>
+            <w:r>
+              <w:rPr>
+                <w:rFonts w:ascii="Times New Roman" w:eastAsia="Times New Roman" w:hAnsi="Times New Roman" w:cs="Times New Roman"/>
+                <w:color w:val="000000" w:themeColor="text1"/>
+                <w:szCs w:val="20"/>
+              </w:rPr>
+              <w:t>System powinien generować możliwie najmniejsze koszty licencyjne.</w:t>
+            </w:r>
+          </w:p>
+        </w:tc>
+        <w:tc>
+          <w:tcPr>
+            <w:tcW w:w="1106" w:type="pct"/>
+            <w:tcBorders>
+              <w:top w:val="single" w:sz="4" w:space="0" w:color="999999" w:themeColor="text1" w:themeTint="66"/>
+              <w:left w:val="single" w:sz="4" w:space="0" w:color="999999" w:themeColor="text1" w:themeTint="66"/>
+              <w:bottom w:val="single" w:sz="4" w:space="0" w:color="999999" w:themeColor="text1" w:themeTint="66"/>
+              <w:right w:val="single" w:sz="4" w:space="0" w:color="999999" w:themeColor="text1" w:themeTint="66"/>
+            </w:tcBorders>
+            <w:vAlign w:val="center"/>
+          </w:tcPr>
+          <w:p>
+            <w:pPr>
+              <w:spacing w:line="360" w:lineRule="auto"/>
+              <w:ind w:firstLine="0"/>
+              <w:jc w:val="center"/>
+              <w:cnfStyle w:val="000000000000" w:firstRow="0" w:lastRow="0" w:firstColumn="0" w:lastColumn="0" w:oddVBand="0" w:evenVBand="0" w:oddHBand="0" w:evenHBand="0" w:firstRowFirstColumn="0" w:firstRowLastColumn="0" w:lastRowFirstColumn="0" w:lastRowLastColumn="0"/>
+              <w:rPr>
+                <w:lang w:eastAsia="ar-SA"/>
+              </w:rPr>
+            </w:pPr>
+            <w:r>
+              <w:rPr>
+                <w:lang w:eastAsia="ar-SA"/>
+              </w:rPr>
+              <w:t>łatwość utrzymania</w:t>
+            </w:r>
+          </w:p>
+        </w:tc>
+      </w:tr>
+      <w:tr>
+        <w:trPr>
+          <w:cantSplit/>
+          <w:jc w:val="center"/>
+        </w:trPr>
+        <w:tc>
+          <w:tcPr>
+            <w:cnfStyle w:val="001000000000" w:firstRow="0" w:lastRow="0" w:firstColumn="1" w:lastColumn="0" w:oddVBand="0" w:evenVBand="0" w:oddHBand="0" w:evenHBand="0" w:firstRowFirstColumn="0" w:firstRowLastColumn="0" w:lastRowFirstColumn="0" w:lastRowLastColumn="0"/>
+            <w:tcW w:w="1005" w:type="pct"/>
+            <w:tcBorders>
+              <w:top w:val="single" w:sz="4" w:space="0" w:color="999999" w:themeColor="text1" w:themeTint="66"/>
+              <w:left w:val="single" w:sz="4" w:space="0" w:color="999999" w:themeColor="text1" w:themeTint="66"/>
+              <w:bottom w:val="single" w:sz="4" w:space="0" w:color="999999" w:themeColor="text1" w:themeTint="66"/>
+              <w:right w:val="single" w:sz="4" w:space="0" w:color="999999" w:themeColor="text1" w:themeTint="66"/>
+            </w:tcBorders>
+            <w:vAlign w:val="center"/>
+          </w:tcPr>
+          <w:p>
+            <w:pPr>
+              <w:spacing w:line="360" w:lineRule="auto"/>
+              <w:ind w:firstLine="0"/>
+              <w:jc w:val="left"/>
+              <w:rPr>
+                <w:b w:val="0"/>
+                <w:bCs w:val="0"/>
+                <w:lang w:eastAsia="ar-SA"/>
+              </w:rPr>
+            </w:pPr>
+            <w:r>
+              <w:rPr>
+                <w:b w:val="0"/>
+                <w:lang w:eastAsia="ar-SA"/>
+              </w:rPr>
+              <w:lastRenderedPageBreak/>
+              <w:t>WP0</w:t>
+            </w:r>
+            <w:r>
+              <w:rPr>
+                <w:b w:val="0"/>
+                <w:lang w:eastAsia="ar-SA"/>
+              </w:rPr>
+              <w:t>5</w:t>
+            </w:r>
+          </w:p>
+        </w:tc>
+        <w:tc>
+          <w:tcPr>
+            <w:tcW w:w="2889" w:type="pct"/>
+            <w:tcBorders>
+              <w:top w:val="single" w:sz="4" w:space="0" w:color="999999" w:themeColor="text1" w:themeTint="66"/>
+              <w:left w:val="single" w:sz="4" w:space="0" w:color="999999" w:themeColor="text1" w:themeTint="66"/>
+              <w:bottom w:val="single" w:sz="4" w:space="0" w:color="999999" w:themeColor="text1" w:themeTint="66"/>
+              <w:right w:val="single" w:sz="4" w:space="0" w:color="999999" w:themeColor="text1" w:themeTint="66"/>
+            </w:tcBorders>
+            <w:vAlign w:val="center"/>
+          </w:tcPr>
+          <w:p>
+            <w:pPr>
+              <w:pStyle w:val="Default"/>
+              <w:spacing w:line="360" w:lineRule="auto"/>
+              <w:cnfStyle w:val="000000000000" w:firstRow="0" w:lastRow="0" w:firstColumn="0" w:lastColumn="0" w:oddVBand="0" w:evenVBand="0" w:oddHBand="0" w:evenHBand="0" w:firstRowFirstColumn="0" w:firstRowLastColumn="0" w:lastRowFirstColumn="0" w:lastRowLastColumn="0"/>
+              <w:rPr>
+                <w:rFonts w:ascii="Times New Roman" w:eastAsia="Times New Roman" w:hAnsi="Times New Roman" w:cs="Times New Roman"/>
+                <w:color w:val="000000" w:themeColor="text1"/>
+                <w:szCs w:val="20"/>
+                <w:lang w:eastAsia="en-US"/>
+              </w:rPr>
+            </w:pPr>
+            <w:r>
+              <w:rPr>
+                <w:rFonts w:ascii="Times New Roman" w:eastAsia="Times New Roman" w:hAnsi="Times New Roman" w:cs="Times New Roman"/>
+                <w:color w:val="000000" w:themeColor="text1"/>
+                <w:szCs w:val="20"/>
+              </w:rPr>
+              <w:t>System powinien mieć czytelny i intuicyjny interfejs.</w:t>
+            </w:r>
+          </w:p>
+        </w:tc>
+        <w:tc>
+          <w:tcPr>
+            <w:tcW w:w="1106" w:type="pct"/>
+            <w:tcBorders>
+              <w:top w:val="single" w:sz="4" w:space="0" w:color="999999" w:themeColor="text1" w:themeTint="66"/>
+              <w:left w:val="single" w:sz="4" w:space="0" w:color="999999" w:themeColor="text1" w:themeTint="66"/>
+              <w:bottom w:val="single" w:sz="4" w:space="0" w:color="999999" w:themeColor="text1" w:themeTint="66"/>
+              <w:right w:val="single" w:sz="4" w:space="0" w:color="999999" w:themeColor="text1" w:themeTint="66"/>
+            </w:tcBorders>
+            <w:vAlign w:val="center"/>
+          </w:tcPr>
+          <w:p>
+            <w:pPr>
+              <w:spacing w:line="360" w:lineRule="auto"/>
+              <w:ind w:firstLine="0"/>
+              <w:jc w:val="center"/>
+              <w:cnfStyle w:val="000000000000" w:firstRow="0" w:lastRow="0" w:firstColumn="0" w:lastColumn="0" w:oddVBand="0" w:evenVBand="0" w:oddHBand="0" w:evenHBand="0" w:firstRowFirstColumn="0" w:firstRowLastColumn="0" w:lastRowFirstColumn="0" w:lastRowLastColumn="0"/>
+              <w:rPr>
+                <w:lang w:eastAsia="ar-SA"/>
+              </w:rPr>
+            </w:pPr>
+            <w:r>
+              <w:rPr>
+                <w:lang w:eastAsia="ar-SA"/>
+              </w:rPr>
+              <w:t>użyteczność</w:t>
+            </w:r>
+          </w:p>
+        </w:tc>
+      </w:tr>
+      <w:tr>
+        <w:trPr>
+          <w:cantSplit/>
+          <w:jc w:val="center"/>
+        </w:trPr>
+        <w:tc>
+          <w:tcPr>
+            <w:cnfStyle w:val="001000000000" w:firstRow="0" w:lastRow="0" w:firstColumn="1" w:lastColumn="0" w:oddVBand="0" w:evenVBand="0" w:oddHBand="0" w:evenHBand="0" w:firstRowFirstColumn="0" w:firstRowLastColumn="0" w:lastRowFirstColumn="0" w:lastRowLastColumn="0"/>
+            <w:tcW w:w="1005" w:type="pct"/>
+            <w:tcBorders>
+              <w:top w:val="single" w:sz="4" w:space="0" w:color="999999" w:themeColor="text1" w:themeTint="66"/>
+              <w:left w:val="single" w:sz="4" w:space="0" w:color="999999" w:themeColor="text1" w:themeTint="66"/>
+              <w:bottom w:val="single" w:sz="4" w:space="0" w:color="999999" w:themeColor="text1" w:themeTint="66"/>
+              <w:right w:val="single" w:sz="4" w:space="0" w:color="999999" w:themeColor="text1" w:themeTint="66"/>
+            </w:tcBorders>
+            <w:vAlign w:val="center"/>
+          </w:tcPr>
+          <w:p>
+            <w:pPr>
+              <w:spacing w:line="360" w:lineRule="auto"/>
+              <w:ind w:firstLine="0"/>
+              <w:jc w:val="left"/>
+              <w:rPr>
+                <w:b w:val="0"/>
+                <w:bCs w:val="0"/>
+                <w:lang w:eastAsia="ar-SA"/>
+              </w:rPr>
+            </w:pPr>
+            <w:r>
+              <w:rPr>
+                <w:b w:val="0"/>
+                <w:lang w:eastAsia="ar-SA"/>
+              </w:rPr>
+              <w:t>WP0</w:t>
+            </w:r>
+            <w:r>
+              <w:rPr>
+                <w:b w:val="0"/>
+                <w:lang w:eastAsia="ar-SA"/>
+              </w:rPr>
+              <w:t>6</w:t>
+            </w:r>
+          </w:p>
+        </w:tc>
+        <w:tc>
+          <w:tcPr>
+            <w:tcW w:w="2889" w:type="pct"/>
+            <w:tcBorders>
+              <w:top w:val="single" w:sz="4" w:space="0" w:color="999999" w:themeColor="text1" w:themeTint="66"/>
+              <w:left w:val="single" w:sz="4" w:space="0" w:color="999999" w:themeColor="text1" w:themeTint="66"/>
+              <w:bottom w:val="single" w:sz="4" w:space="0" w:color="999999" w:themeColor="text1" w:themeTint="66"/>
+              <w:right w:val="single" w:sz="4" w:space="0" w:color="999999" w:themeColor="text1" w:themeTint="66"/>
+            </w:tcBorders>
+            <w:vAlign w:val="center"/>
+          </w:tcPr>
+          <w:p>
+            <w:pPr>
+              <w:pStyle w:val="Default"/>
+              <w:spacing w:line="360" w:lineRule="auto"/>
+              <w:cnfStyle w:val="000000000000" w:firstRow="0" w:lastRow="0" w:firstColumn="0" w:lastColumn="0" w:oddVBand="0" w:evenVBand="0" w:oddHBand="0" w:evenHBand="0" w:firstRowFirstColumn="0" w:firstRowLastColumn="0" w:lastRowFirstColumn="0" w:lastRowLastColumn="0"/>
+              <w:rPr>
+                <w:rFonts w:ascii="Times New Roman" w:eastAsia="Times New Roman" w:hAnsi="Times New Roman" w:cs="Times New Roman"/>
+                <w:color w:val="000000" w:themeColor="text1"/>
+                <w:szCs w:val="20"/>
+                <w:lang w:eastAsia="en-US"/>
+              </w:rPr>
+            </w:pPr>
+            <w:r>
+              <w:rPr>
+                <w:rFonts w:ascii="Times New Roman" w:eastAsia="Times New Roman" w:hAnsi="Times New Roman" w:cs="Times New Roman"/>
+                <w:color w:val="000000" w:themeColor="text1"/>
+                <w:szCs w:val="20"/>
+              </w:rPr>
+              <w:t>System powinien wyraźnie zaznaczać pola obowiązkowe w formularzach.</w:t>
+            </w:r>
+          </w:p>
+        </w:tc>
+        <w:tc>
+          <w:tcPr>
+            <w:tcW w:w="1106" w:type="pct"/>
+            <w:tcBorders>
+              <w:top w:val="single" w:sz="4" w:space="0" w:color="999999" w:themeColor="text1" w:themeTint="66"/>
+              <w:left w:val="single" w:sz="4" w:space="0" w:color="999999" w:themeColor="text1" w:themeTint="66"/>
+              <w:bottom w:val="single" w:sz="4" w:space="0" w:color="999999" w:themeColor="text1" w:themeTint="66"/>
+              <w:right w:val="single" w:sz="4" w:space="0" w:color="999999" w:themeColor="text1" w:themeTint="66"/>
+            </w:tcBorders>
+            <w:vAlign w:val="center"/>
+          </w:tcPr>
+          <w:p>
+            <w:pPr>
+              <w:spacing w:line="360" w:lineRule="auto"/>
+              <w:ind w:firstLine="0"/>
+              <w:jc w:val="center"/>
+              <w:cnfStyle w:val="000000000000" w:firstRow="0" w:lastRow="0" w:firstColumn="0" w:lastColumn="0" w:oddVBand="0" w:evenVBand="0" w:oddHBand="0" w:evenHBand="0" w:firstRowFirstColumn="0" w:firstRowLastColumn="0" w:lastRowFirstColumn="0" w:lastRowLastColumn="0"/>
+              <w:rPr>
+                <w:lang w:eastAsia="ar-SA"/>
+              </w:rPr>
+            </w:pPr>
+            <w:r>
+              <w:rPr>
+                <w:lang w:eastAsia="ar-SA"/>
+              </w:rPr>
+              <w:t>użyteczność</w:t>
+            </w:r>
+          </w:p>
+        </w:tc>
+      </w:tr>
+      <w:tr>
+        <w:trPr>
+          <w:cantSplit/>
+          <w:jc w:val="center"/>
+        </w:trPr>
+        <w:tc>
+          <w:tcPr>
+            <w:cnfStyle w:val="001000000000" w:firstRow="0" w:lastRow="0" w:firstColumn="1" w:lastColumn="0" w:oddVBand="0" w:evenVBand="0" w:oddHBand="0" w:evenHBand="0" w:firstRowFirstColumn="0" w:firstRowLastColumn="0" w:lastRowFirstColumn="0" w:lastRowLastColumn="0"/>
+            <w:tcW w:w="1005" w:type="pct"/>
+            <w:tcBorders>
+              <w:top w:val="single" w:sz="4" w:space="0" w:color="999999" w:themeColor="text1" w:themeTint="66"/>
+              <w:left w:val="single" w:sz="4" w:space="0" w:color="999999" w:themeColor="text1" w:themeTint="66"/>
+              <w:bottom w:val="single" w:sz="4" w:space="0" w:color="999999" w:themeColor="text1" w:themeTint="66"/>
+              <w:right w:val="single" w:sz="4" w:space="0" w:color="999999" w:themeColor="text1" w:themeTint="66"/>
+            </w:tcBorders>
+            <w:vAlign w:val="center"/>
+          </w:tcPr>
+          <w:p>
+            <w:pPr>
+              <w:spacing w:line="360" w:lineRule="auto"/>
+              <w:ind w:firstLine="0"/>
+              <w:jc w:val="left"/>
+              <w:rPr>
+                <w:b w:val="0"/>
+                <w:bCs w:val="0"/>
+                <w:lang w:eastAsia="ar-SA"/>
+              </w:rPr>
+            </w:pPr>
+            <w:r>
+              <w:rPr>
+                <w:b w:val="0"/>
+                <w:lang w:eastAsia="ar-SA"/>
+              </w:rPr>
+              <w:t>WP</w:t>
+            </w:r>
+            <w:r>
+              <w:rPr>
+                <w:b w:val="0"/>
+                <w:lang w:eastAsia="ar-SA"/>
+              </w:rPr>
+              <w:t>07</w:t>
+            </w:r>
+          </w:p>
+        </w:tc>
+        <w:tc>
+          <w:tcPr>
+            <w:tcW w:w="2889" w:type="pct"/>
+            <w:tcBorders>
+              <w:top w:val="single" w:sz="4" w:space="0" w:color="999999" w:themeColor="text1" w:themeTint="66"/>
+              <w:left w:val="single" w:sz="4" w:space="0" w:color="999999" w:themeColor="text1" w:themeTint="66"/>
+              <w:bottom w:val="single" w:sz="4" w:space="0" w:color="999999" w:themeColor="text1" w:themeTint="66"/>
+              <w:right w:val="single" w:sz="4" w:space="0" w:color="999999" w:themeColor="text1" w:themeTint="66"/>
+            </w:tcBorders>
+            <w:vAlign w:val="center"/>
+          </w:tcPr>
+          <w:p>
+            <w:pPr>
+              <w:pStyle w:val="Default"/>
+              <w:spacing w:line="360" w:lineRule="auto"/>
+              <w:cnfStyle w:val="000000000000" w:firstRow="0" w:lastRow="0" w:firstColumn="0" w:lastColumn="0" w:oddVBand="0" w:evenVBand="0" w:oddHBand="0" w:evenHBand="0" w:firstRowFirstColumn="0" w:firstRowLastColumn="0" w:lastRowFirstColumn="0" w:lastRowLastColumn="0"/>
+              <w:rPr>
+                <w:rFonts w:ascii="Times New Roman" w:eastAsia="Times New Roman" w:hAnsi="Times New Roman" w:cs="Times New Roman"/>
+                <w:color w:val="000000" w:themeColor="text1"/>
+                <w:szCs w:val="20"/>
+                <w:lang w:eastAsia="en-US"/>
+              </w:rPr>
+            </w:pPr>
+            <w:r>
+              <w:rPr>
+                <w:rFonts w:ascii="Times New Roman" w:eastAsia="Times New Roman" w:hAnsi="Times New Roman" w:cs="Times New Roman"/>
+                <w:color w:val="000000" w:themeColor="text1"/>
+                <w:szCs w:val="20"/>
+              </w:rPr>
+              <w:t>System nie powinien blokować działania zewnętrznych źródeł danych poprzez wielokrotne wywoływanie zapytań</w:t>
+            </w:r>
+            <w:r>
+              <w:rPr>
+                <w:rFonts w:ascii="Times New Roman" w:eastAsia="Times New Roman" w:hAnsi="Times New Roman" w:cs="Times New Roman"/>
+                <w:color w:val="000000" w:themeColor="text1"/>
+                <w:szCs w:val="20"/>
+              </w:rPr>
+              <w:t>.</w:t>
+            </w:r>
+          </w:p>
+        </w:tc>
+        <w:tc>
+          <w:tcPr>
+            <w:tcW w:w="1106" w:type="pct"/>
+            <w:tcBorders>
+              <w:top w:val="single" w:sz="4" w:space="0" w:color="999999" w:themeColor="text1" w:themeTint="66"/>
+              <w:left w:val="single" w:sz="4" w:space="0" w:color="999999" w:themeColor="text1" w:themeTint="66"/>
+              <w:bottom w:val="single" w:sz="4" w:space="0" w:color="999999" w:themeColor="text1" w:themeTint="66"/>
+              <w:right w:val="single" w:sz="4" w:space="0" w:color="999999" w:themeColor="text1" w:themeTint="66"/>
+            </w:tcBorders>
+            <w:vAlign w:val="center"/>
+          </w:tcPr>
+          <w:p>
+            <w:pPr>
+              <w:spacing w:line="360" w:lineRule="auto"/>
+              <w:ind w:firstLine="0"/>
+              <w:jc w:val="center"/>
+              <w:cnfStyle w:val="000000000000" w:firstRow="0" w:lastRow="0" w:firstColumn="0" w:lastColumn="0" w:oddVBand="0" w:evenVBand="0" w:oddHBand="0" w:evenHBand="0" w:firstRowFirstColumn="0" w:firstRowLastColumn="0" w:lastRowFirstColumn="0" w:lastRowLastColumn="0"/>
+              <w:rPr>
+                <w:lang w:eastAsia="ar-SA"/>
+              </w:rPr>
+            </w:pPr>
+            <w:r>
+              <w:rPr>
+                <w:lang w:eastAsia="ar-SA"/>
+              </w:rPr>
+              <w:t>wydajność</w:t>
+            </w:r>
+          </w:p>
+        </w:tc>
+      </w:tr>
+      <w:tr>
+        <w:trPr>
+          <w:cantSplit/>
+          <w:jc w:val="center"/>
+        </w:trPr>
+        <w:tc>
+          <w:tcPr>
+            <w:cnfStyle w:val="001000000000" w:firstRow="0" w:lastRow="0" w:firstColumn="1" w:lastColumn="0" w:oddVBand="0" w:evenVBand="0" w:oddHBand="0" w:evenHBand="0" w:firstRowFirstColumn="0" w:firstRowLastColumn="0" w:lastRowFirstColumn="0" w:lastRowLastColumn="0"/>
+            <w:tcW w:w="1005" w:type="pct"/>
+            <w:tcBorders>
+              <w:top w:val="single" w:sz="4" w:space="0" w:color="999999" w:themeColor="text1" w:themeTint="66"/>
+              <w:left w:val="single" w:sz="4" w:space="0" w:color="999999" w:themeColor="text1" w:themeTint="66"/>
+              <w:bottom w:val="single" w:sz="4" w:space="0" w:color="999999" w:themeColor="text1" w:themeTint="66"/>
+              <w:right w:val="single" w:sz="4" w:space="0" w:color="999999" w:themeColor="text1" w:themeTint="66"/>
+            </w:tcBorders>
+            <w:vAlign w:val="center"/>
+          </w:tcPr>
+          <w:p>
+            <w:pPr>
+              <w:spacing w:line="360" w:lineRule="auto"/>
+              <w:ind w:firstLine="0"/>
+              <w:jc w:val="left"/>
+              <w:rPr>
+                <w:b w:val="0"/>
+                <w:bCs w:val="0"/>
+                <w:lang w:eastAsia="ar-SA"/>
+              </w:rPr>
+            </w:pPr>
+            <w:r>
+              <w:rPr>
+                <w:b w:val="0"/>
+                <w:lang w:eastAsia="ar-SA"/>
+              </w:rPr>
+              <w:t>WP</w:t>
+            </w:r>
+            <w:r>
+              <w:rPr>
+                <w:b w:val="0"/>
+                <w:lang w:eastAsia="ar-SA"/>
+              </w:rPr>
+              <w:t>08</w:t>
+            </w:r>
+          </w:p>
+        </w:tc>
+        <w:tc>
+          <w:tcPr>
+            <w:tcW w:w="2889" w:type="pct"/>
+            <w:tcBorders>
+              <w:top w:val="single" w:sz="4" w:space="0" w:color="999999" w:themeColor="text1" w:themeTint="66"/>
+              <w:left w:val="single" w:sz="4" w:space="0" w:color="999999" w:themeColor="text1" w:themeTint="66"/>
+              <w:bottom w:val="single" w:sz="4" w:space="0" w:color="999999" w:themeColor="text1" w:themeTint="66"/>
+              <w:right w:val="single" w:sz="4" w:space="0" w:color="999999" w:themeColor="text1" w:themeTint="66"/>
+            </w:tcBorders>
+            <w:vAlign w:val="center"/>
+          </w:tcPr>
+          <w:p>
+            <w:pPr>
+              <w:pStyle w:val="Default"/>
+              <w:spacing w:line="360" w:lineRule="auto"/>
+              <w:cnfStyle w:val="000000000000" w:firstRow="0" w:lastRow="0" w:firstColumn="0" w:lastColumn="0" w:oddVBand="0" w:evenVBand="0" w:oddHBand="0" w:evenHBand="0" w:firstRowFirstColumn="0" w:firstRowLastColumn="0" w:lastRowFirstColumn="0" w:lastRowLastColumn="0"/>
+              <w:rPr>
+                <w:rFonts w:ascii="Times New Roman" w:eastAsia="Times New Roman" w:hAnsi="Times New Roman" w:cs="Times New Roman"/>
+                <w:color w:val="000000" w:themeColor="text1"/>
+                <w:szCs w:val="20"/>
+                <w:lang w:eastAsia="en-US"/>
+              </w:rPr>
+            </w:pPr>
+            <w:r>
+              <w:rPr>
+                <w:rFonts w:ascii="Times New Roman" w:eastAsia="Times New Roman" w:hAnsi="Times New Roman" w:cs="Times New Roman"/>
+                <w:color w:val="000000" w:themeColor="text1"/>
+                <w:szCs w:val="20"/>
+              </w:rPr>
+              <w:t xml:space="preserve">Baza danych musi być łatwo rozszerzalna o </w:t>
+            </w:r>
+            <w:r>
+              <w:rPr>
+                <w:rFonts w:ascii="Times New Roman" w:eastAsia="Times New Roman" w:hAnsi="Times New Roman" w:cs="Times New Roman"/>
+                <w:color w:val="000000" w:themeColor="text1"/>
+                <w:szCs w:val="20"/>
+              </w:rPr>
+              <w:t>nowe produkty</w:t>
+            </w:r>
+            <w:r>
+              <w:rPr>
+                <w:rFonts w:ascii="Times New Roman" w:eastAsia="Times New Roman" w:hAnsi="Times New Roman" w:cs="Times New Roman"/>
+                <w:color w:val="000000" w:themeColor="text1"/>
+                <w:szCs w:val="20"/>
+              </w:rPr>
+              <w:t>.</w:t>
+            </w:r>
+          </w:p>
+        </w:tc>
+        <w:tc>
+          <w:tcPr>
+            <w:tcW w:w="1106" w:type="pct"/>
+            <w:tcBorders>
+              <w:top w:val="single" w:sz="4" w:space="0" w:color="999999" w:themeColor="text1" w:themeTint="66"/>
+              <w:left w:val="single" w:sz="4" w:space="0" w:color="999999" w:themeColor="text1" w:themeTint="66"/>
+              <w:bottom w:val="single" w:sz="4" w:space="0" w:color="999999" w:themeColor="text1" w:themeTint="66"/>
+              <w:right w:val="single" w:sz="4" w:space="0" w:color="999999" w:themeColor="text1" w:themeTint="66"/>
+            </w:tcBorders>
+            <w:vAlign w:val="center"/>
+          </w:tcPr>
+          <w:p>
+            <w:pPr>
+              <w:spacing w:line="360" w:lineRule="auto"/>
+              <w:ind w:firstLine="0"/>
+              <w:jc w:val="center"/>
+              <w:cnfStyle w:val="000000000000" w:firstRow="0" w:lastRow="0" w:firstColumn="0" w:lastColumn="0" w:oddVBand="0" w:evenVBand="0" w:oddHBand="0" w:evenHBand="0" w:firstRowFirstColumn="0" w:firstRowLastColumn="0" w:lastRowFirstColumn="0" w:lastRowLastColumn="0"/>
+              <w:rPr>
+                <w:lang w:eastAsia="ar-SA"/>
+              </w:rPr>
+            </w:pPr>
+            <w:r>
+              <w:rPr>
+                <w:lang w:eastAsia="ar-SA"/>
+              </w:rPr>
+              <w:t>funkcjonalne dopasowanie</w:t>
+            </w:r>
+          </w:p>
+        </w:tc>
+      </w:tr>
+      <w:tr>
+        <w:trPr>
+          <w:cantSplit/>
+          <w:jc w:val="center"/>
+        </w:trPr>
+        <w:tc>
+          <w:tcPr>
+            <w:cnfStyle w:val="001000000000" w:firstRow="0" w:lastRow="0" w:firstColumn="1" w:lastColumn="0" w:oddVBand="0" w:evenVBand="0" w:oddHBand="0" w:evenHBand="0" w:firstRowFirstColumn="0" w:firstRowLastColumn="0" w:lastRowFirstColumn="0" w:lastRowLastColumn="0"/>
+            <w:tcW w:w="1005" w:type="pct"/>
+            <w:tcBorders>
+              <w:top w:val="single" w:sz="4" w:space="0" w:color="999999" w:themeColor="text1" w:themeTint="66"/>
+              <w:left w:val="single" w:sz="4" w:space="0" w:color="999999" w:themeColor="text1" w:themeTint="66"/>
+              <w:bottom w:val="single" w:sz="4" w:space="0" w:color="999999" w:themeColor="text1" w:themeTint="66"/>
+              <w:right w:val="single" w:sz="4" w:space="0" w:color="999999" w:themeColor="text1" w:themeTint="66"/>
+            </w:tcBorders>
+            <w:vAlign w:val="center"/>
+          </w:tcPr>
+          <w:p>
+            <w:pPr>
+              <w:spacing w:line="360" w:lineRule="auto"/>
+              <w:ind w:firstLine="0"/>
+              <w:jc w:val="left"/>
+              <w:rPr>
+                <w:b w:val="0"/>
+                <w:lang w:eastAsia="ar-SA"/>
+              </w:rPr>
+            </w:pPr>
+            <w:r>
+              <w:rPr>
+                <w:b w:val="0"/>
+                <w:lang w:eastAsia="ar-SA"/>
+              </w:rPr>
+              <w:t>WP</w:t>
+            </w:r>
+            <w:r>
+              <w:rPr>
+                <w:b w:val="0"/>
+                <w:lang w:eastAsia="ar-SA"/>
+              </w:rPr>
+              <w:t>09</w:t>
+            </w:r>
+          </w:p>
+        </w:tc>
+        <w:tc>
+          <w:tcPr>
+            <w:tcW w:w="2889" w:type="pct"/>
+            <w:tcBorders>
+              <w:top w:val="single" w:sz="4" w:space="0" w:color="999999" w:themeColor="text1" w:themeTint="66"/>
+              <w:left w:val="single" w:sz="4" w:space="0" w:color="999999" w:themeColor="text1" w:themeTint="66"/>
+              <w:bottom w:val="single" w:sz="4" w:space="0" w:color="999999" w:themeColor="text1" w:themeTint="66"/>
+              <w:right w:val="single" w:sz="4" w:space="0" w:color="999999" w:themeColor="text1" w:themeTint="66"/>
+            </w:tcBorders>
+            <w:vAlign w:val="center"/>
+          </w:tcPr>
+          <w:p>
+            <w:pPr>
+              <w:pStyle w:val="Default"/>
+              <w:spacing w:line="360" w:lineRule="auto"/>
+              <w:cnfStyle w:val="000000000000" w:firstRow="0" w:lastRow="0" w:firstColumn="0" w:lastColumn="0" w:oddVBand="0" w:evenVBand="0" w:oddHBand="0" w:evenHBand="0" w:firstRowFirstColumn="0" w:firstRowLastColumn="0" w:lastRowFirstColumn="0" w:lastRowLastColumn="0"/>
+              <w:rPr>
+                <w:rFonts w:ascii="Times New Roman" w:eastAsia="Times New Roman" w:hAnsi="Times New Roman" w:cs="Times New Roman"/>
+                <w:color w:val="000000" w:themeColor="text1"/>
+                <w:szCs w:val="20"/>
+              </w:rPr>
+            </w:pPr>
+            <w:r>
+              <w:rPr>
+                <w:rFonts w:ascii="Times New Roman" w:eastAsia="Times New Roman" w:hAnsi="Times New Roman" w:cs="Times New Roman"/>
+                <w:color w:val="000000" w:themeColor="text1"/>
+                <w:szCs w:val="20"/>
+              </w:rPr>
+              <w:t>System powinien wyraźnie sygnalizować krytyczne błędy użytkownikowi</w:t>
+            </w:r>
+            <w:r>
+              <w:rPr>
+                <w:rFonts w:ascii="Times New Roman" w:eastAsia="Times New Roman" w:hAnsi="Times New Roman" w:cs="Times New Roman"/>
+                <w:color w:val="000000" w:themeColor="text1"/>
+                <w:szCs w:val="20"/>
+              </w:rPr>
+              <w:t>.</w:t>
+            </w:r>
+          </w:p>
+        </w:tc>
+        <w:tc>
+          <w:tcPr>
+            <w:tcW w:w="1106" w:type="pct"/>
+            <w:tcBorders>
+              <w:top w:val="single" w:sz="4" w:space="0" w:color="999999" w:themeColor="text1" w:themeTint="66"/>
+              <w:left w:val="single" w:sz="4" w:space="0" w:color="999999" w:themeColor="text1" w:themeTint="66"/>
+              <w:bottom w:val="single" w:sz="4" w:space="0" w:color="999999" w:themeColor="text1" w:themeTint="66"/>
+              <w:right w:val="single" w:sz="4" w:space="0" w:color="999999" w:themeColor="text1" w:themeTint="66"/>
+            </w:tcBorders>
+            <w:vAlign w:val="center"/>
+          </w:tcPr>
+          <w:p>
+            <w:pPr>
+              <w:spacing w:line="360" w:lineRule="auto"/>
+              <w:ind w:firstLine="0"/>
+              <w:jc w:val="center"/>
+              <w:cnfStyle w:val="000000000000" w:firstRow="0" w:lastRow="0" w:firstColumn="0" w:lastColumn="0" w:oddVBand="0" w:evenVBand="0" w:oddHBand="0" w:evenHBand="0" w:firstRowFirstColumn="0" w:firstRowLastColumn="0" w:lastRowFirstColumn="0" w:lastRowLastColumn="0"/>
+              <w:rPr>
+                <w:lang w:eastAsia="ar-SA"/>
+              </w:rPr>
+            </w:pPr>
+            <w:r>
+              <w:rPr>
+                <w:lang w:eastAsia="ar-SA"/>
+              </w:rPr>
+              <w:t>użyteczność</w:t>
+            </w:r>
+          </w:p>
+        </w:tc>
+      </w:tr>
+      <w:tr>
+        <w:trPr>
+          <w:cantSplit/>
+          <w:jc w:val="center"/>
+        </w:trPr>
+        <w:tc>
+          <w:tcPr>
+            <w:cnfStyle w:val="001000000000" w:firstRow="0" w:lastRow="0" w:firstColumn="1" w:lastColumn="0" w:oddVBand="0" w:evenVBand="0" w:oddHBand="0" w:evenHBand="0" w:firstRowFirstColumn="0" w:firstRowLastColumn="0" w:lastRowFirstColumn="0" w:lastRowLastColumn="0"/>
+            <w:tcW w:w="1005" w:type="pct"/>
+            <w:tcBorders>
+              <w:top w:val="single" w:sz="4" w:space="0" w:color="999999" w:themeColor="text1" w:themeTint="66"/>
+              <w:left w:val="single" w:sz="4" w:space="0" w:color="999999" w:themeColor="text1" w:themeTint="66"/>
+              <w:bottom w:val="single" w:sz="4" w:space="0" w:color="999999" w:themeColor="text1" w:themeTint="66"/>
+              <w:right w:val="single" w:sz="4" w:space="0" w:color="999999" w:themeColor="text1" w:themeTint="66"/>
+            </w:tcBorders>
+            <w:vAlign w:val="center"/>
+          </w:tcPr>
+          <w:p>
+            <w:pPr>
+              <w:spacing w:line="360" w:lineRule="auto"/>
+              <w:ind w:firstLine="0"/>
+              <w:jc w:val="left"/>
+              <w:rPr>
+                <w:b w:val="0"/>
+                <w:lang w:eastAsia="ar-SA"/>
+              </w:rPr>
+            </w:pPr>
+            <w:r>
+              <w:rPr>
+                <w:b w:val="0"/>
+                <w:lang w:eastAsia="ar-SA"/>
+              </w:rPr>
+              <w:t>WP</w:t>
+            </w:r>
+            <w:r>
+              <w:rPr>
+                <w:b w:val="0"/>
+                <w:lang w:eastAsia="ar-SA"/>
+              </w:rPr>
+              <w:t>10</w:t>
+            </w:r>
+          </w:p>
+        </w:tc>
+        <w:tc>
+          <w:tcPr>
+            <w:tcW w:w="2889" w:type="pct"/>
+            <w:tcBorders>
+              <w:top w:val="single" w:sz="4" w:space="0" w:color="999999" w:themeColor="text1" w:themeTint="66"/>
+              <w:left w:val="single" w:sz="4" w:space="0" w:color="999999" w:themeColor="text1" w:themeTint="66"/>
+              <w:bottom w:val="single" w:sz="4" w:space="0" w:color="999999" w:themeColor="text1" w:themeTint="66"/>
+              <w:right w:val="single" w:sz="4" w:space="0" w:color="999999" w:themeColor="text1" w:themeTint="66"/>
+            </w:tcBorders>
+            <w:vAlign w:val="center"/>
+          </w:tcPr>
+          <w:p>
+            <w:pPr>
+              <w:pStyle w:val="Default"/>
+              <w:spacing w:line="360" w:lineRule="auto"/>
+              <w:cnfStyle w:val="000000000000" w:firstRow="0" w:lastRow="0" w:firstColumn="0" w:lastColumn="0" w:oddVBand="0" w:evenVBand="0" w:oddHBand="0" w:evenHBand="0" w:firstRowFirstColumn="0" w:firstRowLastColumn="0" w:lastRowFirstColumn="0" w:lastRowLastColumn="0"/>
+              <w:rPr>
+                <w:rFonts w:ascii="Times New Roman" w:eastAsia="Times New Roman" w:hAnsi="Times New Roman" w:cs="Times New Roman"/>
+                <w:color w:val="000000" w:themeColor="text1"/>
+                <w:szCs w:val="20"/>
+              </w:rPr>
+            </w:pPr>
+            <w:r>
+              <w:rPr>
+                <w:rFonts w:ascii="Times New Roman" w:eastAsia="Times New Roman" w:hAnsi="Times New Roman" w:cs="Times New Roman"/>
+                <w:color w:val="000000" w:themeColor="text1"/>
+                <w:szCs w:val="20"/>
+              </w:rPr>
+              <w:t xml:space="preserve">System musi być w stanie obsługiwać co najmniej </w:t>
+            </w:r>
+            <w:r>
+              <w:rPr>
+                <w:rFonts w:ascii="Times New Roman" w:eastAsia="Times New Roman" w:hAnsi="Times New Roman" w:cs="Times New Roman"/>
+                <w:color w:val="000000" w:themeColor="text1"/>
+                <w:szCs w:val="20"/>
+              </w:rPr>
+              <w:t>3</w:t>
+            </w:r>
+            <w:r>
+              <w:rPr>
+                <w:rFonts w:ascii="Times New Roman" w:eastAsia="Times New Roman" w:hAnsi="Times New Roman" w:cs="Times New Roman"/>
+                <w:color w:val="000000" w:themeColor="text1"/>
+                <w:szCs w:val="20"/>
+              </w:rPr>
+              <w:t>0 użytkowników w tym samym czasie z wysoką wydajnością</w:t>
+            </w:r>
+          </w:p>
+        </w:tc>
+        <w:tc>
+          <w:tcPr>
+            <w:tcW w:w="1106" w:type="pct"/>
+            <w:tcBorders>
+              <w:top w:val="single" w:sz="4" w:space="0" w:color="999999" w:themeColor="text1" w:themeTint="66"/>
+              <w:left w:val="single" w:sz="4" w:space="0" w:color="999999" w:themeColor="text1" w:themeTint="66"/>
+              <w:bottom w:val="single" w:sz="4" w:space="0" w:color="999999" w:themeColor="text1" w:themeTint="66"/>
+              <w:right w:val="single" w:sz="4" w:space="0" w:color="999999" w:themeColor="text1" w:themeTint="66"/>
+            </w:tcBorders>
+            <w:vAlign w:val="center"/>
+          </w:tcPr>
+          <w:p>
+            <w:pPr>
+              <w:spacing w:line="360" w:lineRule="auto"/>
+              <w:ind w:firstLine="0"/>
+              <w:jc w:val="center"/>
+              <w:cnfStyle w:val="000000000000" w:firstRow="0" w:lastRow="0" w:firstColumn="0" w:lastColumn="0" w:oddVBand="0" w:evenVBand="0" w:oddHBand="0" w:evenHBand="0" w:firstRowFirstColumn="0" w:firstRowLastColumn="0" w:lastRowFirstColumn="0" w:lastRowLastColumn="0"/>
+              <w:rPr>
+                <w:lang w:eastAsia="ar-SA"/>
+              </w:rPr>
+            </w:pPr>
+            <w:r>
+              <w:rPr>
+                <w:lang w:eastAsia="ar-SA"/>
+              </w:rPr>
+              <w:t>wydajność</w:t>
+            </w:r>
+          </w:p>
+        </w:tc>
+      </w:tr>
+      <w:tr>
+        <w:trPr>
+          <w:cantSplit/>
+          <w:jc w:val="center"/>
+        </w:trPr>
+        <w:tc>
+          <w:tcPr>
+            <w:cnfStyle w:val="001000000000" w:firstRow="0" w:lastRow="0" w:firstColumn="1" w:lastColumn="0" w:oddVBand="0" w:evenVBand="0" w:oddHBand="0" w:evenHBand="0" w:firstRowFirstColumn="0" w:firstRowLastColumn="0" w:lastRowFirstColumn="0" w:lastRowLastColumn="0"/>
+            <w:tcW w:w="1005" w:type="pct"/>
+            <w:tcBorders>
+              <w:top w:val="single" w:sz="4" w:space="0" w:color="999999" w:themeColor="text1" w:themeTint="66"/>
+              <w:left w:val="single" w:sz="4" w:space="0" w:color="999999" w:themeColor="text1" w:themeTint="66"/>
+              <w:bottom w:val="single" w:sz="4" w:space="0" w:color="999999" w:themeColor="text1" w:themeTint="66"/>
+              <w:right w:val="single" w:sz="4" w:space="0" w:color="999999" w:themeColor="text1" w:themeTint="66"/>
+            </w:tcBorders>
+            <w:vAlign w:val="center"/>
+          </w:tcPr>
+          <w:p>
+            <w:pPr>
+              <w:spacing w:line="360" w:lineRule="auto"/>
+              <w:ind w:firstLine="0"/>
+              <w:jc w:val="left"/>
+              <w:rPr>
+                <w:b w:val="0"/>
+                <w:lang w:eastAsia="ar-SA"/>
+              </w:rPr>
+            </w:pPr>
+            <w:r>
+              <w:rPr>
+                <w:b w:val="0"/>
+                <w:lang w:eastAsia="ar-SA"/>
+              </w:rPr>
+              <w:t>WP</w:t>
+            </w:r>
+            <w:r>
+              <w:rPr>
+                <w:b w:val="0"/>
+                <w:lang w:eastAsia="ar-SA"/>
+              </w:rPr>
+              <w:t>11</w:t>
+            </w:r>
+          </w:p>
+        </w:tc>
+        <w:tc>
+          <w:tcPr>
+            <w:tcW w:w="2889" w:type="pct"/>
+            <w:tcBorders>
+              <w:top w:val="single" w:sz="4" w:space="0" w:color="999999" w:themeColor="text1" w:themeTint="66"/>
+              <w:left w:val="single" w:sz="4" w:space="0" w:color="999999" w:themeColor="text1" w:themeTint="66"/>
+              <w:bottom w:val="single" w:sz="4" w:space="0" w:color="999999" w:themeColor="text1" w:themeTint="66"/>
+              <w:right w:val="single" w:sz="4" w:space="0" w:color="999999" w:themeColor="text1" w:themeTint="66"/>
+            </w:tcBorders>
+            <w:vAlign w:val="center"/>
+          </w:tcPr>
+          <w:p>
+            <w:pPr>
+              <w:pStyle w:val="Default"/>
+              <w:spacing w:line="360" w:lineRule="auto"/>
+              <w:cnfStyle w:val="000000000000" w:firstRow="0" w:lastRow="0" w:firstColumn="0" w:lastColumn="0" w:oddVBand="0" w:evenVBand="0" w:oddHBand="0" w:evenHBand="0" w:firstRowFirstColumn="0" w:firstRowLastColumn="0" w:lastRowFirstColumn="0" w:lastRowLastColumn="0"/>
+              <w:rPr>
+                <w:rFonts w:ascii="Times New Roman" w:eastAsia="Times New Roman" w:hAnsi="Times New Roman" w:cs="Times New Roman"/>
+                <w:color w:val="000000" w:themeColor="text1"/>
+                <w:szCs w:val="20"/>
+              </w:rPr>
+            </w:pPr>
+            <w:r>
+              <w:rPr>
+                <w:rFonts w:ascii="Times New Roman" w:eastAsia="Times New Roman" w:hAnsi="Times New Roman" w:cs="Times New Roman"/>
+                <w:color w:val="000000" w:themeColor="text1"/>
+                <w:szCs w:val="20"/>
+              </w:rPr>
+              <w:t>Rozwiązanie powinno być stworzone w architekturze wielowarstwowej</w:t>
+            </w:r>
+          </w:p>
+        </w:tc>
+        <w:tc>
+          <w:tcPr>
+            <w:tcW w:w="1106" w:type="pct"/>
+            <w:tcBorders>
+              <w:top w:val="single" w:sz="4" w:space="0" w:color="999999" w:themeColor="text1" w:themeTint="66"/>
+              <w:left w:val="single" w:sz="4" w:space="0" w:color="999999" w:themeColor="text1" w:themeTint="66"/>
+              <w:bottom w:val="single" w:sz="4" w:space="0" w:color="999999" w:themeColor="text1" w:themeTint="66"/>
+              <w:right w:val="single" w:sz="4" w:space="0" w:color="999999" w:themeColor="text1" w:themeTint="66"/>
+            </w:tcBorders>
+            <w:vAlign w:val="center"/>
+          </w:tcPr>
+          <w:p>
+            <w:pPr>
+              <w:spacing w:line="360" w:lineRule="auto"/>
+              <w:ind w:firstLine="0"/>
+              <w:jc w:val="center"/>
+              <w:cnfStyle w:val="000000000000" w:firstRow="0" w:lastRow="0" w:firstColumn="0" w:lastColumn="0" w:oddVBand="0" w:evenVBand="0" w:oddHBand="0" w:evenHBand="0" w:firstRowFirstColumn="0" w:firstRowLastColumn="0" w:lastRowFirstColumn="0" w:lastRowLastColumn="0"/>
+              <w:rPr>
+                <w:lang w:eastAsia="ar-SA"/>
+              </w:rPr>
+            </w:pPr>
+            <w:r>
+              <w:rPr>
+                <w:lang w:eastAsia="ar-SA"/>
+              </w:rPr>
+              <w:t>funkcjonalne dopasowanie</w:t>
+            </w:r>
+          </w:p>
+        </w:tc>
+      </w:tr>
+      <w:tr>
+        <w:trPr>
+          <w:cantSplit/>
+          <w:jc w:val="center"/>
+        </w:trPr>
+        <w:tc>
+          <w:tcPr>
+            <w:cnfStyle w:val="001000000000" w:firstRow="0" w:lastRow="0" w:firstColumn="1" w:lastColumn="0" w:oddVBand="0" w:evenVBand="0" w:oddHBand="0" w:evenHBand="0" w:firstRowFirstColumn="0" w:firstRowLastColumn="0" w:lastRowFirstColumn="0" w:lastRowLastColumn="0"/>
+            <w:tcW w:w="1005" w:type="pct"/>
+            <w:tcBorders>
+              <w:top w:val="single" w:sz="4" w:space="0" w:color="999999" w:themeColor="text1" w:themeTint="66"/>
+              <w:left w:val="single" w:sz="4" w:space="0" w:color="999999" w:themeColor="text1" w:themeTint="66"/>
+              <w:bottom w:val="single" w:sz="4" w:space="0" w:color="999999" w:themeColor="text1" w:themeTint="66"/>
+              <w:right w:val="single" w:sz="4" w:space="0" w:color="999999" w:themeColor="text1" w:themeTint="66"/>
+            </w:tcBorders>
+            <w:vAlign w:val="center"/>
+          </w:tcPr>
+          <w:p>
+            <w:pPr>
+              <w:spacing w:line="360" w:lineRule="auto"/>
+              <w:ind w:firstLine="0"/>
+              <w:jc w:val="left"/>
+              <w:rPr>
+                <w:b w:val="0"/>
+                <w:lang w:eastAsia="ar-SA"/>
+              </w:rPr>
+            </w:pPr>
+            <w:r>
+              <w:rPr>
+                <w:b w:val="0"/>
+                <w:lang w:eastAsia="ar-SA"/>
+              </w:rPr>
+              <w:t>WP</w:t>
+            </w:r>
+            <w:r>
+              <w:rPr>
+                <w:b w:val="0"/>
+                <w:lang w:eastAsia="ar-SA"/>
+              </w:rPr>
+              <w:t>12</w:t>
+            </w:r>
+          </w:p>
+        </w:tc>
+        <w:tc>
+          <w:tcPr>
+            <w:tcW w:w="2889" w:type="pct"/>
+            <w:tcBorders>
+              <w:top w:val="single" w:sz="4" w:space="0" w:color="999999" w:themeColor="text1" w:themeTint="66"/>
+              <w:left w:val="single" w:sz="4" w:space="0" w:color="999999" w:themeColor="text1" w:themeTint="66"/>
+              <w:bottom w:val="single" w:sz="4" w:space="0" w:color="999999" w:themeColor="text1" w:themeTint="66"/>
+              <w:right w:val="single" w:sz="4" w:space="0" w:color="999999" w:themeColor="text1" w:themeTint="66"/>
+            </w:tcBorders>
+            <w:vAlign w:val="center"/>
+          </w:tcPr>
+          <w:p>
+            <w:pPr>
+              <w:pStyle w:val="Default"/>
+              <w:spacing w:line="360" w:lineRule="auto"/>
+              <w:cnfStyle w:val="000000000000" w:firstRow="0" w:lastRow="0" w:firstColumn="0" w:lastColumn="0" w:oddVBand="0" w:evenVBand="0" w:oddHBand="0" w:evenHBand="0" w:firstRowFirstColumn="0" w:firstRowLastColumn="0" w:lastRowFirstColumn="0" w:lastRowLastColumn="0"/>
+              <w:rPr>
+                <w:rFonts w:ascii="Times New Roman" w:eastAsia="Times New Roman" w:hAnsi="Times New Roman" w:cs="Times New Roman"/>
+                <w:color w:val="000000" w:themeColor="text1"/>
+                <w:szCs w:val="20"/>
+              </w:rPr>
+            </w:pPr>
+            <w:r>
+              <w:rPr>
+                <w:rFonts w:ascii="Times New Roman" w:eastAsia="Times New Roman" w:hAnsi="Times New Roman" w:cs="Times New Roman"/>
+                <w:color w:val="000000" w:themeColor="text1"/>
+                <w:szCs w:val="20"/>
+              </w:rPr>
+              <w:t>Możliwość integracji z systemami zewnętrznymi</w:t>
+            </w:r>
+          </w:p>
+        </w:tc>
+        <w:tc>
+          <w:tcPr>
+            <w:tcW w:w="1106" w:type="pct"/>
+            <w:tcBorders>
+              <w:top w:val="single" w:sz="4" w:space="0" w:color="999999" w:themeColor="text1" w:themeTint="66"/>
+              <w:left w:val="single" w:sz="4" w:space="0" w:color="999999" w:themeColor="text1" w:themeTint="66"/>
+              <w:bottom w:val="single" w:sz="4" w:space="0" w:color="999999" w:themeColor="text1" w:themeTint="66"/>
+              <w:right w:val="single" w:sz="4" w:space="0" w:color="999999" w:themeColor="text1" w:themeTint="66"/>
+            </w:tcBorders>
+            <w:vAlign w:val="center"/>
+          </w:tcPr>
+          <w:p>
+            <w:pPr>
+              <w:spacing w:line="360" w:lineRule="auto"/>
+              <w:ind w:firstLine="0"/>
+              <w:jc w:val="center"/>
+              <w:cnfStyle w:val="000000000000" w:firstRow="0" w:lastRow="0" w:firstColumn="0" w:lastColumn="0" w:oddVBand="0" w:evenVBand="0" w:oddHBand="0" w:evenHBand="0" w:firstRowFirstColumn="0" w:firstRowLastColumn="0" w:lastRowFirstColumn="0" w:lastRowLastColumn="0"/>
+              <w:rPr>
+                <w:lang w:eastAsia="ar-SA"/>
+              </w:rPr>
+            </w:pPr>
+            <w:r>
+              <w:rPr>
+                <w:lang w:eastAsia="ar-SA"/>
+              </w:rPr>
+              <w:t>kompatybilność</w:t>
+            </w:r>
+          </w:p>
+        </w:tc>
+      </w:tr>
+    </w:tbl>
+    <w:p>
+      <w:pPr>
+        <w:rPr>
+          <w:lang w:eastAsia="ar-SA"/>
+        </w:rPr>
+      </w:pPr>
+    </w:p>
+    <w:p>
+      <w:pPr>
+        <w:rPr>
+          <w:lang w:eastAsia="ar-SA"/>
+        </w:rPr>
+      </w:pPr>
+    </w:p>
+    <w:p>
+      <w:pPr>
         <w:pStyle w:val="Nagwek3"/>
       </w:pPr>
       <w:r>
+        <w:lastRenderedPageBreak/>
         <w:t>Modele danych</w:t>
+      </w:r>
+      <w:r>
+        <w:t xml:space="preserve"> – Michał Baca</w:t>
       </w:r>
     </w:p>
     <w:p>
@@ -4611,14 +6214,27 @@
       <w:r>
         <w:t xml:space="preserve">Rysunek </w:t>
       </w:r>
-      <w:fldSimple w:instr=" SEQ Rysunek \* ARABIC ">
-        <w:r>
-          <w:rPr>
-            <w:noProof/>
-          </w:rPr>
-          <w:t>1</w:t>
-        </w:r>
-      </w:fldSimple>
+      <w:r>
+        <w:fldChar w:fldCharType="begin"/>
+      </w:r>
+      <w:r>
+        <w:instrText xml:space="preserve"> SEQ Rysunek \* ARABIC </w:instrText>
+      </w:r>
+      <w:r>
+        <w:fldChar w:fldCharType="separate"/>
+      </w:r>
+      <w:r>
+        <w:rPr>
+          <w:noProof/>
+        </w:rPr>
+        <w:t>1</w:t>
+      </w:r>
+      <w:r>
+        <w:rPr>
+          <w:noProof/>
+        </w:rPr>
+        <w:fldChar w:fldCharType="end"/>
+      </w:r>
       <w:r>
         <w:t xml:space="preserve"> Diagram </w:t>
       </w:r>
@@ -4769,14 +6385,7 @@
               <w:rPr>
                 <w:lang w:eastAsia="ar-SA"/>
               </w:rPr>
-              <w:t xml:space="preserve">Encja przechowująca uprawnienia jakie może </w:t>
-            </w:r>
-            <w:r>
-              <w:rPr>
-                <w:lang w:eastAsia="ar-SA"/>
-              </w:rPr>
-              <w:lastRenderedPageBreak/>
-              <w:t>posiadać użytkownik systemu.</w:t>
+              <w:t>Encja przechowująca uprawnienia jakie może posiadać użytkownik systemu.</w:t>
             </w:r>
           </w:p>
         </w:tc>
@@ -4797,7 +6406,6 @@
               <w:rPr>
                 <w:lang w:eastAsia="ar-SA"/>
               </w:rPr>
-              <w:lastRenderedPageBreak/>
               <w:t>2</w:t>
             </w:r>
           </w:p>
@@ -5322,24 +6930,29 @@
       <w:r>
         <w:t xml:space="preserve">Tabela </w:t>
       </w:r>
-      <w:fldSimple w:instr=" SEQ Tabela \* ARABIC ">
-        <w:r>
-          <w:rPr>
-            <w:noProof/>
-          </w:rPr>
-          <w:t>1</w:t>
-        </w:r>
-      </w:fldSimple>
       <w:r>
-        <w:t xml:space="preserve"> Opis encji programu </w:t>
+        <w:fldChar w:fldCharType="begin"/>
       </w:r>
-      <w:proofErr w:type="spellStart"/>
       <w:r>
-        <w:t>Pandronka</w:t>
+        <w:instrText xml:space="preserve"> SEQ Tabela \* ARABIC </w:instrText>
       </w:r>
-      <w:proofErr w:type="spellEnd"/>
       <w:r>
-        <w:t>.</w:t>
+        <w:fldChar w:fldCharType="separate"/>
+      </w:r>
+      <w:r>
+        <w:rPr>
+          <w:noProof/>
+        </w:rPr>
+        <w:t>1</w:t>
+      </w:r>
+      <w:r>
+        <w:rPr>
+          <w:noProof/>
+        </w:rPr>
+        <w:fldChar w:fldCharType="end"/>
+      </w:r>
+      <w:r>
+        <w:t xml:space="preserve"> Opis encji programu Pandronka.</w:t>
       </w:r>
     </w:p>
     <w:p>
@@ -5586,6 +7199,7 @@
               <w:ind w:firstLine="0"/>
             </w:pPr>
             <w:r>
+              <w:lastRenderedPageBreak/>
               <w:t>3</w:t>
             </w:r>
           </w:p>
@@ -6134,11 +7748,9 @@
             <w:pPr>
               <w:ind w:firstLine="0"/>
             </w:pPr>
-            <w:proofErr w:type="spellStart"/>
             <w:r>
               <w:t>JednostkaMiary</w:t>
             </w:r>
-            <w:proofErr w:type="spellEnd"/>
           </w:p>
         </w:tc>
         <w:tc>
@@ -6196,6 +7808,9 @@
       <w:r>
         <w:t>Model architektury systemu</w:t>
       </w:r>
+      <w:r>
+        <w:t xml:space="preserve"> – Rafał Sawicki</w:t>
+      </w:r>
     </w:p>
     <w:p/>
     <w:p/>
@@ -6204,21 +7819,7 @@
         <w:rPr>
           <w:szCs w:val="24"/>
         </w:rPr>
-        <w:t xml:space="preserve">System dla obsługi zamówień zakupów online </w:t>
-      </w:r>
-      <w:proofErr w:type="spellStart"/>
-      <w:r>
-        <w:rPr>
-          <w:szCs w:val="24"/>
-        </w:rPr>
-        <w:t>Pandronka</w:t>
-      </w:r>
-      <w:proofErr w:type="spellEnd"/>
-      <w:r>
-        <w:rPr>
-          <w:szCs w:val="24"/>
-        </w:rPr>
-        <w:t xml:space="preserve"> będzie aplikacja webową. Klient aplikacji będzie uruchomiony na serwerze w usłudze IIS, dzięki czemu nie jest wymagana żadna usługa instalacyjna na stanowiskach </w:t>
+        <w:t xml:space="preserve">System dla obsługi zamówień zakupów online Pandronka będzie aplikacja webową. Klient aplikacji będzie uruchomiony na serwerze w usłudze IIS, dzięki czemu nie jest wymagana żadna usługa instalacyjna na stanowiskach </w:t>
       </w:r>
       <w:r>
         <w:rPr>
@@ -6305,6 +7906,7 @@
         <w:rPr>
           <w:noProof/>
         </w:rPr>
+        <w:lastRenderedPageBreak/>
         <w:drawing>
           <wp:inline distT="0" distB="0" distL="0" distR="0" wp14:anchorId="57E9938B" wp14:editId="2347B2D5">
             <wp:extent cx="5591176" cy="2771775"/>
@@ -6376,6 +7978,95 @@
 <file path=word/numbering.xml><?xml version="1.0" encoding="utf-8"?>
 <w:numbering xmlns:wpc="http://schemas.microsoft.com/office/word/2010/wordprocessingCanvas" xmlns:cx="http://schemas.microsoft.com/office/drawing/2014/chartex" xmlns:cx1="http://schemas.microsoft.com/office/drawing/2015/9/8/chartex" xmlns:cx2="http://schemas.microsoft.com/office/drawing/2015/10/21/chartex" xmlns:cx3="http://schemas.microsoft.com/office/drawing/2016/5/9/chartex" xmlns:cx4="http://schemas.microsoft.com/office/drawing/2016/5/10/chartex" xmlns:cx5="http://schemas.microsoft.com/office/drawing/2016/5/11/chartex" xmlns:cx6="http://schemas.microsoft.com/office/drawing/2016/5/12/chartex" xmlns:cx7="http://schemas.microsoft.com/office/drawing/2016/5/13/chartex" xmlns:cx8="http://schemas.microsoft.com/office/drawing/2016/5/14/chartex" xmlns:mc="http://schemas.openxmlformats.org/markup-compatibility/2006" xmlns:aink="http://schemas.microsoft.com/office/drawing/2016/ink" xmlns:am3d="http://schemas.microsoft.com/office/drawing/2017/model3d" xmlns:o="urn:schemas-microsoft-com:office:office" xmlns:r="http://schemas.openxmlformats.org/officeDocument/2006/relationships" xmlns:m="http://schemas.openxmlformats.org/officeDocument/2006/math" xmlns:v="urn:schemas-microsoft-com:vml" xmlns:wp14="http://schemas.microsoft.com/office/word/2010/wordprocessingDrawing" xmlns:wp="http://schemas.openxmlformats.org/drawingml/2006/wordprocessingDrawing" xmlns:w10="urn:schemas-microsoft-com:office:word" xmlns:w="http://schemas.openxmlformats.org/wordprocessingml/2006/main" xmlns:w14="http://schemas.microsoft.com/office/word/2010/wordml" xmlns:w15="http://schemas.microsoft.com/office/word/2012/wordml" xmlns:w16cex="http://schemas.microsoft.com/office/word/2018/wordml/cex" xmlns:w16cid="http://schemas.microsoft.com/office/word/2016/wordml/cid" xmlns:w16="http://schemas.microsoft.com/office/word/2018/wordml" xmlns:w16se="http://schemas.microsoft.com/office/word/2015/wordml/symex" xmlns:wpg="http://schemas.microsoft.com/office/word/2010/wordprocessingGroup" xmlns:wpi="http://schemas.microsoft.com/office/word/2010/wordprocessingInk" xmlns:wne="http://schemas.microsoft.com/office/word/2006/wordml" xmlns:wps="http://schemas.microsoft.com/office/word/2010/wordprocessingShape" mc:Ignorable="w14 w15 w16se w16cid w16 w16cex wp14">
   <w:abstractNum w:abstractNumId="0" w15:restartNumberingAfterBreak="0">
+    <w:nsid w:val="010674C6"/>
+    <w:multiLevelType w:val="hybridMultilevel"/>
+    <w:tmpl w:val="6A2C7950"/>
+    <w:lvl w:ilvl="0" w:tplc="0415000F">
+      <w:start w:val="1"/>
+      <w:numFmt w:val="decimal"/>
+      <w:lvlText w:val="%1."/>
+      <w:lvlJc w:val="left"/>
+      <w:pPr>
+        <w:ind w:left="720" w:hanging="360"/>
+      </w:pPr>
+      <w:rPr>
+        <w:rFonts w:hint="default"/>
+      </w:rPr>
+    </w:lvl>
+    <w:lvl w:ilvl="1" w:tplc="04150019" w:tentative="1">
+      <w:start w:val="1"/>
+      <w:numFmt w:val="lowerLetter"/>
+      <w:lvlText w:val="%2."/>
+      <w:lvlJc w:val="left"/>
+      <w:pPr>
+        <w:ind w:left="1440" w:hanging="360"/>
+      </w:pPr>
+    </w:lvl>
+    <w:lvl w:ilvl="2" w:tplc="0415001B" w:tentative="1">
+      <w:start w:val="1"/>
+      <w:numFmt w:val="lowerRoman"/>
+      <w:lvlText w:val="%3."/>
+      <w:lvlJc w:val="right"/>
+      <w:pPr>
+        <w:ind w:left="2160" w:hanging="180"/>
+      </w:pPr>
+    </w:lvl>
+    <w:lvl w:ilvl="3" w:tplc="0415000F" w:tentative="1">
+      <w:start w:val="1"/>
+      <w:numFmt w:val="decimal"/>
+      <w:lvlText w:val="%4."/>
+      <w:lvlJc w:val="left"/>
+      <w:pPr>
+        <w:ind w:left="2880" w:hanging="360"/>
+      </w:pPr>
+    </w:lvl>
+    <w:lvl w:ilvl="4" w:tplc="04150019" w:tentative="1">
+      <w:start w:val="1"/>
+      <w:numFmt w:val="lowerLetter"/>
+      <w:lvlText w:val="%5."/>
+      <w:lvlJc w:val="left"/>
+      <w:pPr>
+        <w:ind w:left="3600" w:hanging="360"/>
+      </w:pPr>
+    </w:lvl>
+    <w:lvl w:ilvl="5" w:tplc="0415001B" w:tentative="1">
+      <w:start w:val="1"/>
+      <w:numFmt w:val="lowerRoman"/>
+      <w:lvlText w:val="%6."/>
+      <w:lvlJc w:val="right"/>
+      <w:pPr>
+        <w:ind w:left="4320" w:hanging="180"/>
+      </w:pPr>
+    </w:lvl>
+    <w:lvl w:ilvl="6" w:tplc="0415000F" w:tentative="1">
+      <w:start w:val="1"/>
+      <w:numFmt w:val="decimal"/>
+      <w:lvlText w:val="%7."/>
+      <w:lvlJc w:val="left"/>
+      <w:pPr>
+        <w:ind w:left="5040" w:hanging="360"/>
+      </w:pPr>
+    </w:lvl>
+    <w:lvl w:ilvl="7" w:tplc="04150019" w:tentative="1">
+      <w:start w:val="1"/>
+      <w:numFmt w:val="lowerLetter"/>
+      <w:lvlText w:val="%8."/>
+      <w:lvlJc w:val="left"/>
+      <w:pPr>
+        <w:ind w:left="5760" w:hanging="360"/>
+      </w:pPr>
+    </w:lvl>
+    <w:lvl w:ilvl="8" w:tplc="0415001B" w:tentative="1">
+      <w:start w:val="1"/>
+      <w:numFmt w:val="lowerRoman"/>
+      <w:lvlText w:val="%9."/>
+      <w:lvlJc w:val="right"/>
+      <w:pPr>
+        <w:ind w:left="6480" w:hanging="180"/>
+      </w:pPr>
+    </w:lvl>
+  </w:abstractNum>
+  <w:abstractNum w:abstractNumId="1" w15:restartNumberingAfterBreak="0">
     <w:nsid w:val="0F2B14C4"/>
     <w:multiLevelType w:val="hybridMultilevel"/>
     <w:tmpl w:val="C2A8204A"/>
@@ -6464,7 +8155,120 @@
       </w:pPr>
     </w:lvl>
   </w:abstractNum>
-  <w:abstractNum w:abstractNumId="1" w15:restartNumberingAfterBreak="0">
+  <w:abstractNum w:abstractNumId="2" w15:restartNumberingAfterBreak="0">
+    <w:nsid w:val="2E202C01"/>
+    <w:multiLevelType w:val="hybridMultilevel"/>
+    <w:tmpl w:val="1A28C8C0"/>
+    <w:lvl w:ilvl="0" w:tplc="FB4A0D72">
+      <w:start w:val="5"/>
+      <w:numFmt w:val="bullet"/>
+      <w:lvlText w:val=""/>
+      <w:lvlJc w:val="left"/>
+      <w:pPr>
+        <w:ind w:left="1211" w:hanging="360"/>
+      </w:pPr>
+      <w:rPr>
+        <w:rFonts w:ascii="Symbol" w:eastAsia="Times New Roman" w:hAnsi="Symbol" w:cs="Times New Roman" w:hint="default"/>
+      </w:rPr>
+    </w:lvl>
+    <w:lvl w:ilvl="1" w:tplc="04150003">
+      <w:start w:val="1"/>
+      <w:numFmt w:val="bullet"/>
+      <w:lvlText w:val="o"/>
+      <w:lvlJc w:val="left"/>
+      <w:pPr>
+        <w:ind w:left="1931" w:hanging="360"/>
+      </w:pPr>
+      <w:rPr>
+        <w:rFonts w:ascii="Courier New" w:hAnsi="Courier New" w:cs="Courier New" w:hint="default"/>
+      </w:rPr>
+    </w:lvl>
+    <w:lvl w:ilvl="2" w:tplc="04150005" w:tentative="1">
+      <w:start w:val="1"/>
+      <w:numFmt w:val="bullet"/>
+      <w:lvlText w:val=""/>
+      <w:lvlJc w:val="left"/>
+      <w:pPr>
+        <w:ind w:left="2651" w:hanging="360"/>
+      </w:pPr>
+      <w:rPr>
+        <w:rFonts w:ascii="Wingdings" w:hAnsi="Wingdings" w:hint="default"/>
+      </w:rPr>
+    </w:lvl>
+    <w:lvl w:ilvl="3" w:tplc="04150001" w:tentative="1">
+      <w:start w:val="1"/>
+      <w:numFmt w:val="bullet"/>
+      <w:lvlText w:val=""/>
+      <w:lvlJc w:val="left"/>
+      <w:pPr>
+        <w:ind w:left="3371" w:hanging="360"/>
+      </w:pPr>
+      <w:rPr>
+        <w:rFonts w:ascii="Symbol" w:hAnsi="Symbol" w:hint="default"/>
+      </w:rPr>
+    </w:lvl>
+    <w:lvl w:ilvl="4" w:tplc="04150003" w:tentative="1">
+      <w:start w:val="1"/>
+      <w:numFmt w:val="bullet"/>
+      <w:lvlText w:val="o"/>
+      <w:lvlJc w:val="left"/>
+      <w:pPr>
+        <w:ind w:left="4091" w:hanging="360"/>
+      </w:pPr>
+      <w:rPr>
+        <w:rFonts w:ascii="Courier New" w:hAnsi="Courier New" w:cs="Courier New" w:hint="default"/>
+      </w:rPr>
+    </w:lvl>
+    <w:lvl w:ilvl="5" w:tplc="04150005" w:tentative="1">
+      <w:start w:val="1"/>
+      <w:numFmt w:val="bullet"/>
+      <w:lvlText w:val=""/>
+      <w:lvlJc w:val="left"/>
+      <w:pPr>
+        <w:ind w:left="4811" w:hanging="360"/>
+      </w:pPr>
+      <w:rPr>
+        <w:rFonts w:ascii="Wingdings" w:hAnsi="Wingdings" w:hint="default"/>
+      </w:rPr>
+    </w:lvl>
+    <w:lvl w:ilvl="6" w:tplc="04150001" w:tentative="1">
+      <w:start w:val="1"/>
+      <w:numFmt w:val="bullet"/>
+      <w:lvlText w:val=""/>
+      <w:lvlJc w:val="left"/>
+      <w:pPr>
+        <w:ind w:left="5531" w:hanging="360"/>
+      </w:pPr>
+      <w:rPr>
+        <w:rFonts w:ascii="Symbol" w:hAnsi="Symbol" w:hint="default"/>
+      </w:rPr>
+    </w:lvl>
+    <w:lvl w:ilvl="7" w:tplc="04150003" w:tentative="1">
+      <w:start w:val="1"/>
+      <w:numFmt w:val="bullet"/>
+      <w:lvlText w:val="o"/>
+      <w:lvlJc w:val="left"/>
+      <w:pPr>
+        <w:ind w:left="6251" w:hanging="360"/>
+      </w:pPr>
+      <w:rPr>
+        <w:rFonts w:ascii="Courier New" w:hAnsi="Courier New" w:cs="Courier New" w:hint="default"/>
+      </w:rPr>
+    </w:lvl>
+    <w:lvl w:ilvl="8" w:tplc="04150005" w:tentative="1">
+      <w:start w:val="1"/>
+      <w:numFmt w:val="bullet"/>
+      <w:lvlText w:val=""/>
+      <w:lvlJc w:val="left"/>
+      <w:pPr>
+        <w:ind w:left="6971" w:hanging="360"/>
+      </w:pPr>
+      <w:rPr>
+        <w:rFonts w:ascii="Wingdings" w:hAnsi="Wingdings" w:hint="default"/>
+      </w:rPr>
+    </w:lvl>
+  </w:abstractNum>
+  <w:abstractNum w:abstractNumId="3" w15:restartNumberingAfterBreak="0">
     <w:nsid w:val="360C2D56"/>
     <w:multiLevelType w:val="hybridMultilevel"/>
     <w:tmpl w:val="38B8414A"/>
@@ -6579,7 +8383,7 @@
       </w:pPr>
     </w:lvl>
   </w:abstractNum>
-  <w:abstractNum w:abstractNumId="2" w15:restartNumberingAfterBreak="0">
+  <w:abstractNum w:abstractNumId="4" w15:restartNumberingAfterBreak="0">
     <w:nsid w:val="3CAF376A"/>
     <w:multiLevelType w:val="hybridMultilevel"/>
     <w:tmpl w:val="4AA86F54"/>
@@ -6668,7 +8472,7 @@
       </w:pPr>
     </w:lvl>
   </w:abstractNum>
-  <w:abstractNum w:abstractNumId="3" w15:restartNumberingAfterBreak="0">
+  <w:abstractNum w:abstractNumId="5" w15:restartNumberingAfterBreak="0">
     <w:nsid w:val="5046499D"/>
     <w:multiLevelType w:val="hybridMultilevel"/>
     <w:tmpl w:val="A0345F58"/>
@@ -6757,7 +8561,7 @@
       </w:pPr>
     </w:lvl>
   </w:abstractNum>
-  <w:abstractNum w:abstractNumId="4" w15:restartNumberingAfterBreak="0">
+  <w:abstractNum w:abstractNumId="6" w15:restartNumberingAfterBreak="0">
     <w:nsid w:val="5CBB3B6D"/>
     <w:multiLevelType w:val="multilevel"/>
     <w:tmpl w:val="9B0EE0D0"/>
@@ -6844,7 +8648,7 @@
       </w:pPr>
     </w:lvl>
   </w:abstractNum>
-  <w:abstractNum w:abstractNumId="5" w15:restartNumberingAfterBreak="0">
+  <w:abstractNum w:abstractNumId="7" w15:restartNumberingAfterBreak="0">
     <w:nsid w:val="64677CC6"/>
     <w:multiLevelType w:val="hybridMultilevel"/>
     <w:tmpl w:val="5C6AC5C0"/>
@@ -6959,37 +8763,43 @@
     </w:lvl>
   </w:abstractNum>
   <w:num w:numId="1">
-    <w:abstractNumId w:val="4"/>
+    <w:abstractNumId w:val="6"/>
   </w:num>
   <w:num w:numId="2">
+    <w:abstractNumId w:val="3"/>
+  </w:num>
+  <w:num w:numId="3">
+    <w:abstractNumId w:val="7"/>
+  </w:num>
+  <w:num w:numId="4">
+    <w:abstractNumId w:val="6"/>
+  </w:num>
+  <w:num w:numId="5">
+    <w:abstractNumId w:val="3"/>
+  </w:num>
+  <w:num w:numId="6">
+    <w:abstractNumId w:val="7"/>
+  </w:num>
+  <w:num w:numId="7">
     <w:abstractNumId w:val="1"/>
   </w:num>
-  <w:num w:numId="3">
-    <w:abstractNumId w:val="5"/>
-  </w:num>
-  <w:num w:numId="4">
-    <w:abstractNumId w:val="4"/>
-  </w:num>
-  <w:num w:numId="5">
-    <w:abstractNumId w:val="1"/>
-  </w:num>
-  <w:num w:numId="6">
-    <w:abstractNumId w:val="5"/>
-  </w:num>
-  <w:num w:numId="7">
-    <w:abstractNumId w:val="0"/>
-  </w:num>
   <w:num w:numId="8">
-    <w:abstractNumId w:val="1"/>
+    <w:abstractNumId w:val="3"/>
     <w:lvlOverride w:ilvl="0">
       <w:startOverride w:val="1"/>
     </w:lvlOverride>
   </w:num>
   <w:num w:numId="9">
-    <w:abstractNumId w:val="3"/>
+    <w:abstractNumId w:val="5"/>
   </w:num>
   <w:num w:numId="10">
+    <w:abstractNumId w:val="4"/>
+  </w:num>
+  <w:num w:numId="11">
     <w:abstractNumId w:val="2"/>
+  </w:num>
+  <w:num w:numId="12">
+    <w:abstractNumId w:val="0"/>
   </w:num>
 </w:numbering>
 </file>
@@ -8392,6 +10202,83 @@
     </w:pPr>
     <w:rPr>
       <w:kern w:val="3"/>
+    </w:rPr>
+  </w:style>
+  <w:style w:type="table" w:customStyle="1" w:styleId="Tabelasiatki1jasna1">
+    <w:name w:val="Tabela siatki 1 — jasna1"/>
+    <w:basedOn w:val="Standardowy"/>
+    <w:uiPriority w:val="46"/>
+    <w:rsid w:val="006F1DF5"/>
+    <w:pPr>
+      <w:spacing w:after="0" w:line="240" w:lineRule="auto"/>
+    </w:pPr>
+    <w:rPr>
+      <w:rFonts w:eastAsiaTheme="minorEastAsia"/>
+      <w:lang w:eastAsia="pl-PL"/>
+    </w:rPr>
+    <w:tblPr>
+      <w:tblStyleRowBandSize w:val="1"/>
+      <w:tblStyleColBandSize w:val="1"/>
+      <w:tblBorders>
+        <w:top w:val="single" w:sz="4" w:space="0" w:color="999999" w:themeColor="text1" w:themeTint="66"/>
+        <w:left w:val="single" w:sz="4" w:space="0" w:color="999999" w:themeColor="text1" w:themeTint="66"/>
+        <w:bottom w:val="single" w:sz="4" w:space="0" w:color="999999" w:themeColor="text1" w:themeTint="66"/>
+        <w:right w:val="single" w:sz="4" w:space="0" w:color="999999" w:themeColor="text1" w:themeTint="66"/>
+        <w:insideH w:val="single" w:sz="4" w:space="0" w:color="999999" w:themeColor="text1" w:themeTint="66"/>
+        <w:insideV w:val="single" w:sz="4" w:space="0" w:color="999999" w:themeColor="text1" w:themeTint="66"/>
+      </w:tblBorders>
+    </w:tblPr>
+    <w:tblStylePr w:type="firstRow">
+      <w:rPr>
+        <w:b/>
+        <w:bCs/>
+      </w:rPr>
+      <w:tblPr/>
+      <w:tcPr>
+        <w:tcBorders>
+          <w:bottom w:val="single" w:sz="12" w:space="0" w:color="666666" w:themeColor="text1" w:themeTint="99"/>
+        </w:tcBorders>
+      </w:tcPr>
+    </w:tblStylePr>
+    <w:tblStylePr w:type="lastRow">
+      <w:rPr>
+        <w:b/>
+        <w:bCs/>
+      </w:rPr>
+      <w:tblPr/>
+      <w:tcPr>
+        <w:tcBorders>
+          <w:top w:val="double" w:sz="2" w:space="0" w:color="666666" w:themeColor="text1" w:themeTint="99"/>
+        </w:tcBorders>
+      </w:tcPr>
+    </w:tblStylePr>
+    <w:tblStylePr w:type="firstCol">
+      <w:rPr>
+        <w:b/>
+        <w:bCs/>
+      </w:rPr>
+    </w:tblStylePr>
+    <w:tblStylePr w:type="lastCol">
+      <w:rPr>
+        <w:b/>
+        <w:bCs/>
+      </w:rPr>
+    </w:tblStylePr>
+  </w:style>
+  <w:style w:type="paragraph" w:customStyle="1" w:styleId="Default">
+    <w:name w:val="Default"/>
+    <w:rsid w:val="006F1DF5"/>
+    <w:pPr>
+      <w:autoSpaceDE w:val="0"/>
+      <w:autoSpaceDN w:val="0"/>
+      <w:adjustRightInd w:val="0"/>
+      <w:spacing w:after="0" w:line="240" w:lineRule="auto"/>
+    </w:pPr>
+    <w:rPr>
+      <w:rFonts w:ascii="Calibri" w:eastAsiaTheme="minorHAnsi" w:hAnsi="Calibri" w:cs="Calibri"/>
+      <w:color w:val="000000"/>
+      <w:sz w:val="24"/>
+      <w:szCs w:val="24"/>
     </w:rPr>
   </w:style>
 </w:styles>

</xml_diff>

<commit_message>
Opis etapu 3, opisy funkcjonalności
</commit_message>
<xml_diff>
--- a/Dokumentacja/DokumentacjaPandronka.docx
+++ b/Dokumentacja/DokumentacjaPandronka.docx
@@ -19,7 +19,27 @@
           <w:sz w:val="44"/>
           <w:szCs w:val="36"/>
         </w:rPr>
-        <w:t>Projekt i implementacja systemu wspomagania zarządzaniem firmą wykonującą zakupy „Pandronka”</w:t>
+        <w:t>Projekt i implementacja systemu wspomagania zarządzaniem firmą wykonującą zakupy „</w:t>
+      </w:r>
+      <w:proofErr w:type="spellStart"/>
+      <w:r>
+        <w:rPr>
+          <w:b/>
+          <w:bCs/>
+          <w:sz w:val="44"/>
+          <w:szCs w:val="36"/>
+        </w:rPr>
+        <w:t>Pandronka</w:t>
+      </w:r>
+      <w:proofErr w:type="spellEnd"/>
+      <w:r>
+        <w:rPr>
+          <w:b/>
+          <w:bCs/>
+          <w:sz w:val="44"/>
+          <w:szCs w:val="36"/>
+        </w:rPr>
+        <w:t>”</w:t>
       </w:r>
     </w:p>
     <w:p/>
@@ -523,12 +543,22 @@
       </w:pPr>
       <w:bookmarkStart w:id="1" w:name="_Toc55750825"/>
       <w:r>
-        <w:t>Uber Eats</w:t>
+        <w:t xml:space="preserve">Uber </w:t>
+      </w:r>
+      <w:proofErr w:type="spellStart"/>
+      <w:r>
+        <w:t>Eats</w:t>
       </w:r>
       <w:bookmarkEnd w:id="1"/>
-      <w:r>
-        <w:t xml:space="preserve"> – Mateusz Rzewnnicki</w:t>
-      </w:r>
+      <w:proofErr w:type="spellEnd"/>
+      <w:r>
+        <w:t xml:space="preserve"> – Mateusz </w:t>
+      </w:r>
+      <w:proofErr w:type="spellStart"/>
+      <w:r>
+        <w:t>Rzewnnicki</w:t>
+      </w:r>
+      <w:proofErr w:type="spellEnd"/>
     </w:p>
     <w:p>
       <w:pPr>
@@ -540,7 +570,21 @@
         <w:rPr>
           <w:lang w:eastAsia="ar-SA"/>
         </w:rPr>
-        <w:t xml:space="preserve">Uber Eats to system stworzony do odnajdywania punktów żywieniowych w okolicy wskazanego adresu, działa on pod adresem </w:t>
+        <w:t xml:space="preserve">Uber </w:t>
+      </w:r>
+      <w:proofErr w:type="spellStart"/>
+      <w:r>
+        <w:rPr>
+          <w:lang w:eastAsia="ar-SA"/>
+        </w:rPr>
+        <w:t>Eats</w:t>
+      </w:r>
+      <w:proofErr w:type="spellEnd"/>
+      <w:r>
+        <w:rPr>
+          <w:lang w:eastAsia="ar-SA"/>
+        </w:rPr>
+        <w:t xml:space="preserve"> to system stworzony do odnajdywania punktów żywieniowych w okolicy wskazanego adresu, działa on pod adresem </w:t>
       </w:r>
       <w:hyperlink r:id="rId8" w:tgtFrame="_blank" w:history="1">
         <w:r>
@@ -696,10 +740,12 @@
         <w:pStyle w:val="Nagwek3"/>
       </w:pPr>
       <w:bookmarkStart w:id="2" w:name="_Toc55750826"/>
+      <w:proofErr w:type="spellStart"/>
       <w:r>
         <w:t>Glovo</w:t>
       </w:r>
       <w:bookmarkEnd w:id="2"/>
+      <w:proofErr w:type="spellEnd"/>
       <w:r>
         <w:t xml:space="preserve"> – Michał Baca</w:t>
       </w:r>
@@ -721,7 +767,21 @@
         <w:rPr>
           <w:lang w:eastAsia="ar-SA"/>
         </w:rPr>
-        <w:t xml:space="preserve">Aplikacja Glovo jest to system pozwalający na zlecenie zakupu i dostawy produktów. W swojej ofercie firma posiada przekąski, jedzenie, artykuły spożywcze, apteki oraz inne sklepy. Do zlecenia transakcji wymagane jest konto na portalu. </w:t>
+        <w:t xml:space="preserve">Aplikacja </w:t>
+      </w:r>
+      <w:proofErr w:type="spellStart"/>
+      <w:r>
+        <w:rPr>
+          <w:lang w:eastAsia="ar-SA"/>
+        </w:rPr>
+        <w:t>Glovo</w:t>
+      </w:r>
+      <w:proofErr w:type="spellEnd"/>
+      <w:r>
+        <w:rPr>
+          <w:lang w:eastAsia="ar-SA"/>
+        </w:rPr>
+        <w:t xml:space="preserve"> jest to system pozwalający na zlecenie zakupu i dostawy produktów. W swojej ofercie firma posiada przekąski, jedzenie, artykuły spożywcze, apteki oraz inne sklepy. Do zlecenia transakcji wymagane jest konto na portalu. </w:t>
       </w:r>
     </w:p>
     <w:p>
@@ -1085,7 +1145,25 @@
           <w:color w:val="000000"/>
           <w:sz w:val="21"/>
         </w:rPr>
-        <w:t>Serwis zapewnia wiele niezbędnych funkcjonalności takich jak: rejestracja, logowanie,  edytowalna lista zakupów, koszyk, wiele form płatności, szukajki, sortowania, filtrowania, zapis do  newsletteru.</w:t>
+        <w:t xml:space="preserve">Serwis zapewnia wiele niezbędnych funkcjonalności takich jak: rejestracja, logowanie,  edytowalna lista zakupów, koszyk, wiele form płatności, </w:t>
+      </w:r>
+      <w:proofErr w:type="spellStart"/>
+      <w:r>
+        <w:rPr>
+          <w:rFonts w:ascii="Arial" w:hAnsi="Arial"/>
+          <w:color w:val="000000"/>
+          <w:sz w:val="21"/>
+        </w:rPr>
+        <w:t>szukajki</w:t>
+      </w:r>
+      <w:proofErr w:type="spellEnd"/>
+      <w:r>
+        <w:rPr>
+          <w:rFonts w:ascii="Arial" w:hAnsi="Arial"/>
+          <w:color w:val="000000"/>
+          <w:sz w:val="21"/>
+        </w:rPr>
+        <w:t>, sortowania, filtrowania, zapis do  newsletteru.</w:t>
       </w:r>
     </w:p>
     <w:p>
@@ -1113,7 +1191,114 @@
           <w:sz w:val="21"/>
         </w:rPr>
         <w:br/>
-        <w:t>Zawuażalne sądwie wady  serwisu jjednato jest brak optymalizacji dla przeglądarki  IE 9 i nizszych. A druga  to słaba  optymalizazcja aplikacji podwzględem SEO.</w:t>
+      </w:r>
+      <w:proofErr w:type="spellStart"/>
+      <w:r>
+        <w:rPr>
+          <w:rFonts w:ascii="Arial" w:hAnsi="Arial"/>
+          <w:color w:val="000000"/>
+          <w:sz w:val="21"/>
+        </w:rPr>
+        <w:t>Zawuażalne</w:t>
+      </w:r>
+      <w:proofErr w:type="spellEnd"/>
+      <w:r>
+        <w:rPr>
+          <w:rFonts w:ascii="Arial" w:hAnsi="Arial"/>
+          <w:color w:val="000000"/>
+          <w:sz w:val="21"/>
+        </w:rPr>
+        <w:t xml:space="preserve"> </w:t>
+      </w:r>
+      <w:proofErr w:type="spellStart"/>
+      <w:r>
+        <w:rPr>
+          <w:rFonts w:ascii="Arial" w:hAnsi="Arial"/>
+          <w:color w:val="000000"/>
+          <w:sz w:val="21"/>
+        </w:rPr>
+        <w:t>sądwie</w:t>
+      </w:r>
+      <w:proofErr w:type="spellEnd"/>
+      <w:r>
+        <w:rPr>
+          <w:rFonts w:ascii="Arial" w:hAnsi="Arial"/>
+          <w:color w:val="000000"/>
+          <w:sz w:val="21"/>
+        </w:rPr>
+        <w:t xml:space="preserve"> wady  serwisu </w:t>
+      </w:r>
+      <w:proofErr w:type="spellStart"/>
+      <w:r>
+        <w:rPr>
+          <w:rFonts w:ascii="Arial" w:hAnsi="Arial"/>
+          <w:color w:val="000000"/>
+          <w:sz w:val="21"/>
+        </w:rPr>
+        <w:t>jjednato</w:t>
+      </w:r>
+      <w:proofErr w:type="spellEnd"/>
+      <w:r>
+        <w:rPr>
+          <w:rFonts w:ascii="Arial" w:hAnsi="Arial"/>
+          <w:color w:val="000000"/>
+          <w:sz w:val="21"/>
+        </w:rPr>
+        <w:t xml:space="preserve"> jest brak optymalizacji dla przeglądarki  IE 9 i </w:t>
+      </w:r>
+      <w:proofErr w:type="spellStart"/>
+      <w:r>
+        <w:rPr>
+          <w:rFonts w:ascii="Arial" w:hAnsi="Arial"/>
+          <w:color w:val="000000"/>
+          <w:sz w:val="21"/>
+        </w:rPr>
+        <w:t>nizszych</w:t>
+      </w:r>
+      <w:proofErr w:type="spellEnd"/>
+      <w:r>
+        <w:rPr>
+          <w:rFonts w:ascii="Arial" w:hAnsi="Arial"/>
+          <w:color w:val="000000"/>
+          <w:sz w:val="21"/>
+        </w:rPr>
+        <w:t xml:space="preserve">. A druga  to słaba  </w:t>
+      </w:r>
+      <w:proofErr w:type="spellStart"/>
+      <w:r>
+        <w:rPr>
+          <w:rFonts w:ascii="Arial" w:hAnsi="Arial"/>
+          <w:color w:val="000000"/>
+          <w:sz w:val="21"/>
+        </w:rPr>
+        <w:t>optymalizazcja</w:t>
+      </w:r>
+      <w:proofErr w:type="spellEnd"/>
+      <w:r>
+        <w:rPr>
+          <w:rFonts w:ascii="Arial" w:hAnsi="Arial"/>
+          <w:color w:val="000000"/>
+          <w:sz w:val="21"/>
+        </w:rPr>
+        <w:t xml:space="preserve"> aplikacji </w:t>
+      </w:r>
+      <w:proofErr w:type="spellStart"/>
+      <w:r>
+        <w:rPr>
+          <w:rFonts w:ascii="Arial" w:hAnsi="Arial"/>
+          <w:color w:val="000000"/>
+          <w:sz w:val="21"/>
+        </w:rPr>
+        <w:t>podwzględem</w:t>
+      </w:r>
+      <w:proofErr w:type="spellEnd"/>
+      <w:r>
+        <w:rPr>
+          <w:rFonts w:ascii="Arial" w:hAnsi="Arial"/>
+          <w:color w:val="000000"/>
+          <w:sz w:val="21"/>
+        </w:rPr>
+        <w:t xml:space="preserve"> SEO.</w:t>
       </w:r>
     </w:p>
     <w:p>
@@ -1185,7 +1370,25 @@
           <w:color w:val="000000"/>
           <w:sz w:val="21"/>
         </w:rPr>
-        <w:t>Czas ponownego wczytwania: 1.56s</w:t>
+        <w:t xml:space="preserve">Czas ponownego </w:t>
+      </w:r>
+      <w:proofErr w:type="spellStart"/>
+      <w:r>
+        <w:rPr>
+          <w:rFonts w:ascii="Arial" w:hAnsi="Arial"/>
+          <w:color w:val="000000"/>
+          <w:sz w:val="21"/>
+        </w:rPr>
+        <w:t>wczytwania</w:t>
+      </w:r>
+      <w:proofErr w:type="spellEnd"/>
+      <w:r>
+        <w:rPr>
+          <w:rFonts w:ascii="Arial" w:hAnsi="Arial"/>
+          <w:color w:val="000000"/>
+          <w:sz w:val="21"/>
+        </w:rPr>
+        <w:t>: 1.56s</w:t>
       </w:r>
     </w:p>
     <w:p>
@@ -1280,7 +1483,29 @@
           <w:color w:val="000000"/>
           <w:sz w:val="21"/>
         </w:rPr>
-        <w:t>aplikacja udowadnia,  że zakupy w   sklepie online mogą być proste a właściciel  jest  gotowy na kompleksową realizację zamowienia.</w:t>
+        <w:t xml:space="preserve">aplikacja udowadnia,  że zakupy w   sklepie online mogą być proste a właściciel  jest  gotowy na kompleksową realizację </w:t>
+      </w:r>
+      <w:proofErr w:type="spellStart"/>
+      <w:r>
+        <w:rPr>
+          <w:rFonts w:ascii="Arial" w:hAnsi="Arial"/>
+          <w:b/>
+          <w:bCs/>
+          <w:color w:val="000000"/>
+          <w:sz w:val="21"/>
+        </w:rPr>
+        <w:t>zamowienia</w:t>
+      </w:r>
+      <w:proofErr w:type="spellEnd"/>
+      <w:r>
+        <w:rPr>
+          <w:rFonts w:ascii="Arial" w:hAnsi="Arial"/>
+          <w:b/>
+          <w:bCs/>
+          <w:color w:val="000000"/>
+          <w:sz w:val="21"/>
+        </w:rPr>
+        <w:t>.</w:t>
       </w:r>
     </w:p>
     <w:p>
@@ -1354,12 +1579,14 @@
                 <w:lang w:eastAsia="ar-SA"/>
               </w:rPr>
             </w:pPr>
+            <w:proofErr w:type="spellStart"/>
             <w:r>
               <w:rPr>
                 <w:lang w:eastAsia="ar-SA"/>
               </w:rPr>
               <w:t>UberEats</w:t>
             </w:r>
+            <w:proofErr w:type="spellEnd"/>
           </w:p>
         </w:tc>
         <w:tc>
@@ -1373,12 +1600,14 @@
                 <w:lang w:eastAsia="ar-SA"/>
               </w:rPr>
             </w:pPr>
+            <w:proofErr w:type="spellStart"/>
             <w:r>
               <w:rPr>
                 <w:lang w:eastAsia="ar-SA"/>
               </w:rPr>
               <w:t>Glovo</w:t>
             </w:r>
+            <w:proofErr w:type="spellEnd"/>
           </w:p>
         </w:tc>
         <w:tc>
@@ -1818,12 +2047,14 @@
                 <w:lang w:eastAsia="ar-SA"/>
               </w:rPr>
             </w:pPr>
+            <w:proofErr w:type="spellStart"/>
             <w:r>
               <w:rPr>
                 <w:lang w:eastAsia="ar-SA"/>
               </w:rPr>
               <w:t>Responsywność</w:t>
             </w:r>
+            <w:proofErr w:type="spellEnd"/>
           </w:p>
         </w:tc>
         <w:tc>
@@ -1937,8 +2168,13 @@
         <w:t>Koncepcja systemu</w:t>
       </w:r>
       <w:r>
-        <w:t xml:space="preserve"> - Mateusz Rzewnnicki</w:t>
-      </w:r>
+        <w:t xml:space="preserve"> - Mateusz </w:t>
+      </w:r>
+      <w:proofErr w:type="spellStart"/>
+      <w:r>
+        <w:t>Rzewnnicki</w:t>
+      </w:r>
+      <w:proofErr w:type="spellEnd"/>
     </w:p>
     <w:p>
       <w:pPr>
@@ -1950,7 +2186,21 @@
         <w:rPr>
           <w:lang w:eastAsia="ar-SA"/>
         </w:rPr>
-        <w:t>Celem pracy jest analiza w celu dalszego zaprojektowania systemu wspomagającego zarzadzaniem firmą wykonującą zakupy pod tytułem „Pandronka”. Ze względu na przejrzystość funkcje zostały podzielone na aktorów którzy z nich korzystają.</w:t>
+        <w:t>Celem pracy jest analiza w celu dalszego zaprojektowania systemu wspomagającego zarzadzaniem firmą wykonującą zakupy pod tytułem „</w:t>
+      </w:r>
+      <w:proofErr w:type="spellStart"/>
+      <w:r>
+        <w:rPr>
+          <w:lang w:eastAsia="ar-SA"/>
+        </w:rPr>
+        <w:t>Pandronka</w:t>
+      </w:r>
+      <w:proofErr w:type="spellEnd"/>
+      <w:r>
+        <w:rPr>
+          <w:lang w:eastAsia="ar-SA"/>
+        </w:rPr>
+        <w:t>”. Ze względu na przejrzystość funkcje zostały podzielone na aktorów którzy z nich korzystają.</w:t>
       </w:r>
     </w:p>
     <w:p>
@@ -2466,8 +2716,17 @@
           <w:b/>
           <w:bCs w:val="0"/>
         </w:rPr>
-        <w:t xml:space="preserve"> - Mateusz Rzewnnicki</w:t>
-      </w:r>
+        <w:t xml:space="preserve"> - Mateusz </w:t>
+      </w:r>
+      <w:proofErr w:type="spellStart"/>
+      <w:r>
+        <w:rPr>
+          <w:b/>
+          <w:bCs w:val="0"/>
+        </w:rPr>
+        <w:t>Rzewnnicki</w:t>
+      </w:r>
+      <w:proofErr w:type="spellEnd"/>
     </w:p>
     <w:p>
       <w:pPr>
@@ -4027,6 +4286,21 @@
               <w:t>F_3.3.6 Stworzenie nowego zamówienia po przez duplikację historycznego</w:t>
             </w:r>
           </w:p>
+          <w:p>
+            <w:pPr>
+              <w:spacing w:line="360" w:lineRule="auto"/>
+              <w:ind w:left="708" w:firstLine="0"/>
+              <w:rPr>
+                <w:lang w:eastAsia="ar-SA"/>
+              </w:rPr>
+            </w:pPr>
+            <w:r>
+              <w:rPr>
+                <w:lang w:eastAsia="ar-SA"/>
+              </w:rPr>
+              <w:t>F_3.3.7 Płatność</w:t>
+            </w:r>
+          </w:p>
         </w:tc>
       </w:tr>
     </w:tbl>
@@ -4242,6 +4516,7 @@
               <w:rPr>
                 <w:lang w:eastAsia="ar-SA"/>
               </w:rPr>
+              <w:lastRenderedPageBreak/>
               <w:t>F_4.3.3 Zmiana statusu zlecenia</w:t>
             </w:r>
           </w:p>
@@ -4391,7 +4666,21 @@
         <w:rPr>
           <w:lang w:eastAsia="ar-SA"/>
         </w:rPr>
-        <w:t>Model Standardu ISO/IEC 25010  posłuży do opracowań wymagań pozafunkcjonalnych Systemu Integracji Przedsiębiorstwa. Składa się on z ośmiu jakościowych cech, które określają właściwości oprogramowania. Aby możliwa była późniejsza ocena jakości, cechy definiowane są jako stopień, w jakim projektowany system spełnia założenia. Wszystkie cechy w modelu są podzielone na kategorie, które zawierają atrybuty:</w:t>
+        <w:t xml:space="preserve">Model Standardu ISO/IEC 25010  posłuży do opracowań wymagań </w:t>
+      </w:r>
+      <w:proofErr w:type="spellStart"/>
+      <w:r>
+        <w:rPr>
+          <w:lang w:eastAsia="ar-SA"/>
+        </w:rPr>
+        <w:t>pozafunkcjonalnych</w:t>
+      </w:r>
+      <w:proofErr w:type="spellEnd"/>
+      <w:r>
+        <w:rPr>
+          <w:lang w:eastAsia="ar-SA"/>
+        </w:rPr>
+        <w:t xml:space="preserve"> Systemu Integracji Przedsiębiorstwa. Składa się on z ośmiu jakościowych cech, które określają właściwości oprogramowania. Aby możliwa była późniejsza ocena jakości, cechy definiowane są jako stopień, w jakim projektowany system spełnia założenia. Wszystkie cechy w modelu są podzielone na kategorie, które zawierają atrybuty:</w:t>
       </w:r>
     </w:p>
     <w:p>
@@ -4420,12 +4709,28 @@
         </w:rPr>
         <w:t xml:space="preserve">Funkcjonalne dopasowanie (ang. </w:t>
       </w:r>
+      <w:proofErr w:type="spellStart"/>
       <w:r>
         <w:rPr>
           <w:lang w:eastAsia="ar-SA"/>
         </w:rPr>
-        <w:t>Functional Suitability</w:t>
-      </w:r>
+        <w:t>Functional</w:t>
+      </w:r>
+      <w:proofErr w:type="spellEnd"/>
+      <w:r>
+        <w:rPr>
+          <w:lang w:eastAsia="ar-SA"/>
+        </w:rPr>
+        <w:t xml:space="preserve"> </w:t>
+      </w:r>
+      <w:proofErr w:type="spellStart"/>
+      <w:r>
+        <w:rPr>
+          <w:lang w:eastAsia="ar-SA"/>
+        </w:rPr>
+        <w:t>Suitability</w:t>
+      </w:r>
+      <w:proofErr w:type="spellEnd"/>
       <w:r>
         <w:rPr>
           <w:lang w:eastAsia="ar-SA"/>
@@ -4450,7 +4755,21 @@
         <w:rPr>
           <w:lang w:eastAsia="ar-SA"/>
         </w:rPr>
-        <w:t>Wydajność (ang. Performance Efficiency) – charakterystyka czasowa, zużycie zasobów oraz oczekiwana wydajność.</w:t>
+        <w:t xml:space="preserve">Wydajność (ang. Performance </w:t>
+      </w:r>
+      <w:proofErr w:type="spellStart"/>
+      <w:r>
+        <w:rPr>
+          <w:lang w:eastAsia="ar-SA"/>
+        </w:rPr>
+        <w:t>Efficiency</w:t>
+      </w:r>
+      <w:proofErr w:type="spellEnd"/>
+      <w:r>
+        <w:rPr>
+          <w:lang w:eastAsia="ar-SA"/>
+        </w:rPr>
+        <w:t>) – charakterystyka czasowa, zużycie zasobów oraz oczekiwana wydajność.</w:t>
       </w:r>
     </w:p>
     <w:p>
@@ -4470,7 +4789,14 @@
         <w:rPr>
           <w:lang w:eastAsia="ar-SA"/>
         </w:rPr>
-        <w:t>Kompatybilność (ang. Compatibility) – współistnienie, czyli współdziałanie z innymi produktami w tym samym środowisku bez wpływu na ich zachowanie, interoperacyjność.</w:t>
+        <w:t xml:space="preserve">Kompatybilność (ang. Compatibility) – współistnienie, czyli współdziałanie z innymi </w:t>
+      </w:r>
+      <w:r>
+        <w:rPr>
+          <w:lang w:eastAsia="ar-SA"/>
+        </w:rPr>
+        <w:lastRenderedPageBreak/>
+        <w:t>produktami w tym samym środowisku bez wpływu na ich zachowanie, interoperacyjność.</w:t>
       </w:r>
     </w:p>
     <w:p>
@@ -4490,8 +4816,21 @@
         <w:rPr>
           <w:lang w:eastAsia="ar-SA"/>
         </w:rPr>
-        <w:lastRenderedPageBreak/>
-        <w:t>Użyteczność (ang. Usability) – rozpoznawalność zastosowania, łatwość uczenia się, operowania, ochrona użytkownika przed błędami, estetyka interfejsu użytkownika, dostępność.</w:t>
+        <w:t xml:space="preserve">Użyteczność (ang. </w:t>
+      </w:r>
+      <w:proofErr w:type="spellStart"/>
+      <w:r>
+        <w:rPr>
+          <w:lang w:eastAsia="ar-SA"/>
+        </w:rPr>
+        <w:t>Usability</w:t>
+      </w:r>
+      <w:proofErr w:type="spellEnd"/>
+      <w:r>
+        <w:rPr>
+          <w:lang w:eastAsia="ar-SA"/>
+        </w:rPr>
+        <w:t>) – rozpoznawalność zastosowania, łatwość uczenia się, operowania, ochrona użytkownika przed błędami, estetyka interfejsu użytkownika, dostępność.</w:t>
       </w:r>
     </w:p>
     <w:p>
@@ -4511,7 +4850,21 @@
         <w:rPr>
           <w:lang w:eastAsia="ar-SA"/>
         </w:rPr>
-        <w:t>Niezawodność (ang. Reliability) – dojrzałość, dostępność techniczna, odporność na wady oraz odtwarzalność w przypadku awarii.</w:t>
+        <w:t xml:space="preserve">Niezawodność (ang. </w:t>
+      </w:r>
+      <w:proofErr w:type="spellStart"/>
+      <w:r>
+        <w:rPr>
+          <w:lang w:eastAsia="ar-SA"/>
+        </w:rPr>
+        <w:t>Reliability</w:t>
+      </w:r>
+      <w:proofErr w:type="spellEnd"/>
+      <w:r>
+        <w:rPr>
+          <w:lang w:eastAsia="ar-SA"/>
+        </w:rPr>
+        <w:t>) – dojrzałość, dostępność techniczna, odporność na wady oraz odtwarzalność w przypadku awarii.</w:t>
       </w:r>
     </w:p>
     <w:p>
@@ -4551,7 +4904,21 @@
         <w:rPr>
           <w:lang w:eastAsia="ar-SA"/>
         </w:rPr>
-        <w:t>Łatwość utrzymania (and. Maintainability) – modułowość, łatwość ponownego użycia, analizy, testowania oraz modyfikowania.</w:t>
+        <w:t xml:space="preserve">Łatwość utrzymania (and. </w:t>
+      </w:r>
+      <w:proofErr w:type="spellStart"/>
+      <w:r>
+        <w:rPr>
+          <w:lang w:eastAsia="ar-SA"/>
+        </w:rPr>
+        <w:t>Maintainability</w:t>
+      </w:r>
+      <w:proofErr w:type="spellEnd"/>
+      <w:r>
+        <w:rPr>
+          <w:lang w:eastAsia="ar-SA"/>
+        </w:rPr>
+        <w:t>) – modułowość, łatwość ponownego użycia, analizy, testowania oraz modyfikowania.</w:t>
       </w:r>
     </w:p>
     <w:p>
@@ -4571,7 +4938,21 @@
         <w:rPr>
           <w:lang w:eastAsia="ar-SA"/>
         </w:rPr>
-        <w:t>Przenośność (ang. Portability) – łatwość instalacji, adaptacji do różnych środowisk, zamiany na inny produkt do realizacji tego samego celu.</w:t>
+        <w:t xml:space="preserve">Przenośność (ang. </w:t>
+      </w:r>
+      <w:proofErr w:type="spellStart"/>
+      <w:r>
+        <w:rPr>
+          <w:lang w:eastAsia="ar-SA"/>
+        </w:rPr>
+        <w:t>Portability</w:t>
+      </w:r>
+      <w:proofErr w:type="spellEnd"/>
+      <w:r>
+        <w:rPr>
+          <w:lang w:eastAsia="ar-SA"/>
+        </w:rPr>
+        <w:t>) – łatwość instalacji, adaptacji do różnych środowisk, zamiany na inny produkt do realizacji tego samego celu.</w:t>
       </w:r>
     </w:p>
     <w:p>
@@ -4844,7 +5225,21 @@
               <w:rPr>
                 <w:color w:val="000000" w:themeColor="text1"/>
               </w:rPr>
-              <w:t>System powinien działać w najpopularniejszych przeglądarkach: Chrome 29.0+, Firefox 28.0+, Safari 9.0+, Edge 11.0+, Opera 17.0+.</w:t>
+              <w:t xml:space="preserve">System powinien działać w najpopularniejszych przeglądarkach: Chrome 29.0+, </w:t>
+            </w:r>
+            <w:proofErr w:type="spellStart"/>
+            <w:r>
+              <w:rPr>
+                <w:color w:val="000000" w:themeColor="text1"/>
+              </w:rPr>
+              <w:t>Firefox</w:t>
+            </w:r>
+            <w:proofErr w:type="spellEnd"/>
+            <w:r>
+              <w:rPr>
+                <w:color w:val="000000" w:themeColor="text1"/>
+              </w:rPr>
+              <w:t xml:space="preserve"> 28.0+, Safari 9.0+, Edge 11.0+, Opera 17.0+.</w:t>
             </w:r>
           </w:p>
         </w:tc>
@@ -5104,6 +5499,7 @@
                 <w:b w:val="0"/>
                 <w:lang w:eastAsia="ar-SA"/>
               </w:rPr>
+              <w:lastRenderedPageBreak/>
               <w:t>WP04</w:t>
             </w:r>
           </w:p>
@@ -5204,7 +5600,6 @@
                 <w:b w:val="0"/>
                 <w:lang w:eastAsia="ar-SA"/>
               </w:rPr>
-              <w:lastRenderedPageBreak/>
               <w:t>WP05</w:t>
             </w:r>
           </w:p>
@@ -6789,7 +7184,15 @@
         </w:r>
       </w:fldSimple>
       <w:r>
-        <w:t xml:space="preserve"> Opis encji programu Pandronka.</w:t>
+        <w:t xml:space="preserve"> Opis encji programu </w:t>
+      </w:r>
+      <w:proofErr w:type="spellStart"/>
+      <w:r>
+        <w:t>Pandronka</w:t>
+      </w:r>
+      <w:proofErr w:type="spellEnd"/>
+      <w:r>
+        <w:t>.</w:t>
       </w:r>
     </w:p>
     <w:p>
@@ -7585,9 +7988,11 @@
             <w:pPr>
               <w:ind w:firstLine="0"/>
             </w:pPr>
+            <w:proofErr w:type="spellStart"/>
             <w:r>
               <w:t>JednostkaMiary</w:t>
             </w:r>
+            <w:proofErr w:type="spellEnd"/>
           </w:p>
         </w:tc>
         <w:tc>
@@ -7656,7 +8061,21 @@
         <w:rPr>
           <w:szCs w:val="24"/>
         </w:rPr>
-        <w:t xml:space="preserve">System dla obsługi zamówień zakupów online Pandronka będzie aplikacja webową. Klient aplikacji będzie uruchomiony na serwerze w usłudze IIS, dzięki czemu nie jest wymagana żadna usługa instalacyjna na stanowiskach </w:t>
+        <w:t xml:space="preserve">System dla obsługi zamówień zakupów online </w:t>
+      </w:r>
+      <w:proofErr w:type="spellStart"/>
+      <w:r>
+        <w:rPr>
+          <w:szCs w:val="24"/>
+        </w:rPr>
+        <w:t>Pandronka</w:t>
+      </w:r>
+      <w:proofErr w:type="spellEnd"/>
+      <w:r>
+        <w:rPr>
+          <w:szCs w:val="24"/>
+        </w:rPr>
+        <w:t xml:space="preserve"> będzie aplikacja webową. Klient aplikacji będzie uruchomiony na serwerze w usłudze IIS, dzięki czemu nie jest wymagana żadna usługa instalacyjna na stanowiskach </w:t>
       </w:r>
       <w:r>
         <w:rPr>
@@ -7993,15 +8412,8 @@
         <w:t xml:space="preserve"> – Michał Baca</w:t>
       </w:r>
     </w:p>
+    <w:p/>
     <w:p>
-      <w:pPr>
-        <w:pStyle w:val="Heading1beznumeru"/>
-      </w:pPr>
-    </w:p>
-    <w:p>
-      <w:pPr>
-        <w:pStyle w:val="Heading1beznumeru"/>
-      </w:pPr>
       <w:r>
         <w:rPr>
           <w:noProof/>
@@ -8043,11 +8455,7 @@
         </w:drawing>
       </w:r>
     </w:p>
-    <w:p>
-      <w:pPr>
-        <w:pStyle w:val="Heading1beznumeru"/>
-      </w:pPr>
-    </w:p>
+    <w:p/>
     <w:p>
       <w:r>
         <w:t xml:space="preserve">W poniższej tabeli zostały opisane klasy modelu systemu. </w:t>
@@ -8633,12 +9041,14 @@
                 <w:lang w:eastAsia="ar-SA"/>
               </w:rPr>
             </w:pPr>
+            <w:proofErr w:type="spellStart"/>
             <w:r>
               <w:rPr>
                 <w:lang w:eastAsia="ar-SA"/>
               </w:rPr>
               <w:t>AspNetRoleClaims</w:t>
             </w:r>
+            <w:proofErr w:type="spellEnd"/>
           </w:p>
         </w:tc>
         <w:tc>
@@ -8701,12 +9111,14 @@
                 <w:lang w:eastAsia="ar-SA"/>
               </w:rPr>
             </w:pPr>
+            <w:proofErr w:type="spellStart"/>
             <w:r>
               <w:rPr>
                 <w:lang w:eastAsia="ar-SA"/>
               </w:rPr>
               <w:t>AspNetRoles</w:t>
             </w:r>
+            <w:proofErr w:type="spellEnd"/>
           </w:p>
         </w:tc>
         <w:tc>
@@ -8761,12 +9173,14 @@
                 <w:lang w:eastAsia="ar-SA"/>
               </w:rPr>
             </w:pPr>
+            <w:proofErr w:type="spellStart"/>
             <w:r>
               <w:rPr>
                 <w:lang w:eastAsia="ar-SA"/>
               </w:rPr>
               <w:t>AspNetUserClaims</w:t>
             </w:r>
+            <w:proofErr w:type="spellEnd"/>
           </w:p>
         </w:tc>
         <w:tc>
@@ -8821,12 +9235,14 @@
                 <w:lang w:eastAsia="ar-SA"/>
               </w:rPr>
             </w:pPr>
+            <w:proofErr w:type="spellStart"/>
             <w:r>
               <w:rPr>
                 <w:lang w:eastAsia="ar-SA"/>
               </w:rPr>
               <w:t>AspNetUserLogins</w:t>
             </w:r>
+            <w:proofErr w:type="spellEnd"/>
           </w:p>
         </w:tc>
         <w:tc>
@@ -8881,12 +9297,14 @@
                 <w:lang w:eastAsia="ar-SA"/>
               </w:rPr>
             </w:pPr>
+            <w:proofErr w:type="spellStart"/>
             <w:r>
               <w:rPr>
                 <w:lang w:eastAsia="ar-SA"/>
               </w:rPr>
               <w:t>AspNetUserRoles</w:t>
             </w:r>
+            <w:proofErr w:type="spellEnd"/>
           </w:p>
         </w:tc>
         <w:tc>
@@ -8941,12 +9359,14 @@
                 <w:lang w:eastAsia="ar-SA"/>
               </w:rPr>
             </w:pPr>
+            <w:proofErr w:type="spellStart"/>
             <w:r>
               <w:rPr>
                 <w:lang w:eastAsia="ar-SA"/>
               </w:rPr>
               <w:t>AspNetUserTokens</w:t>
             </w:r>
+            <w:proofErr w:type="spellEnd"/>
           </w:p>
         </w:tc>
         <w:tc>
@@ -8965,7 +9385,21 @@
               <w:rPr>
                 <w:lang w:eastAsia="ar-SA"/>
               </w:rPr>
-              <w:t>Tabela przechowująca tokeny użytkowników. Nie znajduje się w modelu danych. Powstałą w skutek użycia mechanizmu Identity.</w:t>
+              <w:t xml:space="preserve">Tabela przechowująca </w:t>
+            </w:r>
+            <w:proofErr w:type="spellStart"/>
+            <w:r>
+              <w:rPr>
+                <w:lang w:eastAsia="ar-SA"/>
+              </w:rPr>
+              <w:t>tokeny</w:t>
+            </w:r>
+            <w:proofErr w:type="spellEnd"/>
+            <w:r>
+              <w:rPr>
+                <w:lang w:eastAsia="ar-SA"/>
+              </w:rPr>
+              <w:t xml:space="preserve"> użytkowników. Nie znajduje się w modelu danych. Powstałą w skutek użycia mechanizmu Identity.</w:t>
             </w:r>
           </w:p>
         </w:tc>
@@ -9001,12 +9435,14 @@
                 <w:lang w:eastAsia="ar-SA"/>
               </w:rPr>
             </w:pPr>
+            <w:proofErr w:type="spellStart"/>
             <w:r>
               <w:rPr>
                 <w:lang w:eastAsia="ar-SA"/>
               </w:rPr>
               <w:t>AspNetUsers</w:t>
             </w:r>
+            <w:proofErr w:type="spellEnd"/>
           </w:p>
         </w:tc>
         <w:tc>
@@ -9316,7 +9752,15 @@
               <w:t>Wiele koszyków może posiadać kilka produktów.</w:t>
             </w:r>
             <w:r>
-              <w:t xml:space="preserve"> Tabela pomocnicza Kosz_Prod.</w:t>
+              <w:t xml:space="preserve"> Tabela pomocnicza </w:t>
+            </w:r>
+            <w:proofErr w:type="spellStart"/>
+            <w:r>
+              <w:t>Kosz_Prod</w:t>
+            </w:r>
+            <w:proofErr w:type="spellEnd"/>
+            <w:r>
+              <w:t>.</w:t>
             </w:r>
           </w:p>
         </w:tc>
@@ -9477,9 +9921,11 @@
             <w:pPr>
               <w:ind w:firstLine="0"/>
             </w:pPr>
+            <w:proofErr w:type="spellStart"/>
             <w:r>
               <w:t>JednostkaMiary</w:t>
             </w:r>
+            <w:proofErr w:type="spellEnd"/>
           </w:p>
         </w:tc>
         <w:tc>
@@ -9544,9 +9990,11 @@
             <w:pPr>
               <w:ind w:firstLine="0"/>
             </w:pPr>
+            <w:proofErr w:type="spellStart"/>
             <w:r>
               <w:t>AspNetUsers</w:t>
             </w:r>
+            <w:proofErr w:type="spellEnd"/>
           </w:p>
         </w:tc>
         <w:tc>
@@ -9612,9 +10060,11 @@
             <w:pPr>
               <w:ind w:firstLine="0"/>
             </w:pPr>
+            <w:proofErr w:type="spellStart"/>
             <w:r>
               <w:t>AspNetUsers</w:t>
             </w:r>
+            <w:proofErr w:type="spellEnd"/>
           </w:p>
         </w:tc>
         <w:tc>
@@ -9682,9 +10132,11 @@
             <w:pPr>
               <w:ind w:firstLine="0"/>
             </w:pPr>
+            <w:proofErr w:type="spellStart"/>
             <w:r>
               <w:t>AspNetUsers</w:t>
             </w:r>
+            <w:proofErr w:type="spellEnd"/>
           </w:p>
         </w:tc>
         <w:tc>
@@ -9695,9 +10147,11 @@
             <w:pPr>
               <w:ind w:firstLine="0"/>
             </w:pPr>
+            <w:proofErr w:type="spellStart"/>
             <w:r>
               <w:t>AspNetUserClaims</w:t>
             </w:r>
+            <w:proofErr w:type="spellEnd"/>
           </w:p>
         </w:tc>
         <w:tc>
@@ -9749,9 +10203,11 @@
             <w:pPr>
               <w:ind w:firstLine="0"/>
             </w:pPr>
+            <w:proofErr w:type="spellStart"/>
             <w:r>
               <w:t>AspNetUsers</w:t>
             </w:r>
+            <w:proofErr w:type="spellEnd"/>
           </w:p>
         </w:tc>
         <w:tc>
@@ -9762,12 +10218,14 @@
             <w:pPr>
               <w:ind w:firstLine="0"/>
             </w:pPr>
+            <w:proofErr w:type="spellStart"/>
             <w:r>
               <w:t>AspNetUser</w:t>
             </w:r>
             <w:r>
               <w:t>Logins</w:t>
             </w:r>
+            <w:proofErr w:type="spellEnd"/>
           </w:p>
         </w:tc>
         <w:tc>
@@ -9819,9 +10277,11 @@
             <w:pPr>
               <w:ind w:firstLine="0"/>
             </w:pPr>
+            <w:proofErr w:type="spellStart"/>
             <w:r>
               <w:t>AspNetUsers</w:t>
             </w:r>
+            <w:proofErr w:type="spellEnd"/>
           </w:p>
         </w:tc>
         <w:tc>
@@ -9832,9 +10292,11 @@
             <w:pPr>
               <w:ind w:firstLine="0"/>
             </w:pPr>
+            <w:proofErr w:type="spellStart"/>
             <w:r>
               <w:t>AspNetUserTokens</w:t>
             </w:r>
+            <w:proofErr w:type="spellEnd"/>
           </w:p>
         </w:tc>
         <w:tc>
@@ -9859,7 +10321,23 @@
               <w:ind w:firstLine="0"/>
             </w:pPr>
             <w:r>
-              <w:t>Użytkownik możę mieć wiele tokenów.</w:t>
+              <w:t xml:space="preserve">Użytkownik </w:t>
+            </w:r>
+            <w:proofErr w:type="spellStart"/>
+            <w:r>
+              <w:t>możę</w:t>
+            </w:r>
+            <w:proofErr w:type="spellEnd"/>
+            <w:r>
+              <w:t xml:space="preserve"> mieć wiele </w:t>
+            </w:r>
+            <w:proofErr w:type="spellStart"/>
+            <w:r>
+              <w:t>tokenów</w:t>
+            </w:r>
+            <w:proofErr w:type="spellEnd"/>
+            <w:r>
+              <w:t>.</w:t>
             </w:r>
           </w:p>
         </w:tc>
@@ -9886,9 +10364,11 @@
             <w:pPr>
               <w:ind w:firstLine="0"/>
             </w:pPr>
+            <w:proofErr w:type="spellStart"/>
             <w:r>
               <w:t>AspNetUsers</w:t>
             </w:r>
+            <w:proofErr w:type="spellEnd"/>
           </w:p>
         </w:tc>
         <w:tc>
@@ -9899,9 +10379,11 @@
             <w:pPr>
               <w:ind w:firstLine="0"/>
             </w:pPr>
+            <w:proofErr w:type="spellStart"/>
             <w:r>
               <w:t>AspNetRoles</w:t>
             </w:r>
+            <w:proofErr w:type="spellEnd"/>
           </w:p>
         </w:tc>
         <w:tc>
@@ -9953,9 +10435,11 @@
             <w:pPr>
               <w:ind w:firstLine="0"/>
             </w:pPr>
+            <w:proofErr w:type="spellStart"/>
             <w:r>
               <w:t>AspNetRoles</w:t>
             </w:r>
+            <w:proofErr w:type="spellEnd"/>
           </w:p>
         </w:tc>
         <w:tc>
@@ -9966,9 +10450,11 @@
             <w:pPr>
               <w:ind w:firstLine="0"/>
             </w:pPr>
+            <w:proofErr w:type="spellStart"/>
             <w:r>
               <w:t>AspNetRoleClaims</w:t>
             </w:r>
+            <w:proofErr w:type="spellEnd"/>
           </w:p>
         </w:tc>
         <w:tc>
@@ -10008,7 +10494,15 @@
     <w:p/>
     <w:p>
       <w:r>
-        <w:t>Tabela AspNetUserTokens.</w:t>
+        <w:t xml:space="preserve">Tabela </w:t>
+      </w:r>
+      <w:proofErr w:type="spellStart"/>
+      <w:r>
+        <w:t>AspNetUserTokens</w:t>
+      </w:r>
+      <w:proofErr w:type="spellEnd"/>
+      <w:r>
+        <w:t>.</w:t>
       </w:r>
     </w:p>
     <w:tbl>
@@ -10032,9 +10526,11 @@
             <w:pPr>
               <w:ind w:firstLine="0"/>
             </w:pPr>
+            <w:proofErr w:type="spellStart"/>
             <w:r>
               <w:t>Lp</w:t>
             </w:r>
+            <w:proofErr w:type="spellEnd"/>
           </w:p>
         </w:tc>
         <w:tc>
@@ -10099,9 +10595,11 @@
             <w:pPr>
               <w:ind w:firstLine="0"/>
             </w:pPr>
+            <w:proofErr w:type="spellStart"/>
             <w:r>
               <w:t>UserId</w:t>
             </w:r>
+            <w:proofErr w:type="spellEnd"/>
           </w:p>
         </w:tc>
         <w:tc>
@@ -10112,9 +10610,11 @@
             <w:pPr>
               <w:ind w:firstLine="0"/>
             </w:pPr>
+            <w:proofErr w:type="spellStart"/>
             <w:r>
               <w:t>Text</w:t>
             </w:r>
+            <w:proofErr w:type="spellEnd"/>
           </w:p>
         </w:tc>
         <w:tc>
@@ -10153,9 +10653,11 @@
             <w:pPr>
               <w:ind w:firstLine="0"/>
             </w:pPr>
+            <w:proofErr w:type="spellStart"/>
             <w:r>
               <w:t>LoginProvider</w:t>
             </w:r>
+            <w:proofErr w:type="spellEnd"/>
           </w:p>
         </w:tc>
         <w:tc>
@@ -10166,9 +10668,11 @@
             <w:pPr>
               <w:ind w:firstLine="0"/>
             </w:pPr>
+            <w:proofErr w:type="spellStart"/>
             <w:r>
               <w:t>Text</w:t>
             </w:r>
+            <w:proofErr w:type="spellEnd"/>
           </w:p>
         </w:tc>
         <w:tc>
@@ -10207,9 +10711,11 @@
             <w:pPr>
               <w:ind w:firstLine="0"/>
             </w:pPr>
+            <w:proofErr w:type="spellStart"/>
             <w:r>
               <w:t>Name</w:t>
             </w:r>
+            <w:proofErr w:type="spellEnd"/>
           </w:p>
         </w:tc>
         <w:tc>
@@ -10220,9 +10726,11 @@
             <w:pPr>
               <w:ind w:firstLine="0"/>
             </w:pPr>
+            <w:proofErr w:type="spellStart"/>
             <w:r>
               <w:t>Text</w:t>
             </w:r>
+            <w:proofErr w:type="spellEnd"/>
           </w:p>
         </w:tc>
         <w:tc>
@@ -10234,8 +10742,13 @@
               <w:ind w:firstLine="0"/>
             </w:pPr>
             <w:r>
-              <w:t>Nazwa tokenów</w:t>
-            </w:r>
+              <w:t xml:space="preserve">Nazwa </w:t>
+            </w:r>
+            <w:proofErr w:type="spellStart"/>
+            <w:r>
+              <w:t>tokenów</w:t>
+            </w:r>
+            <w:proofErr w:type="spellEnd"/>
           </w:p>
         </w:tc>
       </w:tr>
@@ -10274,9 +10787,11 @@
             <w:pPr>
               <w:ind w:firstLine="0"/>
             </w:pPr>
+            <w:proofErr w:type="spellStart"/>
             <w:r>
               <w:t>Text</w:t>
             </w:r>
+            <w:proofErr w:type="spellEnd"/>
           </w:p>
         </w:tc>
         <w:tc>
@@ -10289,8 +10804,13 @@
               <w:ind w:firstLine="0"/>
             </w:pPr>
             <w:r>
-              <w:t>Wartość tokenu</w:t>
-            </w:r>
+              <w:t xml:space="preserve">Wartość </w:t>
+            </w:r>
+            <w:proofErr w:type="spellStart"/>
+            <w:r>
+              <w:t>tokenu</w:t>
+            </w:r>
+            <w:proofErr w:type="spellEnd"/>
           </w:p>
         </w:tc>
       </w:tr>
@@ -10298,8 +10818,13 @@
     <w:p/>
     <w:p>
       <w:r>
-        <w:t>Tabela AspNetUserRoles</w:t>
-      </w:r>
+        <w:t xml:space="preserve">Tabela </w:t>
+      </w:r>
+      <w:proofErr w:type="spellStart"/>
+      <w:r>
+        <w:t>AspNetUserRoles</w:t>
+      </w:r>
+      <w:proofErr w:type="spellEnd"/>
     </w:p>
     <w:tbl>
       <w:tblPr>
@@ -10322,9 +10847,11 @@
             <w:pPr>
               <w:ind w:firstLine="0"/>
             </w:pPr>
+            <w:proofErr w:type="spellStart"/>
             <w:r>
               <w:t>Lp</w:t>
             </w:r>
+            <w:proofErr w:type="spellEnd"/>
           </w:p>
         </w:tc>
         <w:tc>
@@ -10389,9 +10916,11 @@
             <w:pPr>
               <w:ind w:firstLine="0"/>
             </w:pPr>
+            <w:proofErr w:type="spellStart"/>
             <w:r>
               <w:t>UserId</w:t>
             </w:r>
+            <w:proofErr w:type="spellEnd"/>
           </w:p>
         </w:tc>
         <w:tc>
@@ -10402,9 +10931,11 @@
             <w:pPr>
               <w:ind w:firstLine="0"/>
             </w:pPr>
+            <w:proofErr w:type="spellStart"/>
             <w:r>
               <w:t>Text</w:t>
             </w:r>
+            <w:proofErr w:type="spellEnd"/>
           </w:p>
         </w:tc>
         <w:tc>
@@ -10443,9 +10974,11 @@
             <w:pPr>
               <w:ind w:firstLine="0"/>
             </w:pPr>
+            <w:proofErr w:type="spellStart"/>
             <w:r>
               <w:t>RoleId</w:t>
             </w:r>
+            <w:proofErr w:type="spellEnd"/>
           </w:p>
         </w:tc>
         <w:tc>
@@ -10456,9 +10989,11 @@
             <w:pPr>
               <w:ind w:firstLine="0"/>
             </w:pPr>
+            <w:proofErr w:type="spellStart"/>
             <w:r>
               <w:t>Text</w:t>
             </w:r>
+            <w:proofErr w:type="spellEnd"/>
           </w:p>
         </w:tc>
         <w:tc>
@@ -10480,8 +11015,13 @@
     <w:p/>
     <w:p>
       <w:r>
-        <w:t>Tabela AspNetUserLogins</w:t>
-      </w:r>
+        <w:t xml:space="preserve">Tabela </w:t>
+      </w:r>
+      <w:proofErr w:type="spellStart"/>
+      <w:r>
+        <w:t>AspNetUserLogins</w:t>
+      </w:r>
+      <w:proofErr w:type="spellEnd"/>
     </w:p>
     <w:tbl>
       <w:tblPr>
@@ -10504,9 +11044,11 @@
             <w:pPr>
               <w:ind w:firstLine="0"/>
             </w:pPr>
+            <w:proofErr w:type="spellStart"/>
             <w:r>
               <w:t>Lp</w:t>
             </w:r>
+            <w:proofErr w:type="spellEnd"/>
           </w:p>
         </w:tc>
         <w:tc>
@@ -10571,8 +11113,13 @@
             <w:pPr>
               <w:ind w:firstLine="0"/>
             </w:pPr>
-            <w:r>
-              <w:t>LoginProvider(PK)</w:t>
+            <w:proofErr w:type="spellStart"/>
+            <w:r>
+              <w:t>LoginProvider</w:t>
+            </w:r>
+            <w:proofErr w:type="spellEnd"/>
+            <w:r>
+              <w:t>(PK)</w:t>
             </w:r>
           </w:p>
         </w:tc>
@@ -10584,9 +11131,11 @@
             <w:pPr>
               <w:ind w:firstLine="0"/>
             </w:pPr>
+            <w:proofErr w:type="spellStart"/>
             <w:r>
               <w:t>Text</w:t>
             </w:r>
+            <w:proofErr w:type="spellEnd"/>
           </w:p>
         </w:tc>
         <w:tc>
@@ -10625,9 +11174,11 @@
             <w:pPr>
               <w:ind w:firstLine="0"/>
             </w:pPr>
+            <w:proofErr w:type="spellStart"/>
             <w:r>
               <w:t>ProviderKey</w:t>
             </w:r>
+            <w:proofErr w:type="spellEnd"/>
           </w:p>
         </w:tc>
         <w:tc>
@@ -10638,9 +11189,11 @@
             <w:pPr>
               <w:ind w:firstLine="0"/>
             </w:pPr>
+            <w:proofErr w:type="spellStart"/>
             <w:r>
               <w:t>Text</w:t>
             </w:r>
+            <w:proofErr w:type="spellEnd"/>
           </w:p>
         </w:tc>
         <w:tc>
@@ -10679,9 +11232,11 @@
             <w:pPr>
               <w:ind w:firstLine="0"/>
             </w:pPr>
+            <w:proofErr w:type="spellStart"/>
             <w:r>
               <w:t>ProviderDisplayName</w:t>
             </w:r>
+            <w:proofErr w:type="spellEnd"/>
           </w:p>
         </w:tc>
         <w:tc>
@@ -10692,9 +11247,11 @@
             <w:pPr>
               <w:ind w:firstLine="0"/>
             </w:pPr>
+            <w:proofErr w:type="spellStart"/>
             <w:r>
               <w:t>Text</w:t>
             </w:r>
+            <w:proofErr w:type="spellEnd"/>
           </w:p>
         </w:tc>
         <w:tc>
@@ -10733,9 +11290,11 @@
             <w:pPr>
               <w:ind w:firstLine="0"/>
             </w:pPr>
+            <w:proofErr w:type="spellStart"/>
             <w:r>
               <w:t>UserId</w:t>
             </w:r>
+            <w:proofErr w:type="spellEnd"/>
           </w:p>
         </w:tc>
         <w:tc>
@@ -10746,9 +11305,11 @@
             <w:pPr>
               <w:ind w:firstLine="0"/>
             </w:pPr>
+            <w:proofErr w:type="spellStart"/>
             <w:r>
               <w:t>Text</w:t>
             </w:r>
+            <w:proofErr w:type="spellEnd"/>
           </w:p>
         </w:tc>
         <w:tc>
@@ -10770,8 +11331,13 @@
     <w:p/>
     <w:p>
       <w:r>
-        <w:t>Tabela AspNetUserClaims</w:t>
-      </w:r>
+        <w:t xml:space="preserve">Tabela </w:t>
+      </w:r>
+      <w:proofErr w:type="spellStart"/>
+      <w:r>
+        <w:t>AspNetUserClaims</w:t>
+      </w:r>
+      <w:proofErr w:type="spellEnd"/>
     </w:p>
     <w:tbl>
       <w:tblPr>
@@ -10794,9 +11360,11 @@
             <w:pPr>
               <w:ind w:firstLine="0"/>
             </w:pPr>
+            <w:proofErr w:type="spellStart"/>
             <w:r>
               <w:t>Lp</w:t>
             </w:r>
+            <w:proofErr w:type="spellEnd"/>
           </w:p>
         </w:tc>
         <w:tc>
@@ -10874,9 +11442,11 @@
             <w:pPr>
               <w:ind w:firstLine="0"/>
             </w:pPr>
+            <w:proofErr w:type="spellStart"/>
             <w:r>
               <w:t>Int</w:t>
             </w:r>
+            <w:proofErr w:type="spellEnd"/>
           </w:p>
         </w:tc>
         <w:tc>
@@ -10915,9 +11485,11 @@
             <w:pPr>
               <w:ind w:firstLine="0"/>
             </w:pPr>
+            <w:proofErr w:type="spellStart"/>
             <w:r>
               <w:t>UserId</w:t>
             </w:r>
+            <w:proofErr w:type="spellEnd"/>
           </w:p>
         </w:tc>
         <w:tc>
@@ -10928,9 +11500,11 @@
             <w:pPr>
               <w:ind w:firstLine="0"/>
             </w:pPr>
+            <w:proofErr w:type="spellStart"/>
             <w:r>
               <w:t>Text</w:t>
             </w:r>
+            <w:proofErr w:type="spellEnd"/>
           </w:p>
         </w:tc>
         <w:tc>
@@ -10970,9 +11544,11 @@
             <w:pPr>
               <w:ind w:firstLine="0"/>
             </w:pPr>
+            <w:proofErr w:type="spellStart"/>
             <w:r>
               <w:t>ClaimType</w:t>
             </w:r>
+            <w:proofErr w:type="spellEnd"/>
           </w:p>
         </w:tc>
         <w:tc>
@@ -10983,9 +11559,11 @@
             <w:pPr>
               <w:ind w:firstLine="0"/>
             </w:pPr>
+            <w:proofErr w:type="spellStart"/>
             <w:r>
               <w:t>Text</w:t>
             </w:r>
+            <w:proofErr w:type="spellEnd"/>
           </w:p>
         </w:tc>
         <w:tc>
@@ -11024,9 +11602,11 @@
             <w:pPr>
               <w:ind w:firstLine="0"/>
             </w:pPr>
+            <w:proofErr w:type="spellStart"/>
             <w:r>
               <w:t>ClaimValue</w:t>
             </w:r>
+            <w:proofErr w:type="spellEnd"/>
           </w:p>
         </w:tc>
         <w:tc>
@@ -11037,9 +11617,11 @@
             <w:pPr>
               <w:ind w:firstLine="0"/>
             </w:pPr>
+            <w:proofErr w:type="spellStart"/>
             <w:r>
               <w:t>Text</w:t>
             </w:r>
+            <w:proofErr w:type="spellEnd"/>
           </w:p>
         </w:tc>
         <w:tc>
@@ -11060,8 +11642,13 @@
     <w:p/>
     <w:p>
       <w:r>
-        <w:t>Tabela AspNetRoleClaims</w:t>
-      </w:r>
+        <w:t xml:space="preserve">Tabela </w:t>
+      </w:r>
+      <w:proofErr w:type="spellStart"/>
+      <w:r>
+        <w:t>AspNetRoleClaims</w:t>
+      </w:r>
+      <w:proofErr w:type="spellEnd"/>
     </w:p>
     <w:tbl>
       <w:tblPr>
@@ -11084,9 +11671,11 @@
             <w:pPr>
               <w:ind w:firstLine="0"/>
             </w:pPr>
+            <w:proofErr w:type="spellStart"/>
             <w:r>
               <w:t>Lp</w:t>
             </w:r>
+            <w:proofErr w:type="spellEnd"/>
           </w:p>
         </w:tc>
         <w:tc>
@@ -11164,9 +11753,11 @@
             <w:pPr>
               <w:ind w:firstLine="0"/>
             </w:pPr>
+            <w:proofErr w:type="spellStart"/>
             <w:r>
               <w:t>Int</w:t>
             </w:r>
+            <w:proofErr w:type="spellEnd"/>
           </w:p>
         </w:tc>
         <w:tc>
@@ -11205,9 +11796,11 @@
             <w:pPr>
               <w:ind w:firstLine="0"/>
             </w:pPr>
+            <w:proofErr w:type="spellStart"/>
             <w:r>
               <w:t>RoleId</w:t>
             </w:r>
+            <w:proofErr w:type="spellEnd"/>
           </w:p>
         </w:tc>
         <w:tc>
@@ -11218,9 +11811,11 @@
             <w:pPr>
               <w:ind w:firstLine="0"/>
             </w:pPr>
+            <w:proofErr w:type="spellStart"/>
             <w:r>
               <w:t>Text</w:t>
             </w:r>
+            <w:proofErr w:type="spellEnd"/>
           </w:p>
         </w:tc>
         <w:tc>
@@ -11259,9 +11854,11 @@
             <w:pPr>
               <w:ind w:firstLine="0"/>
             </w:pPr>
+            <w:proofErr w:type="spellStart"/>
             <w:r>
               <w:t>ClaimType</w:t>
             </w:r>
+            <w:proofErr w:type="spellEnd"/>
           </w:p>
         </w:tc>
         <w:tc>
@@ -11272,9 +11869,11 @@
             <w:pPr>
               <w:ind w:firstLine="0"/>
             </w:pPr>
+            <w:proofErr w:type="spellStart"/>
             <w:r>
               <w:t>Text</w:t>
             </w:r>
+            <w:proofErr w:type="spellEnd"/>
           </w:p>
         </w:tc>
         <w:tc>
@@ -11313,9 +11912,11 @@
             <w:pPr>
               <w:ind w:firstLine="0"/>
             </w:pPr>
+            <w:proofErr w:type="spellStart"/>
             <w:r>
               <w:t>ClaimValue</w:t>
             </w:r>
+            <w:proofErr w:type="spellEnd"/>
           </w:p>
         </w:tc>
         <w:tc>
@@ -11326,9 +11927,11 @@
             <w:pPr>
               <w:ind w:firstLine="0"/>
             </w:pPr>
+            <w:proofErr w:type="spellStart"/>
             <w:r>
               <w:t>Text</w:t>
             </w:r>
+            <w:proofErr w:type="spellEnd"/>
           </w:p>
         </w:tc>
         <w:tc>
@@ -11349,8 +11952,13 @@
     <w:p/>
     <w:p>
       <w:r>
-        <w:t>Tabela AspNetUserClaims</w:t>
-      </w:r>
+        <w:t xml:space="preserve">Tabela </w:t>
+      </w:r>
+      <w:proofErr w:type="spellStart"/>
+      <w:r>
+        <w:t>AspNetUserClaims</w:t>
+      </w:r>
+      <w:proofErr w:type="spellEnd"/>
     </w:p>
     <w:tbl>
       <w:tblPr>
@@ -11373,9 +11981,11 @@
             <w:pPr>
               <w:ind w:firstLine="0"/>
             </w:pPr>
+            <w:proofErr w:type="spellStart"/>
             <w:r>
               <w:t>Lp</w:t>
             </w:r>
+            <w:proofErr w:type="spellEnd"/>
           </w:p>
         </w:tc>
         <w:tc>
@@ -11453,9 +12063,11 @@
             <w:pPr>
               <w:ind w:firstLine="0"/>
             </w:pPr>
+            <w:proofErr w:type="spellStart"/>
             <w:r>
               <w:t>Int</w:t>
             </w:r>
+            <w:proofErr w:type="spellEnd"/>
           </w:p>
         </w:tc>
         <w:tc>
@@ -11494,9 +12106,11 @@
             <w:pPr>
               <w:ind w:firstLine="0"/>
             </w:pPr>
+            <w:proofErr w:type="spellStart"/>
             <w:r>
               <w:t>UserId</w:t>
             </w:r>
+            <w:proofErr w:type="spellEnd"/>
           </w:p>
         </w:tc>
         <w:tc>
@@ -11507,9 +12121,11 @@
             <w:pPr>
               <w:ind w:firstLine="0"/>
             </w:pPr>
+            <w:proofErr w:type="spellStart"/>
             <w:r>
               <w:t>Text</w:t>
             </w:r>
+            <w:proofErr w:type="spellEnd"/>
           </w:p>
         </w:tc>
         <w:tc>
@@ -11548,9 +12164,11 @@
             <w:pPr>
               <w:ind w:firstLine="0"/>
             </w:pPr>
+            <w:proofErr w:type="spellStart"/>
             <w:r>
               <w:t>ClaimType</w:t>
             </w:r>
+            <w:proofErr w:type="spellEnd"/>
           </w:p>
         </w:tc>
         <w:tc>
@@ -11561,9 +12179,11 @@
             <w:pPr>
               <w:ind w:firstLine="0"/>
             </w:pPr>
+            <w:proofErr w:type="spellStart"/>
             <w:r>
               <w:t>Text</w:t>
             </w:r>
+            <w:proofErr w:type="spellEnd"/>
           </w:p>
         </w:tc>
         <w:tc>
@@ -11602,9 +12222,11 @@
             <w:pPr>
               <w:ind w:firstLine="0"/>
             </w:pPr>
+            <w:proofErr w:type="spellStart"/>
             <w:r>
               <w:t>ClaimValue</w:t>
             </w:r>
+            <w:proofErr w:type="spellEnd"/>
           </w:p>
         </w:tc>
         <w:tc>
@@ -11615,9 +12237,11 @@
             <w:pPr>
               <w:ind w:firstLine="0"/>
             </w:pPr>
+            <w:proofErr w:type="spellStart"/>
             <w:r>
               <w:t>Text</w:t>
             </w:r>
+            <w:proofErr w:type="spellEnd"/>
           </w:p>
         </w:tc>
         <w:tc>
@@ -11638,8 +12262,13 @@
     <w:p/>
     <w:p>
       <w:r>
-        <w:t>Tabela AspNetRoles</w:t>
-      </w:r>
+        <w:t xml:space="preserve">Tabela </w:t>
+      </w:r>
+      <w:proofErr w:type="spellStart"/>
+      <w:r>
+        <w:t>AspNetRoles</w:t>
+      </w:r>
+      <w:proofErr w:type="spellEnd"/>
     </w:p>
     <w:tbl>
       <w:tblPr>
@@ -11662,9 +12291,11 @@
             <w:pPr>
               <w:ind w:firstLine="0"/>
             </w:pPr>
+            <w:proofErr w:type="spellStart"/>
             <w:r>
               <w:t>Lp</w:t>
             </w:r>
+            <w:proofErr w:type="spellEnd"/>
           </w:p>
         </w:tc>
         <w:tc>
@@ -11742,9 +12373,11 @@
             <w:pPr>
               <w:ind w:firstLine="0"/>
             </w:pPr>
+            <w:proofErr w:type="spellStart"/>
             <w:r>
               <w:t>Int</w:t>
             </w:r>
+            <w:proofErr w:type="spellEnd"/>
           </w:p>
         </w:tc>
         <w:tc>
@@ -11783,9 +12416,11 @@
             <w:pPr>
               <w:ind w:firstLine="0"/>
             </w:pPr>
+            <w:proofErr w:type="spellStart"/>
             <w:r>
               <w:t>Name</w:t>
             </w:r>
+            <w:proofErr w:type="spellEnd"/>
           </w:p>
         </w:tc>
         <w:tc>
@@ -11796,11 +12431,16 @@
             <w:pPr>
               <w:ind w:firstLine="0"/>
             </w:pPr>
+            <w:proofErr w:type="spellStart"/>
             <w:r>
               <w:t>V</w:t>
             </w:r>
             <w:r>
-              <w:t>archar(256)</w:t>
+              <w:t>archar</w:t>
+            </w:r>
+            <w:proofErr w:type="spellEnd"/>
+            <w:r>
+              <w:t>(256)</w:t>
             </w:r>
           </w:p>
         </w:tc>
@@ -11840,9 +12480,11 @@
             <w:pPr>
               <w:ind w:firstLine="0"/>
             </w:pPr>
+            <w:proofErr w:type="spellStart"/>
             <w:r>
               <w:t>NormalizedName</w:t>
             </w:r>
+            <w:proofErr w:type="spellEnd"/>
           </w:p>
         </w:tc>
         <w:tc>
@@ -11853,11 +12495,16 @@
             <w:pPr>
               <w:ind w:firstLine="0"/>
             </w:pPr>
+            <w:proofErr w:type="spellStart"/>
             <w:r>
               <w:t>V</w:t>
             </w:r>
             <w:r>
-              <w:t>archar(256)</w:t>
+              <w:t>archar</w:t>
+            </w:r>
+            <w:proofErr w:type="spellEnd"/>
+            <w:r>
+              <w:t>(256)</w:t>
             </w:r>
           </w:p>
         </w:tc>
@@ -11870,8 +12517,13 @@
               <w:ind w:firstLine="0"/>
             </w:pPr>
             <w:r>
-              <w:t>Nazwa roli zapisana kapitalkami</w:t>
-            </w:r>
+              <w:t xml:space="preserve">Nazwa roli zapisana </w:t>
+            </w:r>
+            <w:proofErr w:type="spellStart"/>
+            <w:r>
+              <w:t>kapitalkami</w:t>
+            </w:r>
+            <w:proofErr w:type="spellEnd"/>
           </w:p>
         </w:tc>
       </w:tr>
@@ -11897,12 +12549,14 @@
             <w:pPr>
               <w:ind w:firstLine="0"/>
             </w:pPr>
+            <w:proofErr w:type="spellStart"/>
             <w:r>
               <w:rPr>
                 <w:lang w:eastAsia="ar-SA"/>
               </w:rPr>
               <w:t>ConcurrencyStamp</w:t>
             </w:r>
+            <w:proofErr w:type="spellEnd"/>
           </w:p>
         </w:tc>
         <w:tc>
@@ -11913,9 +12567,11 @@
             <w:pPr>
               <w:ind w:firstLine="0"/>
             </w:pPr>
+            <w:proofErr w:type="spellStart"/>
             <w:r>
               <w:t>Text</w:t>
             </w:r>
+            <w:proofErr w:type="spellEnd"/>
           </w:p>
         </w:tc>
         <w:tc>
@@ -11936,8 +12592,13 @@
     <w:p/>
     <w:p>
       <w:r>
-        <w:t>Tabela AspNetUsers</w:t>
-      </w:r>
+        <w:t xml:space="preserve">Tabela </w:t>
+      </w:r>
+      <w:proofErr w:type="spellStart"/>
+      <w:r>
+        <w:t>AspNetUsers</w:t>
+      </w:r>
+      <w:proofErr w:type="spellEnd"/>
     </w:p>
     <w:tbl>
       <w:tblPr>
@@ -11960,9 +12621,11 @@
             <w:pPr>
               <w:ind w:firstLine="0"/>
             </w:pPr>
+            <w:proofErr w:type="spellStart"/>
             <w:r>
               <w:t>Lp</w:t>
             </w:r>
+            <w:proofErr w:type="spellEnd"/>
           </w:p>
         </w:tc>
         <w:tc>
@@ -12040,9 +12703,11 @@
             <w:pPr>
               <w:ind w:firstLine="0"/>
             </w:pPr>
+            <w:proofErr w:type="spellStart"/>
             <w:r>
               <w:t>Text</w:t>
             </w:r>
+            <w:proofErr w:type="spellEnd"/>
           </w:p>
         </w:tc>
         <w:tc>
@@ -12081,9 +12746,11 @@
             <w:pPr>
               <w:ind w:firstLine="0"/>
             </w:pPr>
+            <w:proofErr w:type="spellStart"/>
             <w:r>
               <w:t>UserName</w:t>
             </w:r>
+            <w:proofErr w:type="spellEnd"/>
           </w:p>
         </w:tc>
         <w:tc>
@@ -12094,11 +12761,16 @@
             <w:pPr>
               <w:ind w:firstLine="0"/>
             </w:pPr>
+            <w:proofErr w:type="spellStart"/>
             <w:r>
               <w:t>V</w:t>
             </w:r>
             <w:r>
-              <w:t>archar(256)</w:t>
+              <w:t>archar</w:t>
+            </w:r>
+            <w:proofErr w:type="spellEnd"/>
+            <w:r>
+              <w:t>(256)</w:t>
             </w:r>
           </w:p>
         </w:tc>
@@ -12138,9 +12810,11 @@
             <w:pPr>
               <w:ind w:firstLine="0"/>
             </w:pPr>
+            <w:proofErr w:type="spellStart"/>
             <w:r>
               <w:t>NormalizedUserName</w:t>
             </w:r>
+            <w:proofErr w:type="spellEnd"/>
           </w:p>
         </w:tc>
         <w:tc>
@@ -12151,11 +12825,16 @@
             <w:pPr>
               <w:ind w:firstLine="0"/>
             </w:pPr>
+            <w:proofErr w:type="spellStart"/>
             <w:r>
               <w:t>V</w:t>
             </w:r>
             <w:r>
-              <w:t>archar(256)</w:t>
+              <w:t>archar</w:t>
+            </w:r>
+            <w:proofErr w:type="spellEnd"/>
+            <w:r>
+              <w:t>(256)</w:t>
             </w:r>
           </w:p>
         </w:tc>
@@ -12209,11 +12888,16 @@
             <w:pPr>
               <w:ind w:firstLine="0"/>
             </w:pPr>
+            <w:proofErr w:type="spellStart"/>
             <w:r>
               <w:t>V</w:t>
             </w:r>
             <w:r>
-              <w:t>archar(256)</w:t>
+              <w:t>archar</w:t>
+            </w:r>
+            <w:proofErr w:type="spellEnd"/>
+            <w:r>
+              <w:t>(256)</w:t>
             </w:r>
           </w:p>
         </w:tc>
@@ -12254,12 +12938,14 @@
             <w:pPr>
               <w:ind w:firstLine="0"/>
             </w:pPr>
+            <w:proofErr w:type="spellStart"/>
             <w:r>
               <w:t>Normalize</w:t>
             </w:r>
             <w:r>
               <w:t>dEmail</w:t>
             </w:r>
+            <w:proofErr w:type="spellEnd"/>
           </w:p>
         </w:tc>
         <w:tc>
@@ -12270,11 +12956,16 @@
             <w:pPr>
               <w:ind w:firstLine="0"/>
             </w:pPr>
+            <w:proofErr w:type="spellStart"/>
             <w:r>
               <w:t>V</w:t>
             </w:r>
             <w:r>
-              <w:t>archar(256)</w:t>
+              <w:t>archar</w:t>
+            </w:r>
+            <w:proofErr w:type="spellEnd"/>
+            <w:r>
+              <w:t>(256)</w:t>
             </w:r>
           </w:p>
         </w:tc>
@@ -12315,9 +13006,11 @@
             <w:pPr>
               <w:ind w:firstLine="0"/>
             </w:pPr>
+            <w:proofErr w:type="spellStart"/>
             <w:r>
               <w:t>EmailConfirmed</w:t>
             </w:r>
+            <w:proofErr w:type="spellEnd"/>
           </w:p>
         </w:tc>
         <w:tc>
@@ -12371,9 +13064,11 @@
             <w:pPr>
               <w:ind w:firstLine="0"/>
             </w:pPr>
+            <w:proofErr w:type="spellStart"/>
             <w:r>
               <w:t>PasswordHash</w:t>
             </w:r>
+            <w:proofErr w:type="spellEnd"/>
           </w:p>
         </w:tc>
         <w:tc>
@@ -12384,9 +13079,11 @@
             <w:pPr>
               <w:ind w:firstLine="0"/>
             </w:pPr>
+            <w:proofErr w:type="spellStart"/>
             <w:r>
               <w:t>Text</w:t>
             </w:r>
+            <w:proofErr w:type="spellEnd"/>
           </w:p>
         </w:tc>
         <w:tc>
@@ -12426,12 +13123,14 @@
             <w:pPr>
               <w:ind w:firstLine="0"/>
             </w:pPr>
+            <w:proofErr w:type="spellStart"/>
             <w:r>
               <w:rPr>
                 <w:lang w:eastAsia="ar-SA"/>
               </w:rPr>
               <w:t>SecurityStamp</w:t>
             </w:r>
+            <w:proofErr w:type="spellEnd"/>
           </w:p>
         </w:tc>
         <w:tc>
@@ -12442,9 +13141,11 @@
             <w:pPr>
               <w:ind w:firstLine="0"/>
             </w:pPr>
+            <w:proofErr w:type="spellStart"/>
             <w:r>
               <w:t>Text</w:t>
             </w:r>
+            <w:proofErr w:type="spellEnd"/>
           </w:p>
         </w:tc>
         <w:tc>
@@ -12487,12 +13188,14 @@
                 <w:lang w:eastAsia="ar-SA"/>
               </w:rPr>
             </w:pPr>
+            <w:proofErr w:type="spellStart"/>
             <w:r>
               <w:rPr>
                 <w:lang w:eastAsia="ar-SA"/>
               </w:rPr>
               <w:t>ConcurrencyStamp</w:t>
             </w:r>
+            <w:proofErr w:type="spellEnd"/>
           </w:p>
         </w:tc>
         <w:tc>
@@ -12503,9 +13206,11 @@
             <w:pPr>
               <w:ind w:firstLine="0"/>
             </w:pPr>
+            <w:proofErr w:type="spellStart"/>
             <w:r>
               <w:t>Text</w:t>
             </w:r>
+            <w:proofErr w:type="spellEnd"/>
           </w:p>
         </w:tc>
         <w:tc>
@@ -12548,12 +13253,14 @@
                 <w:lang w:eastAsia="ar-SA"/>
               </w:rPr>
             </w:pPr>
+            <w:proofErr w:type="spellStart"/>
             <w:r>
               <w:rPr>
                 <w:lang w:eastAsia="ar-SA"/>
               </w:rPr>
               <w:t>PhoneNumber</w:t>
             </w:r>
+            <w:proofErr w:type="spellEnd"/>
           </w:p>
         </w:tc>
         <w:tc>
@@ -12564,9 +13271,11 @@
             <w:pPr>
               <w:ind w:firstLine="0"/>
             </w:pPr>
+            <w:proofErr w:type="spellStart"/>
             <w:r>
               <w:t>Text</w:t>
             </w:r>
+            <w:proofErr w:type="spellEnd"/>
           </w:p>
         </w:tc>
         <w:tc>
@@ -12609,12 +13318,14 @@
                 <w:lang w:eastAsia="ar-SA"/>
               </w:rPr>
             </w:pPr>
+            <w:proofErr w:type="spellStart"/>
             <w:r>
               <w:rPr>
                 <w:lang w:eastAsia="ar-SA"/>
               </w:rPr>
               <w:t>PhoneNumberConfirmed</w:t>
             </w:r>
+            <w:proofErr w:type="spellEnd"/>
           </w:p>
         </w:tc>
         <w:tc>
@@ -12625,9 +13336,11 @@
             <w:pPr>
               <w:ind w:firstLine="0"/>
             </w:pPr>
+            <w:proofErr w:type="spellStart"/>
             <w:r>
               <w:t>Text</w:t>
             </w:r>
+            <w:proofErr w:type="spellEnd"/>
           </w:p>
         </w:tc>
         <w:tc>
@@ -12670,12 +13383,14 @@
                 <w:lang w:eastAsia="ar-SA"/>
               </w:rPr>
             </w:pPr>
+            <w:proofErr w:type="spellStart"/>
             <w:r>
               <w:rPr>
                 <w:lang w:eastAsia="ar-SA"/>
               </w:rPr>
               <w:t>TwoFactorEnabled</w:t>
             </w:r>
+            <w:proofErr w:type="spellEnd"/>
           </w:p>
         </w:tc>
         <w:tc>
@@ -12731,12 +13446,14 @@
                 <w:lang w:eastAsia="ar-SA"/>
               </w:rPr>
             </w:pPr>
+            <w:proofErr w:type="spellStart"/>
             <w:r>
               <w:rPr>
                 <w:lang w:eastAsia="ar-SA"/>
               </w:rPr>
               <w:t>LockoutEnd</w:t>
             </w:r>
+            <w:proofErr w:type="spellEnd"/>
           </w:p>
         </w:tc>
         <w:tc>
@@ -12747,9 +13464,11 @@
             <w:pPr>
               <w:ind w:firstLine="0"/>
             </w:pPr>
+            <w:proofErr w:type="spellStart"/>
             <w:r>
               <w:t>Datetime</w:t>
             </w:r>
+            <w:proofErr w:type="spellEnd"/>
           </w:p>
         </w:tc>
         <w:tc>
@@ -12792,12 +13511,14 @@
                 <w:lang w:eastAsia="ar-SA"/>
               </w:rPr>
             </w:pPr>
+            <w:proofErr w:type="spellStart"/>
             <w:r>
               <w:rPr>
                 <w:lang w:eastAsia="ar-SA"/>
               </w:rPr>
               <w:t>LockoutEnabled</w:t>
             </w:r>
+            <w:proofErr w:type="spellEnd"/>
           </w:p>
         </w:tc>
         <w:tc>
@@ -12853,12 +13574,14 @@
                 <w:lang w:eastAsia="ar-SA"/>
               </w:rPr>
             </w:pPr>
+            <w:proofErr w:type="spellStart"/>
             <w:r>
               <w:rPr>
                 <w:lang w:eastAsia="ar-SA"/>
               </w:rPr>
               <w:t>AccessFailedCount</w:t>
             </w:r>
+            <w:proofErr w:type="spellEnd"/>
           </w:p>
         </w:tc>
         <w:tc>
@@ -12869,9 +13592,11 @@
             <w:pPr>
               <w:ind w:firstLine="0"/>
             </w:pPr>
+            <w:proofErr w:type="spellStart"/>
             <w:r>
               <w:t>Int</w:t>
             </w:r>
+            <w:proofErr w:type="spellEnd"/>
           </w:p>
         </w:tc>
         <w:tc>
@@ -12914,12 +13639,14 @@
                 <w:lang w:eastAsia="ar-SA"/>
               </w:rPr>
             </w:pPr>
+            <w:proofErr w:type="spellStart"/>
             <w:r>
               <w:rPr>
                 <w:lang w:eastAsia="ar-SA"/>
               </w:rPr>
               <w:t>Imie</w:t>
             </w:r>
+            <w:proofErr w:type="spellEnd"/>
           </w:p>
         </w:tc>
         <w:tc>
@@ -12930,8 +13657,13 @@
             <w:pPr>
               <w:ind w:firstLine="0"/>
             </w:pPr>
-            <w:r>
-              <w:t>Nvarchar(256)</w:t>
+            <w:proofErr w:type="spellStart"/>
+            <w:r>
+              <w:t>Nvarchar</w:t>
+            </w:r>
+            <w:proofErr w:type="spellEnd"/>
+            <w:r>
+              <w:t>(256)</w:t>
             </w:r>
           </w:p>
         </w:tc>
@@ -12988,8 +13720,13 @@
             <w:pPr>
               <w:ind w:firstLine="0"/>
             </w:pPr>
-            <w:r>
-              <w:t>Nvarchar(256)</w:t>
+            <w:proofErr w:type="spellStart"/>
+            <w:r>
+              <w:t>Nvarchar</w:t>
+            </w:r>
+            <w:proofErr w:type="spellEnd"/>
+            <w:r>
+              <w:t>(256)</w:t>
             </w:r>
           </w:p>
         </w:tc>
@@ -13049,8 +13786,13 @@
             <w:pPr>
               <w:ind w:firstLine="0"/>
             </w:pPr>
-            <w:r>
-              <w:t>Nvarchar(256)</w:t>
+            <w:proofErr w:type="spellStart"/>
+            <w:r>
+              <w:t>Nvarchar</w:t>
+            </w:r>
+            <w:proofErr w:type="spellEnd"/>
+            <w:r>
+              <w:t>(256)</w:t>
             </w:r>
           </w:p>
         </w:tc>
@@ -13110,8 +13852,13 @@
             <w:pPr>
               <w:ind w:firstLine="0"/>
             </w:pPr>
-            <w:r>
-              <w:t>Nvarchar(256)</w:t>
+            <w:proofErr w:type="spellStart"/>
+            <w:r>
+              <w:t>Nvarchar</w:t>
+            </w:r>
+            <w:proofErr w:type="spellEnd"/>
+            <w:r>
+              <w:t>(256)</w:t>
             </w:r>
           </w:p>
         </w:tc>
@@ -13174,8 +13921,13 @@
             <w:pPr>
               <w:ind w:firstLine="0"/>
             </w:pPr>
-            <w:r>
-              <w:t>Nvarchar(256)</w:t>
+            <w:proofErr w:type="spellStart"/>
+            <w:r>
+              <w:t>Nvarchar</w:t>
+            </w:r>
+            <w:proofErr w:type="spellEnd"/>
+            <w:r>
+              <w:t>(256)</w:t>
             </w:r>
           </w:p>
         </w:tc>
@@ -13222,12 +13974,14 @@
                 <w:lang w:eastAsia="ar-SA"/>
               </w:rPr>
             </w:pPr>
+            <w:proofErr w:type="spellStart"/>
             <w:r>
               <w:rPr>
                 <w:lang w:eastAsia="ar-SA"/>
               </w:rPr>
               <w:t>KodPocztowy</w:t>
             </w:r>
+            <w:proofErr w:type="spellEnd"/>
           </w:p>
         </w:tc>
         <w:tc>
@@ -13238,8 +13992,13 @@
             <w:pPr>
               <w:ind w:firstLine="0"/>
             </w:pPr>
-            <w:r>
-              <w:t>Nvarchar(256)</w:t>
+            <w:proofErr w:type="spellStart"/>
+            <w:r>
+              <w:t>Nvarchar</w:t>
+            </w:r>
+            <w:proofErr w:type="spellEnd"/>
+            <w:r>
+              <w:t>(256)</w:t>
             </w:r>
           </w:p>
         </w:tc>
@@ -13252,12 +14011,14 @@
               <w:keepNext/>
               <w:ind w:firstLine="0"/>
             </w:pPr>
+            <w:proofErr w:type="spellStart"/>
             <w:r>
               <w:rPr>
                 <w:lang w:eastAsia="ar-SA"/>
               </w:rPr>
               <w:t>KodPocztowy</w:t>
             </w:r>
+            <w:proofErr w:type="spellEnd"/>
           </w:p>
         </w:tc>
       </w:tr>
@@ -13289,9 +14050,11 @@
             <w:pPr>
               <w:ind w:firstLine="0"/>
             </w:pPr>
+            <w:proofErr w:type="spellStart"/>
             <w:r>
               <w:t>Lp</w:t>
             </w:r>
+            <w:proofErr w:type="spellEnd"/>
           </w:p>
         </w:tc>
         <w:tc>
@@ -13369,9 +14132,11 @@
             <w:pPr>
               <w:ind w:firstLine="0"/>
             </w:pPr>
+            <w:proofErr w:type="spellStart"/>
             <w:r>
               <w:t>Int</w:t>
             </w:r>
+            <w:proofErr w:type="spellEnd"/>
           </w:p>
         </w:tc>
         <w:tc>
@@ -13423,9 +14188,11 @@
             <w:pPr>
               <w:ind w:firstLine="0"/>
             </w:pPr>
+            <w:proofErr w:type="spellStart"/>
             <w:r>
               <w:t>Text</w:t>
             </w:r>
+            <w:proofErr w:type="spellEnd"/>
           </w:p>
         </w:tc>
         <w:tc>
@@ -13470,9 +14237,11 @@
             <w:pPr>
               <w:ind w:firstLine="0"/>
             </w:pPr>
+            <w:proofErr w:type="spellStart"/>
             <w:r>
               <w:t>Lp</w:t>
             </w:r>
+            <w:proofErr w:type="spellEnd"/>
           </w:p>
         </w:tc>
         <w:tc>
@@ -13550,9 +14319,11 @@
             <w:pPr>
               <w:ind w:firstLine="0"/>
             </w:pPr>
+            <w:proofErr w:type="spellStart"/>
             <w:r>
               <w:t>Int</w:t>
             </w:r>
+            <w:proofErr w:type="spellEnd"/>
           </w:p>
         </w:tc>
         <w:tc>
@@ -13604,9 +14375,11 @@
             <w:pPr>
               <w:ind w:firstLine="0"/>
             </w:pPr>
+            <w:proofErr w:type="spellStart"/>
             <w:r>
               <w:t>Text</w:t>
             </w:r>
+            <w:proofErr w:type="spellEnd"/>
           </w:p>
         </w:tc>
         <w:tc>
@@ -13627,8 +14400,13 @@
     <w:p/>
     <w:p>
       <w:r>
-        <w:t>Tabela Kosz_Prod</w:t>
-      </w:r>
+        <w:t xml:space="preserve">Tabela </w:t>
+      </w:r>
+      <w:proofErr w:type="spellStart"/>
+      <w:r>
+        <w:t>Kosz_Prod</w:t>
+      </w:r>
+      <w:proofErr w:type="spellEnd"/>
     </w:p>
     <w:tbl>
       <w:tblPr>
@@ -13651,9 +14429,11 @@
             <w:pPr>
               <w:ind w:firstLine="0"/>
             </w:pPr>
+            <w:proofErr w:type="spellStart"/>
             <w:r>
               <w:t>Lp</w:t>
             </w:r>
+            <w:proofErr w:type="spellEnd"/>
           </w:p>
         </w:tc>
         <w:tc>
@@ -13718,9 +14498,11 @@
             <w:pPr>
               <w:ind w:firstLine="0"/>
             </w:pPr>
+            <w:proofErr w:type="spellStart"/>
             <w:r>
               <w:t>ProduktId</w:t>
             </w:r>
+            <w:proofErr w:type="spellEnd"/>
           </w:p>
         </w:tc>
         <w:tc>
@@ -13731,9 +14513,11 @@
             <w:pPr>
               <w:ind w:firstLine="0"/>
             </w:pPr>
+            <w:proofErr w:type="spellStart"/>
             <w:r>
               <w:t>Int</w:t>
             </w:r>
+            <w:proofErr w:type="spellEnd"/>
           </w:p>
         </w:tc>
         <w:tc>
@@ -13772,9 +14556,11 @@
             <w:pPr>
               <w:ind w:firstLine="0"/>
             </w:pPr>
+            <w:proofErr w:type="spellStart"/>
             <w:r>
               <w:t>KoszykId</w:t>
             </w:r>
+            <w:proofErr w:type="spellEnd"/>
           </w:p>
         </w:tc>
         <w:tc>
@@ -13785,9 +14571,11 @@
             <w:pPr>
               <w:ind w:firstLine="0"/>
             </w:pPr>
+            <w:proofErr w:type="spellStart"/>
             <w:r>
               <w:t>Int</w:t>
             </w:r>
+            <w:proofErr w:type="spellEnd"/>
           </w:p>
         </w:tc>
         <w:tc>
@@ -13832,9 +14620,11 @@
             <w:pPr>
               <w:ind w:firstLine="0"/>
             </w:pPr>
+            <w:proofErr w:type="spellStart"/>
             <w:r>
               <w:t>Lp</w:t>
             </w:r>
+            <w:proofErr w:type="spellEnd"/>
           </w:p>
         </w:tc>
         <w:tc>
@@ -13912,9 +14702,11 @@
             <w:pPr>
               <w:ind w:firstLine="0"/>
             </w:pPr>
+            <w:proofErr w:type="spellStart"/>
             <w:r>
               <w:t>Int</w:t>
             </w:r>
+            <w:proofErr w:type="spellEnd"/>
           </w:p>
         </w:tc>
         <w:tc>
@@ -13954,9 +14746,11 @@
             <w:pPr>
               <w:ind w:firstLine="0"/>
             </w:pPr>
+            <w:proofErr w:type="spellStart"/>
             <w:r>
               <w:t>UzytkownikId</w:t>
             </w:r>
+            <w:proofErr w:type="spellEnd"/>
           </w:p>
         </w:tc>
         <w:tc>
@@ -13967,9 +14761,11 @@
             <w:pPr>
               <w:ind w:firstLine="0"/>
             </w:pPr>
+            <w:proofErr w:type="spellStart"/>
             <w:r>
               <w:t>text</w:t>
             </w:r>
+            <w:proofErr w:type="spellEnd"/>
           </w:p>
         </w:tc>
         <w:tc>
@@ -13981,8 +14777,13 @@
               <w:ind w:firstLine="0"/>
             </w:pPr>
             <w:r>
-              <w:t>Identyfikator użykownika</w:t>
-            </w:r>
+              <w:t xml:space="preserve">Identyfikator </w:t>
+            </w:r>
+            <w:proofErr w:type="spellStart"/>
+            <w:r>
+              <w:t>użykownika</w:t>
+            </w:r>
+            <w:proofErr w:type="spellEnd"/>
           </w:p>
         </w:tc>
       </w:tr>
@@ -14014,9 +14815,11 @@
             <w:pPr>
               <w:ind w:firstLine="0"/>
             </w:pPr>
+            <w:proofErr w:type="spellStart"/>
             <w:r>
               <w:t>Lp</w:t>
             </w:r>
+            <w:proofErr w:type="spellEnd"/>
           </w:p>
         </w:tc>
         <w:tc>
@@ -14094,9 +14897,11 @@
             <w:pPr>
               <w:ind w:firstLine="0"/>
             </w:pPr>
+            <w:proofErr w:type="spellStart"/>
             <w:r>
               <w:t>Int</w:t>
             </w:r>
+            <w:proofErr w:type="spellEnd"/>
           </w:p>
         </w:tc>
         <w:tc>
@@ -14148,9 +14953,11 @@
             <w:pPr>
               <w:ind w:firstLine="0"/>
             </w:pPr>
+            <w:proofErr w:type="spellStart"/>
             <w:r>
               <w:t>Text</w:t>
             </w:r>
+            <w:proofErr w:type="spellEnd"/>
           </w:p>
         </w:tc>
         <w:tc>
@@ -14195,9 +15002,11 @@
             <w:pPr>
               <w:ind w:firstLine="0"/>
             </w:pPr>
+            <w:proofErr w:type="spellStart"/>
             <w:r>
               <w:t>Lp</w:t>
             </w:r>
+            <w:proofErr w:type="spellEnd"/>
           </w:p>
         </w:tc>
         <w:tc>
@@ -14275,9 +15084,11 @@
             <w:pPr>
               <w:ind w:firstLine="0"/>
             </w:pPr>
+            <w:proofErr w:type="spellStart"/>
             <w:r>
               <w:t>Int</w:t>
             </w:r>
+            <w:proofErr w:type="spellEnd"/>
           </w:p>
         </w:tc>
         <w:tc>
@@ -14329,9 +15140,11 @@
             <w:pPr>
               <w:ind w:firstLine="0"/>
             </w:pPr>
+            <w:proofErr w:type="spellStart"/>
             <w:r>
               <w:t>Text</w:t>
             </w:r>
+            <w:proofErr w:type="spellEnd"/>
           </w:p>
         </w:tc>
         <w:tc>
@@ -14383,9 +15196,11 @@
             <w:pPr>
               <w:ind w:firstLine="0"/>
             </w:pPr>
+            <w:proofErr w:type="spellStart"/>
             <w:r>
               <w:t>Int</w:t>
             </w:r>
+            <w:proofErr w:type="spellEnd"/>
           </w:p>
         </w:tc>
         <w:tc>
@@ -14424,9 +15239,11 @@
             <w:pPr>
               <w:ind w:firstLine="0"/>
             </w:pPr>
+            <w:proofErr w:type="spellStart"/>
             <w:r>
               <w:t>JednostkaMiaryId</w:t>
             </w:r>
+            <w:proofErr w:type="spellEnd"/>
           </w:p>
         </w:tc>
         <w:tc>
@@ -14437,9 +15254,11 @@
             <w:pPr>
               <w:ind w:firstLine="0"/>
             </w:pPr>
+            <w:proofErr w:type="spellStart"/>
             <w:r>
               <w:t>Int</w:t>
             </w:r>
+            <w:proofErr w:type="spellEnd"/>
           </w:p>
         </w:tc>
         <w:tc>
@@ -14491,9 +15310,11 @@
             <w:pPr>
               <w:ind w:firstLine="0"/>
             </w:pPr>
+            <w:proofErr w:type="spellStart"/>
             <w:r>
               <w:t>Bool</w:t>
             </w:r>
+            <w:proofErr w:type="spellEnd"/>
           </w:p>
         </w:tc>
         <w:tc>
@@ -14532,9 +15353,11 @@
             <w:pPr>
               <w:ind w:firstLine="0"/>
             </w:pPr>
+            <w:proofErr w:type="spellStart"/>
             <w:r>
               <w:t>KategoriaId</w:t>
             </w:r>
+            <w:proofErr w:type="spellEnd"/>
           </w:p>
         </w:tc>
         <w:tc>
@@ -14545,9 +15368,11 @@
             <w:pPr>
               <w:ind w:firstLine="0"/>
             </w:pPr>
+            <w:proofErr w:type="spellStart"/>
             <w:r>
               <w:t>Int</w:t>
             </w:r>
+            <w:proofErr w:type="spellEnd"/>
           </w:p>
         </w:tc>
         <w:tc>
@@ -14586,9 +15411,11 @@
             <w:pPr>
               <w:ind w:firstLine="0"/>
             </w:pPr>
+            <w:proofErr w:type="spellStart"/>
             <w:r>
               <w:t>ProducentId</w:t>
             </w:r>
+            <w:proofErr w:type="spellEnd"/>
           </w:p>
         </w:tc>
         <w:tc>
@@ -14599,9 +15426,11 @@
             <w:pPr>
               <w:ind w:firstLine="0"/>
             </w:pPr>
+            <w:proofErr w:type="spellStart"/>
             <w:r>
               <w:t>Int</w:t>
             </w:r>
+            <w:proofErr w:type="spellEnd"/>
           </w:p>
         </w:tc>
         <w:tc>
@@ -14653,9 +15482,11 @@
             <w:pPr>
               <w:ind w:firstLine="0"/>
             </w:pPr>
+            <w:proofErr w:type="spellStart"/>
             <w:r>
               <w:t>Float</w:t>
             </w:r>
+            <w:proofErr w:type="spellEnd"/>
           </w:p>
         </w:tc>
         <w:tc>
@@ -14700,9 +15531,11 @@
             <w:pPr>
               <w:ind w:firstLine="0"/>
             </w:pPr>
+            <w:proofErr w:type="spellStart"/>
             <w:r>
               <w:t>Lp</w:t>
             </w:r>
+            <w:proofErr w:type="spellEnd"/>
           </w:p>
         </w:tc>
         <w:tc>
@@ -14780,9 +15613,11 @@
             <w:pPr>
               <w:ind w:firstLine="0"/>
             </w:pPr>
+            <w:proofErr w:type="spellStart"/>
             <w:r>
               <w:t>Int</w:t>
             </w:r>
+            <w:proofErr w:type="spellEnd"/>
           </w:p>
         </w:tc>
         <w:tc>
@@ -14834,9 +15669,11 @@
             <w:pPr>
               <w:ind w:firstLine="0"/>
             </w:pPr>
+            <w:proofErr w:type="spellStart"/>
             <w:r>
               <w:t>Text</w:t>
             </w:r>
+            <w:proofErr w:type="spellEnd"/>
           </w:p>
         </w:tc>
         <w:tc>
@@ -14881,9 +15718,11 @@
             <w:pPr>
               <w:ind w:firstLine="0"/>
             </w:pPr>
+            <w:proofErr w:type="spellStart"/>
             <w:r>
               <w:t>Lp</w:t>
             </w:r>
+            <w:proofErr w:type="spellEnd"/>
           </w:p>
         </w:tc>
         <w:tc>
@@ -14961,9 +15800,11 @@
             <w:pPr>
               <w:ind w:firstLine="0"/>
             </w:pPr>
+            <w:proofErr w:type="spellStart"/>
             <w:r>
               <w:t>Int</w:t>
             </w:r>
+            <w:proofErr w:type="spellEnd"/>
           </w:p>
         </w:tc>
         <w:tc>
@@ -15015,9 +15856,11 @@
             <w:pPr>
               <w:ind w:firstLine="0"/>
             </w:pPr>
+            <w:proofErr w:type="spellStart"/>
             <w:r>
               <w:t>Float</w:t>
             </w:r>
+            <w:proofErr w:type="spellEnd"/>
           </w:p>
         </w:tc>
         <w:tc>
@@ -15056,9 +15899,11 @@
             <w:pPr>
               <w:ind w:firstLine="0"/>
             </w:pPr>
+            <w:proofErr w:type="spellStart"/>
             <w:r>
               <w:t>UzytkownikId</w:t>
             </w:r>
+            <w:proofErr w:type="spellEnd"/>
           </w:p>
         </w:tc>
         <w:tc>
@@ -15069,9 +15914,11 @@
             <w:pPr>
               <w:ind w:firstLine="0"/>
             </w:pPr>
+            <w:proofErr w:type="spellStart"/>
             <w:r>
               <w:t>Text</w:t>
             </w:r>
+            <w:proofErr w:type="spellEnd"/>
           </w:p>
         </w:tc>
         <w:tc>
@@ -15110,9 +15957,11 @@
             <w:pPr>
               <w:ind w:firstLine="0"/>
             </w:pPr>
+            <w:proofErr w:type="spellStart"/>
             <w:r>
               <w:t>KoszykId</w:t>
             </w:r>
+            <w:proofErr w:type="spellEnd"/>
           </w:p>
         </w:tc>
         <w:tc>
@@ -15123,9 +15972,11 @@
             <w:pPr>
               <w:ind w:firstLine="0"/>
             </w:pPr>
+            <w:proofErr w:type="spellStart"/>
             <w:r>
               <w:t>Int</w:t>
             </w:r>
+            <w:proofErr w:type="spellEnd"/>
           </w:p>
         </w:tc>
         <w:tc>
@@ -15164,9 +16015,11 @@
             <w:pPr>
               <w:ind w:firstLine="0"/>
             </w:pPr>
+            <w:proofErr w:type="spellStart"/>
             <w:r>
               <w:t>StatusId</w:t>
             </w:r>
+            <w:proofErr w:type="spellEnd"/>
           </w:p>
         </w:tc>
         <w:tc>
@@ -15177,9 +16030,11 @@
             <w:pPr>
               <w:ind w:firstLine="0"/>
             </w:pPr>
+            <w:proofErr w:type="spellStart"/>
             <w:r>
               <w:t>Int</w:t>
             </w:r>
+            <w:proofErr w:type="spellEnd"/>
           </w:p>
         </w:tc>
         <w:tc>
@@ -15219,11 +16074,145 @@
         <w:lastRenderedPageBreak/>
         <w:t>Projekt algorytmów</w:t>
       </w:r>
+      <w:r>
+        <w:t xml:space="preserve"> – Mateusz Rzewnicki</w:t>
+      </w:r>
+    </w:p>
+    <w:p>
+      <w:pPr>
+        <w:ind w:firstLine="0"/>
+      </w:pPr>
+    </w:p>
+    <w:p>
+      <w:r>
+        <w:t>Modele struktury opisują – na różnych poziomach abstrakcji – elementy składowe oprogramowania oraz ich statyczne związki, nie wyjaśniają natomiast sposobu, w jaki te elementy współpracują ze sobą podczas wykonywania programu. Docelowym wzorcem zachowania programów jest model przypadków użycia. Zadaniem modeli współdziałania jest pokazanie, jak zrealizować wszystkie scenariusze przypadków użycia za pomocą obiektów i komponentów zdefiniowanych w modelach struktury. Narzędziami modelowania współdziałania są diagramy sekwencji i komunikacji.</w:t>
+      </w:r>
     </w:p>
     <w:p/>
+    <w:p>
+      <w:r>
+        <w:t>Zarówno treść, jak i forma diagramu sekwencji, zwanego też diagramem przebiegu, nawiązują do wykresu obrazującego przebieg zdarzań zachodzących w czasie działania systemu. Czas na diagramie biegnie z góry na dół, rysując pionowe linie życia obiektów rozmieszczonych wzdłuż górnego brzegu rysunku. Między tymi liniami są prowadzone strzałki obrazujące komunikaty przekazywane między obiektami e celu wywołania metod. Cały wykres pokazuje jeden scenariusz wykonania pewnej operacji, np. przypadków użycia, przez obiekty (nie klasy) istniejące i współpracujące w tym celu podczas wykonania programu.</w:t>
+      </w:r>
+    </w:p>
     <w:p/>
     <w:p>
       <w:r>
+        <w:t>Podczas swojego życia obiekt ma okresy aktywności, gdy wykonuje się jedna z jego metod, i bezczynności, gdy żadna z jego metod nie jest wykonywana. Okresy aktywności obiektu</w:t>
+      </w:r>
+      <w:r>
+        <w:t xml:space="preserve"> można pokazać na diagramie za pomocą pasów rysowanych na właściwych odcinkach jego linii życia. Wywołanie własnych metod </w:t>
+      </w:r>
+      <w:r>
+        <w:t xml:space="preserve">obiektu zaznacza się za pomocą </w:t>
+      </w:r>
+      <w:proofErr w:type="spellStart"/>
+      <w:r>
+        <w:t>wywołań</w:t>
+      </w:r>
+      <w:proofErr w:type="spellEnd"/>
+      <w:r>
+        <w:t xml:space="preserve"> skierowanych do własnej linii życia.</w:t>
+      </w:r>
+    </w:p>
+    <w:p/>
+    <w:p>
+      <w:r>
+        <w:t>Komunikaty przekazywane między obiektami mogą mieć semantykę synchroniczną, zgodnie z którą obiekt wywołujący zawiesza działanie do czasu otrzymania odpowiedzi, lub asynchroniczną, zgodnie z którą obiekt wywołujący i wywoływany działają równolegle.</w:t>
+      </w:r>
+      <w:r>
+        <w:t xml:space="preserve"> Przypadek zaznaczony graficznie strzałką z pełnym grotem, opisuje wywołanie metody innego obiektu w ramach sekwencyjnego programu. Drugi przypadek o reprezentacji strzałki otwartej, opisuje współdziałanie obiektów lub komponentów w systemie współbieżnym.</w:t>
+      </w:r>
+    </w:p>
+    <w:p/>
+    <w:p>
+      <w:r>
+        <w:t xml:space="preserve">Etykieta komunikatu określa sygnaturę – jeśli na rysunku jest miejsce na tak długi napis – lub przynajmniej nazwę wywoływanej metody. Etykiety strzałek zaznaczających powrót wywołanej metody mogą opisywać zwracane wartości. Komunikaty które tworzą lub usuwają obiekty, można opatrzeć stereotypem </w:t>
+      </w:r>
+      <w:r>
+        <w:rPr>
+          <w:i/>
+          <w:iCs/>
+        </w:rPr>
+        <w:t>&lt;&lt;</w:t>
+      </w:r>
+      <w:proofErr w:type="spellStart"/>
+      <w:r>
+        <w:rPr>
+          <w:i/>
+          <w:iCs/>
+        </w:rPr>
+        <w:t>create</w:t>
+      </w:r>
+      <w:proofErr w:type="spellEnd"/>
+      <w:r>
+        <w:rPr>
+          <w:i/>
+          <w:iCs/>
+        </w:rPr>
+        <w:t>&gt;&gt;</w:t>
+      </w:r>
+      <w:r>
+        <w:t xml:space="preserve">, </w:t>
+      </w:r>
+      <w:r>
+        <w:rPr>
+          <w:i/>
+          <w:iCs/>
+        </w:rPr>
+        <w:t>&lt;&lt;</w:t>
+      </w:r>
+      <w:proofErr w:type="spellStart"/>
+      <w:r>
+        <w:rPr>
+          <w:i/>
+          <w:iCs/>
+        </w:rPr>
+        <w:t>new</w:t>
+      </w:r>
+      <w:proofErr w:type="spellEnd"/>
+      <w:r>
+        <w:rPr>
+          <w:i/>
+          <w:iCs/>
+        </w:rPr>
+        <w:t>&gt;&gt;</w:t>
+      </w:r>
+      <w:r>
+        <w:t xml:space="preserve"> lub </w:t>
+      </w:r>
+      <w:r>
+        <w:rPr>
+          <w:i/>
+          <w:iCs/>
+        </w:rPr>
+        <w:t>&lt;&lt;</w:t>
+      </w:r>
+      <w:proofErr w:type="spellStart"/>
+      <w:r>
+        <w:rPr>
+          <w:i/>
+          <w:iCs/>
+        </w:rPr>
+        <w:t>destroy</w:t>
+      </w:r>
+      <w:proofErr w:type="spellEnd"/>
+      <w:r>
+        <w:rPr>
+          <w:i/>
+          <w:iCs/>
+        </w:rPr>
+        <w:t>&gt;&gt;</w:t>
+      </w:r>
+      <w:r>
+        <w:t>.</w:t>
+      </w:r>
+    </w:p>
+    <w:p/>
+    <w:p>
+      <w:pPr>
+        <w:pStyle w:val="Nagwek2"/>
+      </w:pPr>
+      <w:r>
         <w:t>Diagram sekwencji logowania i rejestracji – Michał Baca</w:t>
       </w:r>
     </w:p>
@@ -15237,6 +16226,7 @@
         <w:rPr>
           <w:noProof/>
         </w:rPr>
+        <w:lastRenderedPageBreak/>
         <w:drawing>
           <wp:inline distT="0" distB="0" distL="0" distR="0" wp14:anchorId="23BBF750" wp14:editId="7263491A">
             <wp:extent cx="5760720" cy="4377690"/>
@@ -15303,7 +16293,6 @@
         <w:rPr>
           <w:noProof/>
         </w:rPr>
-        <w:lastRenderedPageBreak/>
         <w:drawing>
           <wp:inline distT="0" distB="0" distL="0" distR="0" wp14:anchorId="094853E0" wp14:editId="26F3E6DD">
             <wp:extent cx="5760720" cy="3430905"/>
@@ -15355,71 +16344,57 @@
       </w:r>
     </w:p>
     <w:p>
+      <w:pPr>
+        <w:pStyle w:val="Nagwek2"/>
+      </w:pPr>
       <w:r>
         <w:br w:type="page"/>
-      </w:r>
-    </w:p>
-    <w:p/>
-    <w:p>
-      <w:pPr>
-        <w:pStyle w:val="Bezodstpw"/>
-        <w:rPr>
-          <w:b/>
-          <w:bCs/>
-          <w:sz w:val="24"/>
-          <w:szCs w:val="24"/>
-        </w:rPr>
-      </w:pPr>
-      <w:r>
-        <w:rPr>
-          <w:b/>
-          <w:bCs/>
-          <w:sz w:val="24"/>
-          <w:szCs w:val="24"/>
-        </w:rPr>
-        <w:t xml:space="preserve">Projekt interfejsu użytkownika - Rafał Sawicki </w:t>
       </w:r>
     </w:p>
     <w:p>
       <w:pPr>
-        <w:pStyle w:val="Bezodstpw"/>
-        <w:rPr>
-          <w:b/>
-          <w:bCs/>
-          <w:sz w:val="24"/>
-          <w:szCs w:val="24"/>
-        </w:rPr>
+        <w:pStyle w:val="Nagwek2"/>
       </w:pPr>
+      <w:r>
+        <w:lastRenderedPageBreak/>
+        <w:t>Diagram sekwencji realizacji zamówienia przez kuriera – Mateusz Rzewnicki</w:t>
+      </w:r>
     </w:p>
     <w:p>
       <w:pPr>
-        <w:pStyle w:val="Bezodstpw"/>
-        <w:rPr>
-          <w:b/>
-          <w:bCs/>
+        <w:rPr>
+          <w:lang w:eastAsia="ar-SA"/>
         </w:rPr>
       </w:pPr>
       <w:r>
         <w:rPr>
-          <w:b/>
-          <w:bCs/>
-        </w:rPr>
-        <w:t>Homepage</w:t>
+          <w:lang w:eastAsia="ar-SA"/>
+        </w:rPr>
+        <w:t>Realizacja funkcjonalności</w:t>
+      </w:r>
+      <w:r>
+        <w:rPr>
+          <w:lang w:eastAsia="ar-SA"/>
+        </w:rPr>
+        <w:t xml:space="preserve"> F_4.3</w:t>
       </w:r>
     </w:p>
     <w:p>
       <w:pPr>
-        <w:pStyle w:val="Bezodstpw"/>
+        <w:rPr>
+          <w:lang w:eastAsia="ar-SA"/>
+        </w:rPr>
       </w:pPr>
       <w:r>
         <w:rPr>
           <w:noProof/>
+          <w:lang w:eastAsia="ar-SA"/>
         </w:rPr>
         <w:drawing>
-          <wp:inline distT="0" distB="0" distL="0" distR="0" wp14:anchorId="55CA4828" wp14:editId="29AC1953">
-            <wp:extent cx="5269644" cy="3123399"/>
+          <wp:inline distT="0" distB="0" distL="0" distR="0" wp14:anchorId="725DBA1B" wp14:editId="70D76A42">
+            <wp:extent cx="6023405" cy="3794760"/>
             <wp:effectExtent l="0" t="0" r="0" b="0"/>
-            <wp:docPr id="1434655527" name="Obraz 1434655527"/>
+            <wp:docPr id="7" name="Obraz 7"/>
             <wp:cNvGraphicFramePr>
               <a:graphicFrameLocks xmlns:a="http://schemas.openxmlformats.org/drawingml/2006/main" noChangeAspect="1"/>
             </wp:cNvGraphicFramePr>
@@ -15427,8 +16402,10 @@
               <a:graphicData uri="http://schemas.openxmlformats.org/drawingml/2006/picture">
                 <pic:pic xmlns:pic="http://schemas.openxmlformats.org/drawingml/2006/picture">
                   <pic:nvPicPr>
-                    <pic:cNvPr id="0" name=""/>
-                    <pic:cNvPicPr/>
+                    <pic:cNvPr id="0" name="Picture 1"/>
+                    <pic:cNvPicPr>
+                      <a:picLocks noChangeAspect="1" noChangeArrowheads="1"/>
+                    </pic:cNvPicPr>
                   </pic:nvPicPr>
                   <pic:blipFill>
                     <a:blip r:embed="rId30">
@@ -15438,18 +16415,23 @@
                         </a:ext>
                       </a:extLst>
                     </a:blip>
+                    <a:srcRect/>
                     <a:stretch>
                       <a:fillRect/>
                     </a:stretch>
                   </pic:blipFill>
-                  <pic:spPr>
+                  <pic:spPr bwMode="auto">
                     <a:xfrm>
                       <a:off x="0" y="0"/>
-                      <a:ext cx="5269644" cy="3123399"/>
+                      <a:ext cx="6031093" cy="3799603"/>
                     </a:xfrm>
                     <a:prstGeom prst="rect">
                       <a:avLst/>
                     </a:prstGeom>
+                    <a:noFill/>
+                    <a:ln>
+                      <a:noFill/>
+                    </a:ln>
                   </pic:spPr>
                 </pic:pic>
               </a:graphicData>
@@ -15460,33 +16442,31 @@
     </w:p>
     <w:p>
       <w:pPr>
-        <w:pStyle w:val="Bezodstpw"/>
-        <w:rPr>
-          <w:b/>
-          <w:bCs/>
-        </w:rPr>
+        <w:pStyle w:val="Nagwek2"/>
       </w:pPr>
       <w:r>
-        <w:rPr>
-          <w:b/>
-          <w:bCs/>
-        </w:rPr>
-        <w:t>Panel użytkownika</w:t>
+        <w:t>Diagram sekwencji wprowadzenia kuriera – Mateusz Rzewnicki</w:t>
       </w:r>
     </w:p>
     <w:p>
-      <w:pPr>
-        <w:pStyle w:val="Bezodstpw"/>
-      </w:pPr>
+      <w:r>
+        <w:t xml:space="preserve">Realizacja funkcjonalności </w:t>
+      </w:r>
+      <w:r>
+        <w:t>F1.2</w:t>
+      </w:r>
+    </w:p>
+    <w:p>
       <w:r>
         <w:rPr>
           <w:noProof/>
         </w:rPr>
+        <w:lastRenderedPageBreak/>
         <w:drawing>
-          <wp:inline distT="0" distB="0" distL="0" distR="0" wp14:anchorId="045AEC42" wp14:editId="3ED22867">
-            <wp:extent cx="5259575" cy="3561534"/>
-            <wp:effectExtent l="0" t="0" r="0" b="0"/>
-            <wp:docPr id="929013815" name="Obraz 929013815"/>
+          <wp:inline distT="0" distB="0" distL="0" distR="0" wp14:anchorId="0A982253" wp14:editId="5934D0E0">
+            <wp:extent cx="5760720" cy="5554980"/>
+            <wp:effectExtent l="0" t="0" r="0" b="7620"/>
+            <wp:docPr id="13" name="Obraz 13"/>
             <wp:cNvGraphicFramePr>
               <a:graphicFrameLocks xmlns:a="http://schemas.openxmlformats.org/drawingml/2006/main" noChangeAspect="1"/>
             </wp:cNvGraphicFramePr>
@@ -15494,8 +16474,10 @@
               <a:graphicData uri="http://schemas.openxmlformats.org/drawingml/2006/picture">
                 <pic:pic xmlns:pic="http://schemas.openxmlformats.org/drawingml/2006/picture">
                   <pic:nvPicPr>
-                    <pic:cNvPr id="0" name=""/>
-                    <pic:cNvPicPr/>
+                    <pic:cNvPr id="0" name="Picture 2"/>
+                    <pic:cNvPicPr>
+                      <a:picLocks noChangeAspect="1" noChangeArrowheads="1"/>
+                    </pic:cNvPicPr>
                   </pic:nvPicPr>
                   <pic:blipFill>
                     <a:blip r:embed="rId31">
@@ -15505,18 +16487,23 @@
                         </a:ext>
                       </a:extLst>
                     </a:blip>
+                    <a:srcRect/>
                     <a:stretch>
                       <a:fillRect/>
                     </a:stretch>
                   </pic:blipFill>
-                  <pic:spPr>
+                  <pic:spPr bwMode="auto">
                     <a:xfrm>
                       <a:off x="0" y="0"/>
-                      <a:ext cx="5259575" cy="3561534"/>
+                      <a:ext cx="5760720" cy="5554980"/>
                     </a:xfrm>
                     <a:prstGeom prst="rect">
                       <a:avLst/>
                     </a:prstGeom>
+                    <a:noFill/>
+                    <a:ln>
+                      <a:noFill/>
+                    </a:ln>
                   </pic:spPr>
                 </pic:pic>
               </a:graphicData>
@@ -15525,45 +16512,70 @@
         </w:drawing>
       </w:r>
     </w:p>
+    <w:p/>
     <w:p>
-      <w:r>
-        <w:br w:type="page"/>
-      </w:r>
+      <w:pPr>
+        <w:pStyle w:val="Bezodstpw"/>
+        <w:rPr>
+          <w:b/>
+          <w:bCs/>
+          <w:sz w:val="24"/>
+          <w:szCs w:val="24"/>
+        </w:rPr>
+      </w:pPr>
+      <w:r>
+        <w:rPr>
+          <w:b/>
+          <w:bCs/>
+          <w:sz w:val="24"/>
+          <w:szCs w:val="24"/>
+        </w:rPr>
+        <w:t xml:space="preserve">Projekt interfejsu użytkownika - Rafał Sawicki </w:t>
+      </w:r>
+    </w:p>
+    <w:p>
+      <w:pPr>
+        <w:pStyle w:val="Bezodstpw"/>
+        <w:rPr>
+          <w:b/>
+          <w:bCs/>
+          <w:sz w:val="24"/>
+          <w:szCs w:val="24"/>
+        </w:rPr>
+      </w:pPr>
+    </w:p>
+    <w:p>
+      <w:pPr>
+        <w:pStyle w:val="Bezodstpw"/>
+        <w:rPr>
+          <w:b/>
+          <w:bCs/>
+        </w:rPr>
+      </w:pPr>
+      <w:proofErr w:type="spellStart"/>
+      <w:r>
+        <w:rPr>
+          <w:b/>
+          <w:bCs/>
+        </w:rPr>
+        <w:t>Homepage</w:t>
+      </w:r>
+      <w:proofErr w:type="spellEnd"/>
     </w:p>
     <w:p>
       <w:pPr>
         <w:pStyle w:val="Bezodstpw"/>
       </w:pPr>
-    </w:p>
-    <w:p>
-      <w:pPr>
-        <w:pStyle w:val="Bezodstpw"/>
-        <w:rPr>
-          <w:b/>
-          <w:bCs/>
-        </w:rPr>
-      </w:pPr>
-      <w:r>
-        <w:rPr>
-          <w:b/>
-          <w:bCs/>
-        </w:rPr>
-        <w:t xml:space="preserve">Nowy produkt </w:t>
-      </w:r>
-    </w:p>
-    <w:p>
-      <w:pPr>
-        <w:pStyle w:val="Bezodstpw"/>
-      </w:pPr>
       <w:r>
         <w:rPr>
           <w:noProof/>
         </w:rPr>
+        <w:lastRenderedPageBreak/>
         <w:drawing>
-          <wp:inline distT="0" distB="0" distL="0" distR="0" wp14:anchorId="2976AB27" wp14:editId="1BF152BB">
-            <wp:extent cx="5273674" cy="3571080"/>
+          <wp:inline distT="0" distB="0" distL="0" distR="0" wp14:anchorId="55CA4828" wp14:editId="29AC1953">
+            <wp:extent cx="5269644" cy="3123399"/>
             <wp:effectExtent l="0" t="0" r="0" b="0"/>
-            <wp:docPr id="563796284" name="Obraz 563796284"/>
+            <wp:docPr id="1434655527" name="Obraz 1434655527"/>
             <wp:cNvGraphicFramePr>
               <a:graphicFrameLocks xmlns:a="http://schemas.openxmlformats.org/drawingml/2006/main" noChangeAspect="1"/>
             </wp:cNvGraphicFramePr>
@@ -15589,7 +16601,7 @@
                   <pic:spPr>
                     <a:xfrm>
                       <a:off x="0" y="0"/>
-                      <a:ext cx="5273674" cy="3571080"/>
+                      <a:ext cx="5269644" cy="3123399"/>
                     </a:xfrm>
                     <a:prstGeom prst="rect">
                       <a:avLst/>
@@ -15615,7 +16627,7 @@
           <w:b/>
           <w:bCs/>
         </w:rPr>
-        <w:t>Koszyk</w:t>
+        <w:t>Panel użytkownika</w:t>
       </w:r>
     </w:p>
     <w:p>
@@ -15627,10 +16639,10 @@
           <w:noProof/>
         </w:rPr>
         <w:drawing>
-          <wp:inline distT="0" distB="0" distL="0" distR="0" wp14:anchorId="55F9F2EF" wp14:editId="75827ECF">
-            <wp:extent cx="5259670" cy="3561596"/>
+          <wp:inline distT="0" distB="0" distL="0" distR="0" wp14:anchorId="045AEC42" wp14:editId="3ED22867">
+            <wp:extent cx="5259575" cy="3561534"/>
             <wp:effectExtent l="0" t="0" r="0" b="0"/>
-            <wp:docPr id="535936891" name="Obraz 535936891"/>
+            <wp:docPr id="929013815" name="Obraz 929013815"/>
             <wp:cNvGraphicFramePr>
               <a:graphicFrameLocks xmlns:a="http://schemas.openxmlformats.org/drawingml/2006/main" noChangeAspect="1"/>
             </wp:cNvGraphicFramePr>
@@ -15656,7 +16668,7 @@
                   <pic:spPr>
                     <a:xfrm>
                       <a:off x="0" y="0"/>
-                      <a:ext cx="5259670" cy="3561596"/>
+                      <a:ext cx="5259575" cy="3561534"/>
                     </a:xfrm>
                     <a:prstGeom prst="rect">
                       <a:avLst/>
@@ -15677,10 +16689,6 @@
     <w:p>
       <w:pPr>
         <w:pStyle w:val="Bezodstpw"/>
-        <w:rPr>
-          <w:b/>
-          <w:bCs/>
-        </w:rPr>
       </w:pPr>
     </w:p>
     <w:p>
@@ -15696,7 +16704,7 @@
           <w:b/>
           <w:bCs/>
         </w:rPr>
-        <w:t>Informacje o produkcie</w:t>
+        <w:t xml:space="preserve">Nowy produkt </w:t>
       </w:r>
     </w:p>
     <w:p>
@@ -15708,10 +16716,10 @@
           <w:noProof/>
         </w:rPr>
         <w:drawing>
-          <wp:inline distT="0" distB="0" distL="0" distR="0" wp14:anchorId="3CD848F0" wp14:editId="3F980472">
-            <wp:extent cx="5254549" cy="3558130"/>
+          <wp:inline distT="0" distB="0" distL="0" distR="0" wp14:anchorId="2976AB27" wp14:editId="1BF152BB">
+            <wp:extent cx="5273674" cy="3571080"/>
             <wp:effectExtent l="0" t="0" r="0" b="0"/>
-            <wp:docPr id="1884865104" name="Obraz 1884865104"/>
+            <wp:docPr id="563796284" name="Obraz 563796284"/>
             <wp:cNvGraphicFramePr>
               <a:graphicFrameLocks xmlns:a="http://schemas.openxmlformats.org/drawingml/2006/main" noChangeAspect="1"/>
             </wp:cNvGraphicFramePr>
@@ -15737,7 +16745,7 @@
                   <pic:spPr>
                     <a:xfrm>
                       <a:off x="0" y="0"/>
-                      <a:ext cx="5254549" cy="3558130"/>
+                      <a:ext cx="5273674" cy="3571080"/>
                     </a:xfrm>
                     <a:prstGeom prst="rect">
                       <a:avLst/>
@@ -15763,7 +16771,7 @@
           <w:b/>
           <w:bCs/>
         </w:rPr>
-        <w:t>Rejestracja</w:t>
+        <w:t>Koszyk</w:t>
       </w:r>
     </w:p>
     <w:p>
@@ -15775,10 +16783,10 @@
           <w:noProof/>
         </w:rPr>
         <w:drawing>
-          <wp:inline distT="0" distB="0" distL="0" distR="0" wp14:anchorId="5A2DCDD4" wp14:editId="66904BFC">
-            <wp:extent cx="5261254" cy="3562672"/>
+          <wp:inline distT="0" distB="0" distL="0" distR="0" wp14:anchorId="55F9F2EF" wp14:editId="75827ECF">
+            <wp:extent cx="5259670" cy="3561596"/>
             <wp:effectExtent l="0" t="0" r="0" b="0"/>
-            <wp:docPr id="1168443795" name="Obraz 1168443795"/>
+            <wp:docPr id="535936891" name="Obraz 535936891"/>
             <wp:cNvGraphicFramePr>
               <a:graphicFrameLocks xmlns:a="http://schemas.openxmlformats.org/drawingml/2006/main" noChangeAspect="1"/>
             </wp:cNvGraphicFramePr>
@@ -15804,7 +16812,7 @@
                   <pic:spPr>
                     <a:xfrm>
                       <a:off x="0" y="0"/>
-                      <a:ext cx="5261254" cy="3562672"/>
+                      <a:ext cx="5259670" cy="3561596"/>
                     </a:xfrm>
                     <a:prstGeom prst="rect">
                       <a:avLst/>
@@ -15818,14 +16826,33 @@
       </w:r>
     </w:p>
     <w:p>
+      <w:r>
+        <w:br w:type="page"/>
+      </w:r>
+    </w:p>
+    <w:p>
       <w:pPr>
+        <w:pStyle w:val="Bezodstpw"/>
         <w:rPr>
           <w:b/>
           <w:bCs/>
         </w:rPr>
       </w:pPr>
-      <w:r>
-        <w:br w:type="page"/>
+    </w:p>
+    <w:p>
+      <w:pPr>
+        <w:pStyle w:val="Bezodstpw"/>
+        <w:rPr>
+          <w:b/>
+          <w:bCs/>
+        </w:rPr>
+      </w:pPr>
+      <w:r>
+        <w:rPr>
+          <w:b/>
+          <w:bCs/>
+        </w:rPr>
+        <w:t>Informacje o produkcie</w:t>
       </w:r>
     </w:p>
     <w:p>
@@ -15834,24 +16861,13 @@
       </w:pPr>
       <w:r>
         <w:rPr>
-          <w:b/>
-          <w:bCs/>
-        </w:rPr>
-        <w:lastRenderedPageBreak/>
-        <w:t>Kurier</w:t>
-      </w:r>
-      <w:r>
-        <w:br/>
-      </w:r>
-      <w:r>
-        <w:rPr>
           <w:noProof/>
         </w:rPr>
         <w:drawing>
-          <wp:inline distT="0" distB="0" distL="0" distR="0" wp14:anchorId="2961E5E4" wp14:editId="243818DA">
-            <wp:extent cx="5283753" cy="3577908"/>
+          <wp:inline distT="0" distB="0" distL="0" distR="0" wp14:anchorId="3CD848F0" wp14:editId="3F980472">
+            <wp:extent cx="5254549" cy="3558130"/>
             <wp:effectExtent l="0" t="0" r="0" b="0"/>
-            <wp:docPr id="93727775" name="Obraz 93727775"/>
+            <wp:docPr id="1884865104" name="Obraz 1884865104"/>
             <wp:cNvGraphicFramePr>
               <a:graphicFrameLocks xmlns:a="http://schemas.openxmlformats.org/drawingml/2006/main" noChangeAspect="1"/>
             </wp:cNvGraphicFramePr>
@@ -15877,7 +16893,7 @@
                   <pic:spPr>
                     <a:xfrm>
                       <a:off x="0" y="0"/>
-                      <a:ext cx="5283753" cy="3577908"/>
+                      <a:ext cx="5254549" cy="3558130"/>
                     </a:xfrm>
                     <a:prstGeom prst="rect">
                       <a:avLst/>
@@ -15903,7 +16919,7 @@
           <w:b/>
           <w:bCs/>
         </w:rPr>
-        <w:t>Produkty</w:t>
+        <w:t>Rejestracja</w:t>
       </w:r>
     </w:p>
     <w:p>
@@ -15915,10 +16931,10 @@
           <w:noProof/>
         </w:rPr>
         <w:drawing>
-          <wp:inline distT="0" distB="0" distL="0" distR="0" wp14:anchorId="6614D168" wp14:editId="62E0C41B">
-            <wp:extent cx="5283430" cy="3577688"/>
+          <wp:inline distT="0" distB="0" distL="0" distR="0" wp14:anchorId="5A2DCDD4" wp14:editId="66904BFC">
+            <wp:extent cx="5261254" cy="3562672"/>
             <wp:effectExtent l="0" t="0" r="0" b="0"/>
-            <wp:docPr id="1660526518" name="Obraz 1660526518"/>
+            <wp:docPr id="1168443795" name="Obraz 1168443795"/>
             <wp:cNvGraphicFramePr>
               <a:graphicFrameLocks xmlns:a="http://schemas.openxmlformats.org/drawingml/2006/main" noChangeAspect="1"/>
             </wp:cNvGraphicFramePr>
@@ -15944,7 +16960,7 @@
                   <pic:spPr>
                     <a:xfrm>
                       <a:off x="0" y="0"/>
-                      <a:ext cx="5283430" cy="3577688"/>
+                      <a:ext cx="5261254" cy="3562672"/>
                     </a:xfrm>
                     <a:prstGeom prst="rect">
                       <a:avLst/>
@@ -15958,6 +16974,12 @@
       </w:r>
     </w:p>
     <w:p>
+      <w:pPr>
+        <w:rPr>
+          <w:b/>
+          <w:bCs/>
+        </w:rPr>
+      </w:pPr>
       <w:r>
         <w:br w:type="page"/>
       </w:r>
@@ -15966,36 +16988,26 @@
       <w:pPr>
         <w:pStyle w:val="Bezodstpw"/>
       </w:pPr>
-    </w:p>
-    <w:p>
-      <w:pPr>
-        <w:pStyle w:val="Bezodstpw"/>
+      <w:r>
         <w:rPr>
           <w:b/>
           <w:bCs/>
         </w:rPr>
-      </w:pPr>
-      <w:r>
-        <w:rPr>
-          <w:b/>
-          <w:bCs/>
-        </w:rPr>
-        <w:t>Płatnośc kartą</w:t>
-      </w:r>
-    </w:p>
-    <w:p>
-      <w:pPr>
-        <w:pStyle w:val="Bezodstpw"/>
-      </w:pPr>
+        <w:lastRenderedPageBreak/>
+        <w:t>Kurier</w:t>
+      </w:r>
+      <w:r>
+        <w:br/>
+      </w:r>
       <w:r>
         <w:rPr>
           <w:noProof/>
         </w:rPr>
         <w:drawing>
-          <wp:inline distT="0" distB="0" distL="0" distR="0" wp14:anchorId="7428780F" wp14:editId="4477ED2D">
-            <wp:extent cx="5364532" cy="3632604"/>
+          <wp:inline distT="0" distB="0" distL="0" distR="0" wp14:anchorId="2961E5E4" wp14:editId="243818DA">
+            <wp:extent cx="5283753" cy="3577908"/>
             <wp:effectExtent l="0" t="0" r="0" b="0"/>
-            <wp:docPr id="981626805" name="Obraz 981626805"/>
+            <wp:docPr id="93727775" name="Obraz 93727775"/>
             <wp:cNvGraphicFramePr>
               <a:graphicFrameLocks xmlns:a="http://schemas.openxmlformats.org/drawingml/2006/main" noChangeAspect="1"/>
             </wp:cNvGraphicFramePr>
@@ -16021,6 +17033,159 @@
                   <pic:spPr>
                     <a:xfrm>
                       <a:off x="0" y="0"/>
+                      <a:ext cx="5283753" cy="3577908"/>
+                    </a:xfrm>
+                    <a:prstGeom prst="rect">
+                      <a:avLst/>
+                    </a:prstGeom>
+                  </pic:spPr>
+                </pic:pic>
+              </a:graphicData>
+            </a:graphic>
+          </wp:inline>
+        </w:drawing>
+      </w:r>
+    </w:p>
+    <w:p>
+      <w:pPr>
+        <w:pStyle w:val="Bezodstpw"/>
+        <w:rPr>
+          <w:b/>
+          <w:bCs/>
+        </w:rPr>
+      </w:pPr>
+      <w:r>
+        <w:rPr>
+          <w:b/>
+          <w:bCs/>
+        </w:rPr>
+        <w:t>Produkty</w:t>
+      </w:r>
+    </w:p>
+    <w:p>
+      <w:pPr>
+        <w:pStyle w:val="Bezodstpw"/>
+      </w:pPr>
+      <w:r>
+        <w:rPr>
+          <w:noProof/>
+        </w:rPr>
+        <w:drawing>
+          <wp:inline distT="0" distB="0" distL="0" distR="0" wp14:anchorId="6614D168" wp14:editId="62E0C41B">
+            <wp:extent cx="5283430" cy="3577688"/>
+            <wp:effectExtent l="0" t="0" r="0" b="0"/>
+            <wp:docPr id="1660526518" name="Obraz 1660526518"/>
+            <wp:cNvGraphicFramePr>
+              <a:graphicFrameLocks xmlns:a="http://schemas.openxmlformats.org/drawingml/2006/main" noChangeAspect="1"/>
+            </wp:cNvGraphicFramePr>
+            <a:graphic xmlns:a="http://schemas.openxmlformats.org/drawingml/2006/main">
+              <a:graphicData uri="http://schemas.openxmlformats.org/drawingml/2006/picture">
+                <pic:pic xmlns:pic="http://schemas.openxmlformats.org/drawingml/2006/picture">
+                  <pic:nvPicPr>
+                    <pic:cNvPr id="0" name=""/>
+                    <pic:cNvPicPr/>
+                  </pic:nvPicPr>
+                  <pic:blipFill>
+                    <a:blip r:embed="rId39">
+                      <a:extLst>
+                        <a:ext uri="{28A0092B-C50C-407E-A947-70E740481C1C}">
+                          <a14:useLocalDpi xmlns:a14="http://schemas.microsoft.com/office/drawing/2010/main" val="0"/>
+                        </a:ext>
+                      </a:extLst>
+                    </a:blip>
+                    <a:stretch>
+                      <a:fillRect/>
+                    </a:stretch>
+                  </pic:blipFill>
+                  <pic:spPr>
+                    <a:xfrm>
+                      <a:off x="0" y="0"/>
+                      <a:ext cx="5283430" cy="3577688"/>
+                    </a:xfrm>
+                    <a:prstGeom prst="rect">
+                      <a:avLst/>
+                    </a:prstGeom>
+                  </pic:spPr>
+                </pic:pic>
+              </a:graphicData>
+            </a:graphic>
+          </wp:inline>
+        </w:drawing>
+      </w:r>
+    </w:p>
+    <w:p>
+      <w:r>
+        <w:br w:type="page"/>
+      </w:r>
+    </w:p>
+    <w:p>
+      <w:pPr>
+        <w:pStyle w:val="Bezodstpw"/>
+      </w:pPr>
+    </w:p>
+    <w:p>
+      <w:pPr>
+        <w:pStyle w:val="Bezodstpw"/>
+        <w:rPr>
+          <w:b/>
+          <w:bCs/>
+        </w:rPr>
+      </w:pPr>
+      <w:proofErr w:type="spellStart"/>
+      <w:r>
+        <w:rPr>
+          <w:b/>
+          <w:bCs/>
+        </w:rPr>
+        <w:t>Płatnośc</w:t>
+      </w:r>
+      <w:proofErr w:type="spellEnd"/>
+      <w:r>
+        <w:rPr>
+          <w:b/>
+          <w:bCs/>
+        </w:rPr>
+        <w:t xml:space="preserve"> kartą</w:t>
+      </w:r>
+    </w:p>
+    <w:p>
+      <w:pPr>
+        <w:pStyle w:val="Bezodstpw"/>
+      </w:pPr>
+      <w:r>
+        <w:rPr>
+          <w:noProof/>
+        </w:rPr>
+        <w:drawing>
+          <wp:inline distT="0" distB="0" distL="0" distR="0" wp14:anchorId="7428780F" wp14:editId="4477ED2D">
+            <wp:extent cx="5364532" cy="3632604"/>
+            <wp:effectExtent l="0" t="0" r="0" b="0"/>
+            <wp:docPr id="981626805" name="Obraz 981626805"/>
+            <wp:cNvGraphicFramePr>
+              <a:graphicFrameLocks xmlns:a="http://schemas.openxmlformats.org/drawingml/2006/main" noChangeAspect="1"/>
+            </wp:cNvGraphicFramePr>
+            <a:graphic xmlns:a="http://schemas.openxmlformats.org/drawingml/2006/main">
+              <a:graphicData uri="http://schemas.openxmlformats.org/drawingml/2006/picture">
+                <pic:pic xmlns:pic="http://schemas.openxmlformats.org/drawingml/2006/picture">
+                  <pic:nvPicPr>
+                    <pic:cNvPr id="0" name=""/>
+                    <pic:cNvPicPr/>
+                  </pic:nvPicPr>
+                  <pic:blipFill>
+                    <a:blip r:embed="rId40">
+                      <a:extLst>
+                        <a:ext uri="{28A0092B-C50C-407E-A947-70E740481C1C}">
+                          <a14:useLocalDpi xmlns:a14="http://schemas.microsoft.com/office/drawing/2010/main" val="0"/>
+                        </a:ext>
+                      </a:extLst>
+                    </a:blip>
+                    <a:stretch>
+                      <a:fillRect/>
+                    </a:stretch>
+                  </pic:blipFill>
+                  <pic:spPr>
+                    <a:xfrm>
+                      <a:off x="0" y="0"/>
                       <a:ext cx="5364532" cy="3632604"/>
                     </a:xfrm>
                     <a:prstGeom prst="rect">
@@ -16126,7 +17291,23 @@
           <w:b/>
           <w:bCs/>
         </w:rPr>
-        <w:t>Wszystkie inputy Panelu Rejestracja są uzupełnione</w:t>
+        <w:t xml:space="preserve">Wszystkie </w:t>
+      </w:r>
+      <w:proofErr w:type="spellStart"/>
+      <w:r>
+        <w:rPr>
+          <w:b/>
+          <w:bCs/>
+        </w:rPr>
+        <w:t>inputy</w:t>
+      </w:r>
+      <w:proofErr w:type="spellEnd"/>
+      <w:r>
+        <w:rPr>
+          <w:b/>
+          <w:bCs/>
+        </w:rPr>
+        <w:t xml:space="preserve"> Panelu Rejestracja są uzupełnione</w:t>
       </w:r>
     </w:p>
     <w:p>
@@ -16139,8 +17320,13 @@
           <w:szCs w:val="24"/>
         </w:rPr>
       </w:pPr>
-      <w:r>
-        <w:t>Inputy w panelu Rejestracja są uzupełnione danymi w przeciwnym wypadku User nie przejdzie procesu rejestracji, dostanie zwro</w:t>
+      <w:proofErr w:type="spellStart"/>
+      <w:r>
+        <w:t>Inputy</w:t>
+      </w:r>
+      <w:proofErr w:type="spellEnd"/>
+      <w:r>
+        <w:t xml:space="preserve"> w panelu Rejestracja są uzupełnione danymi w przeciwnym wypadku User nie przejdzie procesu rejestracji, dostanie zwro</w:t>
       </w:r>
       <w:r>
         <w:t>t</w:t>
@@ -16222,8 +17408,8 @@
       </w:r>
     </w:p>
     <w:sectPr>
-      <w:headerReference w:type="default" r:id="rId39"/>
-      <w:footerReference w:type="default" r:id="rId40"/>
+      <w:headerReference w:type="default" r:id="rId41"/>
+      <w:footerReference w:type="default" r:id="rId42"/>
       <w:pgSz w:w="11906" w:h="16838"/>
       <w:pgMar w:top="1417" w:right="1417" w:bottom="1417" w:left="1417" w:header="708" w:footer="708" w:gutter="0"/>
       <w:cols w:space="708"/>

</xml_diff>

<commit_message>
Dodanie diagramu klas (model+kontroler)
</commit_message>
<xml_diff>
--- a/Dokumentacja/DokumentacjaPandronka.docx
+++ b/Dokumentacja/DokumentacjaPandronka.docx
@@ -19,27 +19,7 @@
           <w:sz w:val="44"/>
           <w:szCs w:val="36"/>
         </w:rPr>
-        <w:t>Projekt i implementacja systemu wspomagania zarządzaniem firmą wykonującą zakupy „</w:t>
-      </w:r>
-      <w:proofErr w:type="spellStart"/>
-      <w:r>
-        <w:rPr>
-          <w:b/>
-          <w:bCs/>
-          <w:sz w:val="44"/>
-          <w:szCs w:val="36"/>
-        </w:rPr>
-        <w:t>Pandronka</w:t>
-      </w:r>
-      <w:proofErr w:type="spellEnd"/>
-      <w:r>
-        <w:rPr>
-          <w:b/>
-          <w:bCs/>
-          <w:sz w:val="44"/>
-          <w:szCs w:val="36"/>
-        </w:rPr>
-        <w:t>”</w:t>
+        <w:t>Projekt i implementacja systemu wspomagania zarządzaniem firmą wykonującą zakupy „Pandronka”</w:t>
       </w:r>
     </w:p>
     <w:p/>
@@ -150,6 +130,7 @@
           <w:docPartUnique/>
         </w:docPartObj>
       </w:sdtPr>
+      <w:sdtEndPr/>
       <w:sdtContent>
         <w:p>
           <w:pPr>
@@ -1471,22 +1452,12 @@
       </w:pPr>
       <w:bookmarkStart w:id="1" w:name="_Toc58662917"/>
       <w:r>
-        <w:t xml:space="preserve">Uber </w:t>
+        <w:t>Uber Eats</w:t>
       </w:r>
-      <w:proofErr w:type="spellStart"/>
       <w:r>
-        <w:t>Eats</w:t>
-      </w:r>
-      <w:proofErr w:type="spellEnd"/>
-      <w:r>
-        <w:t xml:space="preserve"> – Mateusz </w:t>
-      </w:r>
-      <w:proofErr w:type="spellStart"/>
-      <w:r>
-        <w:t>Rzewnnicki</w:t>
+        <w:t xml:space="preserve"> – Mateusz Rzewnnicki</w:t>
       </w:r>
       <w:bookmarkEnd w:id="1"/>
-      <w:proofErr w:type="spellEnd"/>
     </w:p>
     <w:p>
       <w:pPr>
@@ -1498,21 +1469,7 @@
         <w:rPr>
           <w:lang w:eastAsia="ar-SA"/>
         </w:rPr>
-        <w:t xml:space="preserve">Uber </w:t>
-      </w:r>
-      <w:proofErr w:type="spellStart"/>
-      <w:r>
-        <w:rPr>
-          <w:lang w:eastAsia="ar-SA"/>
-        </w:rPr>
-        <w:t>Eats</w:t>
-      </w:r>
-      <w:proofErr w:type="spellEnd"/>
-      <w:r>
-        <w:rPr>
-          <w:lang w:eastAsia="ar-SA"/>
-        </w:rPr>
-        <w:t xml:space="preserve"> to system stworzony do odnajdywania punktów żywieniowych w okolicy wskazanego adresu, działa on pod adresem </w:t>
+        <w:t xml:space="preserve">Uber Eats to system stworzony do odnajdywania punktów żywieniowych w okolicy wskazanego adresu, działa on pod adresem </w:t>
       </w:r>
       <w:hyperlink r:id="rId8" w:tgtFrame="_blank" w:history="1">
         <w:r>
@@ -1668,11 +1625,9 @@
         <w:pStyle w:val="Nagwek3"/>
       </w:pPr>
       <w:bookmarkStart w:id="2" w:name="_Toc58662918"/>
-      <w:proofErr w:type="spellStart"/>
       <w:r>
         <w:t>Glovo</w:t>
       </w:r>
-      <w:proofErr w:type="spellEnd"/>
       <w:r>
         <w:t xml:space="preserve"> – Michał Baca</w:t>
       </w:r>
@@ -1695,21 +1650,7 @@
         <w:rPr>
           <w:lang w:eastAsia="ar-SA"/>
         </w:rPr>
-        <w:t xml:space="preserve">Aplikacja </w:t>
-      </w:r>
-      <w:proofErr w:type="spellStart"/>
-      <w:r>
-        <w:rPr>
-          <w:lang w:eastAsia="ar-SA"/>
-        </w:rPr>
-        <w:t>Glovo</w:t>
-      </w:r>
-      <w:proofErr w:type="spellEnd"/>
-      <w:r>
-        <w:rPr>
-          <w:lang w:eastAsia="ar-SA"/>
-        </w:rPr>
-        <w:t xml:space="preserve"> jest to system pozwalający na zlecenie zakupu i dostawy produktów. W swojej ofercie firma posiada przekąski, jedzenie, artykuły spożywcze, apteki oraz inne sklepy. Do zlecenia transakcji wymagane jest konto na portalu. </w:t>
+        <w:t xml:space="preserve">Aplikacja Glovo jest to system pozwalający na zlecenie zakupu i dostawy produktów. W swojej ofercie firma posiada przekąski, jedzenie, artykuły spożywcze, apteki oraz inne sklepy. Do zlecenia transakcji wymagane jest konto na portalu. </w:t>
       </w:r>
     </w:p>
     <w:p>
@@ -2073,25 +2014,7 @@
           <w:color w:val="000000"/>
           <w:sz w:val="21"/>
         </w:rPr>
-        <w:t xml:space="preserve">Serwis zapewnia wiele niezbędnych funkcjonalności takich jak: rejestracja, logowanie,  edytowalna lista zakupów, koszyk, wiele form płatności, </w:t>
-      </w:r>
-      <w:proofErr w:type="spellStart"/>
-      <w:r>
-        <w:rPr>
-          <w:rFonts w:ascii="Arial" w:hAnsi="Arial"/>
-          <w:color w:val="000000"/>
-          <w:sz w:val="21"/>
-        </w:rPr>
-        <w:t>szukajki</w:t>
-      </w:r>
-      <w:proofErr w:type="spellEnd"/>
-      <w:r>
-        <w:rPr>
-          <w:rFonts w:ascii="Arial" w:hAnsi="Arial"/>
-          <w:color w:val="000000"/>
-          <w:sz w:val="21"/>
-        </w:rPr>
-        <w:t>, sortowania, filtrowania, zapis do  newsletteru.</w:t>
+        <w:t>Serwis zapewnia wiele niezbędnych funkcjonalności takich jak: rejestracja, logowanie,  edytowalna lista zakupów, koszyk, wiele form płatności, szukajki, sortowania, filtrowania, zapis do  newsletteru.</w:t>
       </w:r>
     </w:p>
     <w:p>
@@ -2119,114 +2042,7 @@
           <w:sz w:val="21"/>
         </w:rPr>
         <w:br/>
-      </w:r>
-      <w:proofErr w:type="spellStart"/>
-      <w:r>
-        <w:rPr>
-          <w:rFonts w:ascii="Arial" w:hAnsi="Arial"/>
-          <w:color w:val="000000"/>
-          <w:sz w:val="21"/>
-        </w:rPr>
-        <w:t>Zawuażalne</w:t>
-      </w:r>
-      <w:proofErr w:type="spellEnd"/>
-      <w:r>
-        <w:rPr>
-          <w:rFonts w:ascii="Arial" w:hAnsi="Arial"/>
-          <w:color w:val="000000"/>
-          <w:sz w:val="21"/>
-        </w:rPr>
-        <w:t xml:space="preserve"> </w:t>
-      </w:r>
-      <w:proofErr w:type="spellStart"/>
-      <w:r>
-        <w:rPr>
-          <w:rFonts w:ascii="Arial" w:hAnsi="Arial"/>
-          <w:color w:val="000000"/>
-          <w:sz w:val="21"/>
-        </w:rPr>
-        <w:t>sądwie</w:t>
-      </w:r>
-      <w:proofErr w:type="spellEnd"/>
-      <w:r>
-        <w:rPr>
-          <w:rFonts w:ascii="Arial" w:hAnsi="Arial"/>
-          <w:color w:val="000000"/>
-          <w:sz w:val="21"/>
-        </w:rPr>
-        <w:t xml:space="preserve"> wady  serwisu </w:t>
-      </w:r>
-      <w:proofErr w:type="spellStart"/>
-      <w:r>
-        <w:rPr>
-          <w:rFonts w:ascii="Arial" w:hAnsi="Arial"/>
-          <w:color w:val="000000"/>
-          <w:sz w:val="21"/>
-        </w:rPr>
-        <w:t>jjednato</w:t>
-      </w:r>
-      <w:proofErr w:type="spellEnd"/>
-      <w:r>
-        <w:rPr>
-          <w:rFonts w:ascii="Arial" w:hAnsi="Arial"/>
-          <w:color w:val="000000"/>
-          <w:sz w:val="21"/>
-        </w:rPr>
-        <w:t xml:space="preserve"> jest brak optymalizacji dla przeglądarki  IE 9 i </w:t>
-      </w:r>
-      <w:proofErr w:type="spellStart"/>
-      <w:r>
-        <w:rPr>
-          <w:rFonts w:ascii="Arial" w:hAnsi="Arial"/>
-          <w:color w:val="000000"/>
-          <w:sz w:val="21"/>
-        </w:rPr>
-        <w:t>nizszych</w:t>
-      </w:r>
-      <w:proofErr w:type="spellEnd"/>
-      <w:r>
-        <w:rPr>
-          <w:rFonts w:ascii="Arial" w:hAnsi="Arial"/>
-          <w:color w:val="000000"/>
-          <w:sz w:val="21"/>
-        </w:rPr>
-        <w:t xml:space="preserve">. A druga  to słaba  </w:t>
-      </w:r>
-      <w:proofErr w:type="spellStart"/>
-      <w:r>
-        <w:rPr>
-          <w:rFonts w:ascii="Arial" w:hAnsi="Arial"/>
-          <w:color w:val="000000"/>
-          <w:sz w:val="21"/>
-        </w:rPr>
-        <w:t>optymalizazcja</w:t>
-      </w:r>
-      <w:proofErr w:type="spellEnd"/>
-      <w:r>
-        <w:rPr>
-          <w:rFonts w:ascii="Arial" w:hAnsi="Arial"/>
-          <w:color w:val="000000"/>
-          <w:sz w:val="21"/>
-        </w:rPr>
-        <w:t xml:space="preserve"> aplikacji </w:t>
-      </w:r>
-      <w:proofErr w:type="spellStart"/>
-      <w:r>
-        <w:rPr>
-          <w:rFonts w:ascii="Arial" w:hAnsi="Arial"/>
-          <w:color w:val="000000"/>
-          <w:sz w:val="21"/>
-        </w:rPr>
-        <w:t>podwzględem</w:t>
-      </w:r>
-      <w:proofErr w:type="spellEnd"/>
-      <w:r>
-        <w:rPr>
-          <w:rFonts w:ascii="Arial" w:hAnsi="Arial"/>
-          <w:color w:val="000000"/>
-          <w:sz w:val="21"/>
-        </w:rPr>
-        <w:t xml:space="preserve"> SEO.</w:t>
+        <w:t>Zawuażalne sądwie wady  serwisu jjednato jest brak optymalizacji dla przeglądarki  IE 9 i nizszych. A druga  to słaba  optymalizazcja aplikacji podwzględem SEO.</w:t>
       </w:r>
     </w:p>
     <w:p>
@@ -2298,25 +2114,7 @@
           <w:color w:val="000000"/>
           <w:sz w:val="21"/>
         </w:rPr>
-        <w:t xml:space="preserve">Czas ponownego </w:t>
-      </w:r>
-      <w:proofErr w:type="spellStart"/>
-      <w:r>
-        <w:rPr>
-          <w:rFonts w:ascii="Arial" w:hAnsi="Arial"/>
-          <w:color w:val="000000"/>
-          <w:sz w:val="21"/>
-        </w:rPr>
-        <w:t>wczytwania</w:t>
-      </w:r>
-      <w:proofErr w:type="spellEnd"/>
-      <w:r>
-        <w:rPr>
-          <w:rFonts w:ascii="Arial" w:hAnsi="Arial"/>
-          <w:color w:val="000000"/>
-          <w:sz w:val="21"/>
-        </w:rPr>
-        <w:t>: 1.56s</w:t>
+        <w:t>Czas ponownego wczytwania: 1.56s</w:t>
       </w:r>
     </w:p>
     <w:p>
@@ -2411,29 +2209,7 @@
           <w:color w:val="000000"/>
           <w:sz w:val="21"/>
         </w:rPr>
-        <w:t xml:space="preserve">aplikacja udowadnia,  że zakupy w   sklepie online mogą być proste a właściciel  jest  gotowy na kompleksową realizację </w:t>
-      </w:r>
-      <w:proofErr w:type="spellStart"/>
-      <w:r>
-        <w:rPr>
-          <w:rFonts w:ascii="Arial" w:hAnsi="Arial"/>
-          <w:b/>
-          <w:bCs/>
-          <w:color w:val="000000"/>
-          <w:sz w:val="21"/>
-        </w:rPr>
-        <w:t>zamowienia</w:t>
-      </w:r>
-      <w:proofErr w:type="spellEnd"/>
-      <w:r>
-        <w:rPr>
-          <w:rFonts w:ascii="Arial" w:hAnsi="Arial"/>
-          <w:b/>
-          <w:bCs/>
-          <w:color w:val="000000"/>
-          <w:sz w:val="21"/>
-        </w:rPr>
-        <w:t>.</w:t>
+        <w:t>aplikacja udowadnia,  że zakupy w   sklepie online mogą być proste a właściciel  jest  gotowy na kompleksową realizację zamowienia.</w:t>
       </w:r>
     </w:p>
     <w:p>
@@ -2509,14 +2285,12 @@
                 <w:lang w:eastAsia="ar-SA"/>
               </w:rPr>
             </w:pPr>
-            <w:proofErr w:type="spellStart"/>
             <w:r>
               <w:rPr>
                 <w:lang w:eastAsia="ar-SA"/>
               </w:rPr>
               <w:t>UberEats</w:t>
             </w:r>
-            <w:proofErr w:type="spellEnd"/>
           </w:p>
         </w:tc>
         <w:tc>
@@ -2530,14 +2304,12 @@
                 <w:lang w:eastAsia="ar-SA"/>
               </w:rPr>
             </w:pPr>
-            <w:proofErr w:type="spellStart"/>
             <w:r>
               <w:rPr>
                 <w:lang w:eastAsia="ar-SA"/>
               </w:rPr>
               <w:t>Glovo</w:t>
             </w:r>
-            <w:proofErr w:type="spellEnd"/>
           </w:p>
         </w:tc>
         <w:tc>
@@ -2977,14 +2749,12 @@
                 <w:lang w:eastAsia="ar-SA"/>
               </w:rPr>
             </w:pPr>
-            <w:proofErr w:type="spellStart"/>
             <w:r>
               <w:rPr>
                 <w:lang w:eastAsia="ar-SA"/>
               </w:rPr>
               <w:t>Responsywność</w:t>
             </w:r>
-            <w:proofErr w:type="spellEnd"/>
           </w:p>
         </w:tc>
         <w:tc>
@@ -3101,14 +2871,9 @@
         <w:t>Koncepcja systemu</w:t>
       </w:r>
       <w:r>
-        <w:t xml:space="preserve"> - Mateusz </w:t>
-      </w:r>
-      <w:proofErr w:type="spellStart"/>
-      <w:r>
-        <w:t>Rzewnnicki</w:t>
+        <w:t xml:space="preserve"> - Mateusz Rzewnnicki</w:t>
       </w:r>
       <w:bookmarkEnd w:id="7"/>
-      <w:proofErr w:type="spellEnd"/>
     </w:p>
     <w:p>
       <w:pPr>
@@ -3120,21 +2885,7 @@
         <w:rPr>
           <w:lang w:eastAsia="ar-SA"/>
         </w:rPr>
-        <w:t>Celem pracy jest analiza w celu dalszego zaprojektowania systemu wspomagającego zarzadzaniem firmą wykonującą zakupy pod tytułem „</w:t>
-      </w:r>
-      <w:proofErr w:type="spellStart"/>
-      <w:r>
-        <w:rPr>
-          <w:lang w:eastAsia="ar-SA"/>
-        </w:rPr>
-        <w:t>Pandronka</w:t>
-      </w:r>
-      <w:proofErr w:type="spellEnd"/>
-      <w:r>
-        <w:rPr>
-          <w:lang w:eastAsia="ar-SA"/>
-        </w:rPr>
-        <w:t>”. Ze względu na przejrzystość funkcje zostały podzielone na aktorów którzy z nich korzystają.</w:t>
+        <w:t>Celem pracy jest analiza w celu dalszego zaprojektowania systemu wspomagającego zarzadzaniem firmą wykonującą zakupy pod tytułem „Pandronka”. Ze względu na przejrzystość funkcje zostały podzielone na aktorów którzy z nich korzystają.</w:t>
       </w:r>
     </w:p>
     <w:p>
@@ -3652,17 +3403,8 @@
           <w:b/>
           <w:bCs w:val="0"/>
         </w:rPr>
-        <w:t xml:space="preserve"> - Mateusz </w:t>
+        <w:t xml:space="preserve"> - Mateusz Rzewnnicki</w:t>
       </w:r>
-      <w:proofErr w:type="spellStart"/>
-      <w:r>
-        <w:rPr>
-          <w:b/>
-          <w:bCs w:val="0"/>
-        </w:rPr>
-        <w:t>Rzewnnicki</w:t>
-      </w:r>
-      <w:proofErr w:type="spellEnd"/>
     </w:p>
     <w:p>
       <w:pPr>
@@ -5602,21 +5344,7 @@
         <w:rPr>
           <w:lang w:eastAsia="ar-SA"/>
         </w:rPr>
-        <w:t xml:space="preserve">Model Standardu ISO/IEC 25010  posłuży do opracowań wymagań </w:t>
-      </w:r>
-      <w:proofErr w:type="spellStart"/>
-      <w:r>
-        <w:rPr>
-          <w:lang w:eastAsia="ar-SA"/>
-        </w:rPr>
-        <w:t>pozafunkcjonalnych</w:t>
-      </w:r>
-      <w:proofErr w:type="spellEnd"/>
-      <w:r>
-        <w:rPr>
-          <w:lang w:eastAsia="ar-SA"/>
-        </w:rPr>
-        <w:t xml:space="preserve"> Systemu Integracji Przedsiębiorstwa. Składa się on z ośmiu jakościowych cech, które określają właściwości oprogramowania. Aby możliwa była późniejsza ocena jakości, cechy definiowane są jako stopień, w jakim projektowany system spełnia założenia. Wszystkie cechy w modelu są podzielone na kategorie, które zawierają atrybuty:</w:t>
+        <w:t>Model Standardu ISO/IEC 25010  posłuży do opracowań wymagań pozafunkcjonalnych Systemu Integracji Przedsiębiorstwa. Składa się on z ośmiu jakościowych cech, które określają właściwości oprogramowania. Aby możliwa była późniejsza ocena jakości, cechy definiowane są jako stopień, w jakim projektowany system spełnia założenia. Wszystkie cechy w modelu są podzielone na kategorie, które zawierają atrybuty:</w:t>
       </w:r>
     </w:p>
     <w:p>
@@ -5645,28 +5373,12 @@
         </w:rPr>
         <w:t xml:space="preserve">Funkcjonalne dopasowanie (ang. </w:t>
       </w:r>
-      <w:proofErr w:type="spellStart"/>
       <w:r>
         <w:rPr>
           <w:lang w:eastAsia="ar-SA"/>
         </w:rPr>
-        <w:t>Functional</w:t>
+        <w:t>Functional Suitability</w:t>
       </w:r>
-      <w:proofErr w:type="spellEnd"/>
-      <w:r>
-        <w:rPr>
-          <w:lang w:eastAsia="ar-SA"/>
-        </w:rPr>
-        <w:t xml:space="preserve"> </w:t>
-      </w:r>
-      <w:proofErr w:type="spellStart"/>
-      <w:r>
-        <w:rPr>
-          <w:lang w:eastAsia="ar-SA"/>
-        </w:rPr>
-        <w:t>Suitability</w:t>
-      </w:r>
-      <w:proofErr w:type="spellEnd"/>
       <w:r>
         <w:rPr>
           <w:lang w:eastAsia="ar-SA"/>
@@ -5691,21 +5403,7 @@
         <w:rPr>
           <w:lang w:eastAsia="ar-SA"/>
         </w:rPr>
-        <w:t xml:space="preserve">Wydajność (ang. Performance </w:t>
-      </w:r>
-      <w:proofErr w:type="spellStart"/>
-      <w:r>
-        <w:rPr>
-          <w:lang w:eastAsia="ar-SA"/>
-        </w:rPr>
-        <w:t>Efficiency</w:t>
-      </w:r>
-      <w:proofErr w:type="spellEnd"/>
-      <w:r>
-        <w:rPr>
-          <w:lang w:eastAsia="ar-SA"/>
-        </w:rPr>
-        <w:t>) – charakterystyka czasowa, zużycie zasobów oraz oczekiwana wydajność.</w:t>
+        <w:t>Wydajność (ang. Performance Efficiency) – charakterystyka czasowa, zużycie zasobów oraz oczekiwana wydajność.</w:t>
       </w:r>
     </w:p>
     <w:p>
@@ -5752,21 +5450,7 @@
         <w:rPr>
           <w:lang w:eastAsia="ar-SA"/>
         </w:rPr>
-        <w:t xml:space="preserve">Użyteczność (ang. </w:t>
-      </w:r>
-      <w:proofErr w:type="spellStart"/>
-      <w:r>
-        <w:rPr>
-          <w:lang w:eastAsia="ar-SA"/>
-        </w:rPr>
-        <w:t>Usability</w:t>
-      </w:r>
-      <w:proofErr w:type="spellEnd"/>
-      <w:r>
-        <w:rPr>
-          <w:lang w:eastAsia="ar-SA"/>
-        </w:rPr>
-        <w:t>) – rozpoznawalność zastosowania, łatwość uczenia się, operowania, ochrona użytkownika przed błędami, estetyka interfejsu użytkownika, dostępność.</w:t>
+        <w:t>Użyteczność (ang. Usability) – rozpoznawalność zastosowania, łatwość uczenia się, operowania, ochrona użytkownika przed błędami, estetyka interfejsu użytkownika, dostępność.</w:t>
       </w:r>
     </w:p>
     <w:p>
@@ -5786,21 +5470,7 @@
         <w:rPr>
           <w:lang w:eastAsia="ar-SA"/>
         </w:rPr>
-        <w:t xml:space="preserve">Niezawodność (ang. </w:t>
-      </w:r>
-      <w:proofErr w:type="spellStart"/>
-      <w:r>
-        <w:rPr>
-          <w:lang w:eastAsia="ar-SA"/>
-        </w:rPr>
-        <w:t>Reliability</w:t>
-      </w:r>
-      <w:proofErr w:type="spellEnd"/>
-      <w:r>
-        <w:rPr>
-          <w:lang w:eastAsia="ar-SA"/>
-        </w:rPr>
-        <w:t>) – dojrzałość, dostępność techniczna, odporność na wady oraz odtwarzalność w przypadku awarii.</w:t>
+        <w:t>Niezawodność (ang. Reliability) – dojrzałość, dostępność techniczna, odporność na wady oraz odtwarzalność w przypadku awarii.</w:t>
       </w:r>
     </w:p>
     <w:p>
@@ -5840,21 +5510,7 @@
         <w:rPr>
           <w:lang w:eastAsia="ar-SA"/>
         </w:rPr>
-        <w:t xml:space="preserve">Łatwość utrzymania (and. </w:t>
-      </w:r>
-      <w:proofErr w:type="spellStart"/>
-      <w:r>
-        <w:rPr>
-          <w:lang w:eastAsia="ar-SA"/>
-        </w:rPr>
-        <w:t>Maintainability</w:t>
-      </w:r>
-      <w:proofErr w:type="spellEnd"/>
-      <w:r>
-        <w:rPr>
-          <w:lang w:eastAsia="ar-SA"/>
-        </w:rPr>
-        <w:t>) – modułowość, łatwość ponownego użycia, analizy, testowania oraz modyfikowania.</w:t>
+        <w:t>Łatwość utrzymania (and. Maintainability) – modułowość, łatwość ponownego użycia, analizy, testowania oraz modyfikowania.</w:t>
       </w:r>
     </w:p>
     <w:p>
@@ -5874,21 +5530,7 @@
         <w:rPr>
           <w:lang w:eastAsia="ar-SA"/>
         </w:rPr>
-        <w:t xml:space="preserve">Przenośność (ang. </w:t>
-      </w:r>
-      <w:proofErr w:type="spellStart"/>
-      <w:r>
-        <w:rPr>
-          <w:lang w:eastAsia="ar-SA"/>
-        </w:rPr>
-        <w:t>Portability</w:t>
-      </w:r>
-      <w:proofErr w:type="spellEnd"/>
-      <w:r>
-        <w:rPr>
-          <w:lang w:eastAsia="ar-SA"/>
-        </w:rPr>
-        <w:t>) – łatwość instalacji, adaptacji do różnych środowisk, zamiany na inny produkt do realizacji tego samego celu.</w:t>
+        <w:t>Przenośność (ang. Portability) – łatwość instalacji, adaptacji do różnych środowisk, zamiany na inny produkt do realizacji tego samego celu.</w:t>
       </w:r>
     </w:p>
     <w:p>
@@ -6161,21 +5803,7 @@
               <w:rPr>
                 <w:color w:val="000000" w:themeColor="text1"/>
               </w:rPr>
-              <w:t xml:space="preserve">System powinien działać w najpopularniejszych przeglądarkach: Chrome 29.0+, </w:t>
-            </w:r>
-            <w:proofErr w:type="spellStart"/>
-            <w:r>
-              <w:rPr>
-                <w:color w:val="000000" w:themeColor="text1"/>
-              </w:rPr>
-              <w:t>Firefox</w:t>
-            </w:r>
-            <w:proofErr w:type="spellEnd"/>
-            <w:r>
-              <w:rPr>
-                <w:color w:val="000000" w:themeColor="text1"/>
-              </w:rPr>
-              <w:t xml:space="preserve"> 28.0+, Safari 9.0+, Edge 11.0+, Opera 17.0+.</w:t>
+              <w:t>System powinien działać w najpopularniejszych przeglądarkach: Chrome 29.0+, Firefox 28.0+, Safari 9.0+, Edge 11.0+, Opera 17.0+.</w:t>
             </w:r>
           </w:p>
         </w:tc>
@@ -7402,14 +7030,27 @@
       <w:r>
         <w:t xml:space="preserve">Rysunek </w:t>
       </w:r>
-      <w:fldSimple w:instr=" SEQ Rysunek \* ARABIC ">
-        <w:r>
-          <w:rPr>
-            <w:noProof/>
-          </w:rPr>
-          <w:t>1</w:t>
-        </w:r>
-      </w:fldSimple>
+      <w:r>
+        <w:fldChar w:fldCharType="begin"/>
+      </w:r>
+      <w:r>
+        <w:instrText xml:space="preserve"> SEQ Rysunek \* ARABIC </w:instrText>
+      </w:r>
+      <w:r>
+        <w:fldChar w:fldCharType="separate"/>
+      </w:r>
+      <w:r>
+        <w:rPr>
+          <w:noProof/>
+        </w:rPr>
+        <w:t>1</w:t>
+      </w:r>
+      <w:r>
+        <w:rPr>
+          <w:noProof/>
+        </w:rPr>
+        <w:fldChar w:fldCharType="end"/>
+      </w:r>
       <w:r>
         <w:t xml:space="preserve"> Diagram </w:t>
       </w:r>
@@ -8113,24 +7754,29 @@
       <w:r>
         <w:t xml:space="preserve">Tabela </w:t>
       </w:r>
-      <w:fldSimple w:instr=" SEQ Tabela \* ARABIC ">
-        <w:r>
-          <w:rPr>
-            <w:noProof/>
-          </w:rPr>
-          <w:t>1</w:t>
-        </w:r>
-      </w:fldSimple>
       <w:r>
-        <w:t xml:space="preserve"> Opis encji programu </w:t>
+        <w:fldChar w:fldCharType="begin"/>
       </w:r>
-      <w:proofErr w:type="spellStart"/>
       <w:r>
-        <w:t>Pandronka</w:t>
+        <w:instrText xml:space="preserve"> SEQ Tabela \* ARABIC </w:instrText>
       </w:r>
-      <w:proofErr w:type="spellEnd"/>
       <w:r>
-        <w:t>.</w:t>
+        <w:fldChar w:fldCharType="separate"/>
+      </w:r>
+      <w:r>
+        <w:rPr>
+          <w:noProof/>
+        </w:rPr>
+        <w:t>1</w:t>
+      </w:r>
+      <w:r>
+        <w:rPr>
+          <w:noProof/>
+        </w:rPr>
+        <w:fldChar w:fldCharType="end"/>
+      </w:r>
+      <w:r>
+        <w:t xml:space="preserve"> Opis encji programu Pandronka.</w:t>
       </w:r>
     </w:p>
     <w:p>
@@ -8926,11 +8572,9 @@
             <w:pPr>
               <w:ind w:firstLine="0"/>
             </w:pPr>
-            <w:proofErr w:type="spellStart"/>
             <w:r>
               <w:t>JednostkaMiary</w:t>
             </w:r>
-            <w:proofErr w:type="spellEnd"/>
           </w:p>
         </w:tc>
         <w:tc>
@@ -9001,21 +8645,7 @@
         <w:rPr>
           <w:szCs w:val="24"/>
         </w:rPr>
-        <w:t xml:space="preserve">System dla obsługi zamówień zakupów online </w:t>
-      </w:r>
-      <w:proofErr w:type="spellStart"/>
-      <w:r>
-        <w:rPr>
-          <w:szCs w:val="24"/>
-        </w:rPr>
-        <w:t>Pandronka</w:t>
-      </w:r>
-      <w:proofErr w:type="spellEnd"/>
-      <w:r>
-        <w:rPr>
-          <w:szCs w:val="24"/>
-        </w:rPr>
-        <w:t xml:space="preserve"> będzie aplikacja webową. Klient aplikacji będzie uruchomiony na serwerze w usłudze IIS, dzięki czemu nie jest wymagana żadna usługa instalacyjna na stanowiskach </w:t>
+        <w:t xml:space="preserve">System dla obsługi zamówień zakupów online Pandronka będzie aplikacja webową. Klient aplikacji będzie uruchomiony na serwerze w usłudze IIS, dzięki czemu nie jest wymagana żadna usługa instalacyjna na stanowiskach </w:t>
       </w:r>
       <w:r>
         <w:rPr>
@@ -9315,9 +8945,6 @@
         <w:lastRenderedPageBreak/>
         <w:t>Projekt architektury systemu</w:t>
       </w:r>
-      <w:r>
-        <w:t xml:space="preserve"> – Michał Baca</w:t>
-      </w:r>
       <w:bookmarkEnd w:id="11"/>
     </w:p>
     <w:p>
@@ -9330,9 +8957,172 @@
     </w:p>
     <w:p>
       <w:pPr>
+        <w:ind w:left="708" w:firstLine="0"/>
+        <w:rPr>
+          <w:lang w:eastAsia="ar-SA"/>
+        </w:rPr>
+      </w:pPr>
+      <w:r>
+        <w:rPr>
+          <w:lang w:eastAsia="ar-SA"/>
+        </w:rPr>
+        <w:t>Diagram klas ze względu na lepszą czytelność został podzielony na dwie warstwy. Poniższy diagram przedstawia diagram klas modelu oraz relacje pomiędzy nimi.</w:t>
+      </w:r>
+    </w:p>
+    <w:p>
+      <w:pPr>
+        <w:keepNext/>
+        <w:ind w:left="708" w:firstLine="0"/>
+      </w:pPr>
+      <w:r>
+        <w:rPr>
+          <w:noProof/>
+        </w:rPr>
+        <w:drawing>
+          <wp:inline distT="0" distB="0" distL="0" distR="0" wp14:anchorId="79F737BD" wp14:editId="7F0C0402">
+            <wp:extent cx="5760720" cy="6802755"/>
+            <wp:effectExtent l="0" t="0" r="0" b="0"/>
+            <wp:docPr id="15" name="Obraz 15"/>
+            <wp:cNvGraphicFramePr>
+              <a:graphicFrameLocks xmlns:a="http://schemas.openxmlformats.org/drawingml/2006/main" noChangeAspect="1"/>
+            </wp:cNvGraphicFramePr>
+            <a:graphic xmlns:a="http://schemas.openxmlformats.org/drawingml/2006/main">
+              <a:graphicData uri="http://schemas.openxmlformats.org/drawingml/2006/picture">
+                <pic:pic xmlns:pic="http://schemas.openxmlformats.org/drawingml/2006/picture">
+                  <pic:nvPicPr>
+                    <pic:cNvPr id="0" name="Picture 1"/>
+                    <pic:cNvPicPr>
+                      <a:picLocks noChangeAspect="1" noChangeArrowheads="1"/>
+                    </pic:cNvPicPr>
+                  </pic:nvPicPr>
+                  <pic:blipFill>
+                    <a:blip r:embed="rId27">
+                      <a:extLst>
+                        <a:ext uri="{28A0092B-C50C-407E-A947-70E740481C1C}">
+                          <a14:useLocalDpi xmlns:a14="http://schemas.microsoft.com/office/drawing/2010/main" val="0"/>
+                        </a:ext>
+                      </a:extLst>
+                    </a:blip>
+                    <a:srcRect/>
+                    <a:stretch>
+                      <a:fillRect/>
+                    </a:stretch>
+                  </pic:blipFill>
+                  <pic:spPr bwMode="auto">
+                    <a:xfrm>
+                      <a:off x="0" y="0"/>
+                      <a:ext cx="5760720" cy="6802755"/>
+                    </a:xfrm>
+                    <a:prstGeom prst="rect">
+                      <a:avLst/>
+                    </a:prstGeom>
+                    <a:noFill/>
+                    <a:ln>
+                      <a:noFill/>
+                    </a:ln>
+                  </pic:spPr>
+                </pic:pic>
+              </a:graphicData>
+            </a:graphic>
+          </wp:inline>
+        </w:drawing>
+      </w:r>
+    </w:p>
+    <w:p>
+      <w:pPr>
+        <w:pStyle w:val="Legenda"/>
+        <w:jc w:val="both"/>
+      </w:pPr>
+      <w:r>
+        <w:t xml:space="preserve">Rysunek </w:t>
+      </w:r>
+      <w:fldSimple w:instr=" SEQ Rysunek \* ARABIC ">
+        <w:r>
+          <w:rPr>
+            <w:noProof/>
+          </w:rPr>
+          <w:t>2</w:t>
+        </w:r>
+      </w:fldSimple>
+      <w:r>
+        <w:t xml:space="preserve"> Diagram klas modelu systemu Pandronka.</w:t>
+      </w:r>
+    </w:p>
+    <w:p>
+      <w:r>
+        <w:t>Diagram kontrolerów projektowanego systemu zostały przedstawione poniżej.</w:t>
+      </w:r>
+    </w:p>
+    <w:p>
+      <w:r>
+        <w:rPr>
+          <w:noProof/>
+        </w:rPr>
+        <w:lastRenderedPageBreak/>
+        <w:drawing>
+          <wp:inline distT="0" distB="0" distL="0" distR="0" wp14:anchorId="77C9B46E" wp14:editId="05278D92">
+            <wp:extent cx="5760720" cy="6158865"/>
+            <wp:effectExtent l="0" t="0" r="0" b="0"/>
+            <wp:docPr id="16" name="Obraz 16"/>
+            <wp:cNvGraphicFramePr>
+              <a:graphicFrameLocks xmlns:a="http://schemas.openxmlformats.org/drawingml/2006/main" noChangeAspect="1"/>
+            </wp:cNvGraphicFramePr>
+            <a:graphic xmlns:a="http://schemas.openxmlformats.org/drawingml/2006/main">
+              <a:graphicData uri="http://schemas.openxmlformats.org/drawingml/2006/picture">
+                <pic:pic xmlns:pic="http://schemas.openxmlformats.org/drawingml/2006/picture">
+                  <pic:nvPicPr>
+                    <pic:cNvPr id="0" name="Picture 3"/>
+                    <pic:cNvPicPr>
+                      <a:picLocks noChangeAspect="1" noChangeArrowheads="1"/>
+                    </pic:cNvPicPr>
+                  </pic:nvPicPr>
+                  <pic:blipFill>
+                    <a:blip r:embed="rId28">
+                      <a:extLst>
+                        <a:ext uri="{28A0092B-C50C-407E-A947-70E740481C1C}">
+                          <a14:useLocalDpi xmlns:a14="http://schemas.microsoft.com/office/drawing/2010/main" val="0"/>
+                        </a:ext>
+                      </a:extLst>
+                    </a:blip>
+                    <a:srcRect/>
+                    <a:stretch>
+                      <a:fillRect/>
+                    </a:stretch>
+                  </pic:blipFill>
+                  <pic:spPr bwMode="auto">
+                    <a:xfrm>
+                      <a:off x="0" y="0"/>
+                      <a:ext cx="5760720" cy="6158865"/>
+                    </a:xfrm>
+                    <a:prstGeom prst="rect">
+                      <a:avLst/>
+                    </a:prstGeom>
+                    <a:noFill/>
+                    <a:ln>
+                      <a:noFill/>
+                    </a:ln>
+                  </pic:spPr>
+                </pic:pic>
+              </a:graphicData>
+            </a:graphic>
+          </wp:inline>
+        </w:drawing>
+      </w:r>
+    </w:p>
+    <w:p>
+      <w:pPr>
+        <w:ind w:left="708" w:firstLine="0"/>
+        <w:rPr>
+          <w:lang w:eastAsia="ar-SA"/>
+        </w:rPr>
+      </w:pPr>
+    </w:p>
+    <w:p>
+      <w:pPr>
         <w:pStyle w:val="Nagwek2"/>
       </w:pPr>
       <w:r>
+        <w:lastRenderedPageBreak/>
         <w:t>Schemat modułów – Mateusz Rzewnicki</w:t>
       </w:r>
     </w:p>
@@ -9370,7 +9160,7 @@
                     </pic:cNvPicPr>
                   </pic:nvPicPr>
                   <pic:blipFill>
-                    <a:blip r:embed="rId27">
+                    <a:blip r:embed="rId29">
                       <a:extLst>
                         <a:ext uri="{28A0092B-C50C-407E-A947-70E740481C1C}">
                           <a14:useLocalDpi xmlns:a14="http://schemas.microsoft.com/office/drawing/2010/main" val="0"/>
@@ -9474,7 +9264,7 @@
                     <pic:cNvPicPr/>
                   </pic:nvPicPr>
                   <pic:blipFill>
-                    <a:blip r:embed="rId28"/>
+                    <a:blip r:embed="rId30"/>
                     <a:stretch>
                       <a:fillRect/>
                     </a:stretch>
@@ -10081,14 +9871,12 @@
                 <w:lang w:eastAsia="ar-SA"/>
               </w:rPr>
             </w:pPr>
-            <w:proofErr w:type="spellStart"/>
             <w:r>
               <w:rPr>
                 <w:lang w:eastAsia="ar-SA"/>
               </w:rPr>
               <w:t>AspNetRoleClaims</w:t>
             </w:r>
-            <w:proofErr w:type="spellEnd"/>
           </w:p>
         </w:tc>
         <w:tc>
@@ -10144,14 +9932,12 @@
                 <w:lang w:eastAsia="ar-SA"/>
               </w:rPr>
             </w:pPr>
-            <w:proofErr w:type="spellStart"/>
             <w:r>
               <w:rPr>
                 <w:lang w:eastAsia="ar-SA"/>
               </w:rPr>
               <w:t>AspNetRoles</w:t>
             </w:r>
-            <w:proofErr w:type="spellEnd"/>
           </w:p>
         </w:tc>
         <w:tc>
@@ -10206,14 +9992,12 @@
                 <w:lang w:eastAsia="ar-SA"/>
               </w:rPr>
             </w:pPr>
-            <w:proofErr w:type="spellStart"/>
             <w:r>
               <w:rPr>
                 <w:lang w:eastAsia="ar-SA"/>
               </w:rPr>
               <w:t>AspNetUserClaims</w:t>
             </w:r>
-            <w:proofErr w:type="spellEnd"/>
           </w:p>
         </w:tc>
         <w:tc>
@@ -10268,14 +10052,12 @@
                 <w:lang w:eastAsia="ar-SA"/>
               </w:rPr>
             </w:pPr>
-            <w:proofErr w:type="spellStart"/>
             <w:r>
               <w:rPr>
                 <w:lang w:eastAsia="ar-SA"/>
               </w:rPr>
               <w:t>AspNetUserLogins</w:t>
             </w:r>
-            <w:proofErr w:type="spellEnd"/>
           </w:p>
         </w:tc>
         <w:tc>
@@ -10330,14 +10112,12 @@
                 <w:lang w:eastAsia="ar-SA"/>
               </w:rPr>
             </w:pPr>
-            <w:proofErr w:type="spellStart"/>
             <w:r>
               <w:rPr>
                 <w:lang w:eastAsia="ar-SA"/>
               </w:rPr>
               <w:t>AspNetUserRoles</w:t>
             </w:r>
-            <w:proofErr w:type="spellEnd"/>
           </w:p>
         </w:tc>
         <w:tc>
@@ -10392,14 +10172,12 @@
                 <w:lang w:eastAsia="ar-SA"/>
               </w:rPr>
             </w:pPr>
-            <w:proofErr w:type="spellStart"/>
             <w:r>
               <w:rPr>
                 <w:lang w:eastAsia="ar-SA"/>
               </w:rPr>
               <w:t>AspNetUserTokens</w:t>
             </w:r>
-            <w:proofErr w:type="spellEnd"/>
           </w:p>
         </w:tc>
         <w:tc>
@@ -10418,21 +10196,7 @@
               <w:rPr>
                 <w:lang w:eastAsia="ar-SA"/>
               </w:rPr>
-              <w:t xml:space="preserve">Tabela przechowująca </w:t>
-            </w:r>
-            <w:proofErr w:type="spellStart"/>
-            <w:r>
-              <w:rPr>
-                <w:lang w:eastAsia="ar-SA"/>
-              </w:rPr>
-              <w:t>tokeny</w:t>
-            </w:r>
-            <w:proofErr w:type="spellEnd"/>
-            <w:r>
-              <w:rPr>
-                <w:lang w:eastAsia="ar-SA"/>
-              </w:rPr>
-              <w:t xml:space="preserve"> użytkowników. Nie znajduje się w modelu danych. Powstałą w skutek użycia mechanizmu Identity.</w:t>
+              <w:t>Tabela przechowująca tokeny użytkowników. Nie znajduje się w modelu danych. Powstałą w skutek użycia mechanizmu Identity.</w:t>
             </w:r>
           </w:p>
         </w:tc>
@@ -10468,14 +10232,12 @@
                 <w:lang w:eastAsia="ar-SA"/>
               </w:rPr>
             </w:pPr>
-            <w:proofErr w:type="spellStart"/>
             <w:r>
               <w:rPr>
                 <w:lang w:eastAsia="ar-SA"/>
               </w:rPr>
               <w:t>AspNetUsers</w:t>
             </w:r>
-            <w:proofErr w:type="spellEnd"/>
           </w:p>
         </w:tc>
         <w:tc>
@@ -10785,15 +10547,7 @@
               <w:t>Wiele koszyków może posiadać kilka produktów.</w:t>
             </w:r>
             <w:r>
-              <w:t xml:space="preserve"> Tabela pomocnicza </w:t>
-            </w:r>
-            <w:proofErr w:type="spellStart"/>
-            <w:r>
-              <w:t>Kosz_Prod</w:t>
-            </w:r>
-            <w:proofErr w:type="spellEnd"/>
-            <w:r>
-              <w:t>.</w:t>
+              <w:t xml:space="preserve"> Tabela pomocnicza Kosz_Prod.</w:t>
             </w:r>
           </w:p>
         </w:tc>
@@ -10954,11 +10708,9 @@
             <w:pPr>
               <w:ind w:firstLine="0"/>
             </w:pPr>
-            <w:proofErr w:type="spellStart"/>
             <w:r>
               <w:t>JednostkaMiary</w:t>
             </w:r>
-            <w:proofErr w:type="spellEnd"/>
           </w:p>
         </w:tc>
         <w:tc>
@@ -11023,11 +10775,9 @@
             <w:pPr>
               <w:ind w:firstLine="0"/>
             </w:pPr>
-            <w:proofErr w:type="spellStart"/>
             <w:r>
               <w:t>AspNetUsers</w:t>
             </w:r>
-            <w:proofErr w:type="spellEnd"/>
           </w:p>
         </w:tc>
         <w:tc>
@@ -11092,11 +10842,9 @@
             <w:pPr>
               <w:ind w:firstLine="0"/>
             </w:pPr>
-            <w:proofErr w:type="spellStart"/>
             <w:r>
               <w:t>AspNetUsers</w:t>
             </w:r>
-            <w:proofErr w:type="spellEnd"/>
           </w:p>
         </w:tc>
         <w:tc>
@@ -11165,11 +10913,9 @@
             <w:pPr>
               <w:ind w:firstLine="0"/>
             </w:pPr>
-            <w:proofErr w:type="spellStart"/>
             <w:r>
               <w:t>AspNetUsers</w:t>
             </w:r>
-            <w:proofErr w:type="spellEnd"/>
           </w:p>
         </w:tc>
         <w:tc>
@@ -11180,11 +10926,9 @@
             <w:pPr>
               <w:ind w:firstLine="0"/>
             </w:pPr>
-            <w:proofErr w:type="spellStart"/>
             <w:r>
               <w:t>AspNetUserClaims</w:t>
             </w:r>
-            <w:proofErr w:type="spellEnd"/>
           </w:p>
         </w:tc>
         <w:tc>
@@ -11236,11 +10980,9 @@
             <w:pPr>
               <w:ind w:firstLine="0"/>
             </w:pPr>
-            <w:proofErr w:type="spellStart"/>
             <w:r>
               <w:t>AspNetUsers</w:t>
             </w:r>
-            <w:proofErr w:type="spellEnd"/>
           </w:p>
         </w:tc>
         <w:tc>
@@ -11251,14 +10993,12 @@
             <w:pPr>
               <w:ind w:firstLine="0"/>
             </w:pPr>
-            <w:proofErr w:type="spellStart"/>
             <w:r>
               <w:t>AspNetUser</w:t>
             </w:r>
             <w:r>
               <w:t>Logins</w:t>
             </w:r>
-            <w:proofErr w:type="spellEnd"/>
           </w:p>
         </w:tc>
         <w:tc>
@@ -11310,11 +11050,9 @@
             <w:pPr>
               <w:ind w:firstLine="0"/>
             </w:pPr>
-            <w:proofErr w:type="spellStart"/>
             <w:r>
               <w:t>AspNetUsers</w:t>
             </w:r>
-            <w:proofErr w:type="spellEnd"/>
           </w:p>
         </w:tc>
         <w:tc>
@@ -11325,11 +11063,9 @@
             <w:pPr>
               <w:ind w:firstLine="0"/>
             </w:pPr>
-            <w:proofErr w:type="spellStart"/>
             <w:r>
               <w:t>AspNetUserTokens</w:t>
             </w:r>
-            <w:proofErr w:type="spellEnd"/>
           </w:p>
         </w:tc>
         <w:tc>
@@ -11354,23 +11090,7 @@
               <w:ind w:firstLine="0"/>
             </w:pPr>
             <w:r>
-              <w:t xml:space="preserve">Użytkownik </w:t>
-            </w:r>
-            <w:proofErr w:type="spellStart"/>
-            <w:r>
-              <w:t>możę</w:t>
-            </w:r>
-            <w:proofErr w:type="spellEnd"/>
-            <w:r>
-              <w:t xml:space="preserve"> mieć wiele </w:t>
-            </w:r>
-            <w:proofErr w:type="spellStart"/>
-            <w:r>
-              <w:t>tokenów</w:t>
-            </w:r>
-            <w:proofErr w:type="spellEnd"/>
-            <w:r>
-              <w:t>.</w:t>
+              <w:t>Użytkownik możę mieć wiele tokenów.</w:t>
             </w:r>
           </w:p>
         </w:tc>
@@ -11397,11 +11117,9 @@
             <w:pPr>
               <w:ind w:firstLine="0"/>
             </w:pPr>
-            <w:proofErr w:type="spellStart"/>
             <w:r>
               <w:t>AspNetUsers</w:t>
             </w:r>
-            <w:proofErr w:type="spellEnd"/>
           </w:p>
         </w:tc>
         <w:tc>
@@ -11412,11 +11130,9 @@
             <w:pPr>
               <w:ind w:firstLine="0"/>
             </w:pPr>
-            <w:proofErr w:type="spellStart"/>
             <w:r>
               <w:t>AspNetRoles</w:t>
             </w:r>
-            <w:proofErr w:type="spellEnd"/>
           </w:p>
         </w:tc>
         <w:tc>
@@ -11468,11 +11184,9 @@
             <w:pPr>
               <w:ind w:firstLine="0"/>
             </w:pPr>
-            <w:proofErr w:type="spellStart"/>
             <w:r>
               <w:t>AspNetRoles</w:t>
             </w:r>
-            <w:proofErr w:type="spellEnd"/>
           </w:p>
         </w:tc>
         <w:tc>
@@ -11483,11 +11197,9 @@
             <w:pPr>
               <w:ind w:firstLine="0"/>
             </w:pPr>
-            <w:proofErr w:type="spellStart"/>
             <w:r>
               <w:t>AspNetRoleClaims</w:t>
             </w:r>
-            <w:proofErr w:type="spellEnd"/>
           </w:p>
         </w:tc>
         <w:tc>
@@ -11527,15 +11239,7 @@
     <w:p/>
     <w:p>
       <w:r>
-        <w:t xml:space="preserve">Tabela </w:t>
-      </w:r>
-      <w:proofErr w:type="spellStart"/>
-      <w:r>
-        <w:t>AspNetUserTokens</w:t>
-      </w:r>
-      <w:proofErr w:type="spellEnd"/>
-      <w:r>
-        <w:t>.</w:t>
+        <w:t>Tabela AspNetUserTokens.</w:t>
       </w:r>
     </w:p>
     <w:tbl>
@@ -11559,11 +11263,9 @@
             <w:pPr>
               <w:ind w:firstLine="0"/>
             </w:pPr>
-            <w:proofErr w:type="spellStart"/>
             <w:r>
               <w:t>Lp</w:t>
             </w:r>
-            <w:proofErr w:type="spellEnd"/>
           </w:p>
         </w:tc>
         <w:tc>
@@ -11628,11 +11330,9 @@
             <w:pPr>
               <w:ind w:firstLine="0"/>
             </w:pPr>
-            <w:proofErr w:type="spellStart"/>
             <w:r>
               <w:t>UserId</w:t>
             </w:r>
-            <w:proofErr w:type="spellEnd"/>
           </w:p>
         </w:tc>
         <w:tc>
@@ -11643,11 +11343,9 @@
             <w:pPr>
               <w:ind w:firstLine="0"/>
             </w:pPr>
-            <w:proofErr w:type="spellStart"/>
             <w:r>
               <w:t>Text</w:t>
             </w:r>
-            <w:proofErr w:type="spellEnd"/>
           </w:p>
         </w:tc>
         <w:tc>
@@ -11686,11 +11384,9 @@
             <w:pPr>
               <w:ind w:firstLine="0"/>
             </w:pPr>
-            <w:proofErr w:type="spellStart"/>
             <w:r>
               <w:t>LoginProvider</w:t>
             </w:r>
-            <w:proofErr w:type="spellEnd"/>
           </w:p>
         </w:tc>
         <w:tc>
@@ -11701,11 +11397,9 @@
             <w:pPr>
               <w:ind w:firstLine="0"/>
             </w:pPr>
-            <w:proofErr w:type="spellStart"/>
             <w:r>
               <w:t>Text</w:t>
             </w:r>
-            <w:proofErr w:type="spellEnd"/>
           </w:p>
         </w:tc>
         <w:tc>
@@ -11744,11 +11438,9 @@
             <w:pPr>
               <w:ind w:firstLine="0"/>
             </w:pPr>
-            <w:proofErr w:type="spellStart"/>
             <w:r>
               <w:t>Name</w:t>
             </w:r>
-            <w:proofErr w:type="spellEnd"/>
           </w:p>
         </w:tc>
         <w:tc>
@@ -11759,11 +11451,9 @@
             <w:pPr>
               <w:ind w:firstLine="0"/>
             </w:pPr>
-            <w:proofErr w:type="spellStart"/>
             <w:r>
               <w:t>Text</w:t>
             </w:r>
-            <w:proofErr w:type="spellEnd"/>
           </w:p>
         </w:tc>
         <w:tc>
@@ -11775,13 +11465,8 @@
               <w:ind w:firstLine="0"/>
             </w:pPr>
             <w:r>
-              <w:t xml:space="preserve">Nazwa </w:t>
-            </w:r>
-            <w:proofErr w:type="spellStart"/>
-            <w:r>
-              <w:t>tokenów</w:t>
-            </w:r>
-            <w:proofErr w:type="spellEnd"/>
+              <w:t>Nazwa tokenów</w:t>
+            </w:r>
           </w:p>
         </w:tc>
       </w:tr>
@@ -11820,11 +11505,9 @@
             <w:pPr>
               <w:ind w:firstLine="0"/>
             </w:pPr>
-            <w:proofErr w:type="spellStart"/>
             <w:r>
               <w:t>Text</w:t>
             </w:r>
-            <w:proofErr w:type="spellEnd"/>
           </w:p>
         </w:tc>
         <w:tc>
@@ -11837,13 +11520,8 @@
               <w:ind w:firstLine="0"/>
             </w:pPr>
             <w:r>
-              <w:t xml:space="preserve">Wartość </w:t>
-            </w:r>
-            <w:proofErr w:type="spellStart"/>
-            <w:r>
-              <w:t>tokenu</w:t>
-            </w:r>
-            <w:proofErr w:type="spellEnd"/>
+              <w:t>Wartość tokenu</w:t>
+            </w:r>
           </w:p>
         </w:tc>
       </w:tr>
@@ -11851,13 +11529,8 @@
     <w:p/>
     <w:p>
       <w:r>
-        <w:t xml:space="preserve">Tabela </w:t>
+        <w:t>Tabela AspNetUserRoles</w:t>
       </w:r>
-      <w:proofErr w:type="spellStart"/>
-      <w:r>
-        <w:t>AspNetUserRoles</w:t>
-      </w:r>
-      <w:proofErr w:type="spellEnd"/>
     </w:p>
     <w:tbl>
       <w:tblPr>
@@ -11880,11 +11553,9 @@
             <w:pPr>
               <w:ind w:firstLine="0"/>
             </w:pPr>
-            <w:proofErr w:type="spellStart"/>
             <w:r>
               <w:t>Lp</w:t>
             </w:r>
-            <w:proofErr w:type="spellEnd"/>
           </w:p>
         </w:tc>
         <w:tc>
@@ -11949,11 +11620,9 @@
             <w:pPr>
               <w:ind w:firstLine="0"/>
             </w:pPr>
-            <w:proofErr w:type="spellStart"/>
             <w:r>
               <w:t>UserId</w:t>
             </w:r>
-            <w:proofErr w:type="spellEnd"/>
           </w:p>
         </w:tc>
         <w:tc>
@@ -11964,11 +11633,9 @@
             <w:pPr>
               <w:ind w:firstLine="0"/>
             </w:pPr>
-            <w:proofErr w:type="spellStart"/>
             <w:r>
               <w:t>Text</w:t>
             </w:r>
-            <w:proofErr w:type="spellEnd"/>
           </w:p>
         </w:tc>
         <w:tc>
@@ -12007,11 +11674,9 @@
             <w:pPr>
               <w:ind w:firstLine="0"/>
             </w:pPr>
-            <w:proofErr w:type="spellStart"/>
             <w:r>
               <w:t>RoleId</w:t>
             </w:r>
-            <w:proofErr w:type="spellEnd"/>
           </w:p>
         </w:tc>
         <w:tc>
@@ -12022,11 +11687,9 @@
             <w:pPr>
               <w:ind w:firstLine="0"/>
             </w:pPr>
-            <w:proofErr w:type="spellStart"/>
             <w:r>
               <w:t>Text</w:t>
             </w:r>
-            <w:proofErr w:type="spellEnd"/>
           </w:p>
         </w:tc>
         <w:tc>
@@ -12048,13 +11711,8 @@
     <w:p/>
     <w:p>
       <w:r>
-        <w:t xml:space="preserve">Tabela </w:t>
+        <w:t>Tabela AspNetUserLogins</w:t>
       </w:r>
-      <w:proofErr w:type="spellStart"/>
-      <w:r>
-        <w:t>AspNetUserLogins</w:t>
-      </w:r>
-      <w:proofErr w:type="spellEnd"/>
     </w:p>
     <w:tbl>
       <w:tblPr>
@@ -12077,11 +11735,9 @@
             <w:pPr>
               <w:ind w:firstLine="0"/>
             </w:pPr>
-            <w:proofErr w:type="spellStart"/>
             <w:r>
               <w:t>Lp</w:t>
             </w:r>
-            <w:proofErr w:type="spellEnd"/>
           </w:p>
         </w:tc>
         <w:tc>
@@ -12146,13 +11802,8 @@
             <w:pPr>
               <w:ind w:firstLine="0"/>
             </w:pPr>
-            <w:proofErr w:type="spellStart"/>
-            <w:r>
-              <w:t>LoginProvider</w:t>
-            </w:r>
-            <w:proofErr w:type="spellEnd"/>
-            <w:r>
-              <w:t>(PK)</w:t>
+            <w:r>
+              <w:t>LoginProvider(PK)</w:t>
             </w:r>
           </w:p>
         </w:tc>
@@ -12164,11 +11815,9 @@
             <w:pPr>
               <w:ind w:firstLine="0"/>
             </w:pPr>
-            <w:proofErr w:type="spellStart"/>
             <w:r>
               <w:t>Text</w:t>
             </w:r>
-            <w:proofErr w:type="spellEnd"/>
           </w:p>
         </w:tc>
         <w:tc>
@@ -12207,11 +11856,9 @@
             <w:pPr>
               <w:ind w:firstLine="0"/>
             </w:pPr>
-            <w:proofErr w:type="spellStart"/>
             <w:r>
               <w:t>ProviderKey</w:t>
             </w:r>
-            <w:proofErr w:type="spellEnd"/>
           </w:p>
         </w:tc>
         <w:tc>
@@ -12222,11 +11869,9 @@
             <w:pPr>
               <w:ind w:firstLine="0"/>
             </w:pPr>
-            <w:proofErr w:type="spellStart"/>
             <w:r>
               <w:t>Text</w:t>
             </w:r>
-            <w:proofErr w:type="spellEnd"/>
           </w:p>
         </w:tc>
         <w:tc>
@@ -12265,11 +11910,9 @@
             <w:pPr>
               <w:ind w:firstLine="0"/>
             </w:pPr>
-            <w:proofErr w:type="spellStart"/>
             <w:r>
               <w:t>ProviderDisplayName</w:t>
             </w:r>
-            <w:proofErr w:type="spellEnd"/>
           </w:p>
         </w:tc>
         <w:tc>
@@ -12280,11 +11923,9 @@
             <w:pPr>
               <w:ind w:firstLine="0"/>
             </w:pPr>
-            <w:proofErr w:type="spellStart"/>
             <w:r>
               <w:t>Text</w:t>
             </w:r>
-            <w:proofErr w:type="spellEnd"/>
           </w:p>
         </w:tc>
         <w:tc>
@@ -12323,11 +11964,9 @@
             <w:pPr>
               <w:ind w:firstLine="0"/>
             </w:pPr>
-            <w:proofErr w:type="spellStart"/>
             <w:r>
               <w:t>UserId</w:t>
             </w:r>
-            <w:proofErr w:type="spellEnd"/>
           </w:p>
         </w:tc>
         <w:tc>
@@ -12338,11 +11977,9 @@
             <w:pPr>
               <w:ind w:firstLine="0"/>
             </w:pPr>
-            <w:proofErr w:type="spellStart"/>
             <w:r>
               <w:t>Text</w:t>
             </w:r>
-            <w:proofErr w:type="spellEnd"/>
           </w:p>
         </w:tc>
         <w:tc>
@@ -12364,13 +12001,8 @@
     <w:p/>
     <w:p>
       <w:r>
-        <w:t xml:space="preserve">Tabela </w:t>
+        <w:t>Tabela AspNetUserClaims</w:t>
       </w:r>
-      <w:proofErr w:type="spellStart"/>
-      <w:r>
-        <w:t>AspNetUserClaims</w:t>
-      </w:r>
-      <w:proofErr w:type="spellEnd"/>
     </w:p>
     <w:tbl>
       <w:tblPr>
@@ -12393,11 +12025,9 @@
             <w:pPr>
               <w:ind w:firstLine="0"/>
             </w:pPr>
-            <w:proofErr w:type="spellStart"/>
             <w:r>
               <w:t>Lp</w:t>
             </w:r>
-            <w:proofErr w:type="spellEnd"/>
           </w:p>
         </w:tc>
         <w:tc>
@@ -12475,11 +12105,9 @@
             <w:pPr>
               <w:ind w:firstLine="0"/>
             </w:pPr>
-            <w:proofErr w:type="spellStart"/>
             <w:r>
               <w:t>Int</w:t>
             </w:r>
-            <w:proofErr w:type="spellEnd"/>
           </w:p>
         </w:tc>
         <w:tc>
@@ -12518,11 +12146,9 @@
             <w:pPr>
               <w:ind w:firstLine="0"/>
             </w:pPr>
-            <w:proofErr w:type="spellStart"/>
             <w:r>
               <w:t>UserId</w:t>
             </w:r>
-            <w:proofErr w:type="spellEnd"/>
           </w:p>
         </w:tc>
         <w:tc>
@@ -12533,11 +12159,9 @@
             <w:pPr>
               <w:ind w:firstLine="0"/>
             </w:pPr>
-            <w:proofErr w:type="spellStart"/>
             <w:r>
               <w:t>Text</w:t>
             </w:r>
-            <w:proofErr w:type="spellEnd"/>
           </w:p>
         </w:tc>
         <w:tc>
@@ -12576,11 +12200,9 @@
             <w:pPr>
               <w:ind w:firstLine="0"/>
             </w:pPr>
-            <w:proofErr w:type="spellStart"/>
             <w:r>
               <w:t>ClaimType</w:t>
             </w:r>
-            <w:proofErr w:type="spellEnd"/>
           </w:p>
         </w:tc>
         <w:tc>
@@ -12591,11 +12213,9 @@
             <w:pPr>
               <w:ind w:firstLine="0"/>
             </w:pPr>
-            <w:proofErr w:type="spellStart"/>
             <w:r>
               <w:t>Text</w:t>
             </w:r>
-            <w:proofErr w:type="spellEnd"/>
           </w:p>
         </w:tc>
         <w:tc>
@@ -12634,11 +12254,9 @@
             <w:pPr>
               <w:ind w:firstLine="0"/>
             </w:pPr>
-            <w:proofErr w:type="spellStart"/>
             <w:r>
               <w:t>ClaimValue</w:t>
             </w:r>
-            <w:proofErr w:type="spellEnd"/>
           </w:p>
         </w:tc>
         <w:tc>
@@ -12649,11 +12267,9 @@
             <w:pPr>
               <w:ind w:firstLine="0"/>
             </w:pPr>
-            <w:proofErr w:type="spellStart"/>
             <w:r>
               <w:t>Text</w:t>
             </w:r>
-            <w:proofErr w:type="spellEnd"/>
           </w:p>
         </w:tc>
         <w:tc>
@@ -12674,13 +12290,8 @@
     <w:p/>
     <w:p>
       <w:r>
-        <w:t xml:space="preserve">Tabela </w:t>
+        <w:t>Tabela AspNetRoleClaims</w:t>
       </w:r>
-      <w:proofErr w:type="spellStart"/>
-      <w:r>
-        <w:t>AspNetRoleClaims</w:t>
-      </w:r>
-      <w:proofErr w:type="spellEnd"/>
     </w:p>
     <w:tbl>
       <w:tblPr>
@@ -12703,11 +12314,9 @@
             <w:pPr>
               <w:ind w:firstLine="0"/>
             </w:pPr>
-            <w:proofErr w:type="spellStart"/>
             <w:r>
               <w:t>Lp</w:t>
             </w:r>
-            <w:proofErr w:type="spellEnd"/>
           </w:p>
         </w:tc>
         <w:tc>
@@ -12785,11 +12394,9 @@
             <w:pPr>
               <w:ind w:firstLine="0"/>
             </w:pPr>
-            <w:proofErr w:type="spellStart"/>
             <w:r>
               <w:t>Int</w:t>
             </w:r>
-            <w:proofErr w:type="spellEnd"/>
           </w:p>
         </w:tc>
         <w:tc>
@@ -12828,11 +12435,9 @@
             <w:pPr>
               <w:ind w:firstLine="0"/>
             </w:pPr>
-            <w:proofErr w:type="spellStart"/>
             <w:r>
               <w:t>RoleId</w:t>
             </w:r>
-            <w:proofErr w:type="spellEnd"/>
           </w:p>
         </w:tc>
         <w:tc>
@@ -12843,11 +12448,9 @@
             <w:pPr>
               <w:ind w:firstLine="0"/>
             </w:pPr>
-            <w:proofErr w:type="spellStart"/>
             <w:r>
               <w:t>Text</w:t>
             </w:r>
-            <w:proofErr w:type="spellEnd"/>
           </w:p>
         </w:tc>
         <w:tc>
@@ -12886,11 +12489,9 @@
             <w:pPr>
               <w:ind w:firstLine="0"/>
             </w:pPr>
-            <w:proofErr w:type="spellStart"/>
             <w:r>
               <w:t>ClaimType</w:t>
             </w:r>
-            <w:proofErr w:type="spellEnd"/>
           </w:p>
         </w:tc>
         <w:tc>
@@ -12901,11 +12502,9 @@
             <w:pPr>
               <w:ind w:firstLine="0"/>
             </w:pPr>
-            <w:proofErr w:type="spellStart"/>
             <w:r>
               <w:t>Text</w:t>
             </w:r>
-            <w:proofErr w:type="spellEnd"/>
           </w:p>
         </w:tc>
         <w:tc>
@@ -12944,11 +12543,9 @@
             <w:pPr>
               <w:ind w:firstLine="0"/>
             </w:pPr>
-            <w:proofErr w:type="spellStart"/>
             <w:r>
               <w:t>ClaimValue</w:t>
             </w:r>
-            <w:proofErr w:type="spellEnd"/>
           </w:p>
         </w:tc>
         <w:tc>
@@ -12959,11 +12556,9 @@
             <w:pPr>
               <w:ind w:firstLine="0"/>
             </w:pPr>
-            <w:proofErr w:type="spellStart"/>
             <w:r>
               <w:t>Text</w:t>
             </w:r>
-            <w:proofErr w:type="spellEnd"/>
           </w:p>
         </w:tc>
         <w:tc>
@@ -12984,13 +12579,8 @@
     <w:p/>
     <w:p>
       <w:r>
-        <w:t xml:space="preserve">Tabela </w:t>
+        <w:t>Tabela AspNetUserClaims</w:t>
       </w:r>
-      <w:proofErr w:type="spellStart"/>
-      <w:r>
-        <w:t>AspNetUserClaims</w:t>
-      </w:r>
-      <w:proofErr w:type="spellEnd"/>
     </w:p>
     <w:tbl>
       <w:tblPr>
@@ -13013,11 +12603,9 @@
             <w:pPr>
               <w:ind w:firstLine="0"/>
             </w:pPr>
-            <w:proofErr w:type="spellStart"/>
             <w:r>
               <w:t>Lp</w:t>
             </w:r>
-            <w:proofErr w:type="spellEnd"/>
           </w:p>
         </w:tc>
         <w:tc>
@@ -13095,11 +12683,9 @@
             <w:pPr>
               <w:ind w:firstLine="0"/>
             </w:pPr>
-            <w:proofErr w:type="spellStart"/>
             <w:r>
               <w:t>Int</w:t>
             </w:r>
-            <w:proofErr w:type="spellEnd"/>
           </w:p>
         </w:tc>
         <w:tc>
@@ -13138,11 +12724,9 @@
             <w:pPr>
               <w:ind w:firstLine="0"/>
             </w:pPr>
-            <w:proofErr w:type="spellStart"/>
             <w:r>
               <w:t>UserId</w:t>
             </w:r>
-            <w:proofErr w:type="spellEnd"/>
           </w:p>
         </w:tc>
         <w:tc>
@@ -13153,11 +12737,9 @@
             <w:pPr>
               <w:ind w:firstLine="0"/>
             </w:pPr>
-            <w:proofErr w:type="spellStart"/>
             <w:r>
               <w:t>Text</w:t>
             </w:r>
-            <w:proofErr w:type="spellEnd"/>
           </w:p>
         </w:tc>
         <w:tc>
@@ -13196,11 +12778,9 @@
             <w:pPr>
               <w:ind w:firstLine="0"/>
             </w:pPr>
-            <w:proofErr w:type="spellStart"/>
             <w:r>
               <w:t>ClaimType</w:t>
             </w:r>
-            <w:proofErr w:type="spellEnd"/>
           </w:p>
         </w:tc>
         <w:tc>
@@ -13211,11 +12791,9 @@
             <w:pPr>
               <w:ind w:firstLine="0"/>
             </w:pPr>
-            <w:proofErr w:type="spellStart"/>
             <w:r>
               <w:t>Text</w:t>
             </w:r>
-            <w:proofErr w:type="spellEnd"/>
           </w:p>
         </w:tc>
         <w:tc>
@@ -13254,11 +12832,9 @@
             <w:pPr>
               <w:ind w:firstLine="0"/>
             </w:pPr>
-            <w:proofErr w:type="spellStart"/>
             <w:r>
               <w:t>ClaimValue</w:t>
             </w:r>
-            <w:proofErr w:type="spellEnd"/>
           </w:p>
         </w:tc>
         <w:tc>
@@ -13269,11 +12845,9 @@
             <w:pPr>
               <w:ind w:firstLine="0"/>
             </w:pPr>
-            <w:proofErr w:type="spellStart"/>
             <w:r>
               <w:t>Text</w:t>
             </w:r>
-            <w:proofErr w:type="spellEnd"/>
           </w:p>
         </w:tc>
         <w:tc>
@@ -13294,13 +12868,8 @@
     <w:p/>
     <w:p>
       <w:r>
-        <w:t xml:space="preserve">Tabela </w:t>
+        <w:t>Tabela AspNetRoles</w:t>
       </w:r>
-      <w:proofErr w:type="spellStart"/>
-      <w:r>
-        <w:t>AspNetRoles</w:t>
-      </w:r>
-      <w:proofErr w:type="spellEnd"/>
     </w:p>
     <w:tbl>
       <w:tblPr>
@@ -13323,11 +12892,9 @@
             <w:pPr>
               <w:ind w:firstLine="0"/>
             </w:pPr>
-            <w:proofErr w:type="spellStart"/>
             <w:r>
               <w:t>Lp</w:t>
             </w:r>
-            <w:proofErr w:type="spellEnd"/>
           </w:p>
         </w:tc>
         <w:tc>
@@ -13405,11 +12972,9 @@
             <w:pPr>
               <w:ind w:firstLine="0"/>
             </w:pPr>
-            <w:proofErr w:type="spellStart"/>
             <w:r>
               <w:t>Int</w:t>
             </w:r>
-            <w:proofErr w:type="spellEnd"/>
           </w:p>
         </w:tc>
         <w:tc>
@@ -13448,11 +13013,9 @@
             <w:pPr>
               <w:ind w:firstLine="0"/>
             </w:pPr>
-            <w:proofErr w:type="spellStart"/>
             <w:r>
               <w:t>Name</w:t>
             </w:r>
-            <w:proofErr w:type="spellEnd"/>
           </w:p>
         </w:tc>
         <w:tc>
@@ -13463,16 +13026,11 @@
             <w:pPr>
               <w:ind w:firstLine="0"/>
             </w:pPr>
-            <w:proofErr w:type="spellStart"/>
             <w:r>
               <w:t>V</w:t>
             </w:r>
             <w:r>
-              <w:t>archar</w:t>
-            </w:r>
-            <w:proofErr w:type="spellEnd"/>
-            <w:r>
-              <w:t>(256)</w:t>
+              <w:t>archar(256)</w:t>
             </w:r>
           </w:p>
         </w:tc>
@@ -13512,11 +13070,9 @@
             <w:pPr>
               <w:ind w:firstLine="0"/>
             </w:pPr>
-            <w:proofErr w:type="spellStart"/>
             <w:r>
               <w:t>NormalizedName</w:t>
             </w:r>
-            <w:proofErr w:type="spellEnd"/>
           </w:p>
         </w:tc>
         <w:tc>
@@ -13527,16 +13083,11 @@
             <w:pPr>
               <w:ind w:firstLine="0"/>
             </w:pPr>
-            <w:proofErr w:type="spellStart"/>
             <w:r>
               <w:t>V</w:t>
             </w:r>
             <w:r>
-              <w:t>archar</w:t>
-            </w:r>
-            <w:proofErr w:type="spellEnd"/>
-            <w:r>
-              <w:t>(256)</w:t>
+              <w:t>archar(256)</w:t>
             </w:r>
           </w:p>
         </w:tc>
@@ -13549,13 +13100,8 @@
               <w:ind w:firstLine="0"/>
             </w:pPr>
             <w:r>
-              <w:t xml:space="preserve">Nazwa roli zapisana </w:t>
-            </w:r>
-            <w:proofErr w:type="spellStart"/>
-            <w:r>
-              <w:t>kapitalkami</w:t>
-            </w:r>
-            <w:proofErr w:type="spellEnd"/>
+              <w:t>Nazwa roli zapisana kapitalkami</w:t>
+            </w:r>
           </w:p>
         </w:tc>
       </w:tr>
@@ -13581,14 +13127,12 @@
             <w:pPr>
               <w:ind w:firstLine="0"/>
             </w:pPr>
-            <w:proofErr w:type="spellStart"/>
             <w:r>
               <w:rPr>
                 <w:lang w:eastAsia="ar-SA"/>
               </w:rPr>
               <w:t>ConcurrencyStamp</w:t>
             </w:r>
-            <w:proofErr w:type="spellEnd"/>
           </w:p>
         </w:tc>
         <w:tc>
@@ -13599,11 +13143,9 @@
             <w:pPr>
               <w:ind w:firstLine="0"/>
             </w:pPr>
-            <w:proofErr w:type="spellStart"/>
             <w:r>
               <w:t>Text</w:t>
             </w:r>
-            <w:proofErr w:type="spellEnd"/>
           </w:p>
         </w:tc>
         <w:tc>
@@ -13624,13 +13166,8 @@
     <w:p/>
     <w:p>
       <w:r>
-        <w:t xml:space="preserve">Tabela </w:t>
+        <w:t>Tabela AspNetUsers</w:t>
       </w:r>
-      <w:proofErr w:type="spellStart"/>
-      <w:r>
-        <w:t>AspNetUsers</w:t>
-      </w:r>
-      <w:proofErr w:type="spellEnd"/>
     </w:p>
     <w:tbl>
       <w:tblPr>
@@ -13653,11 +13190,9 @@
             <w:pPr>
               <w:ind w:firstLine="0"/>
             </w:pPr>
-            <w:proofErr w:type="spellStart"/>
             <w:r>
               <w:t>Lp</w:t>
             </w:r>
-            <w:proofErr w:type="spellEnd"/>
           </w:p>
         </w:tc>
         <w:tc>
@@ -13735,11 +13270,9 @@
             <w:pPr>
               <w:ind w:firstLine="0"/>
             </w:pPr>
-            <w:proofErr w:type="spellStart"/>
             <w:r>
               <w:t>Text</w:t>
             </w:r>
-            <w:proofErr w:type="spellEnd"/>
           </w:p>
         </w:tc>
         <w:tc>
@@ -13778,11 +13311,9 @@
             <w:pPr>
               <w:ind w:firstLine="0"/>
             </w:pPr>
-            <w:proofErr w:type="spellStart"/>
             <w:r>
               <w:t>UserName</w:t>
             </w:r>
-            <w:proofErr w:type="spellEnd"/>
           </w:p>
         </w:tc>
         <w:tc>
@@ -13793,16 +13324,11 @@
             <w:pPr>
               <w:ind w:firstLine="0"/>
             </w:pPr>
-            <w:proofErr w:type="spellStart"/>
             <w:r>
               <w:t>V</w:t>
             </w:r>
             <w:r>
-              <w:t>archar</w:t>
-            </w:r>
-            <w:proofErr w:type="spellEnd"/>
-            <w:r>
-              <w:t>(256)</w:t>
+              <w:t>archar(256)</w:t>
             </w:r>
           </w:p>
         </w:tc>
@@ -13842,11 +13368,9 @@
             <w:pPr>
               <w:ind w:firstLine="0"/>
             </w:pPr>
-            <w:proofErr w:type="spellStart"/>
             <w:r>
               <w:t>NormalizedUserName</w:t>
             </w:r>
-            <w:proofErr w:type="spellEnd"/>
           </w:p>
         </w:tc>
         <w:tc>
@@ -13857,16 +13381,11 @@
             <w:pPr>
               <w:ind w:firstLine="0"/>
             </w:pPr>
-            <w:proofErr w:type="spellStart"/>
             <w:r>
               <w:t>V</w:t>
             </w:r>
             <w:r>
-              <w:t>archar</w:t>
-            </w:r>
-            <w:proofErr w:type="spellEnd"/>
-            <w:r>
-              <w:t>(256)</w:t>
+              <w:t>archar(256)</w:t>
             </w:r>
           </w:p>
         </w:tc>
@@ -13920,16 +13439,11 @@
             <w:pPr>
               <w:ind w:firstLine="0"/>
             </w:pPr>
-            <w:proofErr w:type="spellStart"/>
             <w:r>
               <w:t>V</w:t>
             </w:r>
             <w:r>
-              <w:t>archar</w:t>
-            </w:r>
-            <w:proofErr w:type="spellEnd"/>
-            <w:r>
-              <w:t>(256)</w:t>
+              <w:t>archar(256)</w:t>
             </w:r>
           </w:p>
         </w:tc>
@@ -13970,14 +13484,12 @@
             <w:pPr>
               <w:ind w:firstLine="0"/>
             </w:pPr>
-            <w:proofErr w:type="spellStart"/>
             <w:r>
               <w:t>Normalize</w:t>
             </w:r>
             <w:r>
               <w:t>dEmail</w:t>
             </w:r>
-            <w:proofErr w:type="spellEnd"/>
           </w:p>
         </w:tc>
         <w:tc>
@@ -13988,16 +13500,11 @@
             <w:pPr>
               <w:ind w:firstLine="0"/>
             </w:pPr>
-            <w:proofErr w:type="spellStart"/>
             <w:r>
               <w:t>V</w:t>
             </w:r>
             <w:r>
-              <w:t>archar</w:t>
-            </w:r>
-            <w:proofErr w:type="spellEnd"/>
-            <w:r>
-              <w:t>(256)</w:t>
+              <w:t>archar(256)</w:t>
             </w:r>
           </w:p>
         </w:tc>
@@ -14038,11 +13545,9 @@
             <w:pPr>
               <w:ind w:firstLine="0"/>
             </w:pPr>
-            <w:proofErr w:type="spellStart"/>
             <w:r>
               <w:t>EmailConfirmed</w:t>
             </w:r>
-            <w:proofErr w:type="spellEnd"/>
           </w:p>
         </w:tc>
         <w:tc>
@@ -14095,11 +13600,9 @@
             <w:pPr>
               <w:ind w:firstLine="0"/>
             </w:pPr>
-            <w:proofErr w:type="spellStart"/>
             <w:r>
               <w:t>PasswordHash</w:t>
             </w:r>
-            <w:proofErr w:type="spellEnd"/>
           </w:p>
         </w:tc>
         <w:tc>
@@ -14110,11 +13613,9 @@
             <w:pPr>
               <w:ind w:firstLine="0"/>
             </w:pPr>
-            <w:proofErr w:type="spellStart"/>
             <w:r>
               <w:t>Text</w:t>
             </w:r>
-            <w:proofErr w:type="spellEnd"/>
           </w:p>
         </w:tc>
         <w:tc>
@@ -14154,14 +13655,12 @@
             <w:pPr>
               <w:ind w:firstLine="0"/>
             </w:pPr>
-            <w:proofErr w:type="spellStart"/>
             <w:r>
               <w:rPr>
                 <w:lang w:eastAsia="ar-SA"/>
               </w:rPr>
               <w:t>SecurityStamp</w:t>
             </w:r>
-            <w:proofErr w:type="spellEnd"/>
           </w:p>
         </w:tc>
         <w:tc>
@@ -14172,11 +13671,9 @@
             <w:pPr>
               <w:ind w:firstLine="0"/>
             </w:pPr>
-            <w:proofErr w:type="spellStart"/>
             <w:r>
               <w:t>Text</w:t>
             </w:r>
-            <w:proofErr w:type="spellEnd"/>
           </w:p>
         </w:tc>
         <w:tc>
@@ -14220,14 +13717,12 @@
                 <w:lang w:eastAsia="ar-SA"/>
               </w:rPr>
             </w:pPr>
-            <w:proofErr w:type="spellStart"/>
             <w:r>
               <w:rPr>
                 <w:lang w:eastAsia="ar-SA"/>
               </w:rPr>
               <w:t>ConcurrencyStamp</w:t>
             </w:r>
-            <w:proofErr w:type="spellEnd"/>
           </w:p>
         </w:tc>
         <w:tc>
@@ -14238,11 +13733,9 @@
             <w:pPr>
               <w:ind w:firstLine="0"/>
             </w:pPr>
-            <w:proofErr w:type="spellStart"/>
             <w:r>
               <w:t>Text</w:t>
             </w:r>
-            <w:proofErr w:type="spellEnd"/>
           </w:p>
         </w:tc>
         <w:tc>
@@ -14285,14 +13778,12 @@
                 <w:lang w:eastAsia="ar-SA"/>
               </w:rPr>
             </w:pPr>
-            <w:proofErr w:type="spellStart"/>
             <w:r>
               <w:rPr>
                 <w:lang w:eastAsia="ar-SA"/>
               </w:rPr>
               <w:t>PhoneNumber</w:t>
             </w:r>
-            <w:proofErr w:type="spellEnd"/>
           </w:p>
         </w:tc>
         <w:tc>
@@ -14303,11 +13794,9 @@
             <w:pPr>
               <w:ind w:firstLine="0"/>
             </w:pPr>
-            <w:proofErr w:type="spellStart"/>
             <w:r>
               <w:t>Text</w:t>
             </w:r>
-            <w:proofErr w:type="spellEnd"/>
           </w:p>
         </w:tc>
         <w:tc>
@@ -14350,14 +13839,12 @@
                 <w:lang w:eastAsia="ar-SA"/>
               </w:rPr>
             </w:pPr>
-            <w:proofErr w:type="spellStart"/>
             <w:r>
               <w:rPr>
                 <w:lang w:eastAsia="ar-SA"/>
               </w:rPr>
               <w:t>PhoneNumberConfirmed</w:t>
             </w:r>
-            <w:proofErr w:type="spellEnd"/>
           </w:p>
         </w:tc>
         <w:tc>
@@ -14368,11 +13855,9 @@
             <w:pPr>
               <w:ind w:firstLine="0"/>
             </w:pPr>
-            <w:proofErr w:type="spellStart"/>
             <w:r>
               <w:t>Text</w:t>
             </w:r>
-            <w:proofErr w:type="spellEnd"/>
           </w:p>
         </w:tc>
         <w:tc>
@@ -14415,14 +13900,12 @@
                 <w:lang w:eastAsia="ar-SA"/>
               </w:rPr>
             </w:pPr>
-            <w:proofErr w:type="spellStart"/>
             <w:r>
               <w:rPr>
                 <w:lang w:eastAsia="ar-SA"/>
               </w:rPr>
               <w:t>TwoFactorEnabled</w:t>
             </w:r>
-            <w:proofErr w:type="spellEnd"/>
           </w:p>
         </w:tc>
         <w:tc>
@@ -14478,14 +13961,12 @@
                 <w:lang w:eastAsia="ar-SA"/>
               </w:rPr>
             </w:pPr>
-            <w:proofErr w:type="spellStart"/>
             <w:r>
               <w:rPr>
                 <w:lang w:eastAsia="ar-SA"/>
               </w:rPr>
               <w:t>LockoutEnd</w:t>
             </w:r>
-            <w:proofErr w:type="spellEnd"/>
           </w:p>
         </w:tc>
         <w:tc>
@@ -14496,11 +13977,9 @@
             <w:pPr>
               <w:ind w:firstLine="0"/>
             </w:pPr>
-            <w:proofErr w:type="spellStart"/>
             <w:r>
               <w:t>Datetime</w:t>
             </w:r>
-            <w:proofErr w:type="spellEnd"/>
           </w:p>
         </w:tc>
         <w:tc>
@@ -14543,14 +14022,12 @@
                 <w:lang w:eastAsia="ar-SA"/>
               </w:rPr>
             </w:pPr>
-            <w:proofErr w:type="spellStart"/>
             <w:r>
               <w:rPr>
                 <w:lang w:eastAsia="ar-SA"/>
               </w:rPr>
               <w:t>LockoutEnabled</w:t>
             </w:r>
-            <w:proofErr w:type="spellEnd"/>
           </w:p>
         </w:tc>
         <w:tc>
@@ -14606,14 +14083,12 @@
                 <w:lang w:eastAsia="ar-SA"/>
               </w:rPr>
             </w:pPr>
-            <w:proofErr w:type="spellStart"/>
             <w:r>
               <w:rPr>
                 <w:lang w:eastAsia="ar-SA"/>
               </w:rPr>
               <w:t>AccessFailedCount</w:t>
             </w:r>
-            <w:proofErr w:type="spellEnd"/>
           </w:p>
         </w:tc>
         <w:tc>
@@ -14624,11 +14099,9 @@
             <w:pPr>
               <w:ind w:firstLine="0"/>
             </w:pPr>
-            <w:proofErr w:type="spellStart"/>
             <w:r>
               <w:t>Int</w:t>
             </w:r>
-            <w:proofErr w:type="spellEnd"/>
           </w:p>
         </w:tc>
         <w:tc>
@@ -14671,14 +14144,12 @@
                 <w:lang w:eastAsia="ar-SA"/>
               </w:rPr>
             </w:pPr>
-            <w:proofErr w:type="spellStart"/>
             <w:r>
               <w:rPr>
                 <w:lang w:eastAsia="ar-SA"/>
               </w:rPr>
               <w:t>Imie</w:t>
             </w:r>
-            <w:proofErr w:type="spellEnd"/>
           </w:p>
         </w:tc>
         <w:tc>
@@ -14689,13 +14160,8 @@
             <w:pPr>
               <w:ind w:firstLine="0"/>
             </w:pPr>
-            <w:proofErr w:type="spellStart"/>
-            <w:r>
-              <w:t>Nvarchar</w:t>
-            </w:r>
-            <w:proofErr w:type="spellEnd"/>
-            <w:r>
-              <w:t>(256)</w:t>
+            <w:r>
+              <w:t>Nvarchar(256)</w:t>
             </w:r>
           </w:p>
         </w:tc>
@@ -14752,13 +14218,8 @@
             <w:pPr>
               <w:ind w:firstLine="0"/>
             </w:pPr>
-            <w:proofErr w:type="spellStart"/>
-            <w:r>
-              <w:t>Nvarchar</w:t>
-            </w:r>
-            <w:proofErr w:type="spellEnd"/>
-            <w:r>
-              <w:t>(256)</w:t>
+            <w:r>
+              <w:t>Nvarchar(256)</w:t>
             </w:r>
           </w:p>
         </w:tc>
@@ -14818,13 +14279,8 @@
             <w:pPr>
               <w:ind w:firstLine="0"/>
             </w:pPr>
-            <w:proofErr w:type="spellStart"/>
-            <w:r>
-              <w:t>Nvarchar</w:t>
-            </w:r>
-            <w:proofErr w:type="spellEnd"/>
-            <w:r>
-              <w:t>(256)</w:t>
+            <w:r>
+              <w:t>Nvarchar(256)</w:t>
             </w:r>
           </w:p>
         </w:tc>
@@ -14884,13 +14340,8 @@
             <w:pPr>
               <w:ind w:firstLine="0"/>
             </w:pPr>
-            <w:proofErr w:type="spellStart"/>
-            <w:r>
-              <w:t>Nvarchar</w:t>
-            </w:r>
-            <w:proofErr w:type="spellEnd"/>
-            <w:r>
-              <w:t>(256)</w:t>
+            <w:r>
+              <w:t>Nvarchar(256)</w:t>
             </w:r>
           </w:p>
         </w:tc>
@@ -14953,13 +14404,8 @@
             <w:pPr>
               <w:ind w:firstLine="0"/>
             </w:pPr>
-            <w:proofErr w:type="spellStart"/>
-            <w:r>
-              <w:t>Nvarchar</w:t>
-            </w:r>
-            <w:proofErr w:type="spellEnd"/>
-            <w:r>
-              <w:t>(256)</w:t>
+            <w:r>
+              <w:t>Nvarchar(256)</w:t>
             </w:r>
           </w:p>
         </w:tc>
@@ -15006,14 +14452,12 @@
                 <w:lang w:eastAsia="ar-SA"/>
               </w:rPr>
             </w:pPr>
-            <w:proofErr w:type="spellStart"/>
             <w:r>
               <w:rPr>
                 <w:lang w:eastAsia="ar-SA"/>
               </w:rPr>
               <w:t>KodPocztowy</w:t>
             </w:r>
-            <w:proofErr w:type="spellEnd"/>
           </w:p>
         </w:tc>
         <w:tc>
@@ -15024,13 +14468,8 @@
             <w:pPr>
               <w:ind w:firstLine="0"/>
             </w:pPr>
-            <w:proofErr w:type="spellStart"/>
-            <w:r>
-              <w:t>Nvarchar</w:t>
-            </w:r>
-            <w:proofErr w:type="spellEnd"/>
-            <w:r>
-              <w:t>(256)</w:t>
+            <w:r>
+              <w:t>Nvarchar(256)</w:t>
             </w:r>
           </w:p>
         </w:tc>
@@ -15043,14 +14482,12 @@
               <w:keepNext/>
               <w:ind w:firstLine="0"/>
             </w:pPr>
-            <w:proofErr w:type="spellStart"/>
             <w:r>
               <w:rPr>
                 <w:lang w:eastAsia="ar-SA"/>
               </w:rPr>
               <w:t>KodPocztowy</w:t>
             </w:r>
-            <w:proofErr w:type="spellEnd"/>
           </w:p>
         </w:tc>
       </w:tr>
@@ -15082,11 +14519,9 @@
             <w:pPr>
               <w:ind w:firstLine="0"/>
             </w:pPr>
-            <w:proofErr w:type="spellStart"/>
             <w:r>
               <w:t>Lp</w:t>
             </w:r>
-            <w:proofErr w:type="spellEnd"/>
           </w:p>
         </w:tc>
         <w:tc>
@@ -15164,11 +14599,9 @@
             <w:pPr>
               <w:ind w:firstLine="0"/>
             </w:pPr>
-            <w:proofErr w:type="spellStart"/>
             <w:r>
               <w:t>Int</w:t>
             </w:r>
-            <w:proofErr w:type="spellEnd"/>
           </w:p>
         </w:tc>
         <w:tc>
@@ -15220,11 +14653,9 @@
             <w:pPr>
               <w:ind w:firstLine="0"/>
             </w:pPr>
-            <w:proofErr w:type="spellStart"/>
             <w:r>
               <w:t>Text</w:t>
             </w:r>
-            <w:proofErr w:type="spellEnd"/>
           </w:p>
         </w:tc>
         <w:tc>
@@ -15269,11 +14700,9 @@
             <w:pPr>
               <w:ind w:firstLine="0"/>
             </w:pPr>
-            <w:proofErr w:type="spellStart"/>
             <w:r>
               <w:t>Lp</w:t>
             </w:r>
-            <w:proofErr w:type="spellEnd"/>
           </w:p>
         </w:tc>
         <w:tc>
@@ -15351,11 +14780,9 @@
             <w:pPr>
               <w:ind w:firstLine="0"/>
             </w:pPr>
-            <w:proofErr w:type="spellStart"/>
             <w:r>
               <w:t>Int</w:t>
             </w:r>
-            <w:proofErr w:type="spellEnd"/>
           </w:p>
         </w:tc>
         <w:tc>
@@ -15407,11 +14834,9 @@
             <w:pPr>
               <w:ind w:firstLine="0"/>
             </w:pPr>
-            <w:proofErr w:type="spellStart"/>
             <w:r>
               <w:t>Text</w:t>
             </w:r>
-            <w:proofErr w:type="spellEnd"/>
           </w:p>
         </w:tc>
         <w:tc>
@@ -15432,13 +14857,8 @@
     <w:p/>
     <w:p>
       <w:r>
-        <w:t xml:space="preserve">Tabela </w:t>
+        <w:t>Tabela Kosz_Prod</w:t>
       </w:r>
-      <w:proofErr w:type="spellStart"/>
-      <w:r>
-        <w:t>Kosz_Prod</w:t>
-      </w:r>
-      <w:proofErr w:type="spellEnd"/>
     </w:p>
     <w:tbl>
       <w:tblPr>
@@ -15461,11 +14881,9 @@
             <w:pPr>
               <w:ind w:firstLine="0"/>
             </w:pPr>
-            <w:proofErr w:type="spellStart"/>
             <w:r>
               <w:t>Lp</w:t>
             </w:r>
-            <w:proofErr w:type="spellEnd"/>
           </w:p>
         </w:tc>
         <w:tc>
@@ -15530,11 +14948,9 @@
             <w:pPr>
               <w:ind w:firstLine="0"/>
             </w:pPr>
-            <w:proofErr w:type="spellStart"/>
             <w:r>
               <w:t>ProduktId</w:t>
             </w:r>
-            <w:proofErr w:type="spellEnd"/>
           </w:p>
         </w:tc>
         <w:tc>
@@ -15545,11 +14961,9 @@
             <w:pPr>
               <w:ind w:firstLine="0"/>
             </w:pPr>
-            <w:proofErr w:type="spellStart"/>
             <w:r>
               <w:t>Int</w:t>
             </w:r>
-            <w:proofErr w:type="spellEnd"/>
           </w:p>
         </w:tc>
         <w:tc>
@@ -15588,11 +15002,9 @@
             <w:pPr>
               <w:ind w:firstLine="0"/>
             </w:pPr>
-            <w:proofErr w:type="spellStart"/>
             <w:r>
               <w:t>KoszykId</w:t>
             </w:r>
-            <w:proofErr w:type="spellEnd"/>
           </w:p>
         </w:tc>
         <w:tc>
@@ -15603,11 +15015,9 @@
             <w:pPr>
               <w:ind w:firstLine="0"/>
             </w:pPr>
-            <w:proofErr w:type="spellStart"/>
             <w:r>
               <w:t>Int</w:t>
             </w:r>
-            <w:proofErr w:type="spellEnd"/>
           </w:p>
         </w:tc>
         <w:tc>
@@ -15652,11 +15062,9 @@
             <w:pPr>
               <w:ind w:firstLine="0"/>
             </w:pPr>
-            <w:proofErr w:type="spellStart"/>
             <w:r>
               <w:t>Lp</w:t>
             </w:r>
-            <w:proofErr w:type="spellEnd"/>
           </w:p>
         </w:tc>
         <w:tc>
@@ -15734,11 +15142,9 @@
             <w:pPr>
               <w:ind w:firstLine="0"/>
             </w:pPr>
-            <w:proofErr w:type="spellStart"/>
             <w:r>
               <w:t>Int</w:t>
             </w:r>
-            <w:proofErr w:type="spellEnd"/>
           </w:p>
         </w:tc>
         <w:tc>
@@ -15777,11 +15183,9 @@
             <w:pPr>
               <w:ind w:firstLine="0"/>
             </w:pPr>
-            <w:proofErr w:type="spellStart"/>
             <w:r>
               <w:t>UzytkownikId</w:t>
             </w:r>
-            <w:proofErr w:type="spellEnd"/>
           </w:p>
         </w:tc>
         <w:tc>
@@ -15792,11 +15196,9 @@
             <w:pPr>
               <w:ind w:firstLine="0"/>
             </w:pPr>
-            <w:proofErr w:type="spellStart"/>
             <w:r>
               <w:t>text</w:t>
             </w:r>
-            <w:proofErr w:type="spellEnd"/>
           </w:p>
         </w:tc>
         <w:tc>
@@ -15808,13 +15210,8 @@
               <w:ind w:firstLine="0"/>
             </w:pPr>
             <w:r>
-              <w:t xml:space="preserve">Identyfikator </w:t>
-            </w:r>
-            <w:proofErr w:type="spellStart"/>
-            <w:r>
-              <w:t>użykownika</w:t>
-            </w:r>
-            <w:proofErr w:type="spellEnd"/>
+              <w:t>Identyfikator użykownika</w:t>
+            </w:r>
           </w:p>
         </w:tc>
       </w:tr>
@@ -15847,11 +15244,9 @@
             <w:pPr>
               <w:ind w:firstLine="0"/>
             </w:pPr>
-            <w:proofErr w:type="spellStart"/>
             <w:r>
               <w:t>Lp</w:t>
             </w:r>
-            <w:proofErr w:type="spellEnd"/>
           </w:p>
         </w:tc>
         <w:tc>
@@ -15929,11 +15324,9 @@
             <w:pPr>
               <w:ind w:firstLine="0"/>
             </w:pPr>
-            <w:proofErr w:type="spellStart"/>
             <w:r>
               <w:t>Int</w:t>
             </w:r>
-            <w:proofErr w:type="spellEnd"/>
           </w:p>
         </w:tc>
         <w:tc>
@@ -15985,11 +15378,9 @@
             <w:pPr>
               <w:ind w:firstLine="0"/>
             </w:pPr>
-            <w:proofErr w:type="spellStart"/>
             <w:r>
               <w:t>Text</w:t>
             </w:r>
-            <w:proofErr w:type="spellEnd"/>
           </w:p>
         </w:tc>
         <w:tc>
@@ -16034,11 +15425,9 @@
             <w:pPr>
               <w:ind w:firstLine="0"/>
             </w:pPr>
-            <w:proofErr w:type="spellStart"/>
             <w:r>
               <w:t>Lp</w:t>
             </w:r>
-            <w:proofErr w:type="spellEnd"/>
           </w:p>
         </w:tc>
         <w:tc>
@@ -16116,11 +15505,9 @@
             <w:pPr>
               <w:ind w:firstLine="0"/>
             </w:pPr>
-            <w:proofErr w:type="spellStart"/>
             <w:r>
               <w:t>Int</w:t>
             </w:r>
-            <w:proofErr w:type="spellEnd"/>
           </w:p>
         </w:tc>
         <w:tc>
@@ -16172,11 +15559,9 @@
             <w:pPr>
               <w:ind w:firstLine="0"/>
             </w:pPr>
-            <w:proofErr w:type="spellStart"/>
             <w:r>
               <w:t>Text</w:t>
             </w:r>
-            <w:proofErr w:type="spellEnd"/>
           </w:p>
         </w:tc>
         <w:tc>
@@ -16228,11 +15613,9 @@
             <w:pPr>
               <w:ind w:firstLine="0"/>
             </w:pPr>
-            <w:proofErr w:type="spellStart"/>
             <w:r>
               <w:t>Int</w:t>
             </w:r>
-            <w:proofErr w:type="spellEnd"/>
           </w:p>
         </w:tc>
         <w:tc>
@@ -16271,11 +15654,9 @@
             <w:pPr>
               <w:ind w:firstLine="0"/>
             </w:pPr>
-            <w:proofErr w:type="spellStart"/>
             <w:r>
               <w:t>JednostkaMiaryId</w:t>
             </w:r>
-            <w:proofErr w:type="spellEnd"/>
           </w:p>
         </w:tc>
         <w:tc>
@@ -16286,11 +15667,9 @@
             <w:pPr>
               <w:ind w:firstLine="0"/>
             </w:pPr>
-            <w:proofErr w:type="spellStart"/>
             <w:r>
               <w:t>Int</w:t>
             </w:r>
-            <w:proofErr w:type="spellEnd"/>
           </w:p>
         </w:tc>
         <w:tc>
@@ -16342,11 +15721,9 @@
             <w:pPr>
               <w:ind w:firstLine="0"/>
             </w:pPr>
-            <w:proofErr w:type="spellStart"/>
             <w:r>
               <w:t>Bool</w:t>
             </w:r>
-            <w:proofErr w:type="spellEnd"/>
           </w:p>
         </w:tc>
         <w:tc>
@@ -16385,11 +15762,9 @@
             <w:pPr>
               <w:ind w:firstLine="0"/>
             </w:pPr>
-            <w:proofErr w:type="spellStart"/>
             <w:r>
               <w:t>KategoriaId</w:t>
             </w:r>
-            <w:proofErr w:type="spellEnd"/>
           </w:p>
         </w:tc>
         <w:tc>
@@ -16400,11 +15775,9 @@
             <w:pPr>
               <w:ind w:firstLine="0"/>
             </w:pPr>
-            <w:proofErr w:type="spellStart"/>
             <w:r>
               <w:t>Int</w:t>
             </w:r>
-            <w:proofErr w:type="spellEnd"/>
           </w:p>
         </w:tc>
         <w:tc>
@@ -16443,11 +15816,9 @@
             <w:pPr>
               <w:ind w:firstLine="0"/>
             </w:pPr>
-            <w:proofErr w:type="spellStart"/>
             <w:r>
               <w:t>ProducentId</w:t>
             </w:r>
-            <w:proofErr w:type="spellEnd"/>
           </w:p>
         </w:tc>
         <w:tc>
@@ -16458,11 +15829,9 @@
             <w:pPr>
               <w:ind w:firstLine="0"/>
             </w:pPr>
-            <w:proofErr w:type="spellStart"/>
             <w:r>
               <w:t>Int</w:t>
             </w:r>
-            <w:proofErr w:type="spellEnd"/>
           </w:p>
         </w:tc>
         <w:tc>
@@ -16514,11 +15883,9 @@
             <w:pPr>
               <w:ind w:firstLine="0"/>
             </w:pPr>
-            <w:proofErr w:type="spellStart"/>
             <w:r>
               <w:t>Float</w:t>
             </w:r>
-            <w:proofErr w:type="spellEnd"/>
           </w:p>
         </w:tc>
         <w:tc>
@@ -16563,11 +15930,9 @@
             <w:pPr>
               <w:ind w:firstLine="0"/>
             </w:pPr>
-            <w:proofErr w:type="spellStart"/>
             <w:r>
               <w:t>Lp</w:t>
             </w:r>
-            <w:proofErr w:type="spellEnd"/>
           </w:p>
         </w:tc>
         <w:tc>
@@ -16645,11 +16010,9 @@
             <w:pPr>
               <w:ind w:firstLine="0"/>
             </w:pPr>
-            <w:proofErr w:type="spellStart"/>
             <w:r>
               <w:t>Int</w:t>
             </w:r>
-            <w:proofErr w:type="spellEnd"/>
           </w:p>
         </w:tc>
         <w:tc>
@@ -16701,11 +16064,9 @@
             <w:pPr>
               <w:ind w:firstLine="0"/>
             </w:pPr>
-            <w:proofErr w:type="spellStart"/>
             <w:r>
               <w:t>Text</w:t>
             </w:r>
-            <w:proofErr w:type="spellEnd"/>
           </w:p>
         </w:tc>
         <w:tc>
@@ -16750,11 +16111,9 @@
             <w:pPr>
               <w:ind w:firstLine="0"/>
             </w:pPr>
-            <w:proofErr w:type="spellStart"/>
             <w:r>
               <w:t>Lp</w:t>
             </w:r>
-            <w:proofErr w:type="spellEnd"/>
           </w:p>
         </w:tc>
         <w:tc>
@@ -16832,11 +16191,9 @@
             <w:pPr>
               <w:ind w:firstLine="0"/>
             </w:pPr>
-            <w:proofErr w:type="spellStart"/>
             <w:r>
               <w:t>Int</w:t>
             </w:r>
-            <w:proofErr w:type="spellEnd"/>
           </w:p>
         </w:tc>
         <w:tc>
@@ -16888,11 +16245,9 @@
             <w:pPr>
               <w:ind w:firstLine="0"/>
             </w:pPr>
-            <w:proofErr w:type="spellStart"/>
             <w:r>
               <w:t>Float</w:t>
             </w:r>
-            <w:proofErr w:type="spellEnd"/>
           </w:p>
         </w:tc>
         <w:tc>
@@ -16931,11 +16286,9 @@
             <w:pPr>
               <w:ind w:firstLine="0"/>
             </w:pPr>
-            <w:proofErr w:type="spellStart"/>
             <w:r>
               <w:t>UzytkownikId</w:t>
             </w:r>
-            <w:proofErr w:type="spellEnd"/>
           </w:p>
         </w:tc>
         <w:tc>
@@ -16946,11 +16299,9 @@
             <w:pPr>
               <w:ind w:firstLine="0"/>
             </w:pPr>
-            <w:proofErr w:type="spellStart"/>
             <w:r>
               <w:t>Text</w:t>
             </w:r>
-            <w:proofErr w:type="spellEnd"/>
           </w:p>
         </w:tc>
         <w:tc>
@@ -16989,11 +16340,9 @@
             <w:pPr>
               <w:ind w:firstLine="0"/>
             </w:pPr>
-            <w:proofErr w:type="spellStart"/>
             <w:r>
               <w:t>KoszykId</w:t>
             </w:r>
-            <w:proofErr w:type="spellEnd"/>
           </w:p>
         </w:tc>
         <w:tc>
@@ -17004,11 +16353,9 @@
             <w:pPr>
               <w:ind w:firstLine="0"/>
             </w:pPr>
-            <w:proofErr w:type="spellStart"/>
             <w:r>
               <w:t>Int</w:t>
             </w:r>
-            <w:proofErr w:type="spellEnd"/>
           </w:p>
         </w:tc>
         <w:tc>
@@ -17047,11 +16394,9 @@
             <w:pPr>
               <w:ind w:firstLine="0"/>
             </w:pPr>
-            <w:proofErr w:type="spellStart"/>
             <w:r>
               <w:t>StatusId</w:t>
             </w:r>
-            <w:proofErr w:type="spellEnd"/>
           </w:p>
         </w:tc>
         <w:tc>
@@ -17062,11 +16407,9 @@
             <w:pPr>
               <w:ind w:firstLine="0"/>
             </w:pPr>
-            <w:proofErr w:type="spellStart"/>
             <w:r>
               <w:t>Int</w:t>
             </w:r>
-            <w:proofErr w:type="spellEnd"/>
           </w:p>
         </w:tc>
         <w:tc>
@@ -17137,15 +16480,7 @@
         <w:t xml:space="preserve"> można pokazać na diagramie za pomocą pasów rysowanych na właściwych odcinkach jego linii życia. Wywołanie własnych metod </w:t>
       </w:r>
       <w:r>
-        <w:t xml:space="preserve">obiektu zaznacza się za pomocą </w:t>
-      </w:r>
-      <w:proofErr w:type="spellStart"/>
-      <w:r>
-        <w:t>wywołań</w:t>
-      </w:r>
-      <w:proofErr w:type="spellEnd"/>
-      <w:r>
-        <w:t xml:space="preserve"> skierowanych do własnej linii życia.</w:t>
+        <w:t>obiektu zaznacza się za pomocą wywołań skierowanych do własnej linii życia.</w:t>
       </w:r>
     </w:p>
     <w:p/>
@@ -17167,23 +16502,7 @@
           <w:i/>
           <w:iCs/>
         </w:rPr>
-        <w:t>&lt;&lt;</w:t>
-      </w:r>
-      <w:proofErr w:type="spellStart"/>
-      <w:r>
-        <w:rPr>
-          <w:i/>
-          <w:iCs/>
-        </w:rPr>
-        <w:t>create</w:t>
-      </w:r>
-      <w:proofErr w:type="spellEnd"/>
-      <w:r>
-        <w:rPr>
-          <w:i/>
-          <w:iCs/>
-        </w:rPr>
-        <w:t>&gt;&gt;</w:t>
+        <w:t>&lt;&lt;create&gt;&gt;</w:t>
       </w:r>
       <w:r>
         <w:t xml:space="preserve">, </w:t>
@@ -17193,23 +16512,7 @@
           <w:i/>
           <w:iCs/>
         </w:rPr>
-        <w:t>&lt;&lt;</w:t>
-      </w:r>
-      <w:proofErr w:type="spellStart"/>
-      <w:r>
-        <w:rPr>
-          <w:i/>
-          <w:iCs/>
-        </w:rPr>
-        <w:t>new</w:t>
-      </w:r>
-      <w:proofErr w:type="spellEnd"/>
-      <w:r>
-        <w:rPr>
-          <w:i/>
-          <w:iCs/>
-        </w:rPr>
-        <w:t>&gt;&gt;</w:t>
+        <w:t>&lt;&lt;new&gt;&gt;</w:t>
       </w:r>
       <w:r>
         <w:t xml:space="preserve"> lub </w:t>
@@ -17219,23 +16522,7 @@
           <w:i/>
           <w:iCs/>
         </w:rPr>
-        <w:t>&lt;&lt;</w:t>
-      </w:r>
-      <w:proofErr w:type="spellStart"/>
-      <w:r>
-        <w:rPr>
-          <w:i/>
-          <w:iCs/>
-        </w:rPr>
-        <w:t>destroy</w:t>
-      </w:r>
-      <w:proofErr w:type="spellEnd"/>
-      <w:r>
-        <w:rPr>
-          <w:i/>
-          <w:iCs/>
-        </w:rPr>
-        <w:t>&gt;&gt;</w:t>
+        <w:t>&lt;&lt;destroy&gt;&gt;</w:t>
       </w:r>
       <w:r>
         <w:t>.</w:t>
@@ -17281,7 +16568,7 @@
                     </pic:cNvPicPr>
                   </pic:nvPicPr>
                   <pic:blipFill>
-                    <a:blip r:embed="rId29">
+                    <a:blip r:embed="rId31">
                       <a:extLst>
                         <a:ext uri="{28A0092B-C50C-407E-A947-70E740481C1C}">
                           <a14:useLocalDpi xmlns:a14="http://schemas.microsoft.com/office/drawing/2010/main" val="0"/>
@@ -17352,7 +16639,7 @@
                     </pic:cNvPicPr>
                   </pic:nvPicPr>
                   <pic:blipFill>
-                    <a:blip r:embed="rId30">
+                    <a:blip r:embed="rId32">
                       <a:extLst>
                         <a:ext uri="{28A0092B-C50C-407E-A947-70E740481C1C}">
                           <a14:useLocalDpi xmlns:a14="http://schemas.microsoft.com/office/drawing/2010/main" val="0"/>
@@ -17451,7 +16738,7 @@
                     </pic:cNvPicPr>
                   </pic:nvPicPr>
                   <pic:blipFill>
-                    <a:blip r:embed="rId31">
+                    <a:blip r:embed="rId33">
                       <a:extLst>
                         <a:ext uri="{28A0092B-C50C-407E-A947-70E740481C1C}">
                           <a14:useLocalDpi xmlns:a14="http://schemas.microsoft.com/office/drawing/2010/main" val="0"/>
@@ -17525,7 +16812,7 @@
                     </pic:cNvPicPr>
                   </pic:nvPicPr>
                   <pic:blipFill>
-                    <a:blip r:embed="rId32">
+                    <a:blip r:embed="rId34">
                       <a:extLst>
                         <a:ext uri="{28A0092B-C50C-407E-A947-70E740481C1C}">
                           <a14:useLocalDpi xmlns:a14="http://schemas.microsoft.com/office/drawing/2010/main" val="0"/>
@@ -17597,7 +16884,6 @@
           <w:bCs/>
         </w:rPr>
       </w:pPr>
-      <w:proofErr w:type="spellStart"/>
       <w:r>
         <w:rPr>
           <w:b/>
@@ -17605,7 +16891,6 @@
         </w:rPr>
         <w:t>Homepage</w:t>
       </w:r>
-      <w:proofErr w:type="spellEnd"/>
     </w:p>
     <w:p>
       <w:pPr>
@@ -17632,7 +16917,7 @@
                     <pic:cNvPicPr/>
                   </pic:nvPicPr>
                   <pic:blipFill>
-                    <a:blip r:embed="rId33">
+                    <a:blip r:embed="rId35">
                       <a:extLst>
                         <a:ext uri="{28A0092B-C50C-407E-A947-70E740481C1C}">
                           <a14:useLocalDpi xmlns:a14="http://schemas.microsoft.com/office/drawing/2010/main" val="0"/>
@@ -17699,7 +16984,7 @@
                     <pic:cNvPicPr/>
                   </pic:nvPicPr>
                   <pic:blipFill>
-                    <a:blip r:embed="rId34">
+                    <a:blip r:embed="rId36">
                       <a:extLst>
                         <a:ext uri="{28A0092B-C50C-407E-A947-70E740481C1C}">
                           <a14:useLocalDpi xmlns:a14="http://schemas.microsoft.com/office/drawing/2010/main" val="0"/>
@@ -17776,7 +17061,7 @@
                     <pic:cNvPicPr/>
                   </pic:nvPicPr>
                   <pic:blipFill>
-                    <a:blip r:embed="rId35">
+                    <a:blip r:embed="rId37">
                       <a:extLst>
                         <a:ext uri="{28A0092B-C50C-407E-A947-70E740481C1C}">
                           <a14:useLocalDpi xmlns:a14="http://schemas.microsoft.com/office/drawing/2010/main" val="0"/>
@@ -17843,7 +17128,7 @@
                     <pic:cNvPicPr/>
                   </pic:nvPicPr>
                   <pic:blipFill>
-                    <a:blip r:embed="rId36">
+                    <a:blip r:embed="rId38">
                       <a:extLst>
                         <a:ext uri="{28A0092B-C50C-407E-A947-70E740481C1C}">
                           <a14:useLocalDpi xmlns:a14="http://schemas.microsoft.com/office/drawing/2010/main" val="0"/>
@@ -17924,7 +17209,7 @@
                     <pic:cNvPicPr/>
                   </pic:nvPicPr>
                   <pic:blipFill>
-                    <a:blip r:embed="rId37">
+                    <a:blip r:embed="rId39">
                       <a:extLst>
                         <a:ext uri="{28A0092B-C50C-407E-A947-70E740481C1C}">
                           <a14:useLocalDpi xmlns:a14="http://schemas.microsoft.com/office/drawing/2010/main" val="0"/>
@@ -17991,7 +17276,7 @@
                     <pic:cNvPicPr/>
                   </pic:nvPicPr>
                   <pic:blipFill>
-                    <a:blip r:embed="rId38">
+                    <a:blip r:embed="rId40">
                       <a:extLst>
                         <a:ext uri="{28A0092B-C50C-407E-A947-70E740481C1C}">
                           <a14:useLocalDpi xmlns:a14="http://schemas.microsoft.com/office/drawing/2010/main" val="0"/>
@@ -18064,7 +17349,7 @@
                     <pic:cNvPicPr/>
                   </pic:nvPicPr>
                   <pic:blipFill>
-                    <a:blip r:embed="rId39">
+                    <a:blip r:embed="rId41">
                       <a:extLst>
                         <a:ext uri="{28A0092B-C50C-407E-A947-70E740481C1C}">
                           <a14:useLocalDpi xmlns:a14="http://schemas.microsoft.com/office/drawing/2010/main" val="0"/>
@@ -18131,7 +17416,7 @@
                     <pic:cNvPicPr/>
                   </pic:nvPicPr>
                   <pic:blipFill>
-                    <a:blip r:embed="rId40">
+                    <a:blip r:embed="rId42">
                       <a:extLst>
                         <a:ext uri="{28A0092B-C50C-407E-A947-70E740481C1C}">
                           <a14:useLocalDpi xmlns:a14="http://schemas.microsoft.com/office/drawing/2010/main" val="0"/>
@@ -18176,21 +17461,12 @@
           <w:bCs/>
         </w:rPr>
       </w:pPr>
-      <w:proofErr w:type="spellStart"/>
       <w:r>
         <w:rPr>
           <w:b/>
           <w:bCs/>
         </w:rPr>
-        <w:t>Płatnośc</w:t>
-      </w:r>
-      <w:proofErr w:type="spellEnd"/>
-      <w:r>
-        <w:rPr>
-          <w:b/>
-          <w:bCs/>
-        </w:rPr>
-        <w:t xml:space="preserve"> kartą</w:t>
+        <w:t>Płatnośc kartą</w:t>
       </w:r>
     </w:p>
     <w:p>
@@ -18217,7 +17493,7 @@
                     <pic:cNvPicPr/>
                   </pic:nvPicPr>
                   <pic:blipFill>
-                    <a:blip r:embed="rId41">
+                    <a:blip r:embed="rId43">
                       <a:extLst>
                         <a:ext uri="{28A0092B-C50C-407E-A947-70E740481C1C}">
                           <a14:useLocalDpi xmlns:a14="http://schemas.microsoft.com/office/drawing/2010/main" val="0"/>
@@ -18336,23 +17612,7 @@
           <w:b/>
           <w:bCs/>
         </w:rPr>
-        <w:t xml:space="preserve">Wszystkie </w:t>
-      </w:r>
-      <w:proofErr w:type="spellStart"/>
-      <w:r>
-        <w:rPr>
-          <w:b/>
-          <w:bCs/>
-        </w:rPr>
-        <w:t>inputy</w:t>
-      </w:r>
-      <w:proofErr w:type="spellEnd"/>
-      <w:r>
-        <w:rPr>
-          <w:b/>
-          <w:bCs/>
-        </w:rPr>
-        <w:t xml:space="preserve"> Panelu Rejestracja są uzupełnione</w:t>
+        <w:t>Wszystkie inputy Panelu Rejestracja są uzupełnione</w:t>
       </w:r>
     </w:p>
     <w:p>
@@ -18365,13 +17625,8 @@
           <w:szCs w:val="24"/>
         </w:rPr>
       </w:pPr>
-      <w:proofErr w:type="spellStart"/>
       <w:r>
-        <w:t>Inputy</w:t>
-      </w:r>
-      <w:proofErr w:type="spellEnd"/>
-      <w:r>
-        <w:t xml:space="preserve"> w panelu Rejestracja są uzupełnione danymi w przeciwnym wypadku User nie przejdzie procesu rejestracji, dostanie zwro</w:t>
+        <w:t>Inputy w panelu Rejestracja są uzupełnione danymi w przeciwnym wypadku User nie przejdzie procesu rejestracji, dostanie zwro</w:t>
       </w:r>
       <w:r>
         <w:t>t</w:t>
@@ -18453,8 +17708,8 @@
       </w:r>
     </w:p>
     <w:sectPr>
-      <w:headerReference w:type="default" r:id="rId42"/>
-      <w:footerReference w:type="default" r:id="rId43"/>
+      <w:headerReference w:type="default" r:id="rId44"/>
+      <w:footerReference w:type="default" r:id="rId45"/>
       <w:pgSz w:w="11906" w:h="16838"/>
       <w:pgMar w:top="1417" w:right="1417" w:bottom="1417" w:left="1417" w:header="708" w:footer="708" w:gutter="0"/>
       <w:cols w:space="708"/>

</xml_diff>

<commit_message>
Dodanie legendy do bazy
</commit_message>
<xml_diff>
--- a/Dokumentacja/DokumentacjaPandronka.docx
+++ b/Dokumentacja/DokumentacjaPandronka.docx
@@ -13763,6 +13763,96 @@
     <w:p/>
     <w:p>
       <w:r>
+        <w:rPr>
+          <w:noProof/>
+        </w:rPr>
+        <w:drawing>
+          <wp:inline distT="0" distB="0" distL="0" distR="0" wp14:anchorId="11AF02F6" wp14:editId="02114860">
+            <wp:extent cx="485775" cy="371475"/>
+            <wp:effectExtent l="0" t="0" r="9525" b="9525"/>
+            <wp:docPr id="12" name="Obraz 12"/>
+            <wp:cNvGraphicFramePr>
+              <a:graphicFrameLocks xmlns:a="http://schemas.openxmlformats.org/drawingml/2006/main" noChangeAspect="1"/>
+            </wp:cNvGraphicFramePr>
+            <a:graphic xmlns:a="http://schemas.openxmlformats.org/drawingml/2006/main">
+              <a:graphicData uri="http://schemas.openxmlformats.org/drawingml/2006/picture">
+                <pic:pic xmlns:pic="http://schemas.openxmlformats.org/drawingml/2006/picture">
+                  <pic:nvPicPr>
+                    <pic:cNvPr id="1" name=""/>
+                    <pic:cNvPicPr/>
+                  </pic:nvPicPr>
+                  <pic:blipFill>
+                    <a:blip r:embed="rId38"/>
+                    <a:stretch>
+                      <a:fillRect/>
+                    </a:stretch>
+                  </pic:blipFill>
+                  <pic:spPr>
+                    <a:xfrm>
+                      <a:off x="0" y="0"/>
+                      <a:ext cx="485775" cy="371475"/>
+                    </a:xfrm>
+                    <a:prstGeom prst="rect">
+                      <a:avLst/>
+                    </a:prstGeom>
+                  </pic:spPr>
+                </pic:pic>
+              </a:graphicData>
+            </a:graphic>
+          </wp:inline>
+        </w:drawing>
+      </w:r>
+      <w:r>
+        <w:t xml:space="preserve"> - oznacza klucz obcy</w:t>
+      </w:r>
+    </w:p>
+    <w:p>
+      <w:r>
+        <w:rPr>
+          <w:noProof/>
+        </w:rPr>
+        <w:drawing>
+          <wp:inline distT="0" distB="0" distL="0" distR="0" wp14:anchorId="0CB43490" wp14:editId="785125CA">
+            <wp:extent cx="323850" cy="352425"/>
+            <wp:effectExtent l="0" t="0" r="0" b="9525"/>
+            <wp:docPr id="34" name="Obraz 34"/>
+            <wp:cNvGraphicFramePr>
+              <a:graphicFrameLocks xmlns:a="http://schemas.openxmlformats.org/drawingml/2006/main" noChangeAspect="1"/>
+            </wp:cNvGraphicFramePr>
+            <a:graphic xmlns:a="http://schemas.openxmlformats.org/drawingml/2006/main">
+              <a:graphicData uri="http://schemas.openxmlformats.org/drawingml/2006/picture">
+                <pic:pic xmlns:pic="http://schemas.openxmlformats.org/drawingml/2006/picture">
+                  <pic:nvPicPr>
+                    <pic:cNvPr id="1" name=""/>
+                    <pic:cNvPicPr/>
+                  </pic:nvPicPr>
+                  <pic:blipFill>
+                    <a:blip r:embed="rId39"/>
+                    <a:stretch>
+                      <a:fillRect/>
+                    </a:stretch>
+                  </pic:blipFill>
+                  <pic:spPr>
+                    <a:xfrm>
+                      <a:off x="0" y="0"/>
+                      <a:ext cx="323850" cy="352425"/>
+                    </a:xfrm>
+                    <a:prstGeom prst="rect">
+                      <a:avLst/>
+                    </a:prstGeom>
+                  </pic:spPr>
+                </pic:pic>
+              </a:graphicData>
+            </a:graphic>
+          </wp:inline>
+        </w:drawing>
+      </w:r>
+      <w:r>
+        <w:t xml:space="preserve">  - oznacza klucz podstawowy</w:t>
+      </w:r>
+    </w:p>
+    <w:p>
+      <w:r>
         <w:t xml:space="preserve">W poniższej tabeli zostały opisane klasy modelu systemu. </w:t>
       </w:r>
     </w:p>
@@ -14094,6 +14184,7 @@
               <w:rPr>
                 <w:lang w:eastAsia="ar-SA"/>
               </w:rPr>
+              <w:lastRenderedPageBreak/>
               <w:t>5</w:t>
             </w:r>
           </w:p>
@@ -14271,7 +14362,6 @@
               <w:rPr>
                 <w:lang w:eastAsia="ar-SA"/>
               </w:rPr>
-              <w:lastRenderedPageBreak/>
               <w:t>8</w:t>
             </w:r>
           </w:p>
@@ -15156,7 +15246,11 @@
               <w:ind w:firstLine="0"/>
             </w:pPr>
             <w:r>
-              <w:t>Jedna kategoria może przynależeć do wielu produktów.</w:t>
+              <w:t xml:space="preserve">Jedna kategoria może przynależeć </w:t>
+            </w:r>
+            <w:r>
+              <w:lastRenderedPageBreak/>
+              <w:t>do wielu produktów.</w:t>
             </w:r>
           </w:p>
         </w:tc>
@@ -15171,6 +15265,7 @@
               <w:ind w:firstLine="0"/>
             </w:pPr>
             <w:r>
+              <w:lastRenderedPageBreak/>
               <w:t>6</w:t>
             </w:r>
           </w:p>
@@ -15238,7 +15333,6 @@
               <w:ind w:firstLine="0"/>
             </w:pPr>
             <w:r>
-              <w:lastRenderedPageBreak/>
               <w:t>7</w:t>
             </w:r>
           </w:p>
@@ -16476,6 +16570,7 @@
     <w:p/>
     <w:p>
       <w:r>
+        <w:lastRenderedPageBreak/>
         <w:t>Tabela AspNetUserClaims</w:t>
       </w:r>
     </w:p>
@@ -16594,11 +16689,7 @@
               <w:ind w:firstLine="0"/>
             </w:pPr>
             <w:r>
-              <w:t xml:space="preserve">Identyfikator oświadczeń </w:t>
-            </w:r>
-            <w:r>
-              <w:lastRenderedPageBreak/>
-              <w:t>użytkownika</w:t>
+              <w:t>Identyfikator oświadczeń użytkownika</w:t>
             </w:r>
           </w:p>
         </w:tc>
@@ -16613,7 +16704,6 @@
               <w:ind w:firstLine="0"/>
             </w:pPr>
             <w:r>
-              <w:lastRenderedPageBreak/>
               <w:t>2</w:t>
             </w:r>
           </w:p>
@@ -17879,7 +17969,11 @@
               <w:ind w:firstLine="0"/>
             </w:pPr>
             <w:r>
-              <w:t>Nazwa użytkownika zapisana kapitalikami</w:t>
+              <w:t xml:space="preserve">Nazwa użytkownika zapisana </w:t>
+            </w:r>
+            <w:r>
+              <w:lastRenderedPageBreak/>
+              <w:t>kapitalikami</w:t>
             </w:r>
           </w:p>
         </w:tc>
@@ -17894,6 +17988,7 @@
               <w:ind w:firstLine="0"/>
             </w:pPr>
             <w:r>
+              <w:lastRenderedPageBreak/>
               <w:t>4</w:t>
             </w:r>
           </w:p>
@@ -17998,11 +18093,7 @@
               <w:ind w:firstLine="0"/>
             </w:pPr>
             <w:r>
-              <w:t xml:space="preserve">Adres email zapisany </w:t>
-            </w:r>
-            <w:r>
-              <w:lastRenderedPageBreak/>
-              <w:t>kapitalikami.</w:t>
+              <w:t>Adres email zapisany kapitalikami.</w:t>
             </w:r>
           </w:p>
         </w:tc>
@@ -18017,7 +18108,6 @@
               <w:ind w:firstLine="0"/>
             </w:pPr>
             <w:r>
-              <w:lastRenderedPageBreak/>
               <w:t>6</w:t>
             </w:r>
           </w:p>
@@ -19474,6 +19564,7 @@
               <w:ind w:firstLine="0"/>
             </w:pPr>
             <w:r>
+              <w:lastRenderedPageBreak/>
               <w:t>2</w:t>
             </w:r>
           </w:p>
@@ -19547,7 +19638,6 @@
               <w:ind w:firstLine="0"/>
             </w:pPr>
             <w:r>
-              <w:lastRenderedPageBreak/>
               <w:t>Lp</w:t>
             </w:r>
           </w:p>
@@ -21050,7 +21140,7 @@
                     <pic:cNvPicPr/>
                   </pic:nvPicPr>
                   <pic:blipFill>
-                    <a:blip r:embed="rId38">
+                    <a:blip r:embed="rId40">
                       <a:extLst>
                         <a:ext uri="{28A0092B-C50C-407E-A947-70E740481C1C}">
                           <a14:useLocalDpi xmlns:a14="http://schemas.microsoft.com/office/drawing/2010/main" val="0"/>
@@ -21116,7 +21206,7 @@
                     </pic:cNvPicPr>
                   </pic:nvPicPr>
                   <pic:blipFill>
-                    <a:blip r:embed="rId39">
+                    <a:blip r:embed="rId41">
                       <a:extLst>
                         <a:ext uri="{28A0092B-C50C-407E-A947-70E740481C1C}">
                           <a14:useLocalDpi xmlns:a14="http://schemas.microsoft.com/office/drawing/2010/main" val="0"/>
@@ -21213,7 +21303,7 @@
                     <pic:cNvPicPr/>
                   </pic:nvPicPr>
                   <pic:blipFill>
-                    <a:blip r:embed="rId40">
+                    <a:blip r:embed="rId42">
                       <a:extLst>
                         <a:ext uri="{28A0092B-C50C-407E-A947-70E740481C1C}">
                           <a14:useLocalDpi xmlns:a14="http://schemas.microsoft.com/office/drawing/2010/main" val="0"/>
@@ -21280,7 +21370,7 @@
                     <pic:cNvPicPr/>
                   </pic:nvPicPr>
                   <pic:blipFill>
-                    <a:blip r:embed="rId41">
+                    <a:blip r:embed="rId43">
                       <a:extLst>
                         <a:ext uri="{28A0092B-C50C-407E-A947-70E740481C1C}">
                           <a14:useLocalDpi xmlns:a14="http://schemas.microsoft.com/office/drawing/2010/main" val="0"/>
@@ -21357,283 +21447,6 @@
             <wp:extent cx="5743575" cy="3514725"/>
             <wp:effectExtent l="0" t="0" r="0" b="0"/>
             <wp:docPr id="1519791176" name="Obraz 1519791176"/>
-            <wp:cNvGraphicFramePr>
-              <a:graphicFrameLocks xmlns:a="http://schemas.openxmlformats.org/drawingml/2006/main" noChangeAspect="1"/>
-            </wp:cNvGraphicFramePr>
-            <a:graphic xmlns:a="http://schemas.openxmlformats.org/drawingml/2006/main">
-              <a:graphicData uri="http://schemas.openxmlformats.org/drawingml/2006/picture">
-                <pic:pic xmlns:pic="http://schemas.openxmlformats.org/drawingml/2006/picture">
-                  <pic:nvPicPr>
-                    <pic:cNvPr id="0" name=""/>
-                    <pic:cNvPicPr/>
-                  </pic:nvPicPr>
-                  <pic:blipFill>
-                    <a:blip r:embed="rId42">
-                      <a:extLst>
-                        <a:ext uri="{28A0092B-C50C-407E-A947-70E740481C1C}">
-                          <a14:useLocalDpi xmlns:a14="http://schemas.microsoft.com/office/drawing/2010/main" val="0"/>
-                        </a:ext>
-                      </a:extLst>
-                    </a:blip>
-                    <a:stretch>
-                      <a:fillRect/>
-                    </a:stretch>
-                  </pic:blipFill>
-                  <pic:spPr>
-                    <a:xfrm>
-                      <a:off x="0" y="0"/>
-                      <a:ext cx="5743575" cy="3514725"/>
-                    </a:xfrm>
-                    <a:prstGeom prst="rect">
-                      <a:avLst/>
-                    </a:prstGeom>
-                  </pic:spPr>
-                </pic:pic>
-              </a:graphicData>
-            </a:graphic>
-          </wp:inline>
-        </w:drawing>
-      </w:r>
-    </w:p>
-    <w:p>
-      <w:pPr>
-        <w:ind w:left="720"/>
-        <w:rPr>
-          <w:color w:val="000000" w:themeColor="text1"/>
-          <w:szCs w:val="24"/>
-        </w:rPr>
-      </w:pPr>
-      <w:r>
-        <w:rPr>
-          <w:b/>
-          <w:bCs/>
-          <w:color w:val="000000" w:themeColor="text1"/>
-          <w:sz w:val="32"/>
-          <w:szCs w:val="32"/>
-        </w:rPr>
-        <w:t xml:space="preserve">Diagram sekwencji Resetowaie hasła </w:t>
-      </w:r>
-      <w:r>
-        <w:rPr>
-          <w:color w:val="000000" w:themeColor="text1"/>
-          <w:szCs w:val="24"/>
-        </w:rPr>
-        <w:t>– Rafał Sawicki</w:t>
-      </w:r>
-    </w:p>
-    <w:p>
-      <w:pPr>
-        <w:ind w:left="348"/>
-        <w:rPr>
-          <w:color w:val="000000" w:themeColor="text1"/>
-          <w:szCs w:val="24"/>
-        </w:rPr>
-      </w:pPr>
-      <w:r>
-        <w:rPr>
-          <w:color w:val="000000" w:themeColor="text1"/>
-          <w:szCs w:val="24"/>
-        </w:rPr>
-        <w:t xml:space="preserve">Realizacja funkcjonalności F3.2 </w:t>
-      </w:r>
-    </w:p>
-    <w:p>
-      <w:pPr>
-        <w:ind w:left="348"/>
-        <w:rPr>
-          <w:color w:val="000000" w:themeColor="text1"/>
-          <w:szCs w:val="24"/>
-        </w:rPr>
-      </w:pPr>
-      <w:r>
-        <w:rPr>
-          <w:noProof/>
-        </w:rPr>
-        <w:drawing>
-          <wp:inline distT="0" distB="0" distL="0" distR="0" wp14:anchorId="3DBDB25F" wp14:editId="4469C2CC">
-            <wp:extent cx="4572000" cy="1800225"/>
-            <wp:effectExtent l="0" t="0" r="0" b="0"/>
-            <wp:docPr id="11" name="Obraz 11"/>
-            <wp:cNvGraphicFramePr>
-              <a:graphicFrameLocks xmlns:a="http://schemas.openxmlformats.org/drawingml/2006/main" noChangeAspect="1"/>
-            </wp:cNvGraphicFramePr>
-            <a:graphic xmlns:a="http://schemas.openxmlformats.org/drawingml/2006/main">
-              <a:graphicData uri="http://schemas.openxmlformats.org/drawingml/2006/picture">
-                <pic:pic xmlns:pic="http://schemas.openxmlformats.org/drawingml/2006/picture">
-                  <pic:nvPicPr>
-                    <pic:cNvPr id="0" name=""/>
-                    <pic:cNvPicPr/>
-                  </pic:nvPicPr>
-                  <pic:blipFill>
-                    <a:blip r:embed="rId43">
-                      <a:extLst>
-                        <a:ext uri="{28A0092B-C50C-407E-A947-70E740481C1C}">
-                          <a14:useLocalDpi xmlns:a14="http://schemas.microsoft.com/office/drawing/2010/main" val="0"/>
-                        </a:ext>
-                      </a:extLst>
-                    </a:blip>
-                    <a:stretch>
-                      <a:fillRect/>
-                    </a:stretch>
-                  </pic:blipFill>
-                  <pic:spPr>
-                    <a:xfrm>
-                      <a:off x="0" y="0"/>
-                      <a:ext cx="4572000" cy="1800225"/>
-                    </a:xfrm>
-                    <a:prstGeom prst="rect">
-                      <a:avLst/>
-                    </a:prstGeom>
-                  </pic:spPr>
-                </pic:pic>
-              </a:graphicData>
-            </a:graphic>
-          </wp:inline>
-        </w:drawing>
-      </w:r>
-    </w:p>
-    <w:p>
-      <w:pPr>
-        <w:ind w:left="348"/>
-        <w:rPr>
-          <w:color w:val="000000" w:themeColor="text1"/>
-          <w:szCs w:val="24"/>
-        </w:rPr>
-      </w:pPr>
-    </w:p>
-    <w:p>
-      <w:pPr>
-        <w:ind w:left="348"/>
-        <w:rPr>
-          <w:color w:val="000000" w:themeColor="text1"/>
-          <w:szCs w:val="24"/>
-        </w:rPr>
-      </w:pPr>
-      <w:r>
-        <w:rPr>
-          <w:color w:val="000000" w:themeColor="text1"/>
-          <w:szCs w:val="24"/>
-        </w:rPr>
-        <w:t xml:space="preserve"> </w:t>
-      </w:r>
-    </w:p>
-    <w:p>
-      <w:pPr>
-        <w:ind w:left="348"/>
-        <w:rPr>
-          <w:color w:val="000000" w:themeColor="text1"/>
-          <w:szCs w:val="24"/>
-        </w:rPr>
-      </w:pPr>
-    </w:p>
-    <w:p>
-      <w:pPr>
-        <w:ind w:left="348"/>
-        <w:rPr>
-          <w:color w:val="000000" w:themeColor="text1"/>
-          <w:szCs w:val="24"/>
-        </w:rPr>
-      </w:pPr>
-      <w:r>
-        <w:rPr>
-          <w:color w:val="000000" w:themeColor="text1"/>
-          <w:szCs w:val="24"/>
-        </w:rPr>
-        <w:t xml:space="preserve"> </w:t>
-      </w:r>
-    </w:p>
-    <w:p>
-      <w:pPr>
-        <w:ind w:left="348"/>
-        <w:rPr>
-          <w:color w:val="000000" w:themeColor="text1"/>
-          <w:szCs w:val="24"/>
-        </w:rPr>
-      </w:pPr>
-    </w:p>
-    <w:p>
-      <w:pPr>
-        <w:ind w:left="348"/>
-        <w:rPr>
-          <w:color w:val="000000" w:themeColor="text1"/>
-          <w:szCs w:val="24"/>
-        </w:rPr>
-      </w:pPr>
-    </w:p>
-    <w:p>
-      <w:pPr>
-        <w:rPr>
-          <w:color w:val="000000" w:themeColor="text1"/>
-          <w:szCs w:val="24"/>
-        </w:rPr>
-      </w:pPr>
-    </w:p>
-    <w:p>
-      <w:pPr>
-        <w:pStyle w:val="Heading1beznumeru"/>
-        <w:ind w:firstLine="851"/>
-        <w:rPr>
-          <w:rFonts w:cs="Times New Roman"/>
-          <w:color w:val="000000" w:themeColor="text1"/>
-          <w:szCs w:val="32"/>
-        </w:rPr>
-      </w:pPr>
-      <w:r>
-        <w:rPr>
-          <w:rFonts w:cs="Times New Roman"/>
-          <w:color w:val="000000" w:themeColor="text1"/>
-          <w:szCs w:val="32"/>
-        </w:rPr>
-        <w:t xml:space="preserve">Projekt interfejsu użytkownika - Rafał Sawicki </w:t>
-      </w:r>
-    </w:p>
-    <w:p>
-      <w:pPr>
-        <w:spacing w:line="240" w:lineRule="auto"/>
-        <w:rPr>
-          <w:color w:val="000000" w:themeColor="text1"/>
-          <w:szCs w:val="24"/>
-        </w:rPr>
-      </w:pPr>
-    </w:p>
-    <w:p>
-      <w:pPr>
-        <w:pStyle w:val="Nagwek2"/>
-        <w:rPr>
-          <w:rFonts w:asciiTheme="minorHAnsi" w:eastAsiaTheme="minorEastAsia" w:hAnsiTheme="minorHAnsi" w:cstheme="minorBidi"/>
-          <w:bCs/>
-          <w:color w:val="000000" w:themeColor="text1"/>
-          <w:szCs w:val="30"/>
-        </w:rPr>
-      </w:pPr>
-      <w:r>
-        <w:rPr>
-          <w:rFonts w:cs="Times New Roman"/>
-          <w:bCs/>
-          <w:color w:val="000000" w:themeColor="text1"/>
-          <w:szCs w:val="30"/>
-        </w:rPr>
-        <w:lastRenderedPageBreak/>
-        <w:t>Homepage</w:t>
-      </w:r>
-    </w:p>
-    <w:p>
-      <w:pPr>
-        <w:spacing w:line="240" w:lineRule="auto"/>
-        <w:rPr>
-          <w:color w:val="000000" w:themeColor="text1"/>
-          <w:sz w:val="20"/>
-        </w:rPr>
-      </w:pPr>
-      <w:r>
-        <w:rPr>
-          <w:noProof/>
-        </w:rPr>
-        <w:drawing>
-          <wp:inline distT="0" distB="0" distL="0" distR="0" wp14:anchorId="447C12FA" wp14:editId="64DA726E">
-            <wp:extent cx="5172075" cy="3019425"/>
-            <wp:effectExtent l="0" t="0" r="0" b="0"/>
-            <wp:docPr id="19" name="Obraz 19"/>
             <wp:cNvGraphicFramePr>
               <a:graphicFrameLocks xmlns:a="http://schemas.openxmlformats.org/drawingml/2006/main" noChangeAspect="1"/>
             </wp:cNvGraphicFramePr>
@@ -21659,7 +21472,7 @@
                   <pic:spPr>
                     <a:xfrm>
                       <a:off x="0" y="0"/>
-                      <a:ext cx="5172075" cy="3019425"/>
+                      <a:ext cx="5743575" cy="3514725"/>
                     </a:xfrm>
                     <a:prstGeom prst="rect">
                       <a:avLst/>
@@ -21674,141 +21487,52 @@
     </w:p>
     <w:p>
       <w:pPr>
-        <w:pStyle w:val="Bezodstpw"/>
-        <w:ind w:left="720" w:hanging="360"/>
-        <w:jc w:val="center"/>
+        <w:ind w:left="720"/>
         <w:rPr>
           <w:color w:val="000000" w:themeColor="text1"/>
-        </w:rPr>
-      </w:pPr>
-      <w:r>
-        <w:rPr>
-          <w:color w:val="000000" w:themeColor="text1"/>
-        </w:rPr>
-        <w:t>Menu główne</w:t>
-      </w:r>
-    </w:p>
-    <w:p>
-      <w:pPr>
-        <w:pStyle w:val="Bezodstpw"/>
-        <w:jc w:val="center"/>
-        <w:rPr>
-          <w:color w:val="000000" w:themeColor="text1"/>
-        </w:rPr>
-      </w:pPr>
-      <w:r>
-        <w:rPr>
-          <w:color w:val="000000" w:themeColor="text1"/>
-        </w:rPr>
-        <w:t>Textboxy – panel logowania</w:t>
-      </w:r>
-    </w:p>
-    <w:p>
-      <w:pPr>
-        <w:pStyle w:val="Bezodstpw"/>
-        <w:jc w:val="center"/>
-        <w:rPr>
-          <w:color w:val="000000" w:themeColor="text1"/>
-        </w:rPr>
-      </w:pPr>
-      <w:r>
-        <w:rPr>
-          <w:color w:val="000000" w:themeColor="text1"/>
-        </w:rPr>
-        <w:t>Button – Logowanie</w:t>
-      </w:r>
-    </w:p>
-    <w:p>
-      <w:pPr>
-        <w:pStyle w:val="Bezodstpw"/>
-        <w:jc w:val="center"/>
-        <w:rPr>
-          <w:color w:val="000000" w:themeColor="text1"/>
-        </w:rPr>
-      </w:pPr>
-      <w:r>
-        <w:rPr>
-          <w:color w:val="000000" w:themeColor="text1"/>
-        </w:rPr>
-        <w:t>Button – Rejestracja</w:t>
-      </w:r>
-    </w:p>
-    <w:p>
-      <w:pPr>
-        <w:pStyle w:val="Bezodstpw"/>
-        <w:jc w:val="center"/>
-        <w:rPr>
-          <w:color w:val="000000" w:themeColor="text1"/>
-        </w:rPr>
-      </w:pPr>
-      <w:r>
-        <w:rPr>
-          <w:color w:val="000000" w:themeColor="text1"/>
-        </w:rPr>
-        <w:t xml:space="preserve">Text – opis </w:t>
-      </w:r>
-    </w:p>
-    <w:p>
-      <w:pPr>
-        <w:pStyle w:val="Bezodstpw"/>
-        <w:jc w:val="center"/>
-        <w:rPr>
-          <w:color w:val="000000" w:themeColor="text1"/>
-        </w:rPr>
-      </w:pPr>
-      <w:r>
-        <w:rPr>
-          <w:color w:val="000000" w:themeColor="text1"/>
-        </w:rPr>
-        <w:t>Image- przykładowe zdjęcia</w:t>
-      </w:r>
-    </w:p>
-    <w:p>
-      <w:pPr>
-        <w:spacing w:line="240" w:lineRule="auto"/>
-        <w:jc w:val="center"/>
-        <w:rPr>
-          <w:color w:val="000000" w:themeColor="text1"/>
-          <w:sz w:val="20"/>
-        </w:rPr>
-      </w:pPr>
-    </w:p>
-    <w:p>
-      <w:pPr>
-        <w:spacing w:line="240" w:lineRule="auto"/>
-        <w:jc w:val="center"/>
-        <w:rPr>
-          <w:color w:val="000000" w:themeColor="text1"/>
-          <w:sz w:val="20"/>
-        </w:rPr>
-      </w:pPr>
-    </w:p>
-    <w:p>
-      <w:pPr>
-        <w:pStyle w:val="Nagwek2"/>
-        <w:rPr>
-          <w:rFonts w:asciiTheme="minorHAnsi" w:eastAsiaTheme="minorEastAsia" w:hAnsiTheme="minorHAnsi" w:cstheme="minorBidi"/>
+          <w:szCs w:val="24"/>
+        </w:rPr>
+      </w:pPr>
+      <w:r>
+        <w:rPr>
+          <w:b/>
           <w:bCs/>
           <w:color w:val="000000" w:themeColor="text1"/>
-          <w:szCs w:val="30"/>
-        </w:rPr>
-      </w:pPr>
-      <w:r>
-        <w:rPr>
-          <w:rFonts w:cs="Times New Roman"/>
-          <w:bCs/>
+          <w:sz w:val="32"/>
+          <w:szCs w:val="32"/>
+        </w:rPr>
+        <w:t xml:space="preserve">Diagram sekwencji Resetowaie hasła </w:t>
+      </w:r>
+      <w:r>
+        <w:rPr>
           <w:color w:val="000000" w:themeColor="text1"/>
-          <w:szCs w:val="30"/>
-        </w:rPr>
-        <w:t>Panel użytkownika</w:t>
-      </w:r>
-    </w:p>
-    <w:p>
-      <w:pPr>
-        <w:spacing w:line="240" w:lineRule="auto"/>
+          <w:szCs w:val="24"/>
+        </w:rPr>
+        <w:t>– Rafał Sawicki</w:t>
+      </w:r>
+    </w:p>
+    <w:p>
+      <w:pPr>
+        <w:ind w:left="348"/>
         <w:rPr>
           <w:color w:val="000000" w:themeColor="text1"/>
-          <w:sz w:val="20"/>
+          <w:szCs w:val="24"/>
+        </w:rPr>
+      </w:pPr>
+      <w:r>
+        <w:rPr>
+          <w:color w:val="000000" w:themeColor="text1"/>
+          <w:szCs w:val="24"/>
+        </w:rPr>
+        <w:t xml:space="preserve">Realizacja funkcjonalności F3.2 </w:t>
+      </w:r>
+    </w:p>
+    <w:p>
+      <w:pPr>
+        <w:ind w:left="348"/>
+        <w:rPr>
+          <w:color w:val="000000" w:themeColor="text1"/>
+          <w:szCs w:val="24"/>
         </w:rPr>
       </w:pPr>
       <w:r>
@@ -21816,10 +21540,10 @@
           <w:noProof/>
         </w:rPr>
         <w:drawing>
-          <wp:inline distT="0" distB="0" distL="0" distR="0" wp14:anchorId="4A1C12D5" wp14:editId="1508187D">
-            <wp:extent cx="5257800" cy="3543300"/>
+          <wp:inline distT="0" distB="0" distL="0" distR="0" wp14:anchorId="3DBDB25F" wp14:editId="4469C2CC">
+            <wp:extent cx="4572000" cy="1800225"/>
             <wp:effectExtent l="0" t="0" r="0" b="0"/>
-            <wp:docPr id="26" name="Obraz 26"/>
+            <wp:docPr id="11" name="Obraz 11"/>
             <wp:cNvGraphicFramePr>
               <a:graphicFrameLocks xmlns:a="http://schemas.openxmlformats.org/drawingml/2006/main" noChangeAspect="1"/>
             </wp:cNvGraphicFramePr>
@@ -21845,7 +21569,7 @@
                   <pic:spPr>
                     <a:xfrm>
                       <a:off x="0" y="0"/>
-                      <a:ext cx="5257800" cy="3543300"/>
+                      <a:ext cx="4572000" cy="1800225"/>
                     </a:xfrm>
                     <a:prstGeom prst="rect">
                       <a:avLst/>
@@ -21860,213 +21584,97 @@
     </w:p>
     <w:p>
       <w:pPr>
-        <w:pStyle w:val="Bezodstpw"/>
-        <w:jc w:val="center"/>
-        <w:rPr>
-          <w:color w:val="000000" w:themeColor="text1"/>
-        </w:rPr>
-      </w:pPr>
-      <w:r>
-        <w:rPr>
-          <w:color w:val="000000" w:themeColor="text1"/>
-        </w:rPr>
-        <w:t>Menu główne</w:t>
-      </w:r>
-    </w:p>
-    <w:p>
-      <w:pPr>
-        <w:pStyle w:val="Bezodstpw"/>
-        <w:jc w:val="center"/>
-        <w:rPr>
-          <w:color w:val="000000" w:themeColor="text1"/>
-        </w:rPr>
-      </w:pPr>
-      <w:r>
-        <w:rPr>
-          <w:color w:val="000000" w:themeColor="text1"/>
-        </w:rPr>
-        <w:t>Title - tytuł</w:t>
-      </w:r>
-    </w:p>
-    <w:p>
-      <w:pPr>
-        <w:pStyle w:val="Bezodstpw"/>
-        <w:jc w:val="center"/>
-        <w:rPr>
-          <w:color w:val="000000" w:themeColor="text1"/>
-        </w:rPr>
-      </w:pPr>
-      <w:r>
-        <w:rPr>
-          <w:color w:val="000000" w:themeColor="text1"/>
-        </w:rPr>
-        <w:t>Label, Textbox – dane użytkownika</w:t>
-      </w:r>
-    </w:p>
-    <w:p>
-      <w:pPr>
-        <w:pStyle w:val="Bezodstpw"/>
-        <w:jc w:val="center"/>
-        <w:rPr>
-          <w:color w:val="000000" w:themeColor="text1"/>
-        </w:rPr>
-      </w:pPr>
-      <w:r>
-        <w:rPr>
-          <w:color w:val="000000" w:themeColor="text1"/>
-        </w:rPr>
-        <w:t>Label, Textbox – dane użytkownika</w:t>
-      </w:r>
-    </w:p>
-    <w:p>
-      <w:pPr>
-        <w:pStyle w:val="Bezodstpw"/>
-        <w:jc w:val="center"/>
-        <w:rPr>
-          <w:color w:val="000000" w:themeColor="text1"/>
-        </w:rPr>
-      </w:pPr>
-      <w:r>
-        <w:rPr>
-          <w:color w:val="000000" w:themeColor="text1"/>
-        </w:rPr>
-        <w:t>Label, Textbox – dane użytkownika</w:t>
-      </w:r>
-    </w:p>
-    <w:p>
-      <w:pPr>
-        <w:pStyle w:val="Bezodstpw"/>
-        <w:jc w:val="center"/>
-        <w:rPr>
-          <w:color w:val="000000" w:themeColor="text1"/>
-        </w:rPr>
-      </w:pPr>
-      <w:r>
-        <w:rPr>
-          <w:color w:val="000000" w:themeColor="text1"/>
-        </w:rPr>
-        <w:t>Label, Textbox – dane użytkownika</w:t>
-      </w:r>
-    </w:p>
-    <w:p>
-      <w:pPr>
-        <w:pStyle w:val="Bezodstpw"/>
-        <w:jc w:val="center"/>
-        <w:rPr>
-          <w:color w:val="000000" w:themeColor="text1"/>
-        </w:rPr>
-      </w:pPr>
-      <w:r>
-        <w:rPr>
-          <w:color w:val="000000" w:themeColor="text1"/>
-        </w:rPr>
-        <w:t>Label, Textbox – dane użytkownika</w:t>
-      </w:r>
-    </w:p>
-    <w:p>
-      <w:pPr>
-        <w:pStyle w:val="Bezodstpw"/>
-        <w:jc w:val="center"/>
-        <w:rPr>
-          <w:color w:val="000000" w:themeColor="text1"/>
-        </w:rPr>
-      </w:pPr>
-      <w:r>
-        <w:rPr>
-          <w:color w:val="000000" w:themeColor="text1"/>
-        </w:rPr>
-        <w:t>Label, Textbox – dane użytkownika</w:t>
-      </w:r>
-    </w:p>
-    <w:p>
-      <w:pPr>
-        <w:pStyle w:val="Bezodstpw"/>
-        <w:jc w:val="center"/>
-        <w:rPr>
-          <w:color w:val="000000" w:themeColor="text1"/>
-        </w:rPr>
-      </w:pPr>
-      <w:r>
-        <w:rPr>
-          <w:color w:val="000000" w:themeColor="text1"/>
-        </w:rPr>
-        <w:t>Title – tytul</w:t>
-      </w:r>
-    </w:p>
-    <w:p>
-      <w:pPr>
-        <w:pStyle w:val="Bezodstpw"/>
-        <w:jc w:val="center"/>
-        <w:rPr>
-          <w:color w:val="000000" w:themeColor="text1"/>
-        </w:rPr>
-      </w:pPr>
-      <w:r>
-        <w:rPr>
-          <w:color w:val="000000" w:themeColor="text1"/>
-        </w:rPr>
-        <w:t>Text – opis</w:t>
-      </w:r>
-    </w:p>
-    <w:p>
-      <w:pPr>
-        <w:pStyle w:val="Bezodstpw"/>
-        <w:jc w:val="center"/>
-        <w:rPr>
-          <w:color w:val="000000" w:themeColor="text1"/>
-        </w:rPr>
-      </w:pPr>
-      <w:r>
-        <w:rPr>
-          <w:color w:val="000000" w:themeColor="text1"/>
-        </w:rPr>
-        <w:t>Title – Resetowanie hasła</w:t>
-      </w:r>
-    </w:p>
-    <w:p>
-      <w:pPr>
-        <w:pStyle w:val="Bezodstpw"/>
-        <w:jc w:val="center"/>
-        <w:rPr>
-          <w:color w:val="000000" w:themeColor="text1"/>
-        </w:rPr>
-      </w:pPr>
-      <w:r>
-        <w:rPr>
-          <w:color w:val="000000" w:themeColor="text1"/>
-        </w:rPr>
-        <w:t>Button – zapis zmian w panelu uzytkownika</w:t>
-      </w:r>
-    </w:p>
-    <w:p>
-      <w:pPr>
-        <w:spacing w:line="240" w:lineRule="auto"/>
-        <w:jc w:val="center"/>
-        <w:rPr>
-          <w:color w:val="000000" w:themeColor="text1"/>
-          <w:sz w:val="20"/>
-        </w:rPr>
-      </w:pPr>
-    </w:p>
-    <w:p>
-      <w:pPr>
-        <w:spacing w:line="240" w:lineRule="auto"/>
-        <w:jc w:val="center"/>
-        <w:rPr>
-          <w:color w:val="000000" w:themeColor="text1"/>
-          <w:sz w:val="20"/>
-        </w:rPr>
-      </w:pPr>
-    </w:p>
-    <w:p>
-      <w:pPr>
+        <w:ind w:left="348"/>
         <w:rPr>
           <w:color w:val="000000" w:themeColor="text1"/>
           <w:szCs w:val="24"/>
         </w:rPr>
       </w:pPr>
-      <w:r>
-        <w:br w:type="page"/>
+    </w:p>
+    <w:p>
+      <w:pPr>
+        <w:ind w:left="348"/>
+        <w:rPr>
+          <w:color w:val="000000" w:themeColor="text1"/>
+          <w:szCs w:val="24"/>
+        </w:rPr>
+      </w:pPr>
+      <w:r>
+        <w:rPr>
+          <w:color w:val="000000" w:themeColor="text1"/>
+          <w:szCs w:val="24"/>
+        </w:rPr>
+        <w:t xml:space="preserve"> </w:t>
+      </w:r>
+    </w:p>
+    <w:p>
+      <w:pPr>
+        <w:ind w:left="348"/>
+        <w:rPr>
+          <w:color w:val="000000" w:themeColor="text1"/>
+          <w:szCs w:val="24"/>
+        </w:rPr>
+      </w:pPr>
+    </w:p>
+    <w:p>
+      <w:pPr>
+        <w:ind w:left="348"/>
+        <w:rPr>
+          <w:color w:val="000000" w:themeColor="text1"/>
+          <w:szCs w:val="24"/>
+        </w:rPr>
+      </w:pPr>
+      <w:r>
+        <w:rPr>
+          <w:color w:val="000000" w:themeColor="text1"/>
+          <w:szCs w:val="24"/>
+        </w:rPr>
+        <w:t xml:space="preserve"> </w:t>
+      </w:r>
+    </w:p>
+    <w:p>
+      <w:pPr>
+        <w:ind w:left="348"/>
+        <w:rPr>
+          <w:color w:val="000000" w:themeColor="text1"/>
+          <w:szCs w:val="24"/>
+        </w:rPr>
+      </w:pPr>
+    </w:p>
+    <w:p>
+      <w:pPr>
+        <w:ind w:left="348"/>
+        <w:rPr>
+          <w:color w:val="000000" w:themeColor="text1"/>
+          <w:szCs w:val="24"/>
+        </w:rPr>
+      </w:pPr>
+    </w:p>
+    <w:p>
+      <w:pPr>
+        <w:rPr>
+          <w:color w:val="000000" w:themeColor="text1"/>
+          <w:szCs w:val="24"/>
+        </w:rPr>
+      </w:pPr>
+    </w:p>
+    <w:p>
+      <w:pPr>
+        <w:pStyle w:val="Heading1beznumeru"/>
+        <w:ind w:firstLine="851"/>
+        <w:rPr>
+          <w:rFonts w:cs="Times New Roman"/>
+          <w:color w:val="000000" w:themeColor="text1"/>
+          <w:szCs w:val="32"/>
+        </w:rPr>
+      </w:pPr>
+      <w:r>
+        <w:rPr>
+          <w:rFonts w:cs="Times New Roman"/>
+          <w:color w:val="000000" w:themeColor="text1"/>
+          <w:szCs w:val="32"/>
+        </w:rPr>
+        <w:t xml:space="preserve">Projekt interfejsu użytkownika - Rafał Sawicki </w:t>
       </w:r>
     </w:p>
     <w:p>
@@ -22074,7 +21682,7 @@
         <w:spacing w:line="240" w:lineRule="auto"/>
         <w:rPr>
           <w:color w:val="000000" w:themeColor="text1"/>
-          <w:sz w:val="20"/>
+          <w:szCs w:val="24"/>
         </w:rPr>
       </w:pPr>
     </w:p>
@@ -22095,7 +21703,8 @@
           <w:color w:val="000000" w:themeColor="text1"/>
           <w:szCs w:val="30"/>
         </w:rPr>
-        <w:t xml:space="preserve">Nowy produkt </w:t>
+        <w:lastRenderedPageBreak/>
+        <w:t>Homepage</w:t>
       </w:r>
     </w:p>
     <w:p>
@@ -22111,10 +21720,10 @@
           <w:noProof/>
         </w:rPr>
         <w:drawing>
-          <wp:inline distT="0" distB="0" distL="0" distR="0" wp14:anchorId="0777CE1C" wp14:editId="469C9271">
-            <wp:extent cx="5200650" cy="3543300"/>
+          <wp:inline distT="0" distB="0" distL="0" distR="0" wp14:anchorId="447C12FA" wp14:editId="64DA726E">
+            <wp:extent cx="5172075" cy="3019425"/>
             <wp:effectExtent l="0" t="0" r="0" b="0"/>
-            <wp:docPr id="27" name="Obraz 27"/>
+            <wp:docPr id="19" name="Obraz 19"/>
             <wp:cNvGraphicFramePr>
               <a:graphicFrameLocks xmlns:a="http://schemas.openxmlformats.org/drawingml/2006/main" noChangeAspect="1"/>
             </wp:cNvGraphicFramePr>
@@ -22140,7 +21749,7 @@
                   <pic:spPr>
                     <a:xfrm>
                       <a:off x="0" y="0"/>
-                      <a:ext cx="5200650" cy="3543300"/>
+                      <a:ext cx="5172075" cy="3019425"/>
                     </a:xfrm>
                     <a:prstGeom prst="rect">
                       <a:avLst/>
@@ -22156,6 +21765,7 @@
     <w:p>
       <w:pPr>
         <w:pStyle w:val="Bezodstpw"/>
+        <w:ind w:left="720" w:hanging="360"/>
         <w:jc w:val="center"/>
         <w:rPr>
           <w:color w:val="000000" w:themeColor="text1"/>
@@ -22165,7 +21775,7 @@
         <w:rPr>
           <w:color w:val="000000" w:themeColor="text1"/>
         </w:rPr>
-        <w:t>1.Meny główne</w:t>
+        <w:t>Menu główne</w:t>
       </w:r>
     </w:p>
     <w:p>
@@ -22180,7 +21790,7 @@
         <w:rPr>
           <w:color w:val="000000" w:themeColor="text1"/>
         </w:rPr>
-        <w:t>2.Title - Tytuł</w:t>
+        <w:t>Textboxy – panel logowania</w:t>
       </w:r>
     </w:p>
     <w:p>
@@ -22195,7 +21805,7 @@
         <w:rPr>
           <w:color w:val="000000" w:themeColor="text1"/>
         </w:rPr>
-        <w:t>3.Label, Textbox – dane nowego produktu</w:t>
+        <w:t>Button – Logowanie</w:t>
       </w:r>
     </w:p>
     <w:p>
@@ -22210,7 +21820,7 @@
         <w:rPr>
           <w:color w:val="000000" w:themeColor="text1"/>
         </w:rPr>
-        <w:t>4. Label, Textbox – dane nowego produktu</w:t>
+        <w:t>Button – Rejestracja</w:t>
       </w:r>
     </w:p>
     <w:p>
@@ -22225,7 +21835,7 @@
         <w:rPr>
           <w:color w:val="000000" w:themeColor="text1"/>
         </w:rPr>
-        <w:t>5. Label, Textbox – dane nowego produktu</w:t>
+        <w:t xml:space="preserve">Text – opis </w:t>
       </w:r>
     </w:p>
     <w:p>
@@ -22240,67 +21850,7 @@
         <w:rPr>
           <w:color w:val="000000" w:themeColor="text1"/>
         </w:rPr>
-        <w:t>6. Label, Textbox – dane nowego produktu</w:t>
-      </w:r>
-    </w:p>
-    <w:p>
-      <w:pPr>
-        <w:pStyle w:val="Bezodstpw"/>
-        <w:jc w:val="center"/>
-        <w:rPr>
-          <w:color w:val="000000" w:themeColor="text1"/>
-        </w:rPr>
-      </w:pPr>
-      <w:r>
-        <w:rPr>
-          <w:color w:val="000000" w:themeColor="text1"/>
-        </w:rPr>
-        <w:t>7. Label, Textbox – dane nowego produktu</w:t>
-      </w:r>
-    </w:p>
-    <w:p>
-      <w:pPr>
-        <w:pStyle w:val="Bezodstpw"/>
-        <w:jc w:val="center"/>
-        <w:rPr>
-          <w:color w:val="000000" w:themeColor="text1"/>
-        </w:rPr>
-      </w:pPr>
-      <w:r>
-        <w:rPr>
-          <w:color w:val="000000" w:themeColor="text1"/>
-        </w:rPr>
-        <w:t>8. Label, Textbox – dane nowego produktu</w:t>
-      </w:r>
-    </w:p>
-    <w:p>
-      <w:pPr>
-        <w:pStyle w:val="Bezodstpw"/>
-        <w:jc w:val="center"/>
-        <w:rPr>
-          <w:color w:val="000000" w:themeColor="text1"/>
-        </w:rPr>
-      </w:pPr>
-      <w:r>
-        <w:rPr>
-          <w:color w:val="000000" w:themeColor="text1"/>
-        </w:rPr>
-        <w:t>9. Label, Textbox – dane nowego produktu</w:t>
-      </w:r>
-    </w:p>
-    <w:p>
-      <w:pPr>
-        <w:pStyle w:val="Bezodstpw"/>
-        <w:jc w:val="center"/>
-        <w:rPr>
-          <w:color w:val="000000" w:themeColor="text1"/>
-        </w:rPr>
-      </w:pPr>
-      <w:r>
-        <w:rPr>
-          <w:color w:val="000000" w:themeColor="text1"/>
-        </w:rPr>
-        <w:t>10.Button - zapisz danego nowego produktu</w:t>
+        <w:t>Image- przykładowe zdjęcia</w:t>
       </w:r>
     </w:p>
     <w:p>
@@ -22340,8 +21890,7 @@
           <w:color w:val="000000" w:themeColor="text1"/>
           <w:szCs w:val="30"/>
         </w:rPr>
-        <w:lastRenderedPageBreak/>
-        <w:t>Koszyk</w:t>
+        <w:t>Panel użytkownika</w:t>
       </w:r>
     </w:p>
     <w:p>
@@ -22357,10 +21906,10 @@
           <w:noProof/>
         </w:rPr>
         <w:drawing>
-          <wp:inline distT="0" distB="0" distL="0" distR="0" wp14:anchorId="3FC32FE9" wp14:editId="56A41471">
-            <wp:extent cx="5229225" cy="3533775"/>
+          <wp:inline distT="0" distB="0" distL="0" distR="0" wp14:anchorId="4A1C12D5" wp14:editId="1508187D">
+            <wp:extent cx="5257800" cy="3543300"/>
             <wp:effectExtent l="0" t="0" r="0" b="0"/>
-            <wp:docPr id="28" name="Obraz 28"/>
+            <wp:docPr id="26" name="Obraz 26"/>
             <wp:cNvGraphicFramePr>
               <a:graphicFrameLocks xmlns:a="http://schemas.openxmlformats.org/drawingml/2006/main" noChangeAspect="1"/>
             </wp:cNvGraphicFramePr>
@@ -22386,7 +21935,7 @@
                   <pic:spPr>
                     <a:xfrm>
                       <a:off x="0" y="0"/>
-                      <a:ext cx="5229225" cy="3533775"/>
+                      <a:ext cx="5257800" cy="3543300"/>
                     </a:xfrm>
                     <a:prstGeom prst="rect">
                       <a:avLst/>
@@ -22426,7 +21975,7 @@
         <w:rPr>
           <w:color w:val="000000" w:themeColor="text1"/>
         </w:rPr>
-        <w:t>Anchor - cofnięcie na poprzednią stronę</w:t>
+        <w:t>Title - tytuł</w:t>
       </w:r>
     </w:p>
     <w:p>
@@ -22441,7 +21990,7 @@
         <w:rPr>
           <w:color w:val="000000" w:themeColor="text1"/>
         </w:rPr>
-        <w:t>Panel – panel zamówienia klienta</w:t>
+        <w:t>Label, Textbox – dane użytkownika</w:t>
       </w:r>
     </w:p>
     <w:p>
@@ -22456,7 +22005,7 @@
         <w:rPr>
           <w:color w:val="000000" w:themeColor="text1"/>
         </w:rPr>
-        <w:t>Combobox - wybór sposobu dostawy</w:t>
+        <w:t>Label, Textbox – dane użytkownika</w:t>
       </w:r>
     </w:p>
     <w:p>
@@ -22471,7 +22020,8 @@
         <w:rPr>
           <w:color w:val="000000" w:themeColor="text1"/>
         </w:rPr>
-        <w:t>DatePicker – ustawienie terminu dostawy</w:t>
+        <w:lastRenderedPageBreak/>
+        <w:t>Label, Textbox – dane użytkownika</w:t>
       </w:r>
     </w:p>
     <w:p>
@@ -22486,23 +22036,7 @@
         <w:rPr>
           <w:color w:val="000000" w:themeColor="text1"/>
         </w:rPr>
-        <w:t>Button – zapis zamówienia</w:t>
-      </w:r>
-    </w:p>
-    <w:p>
-      <w:pPr>
-        <w:pStyle w:val="Bezodstpw"/>
-        <w:ind w:left="720" w:hanging="360"/>
-        <w:jc w:val="center"/>
-        <w:rPr>
-          <w:color w:val="000000" w:themeColor="text1"/>
-        </w:rPr>
-      </w:pPr>
-      <w:r>
-        <w:rPr>
-          <w:color w:val="000000" w:themeColor="text1"/>
-        </w:rPr>
-        <w:t>Row – Produkt opis</w:t>
+        <w:t>Label, Textbox – dane użytkownika</w:t>
       </w:r>
     </w:p>
     <w:p>
@@ -22517,7 +22051,7 @@
         <w:rPr>
           <w:color w:val="000000" w:themeColor="text1"/>
         </w:rPr>
-        <w:t>NumbChanger – zmiana ilości</w:t>
+        <w:t>Label, Textbox – dane użytkownika</w:t>
       </w:r>
     </w:p>
     <w:p>
@@ -22532,7 +22066,7 @@
         <w:rPr>
           <w:color w:val="000000" w:themeColor="text1"/>
         </w:rPr>
-        <w:t>Text – koszt produktu</w:t>
+        <w:t>Label, Textbox – dane użytkownika</w:t>
       </w:r>
     </w:p>
     <w:p>
@@ -22547,7 +22081,7 @@
         <w:rPr>
           <w:color w:val="000000" w:themeColor="text1"/>
         </w:rPr>
-        <w:t>Label – kwota do zapłaty</w:t>
+        <w:t>Title – tytul</w:t>
       </w:r>
     </w:p>
     <w:p>
@@ -22562,7 +22096,7 @@
         <w:rPr>
           <w:color w:val="000000" w:themeColor="text1"/>
         </w:rPr>
-        <w:t>Title – nazwa produktu</w:t>
+        <w:t>Text – opis</w:t>
       </w:r>
     </w:p>
     <w:p>
@@ -22577,12 +22111,38 @@
         <w:rPr>
           <w:color w:val="000000" w:themeColor="text1"/>
         </w:rPr>
-        <w:t>Button – usun z koszyka</w:t>
+        <w:t>Title – Resetowanie hasła</w:t>
+      </w:r>
+    </w:p>
+    <w:p>
+      <w:pPr>
+        <w:pStyle w:val="Bezodstpw"/>
+        <w:jc w:val="center"/>
+        <w:rPr>
+          <w:color w:val="000000" w:themeColor="text1"/>
+        </w:rPr>
+      </w:pPr>
+      <w:r>
+        <w:rPr>
+          <w:color w:val="000000" w:themeColor="text1"/>
+        </w:rPr>
+        <w:t>Button – zapis zmian w panelu uzytkownika</w:t>
       </w:r>
     </w:p>
     <w:p>
       <w:pPr>
         <w:spacing w:line="240" w:lineRule="auto"/>
+        <w:jc w:val="center"/>
+        <w:rPr>
+          <w:color w:val="000000" w:themeColor="text1"/>
+          <w:sz w:val="20"/>
+        </w:rPr>
+      </w:pPr>
+    </w:p>
+    <w:p>
+      <w:pPr>
+        <w:spacing w:line="240" w:lineRule="auto"/>
+        <w:jc w:val="center"/>
         <w:rPr>
           <w:color w:val="000000" w:themeColor="text1"/>
           <w:sz w:val="20"/>
@@ -22626,7 +22186,7 @@
           <w:color w:val="000000" w:themeColor="text1"/>
           <w:szCs w:val="30"/>
         </w:rPr>
-        <w:t>Informacje o produkcie</w:t>
+        <w:t xml:space="preserve">Nowy produkt </w:t>
       </w:r>
     </w:p>
     <w:p>
@@ -22642,10 +22202,10 @@
           <w:noProof/>
         </w:rPr>
         <w:drawing>
-          <wp:inline distT="0" distB="0" distL="0" distR="0" wp14:anchorId="7B11E56E" wp14:editId="01E2FFCD">
-            <wp:extent cx="5219702" cy="3514725"/>
+          <wp:inline distT="0" distB="0" distL="0" distR="0" wp14:anchorId="0777CE1C" wp14:editId="469C9271">
+            <wp:extent cx="5200650" cy="3543300"/>
             <wp:effectExtent l="0" t="0" r="0" b="0"/>
-            <wp:docPr id="29" name="Obraz 29"/>
+            <wp:docPr id="27" name="Obraz 27"/>
             <wp:cNvGraphicFramePr>
               <a:graphicFrameLocks xmlns:a="http://schemas.openxmlformats.org/drawingml/2006/main" noChangeAspect="1"/>
             </wp:cNvGraphicFramePr>
@@ -22671,7 +22231,7 @@
                   <pic:spPr>
                     <a:xfrm>
                       <a:off x="0" y="0"/>
-                      <a:ext cx="5219702" cy="3514725"/>
+                      <a:ext cx="5200650" cy="3543300"/>
                     </a:xfrm>
                     <a:prstGeom prst="rect">
                       <a:avLst/>
@@ -22696,7 +22256,7 @@
         <w:rPr>
           <w:color w:val="000000" w:themeColor="text1"/>
         </w:rPr>
-        <w:t>1.Anchor - cofnięcie do poprzedniej strony</w:t>
+        <w:t>1.Meny główne</w:t>
       </w:r>
     </w:p>
     <w:p>
@@ -22711,7 +22271,7 @@
         <w:rPr>
           <w:color w:val="000000" w:themeColor="text1"/>
         </w:rPr>
-        <w:t>2. Menu głowne</w:t>
+        <w:t>2.Title - Tytuł</w:t>
       </w:r>
     </w:p>
     <w:p>
@@ -22726,7 +22286,7 @@
         <w:rPr>
           <w:color w:val="000000" w:themeColor="text1"/>
         </w:rPr>
-        <w:t>3.Image - zdjęcie produktu</w:t>
+        <w:t>3.Label, Textbox – dane nowego produktu</w:t>
       </w:r>
     </w:p>
     <w:p>
@@ -22741,7 +22301,97 @@
         <w:rPr>
           <w:color w:val="000000" w:themeColor="text1"/>
         </w:rPr>
-        <w:t>4.Text - opis produktu</w:t>
+        <w:t>4. Label, Textbox – dane nowego produktu</w:t>
+      </w:r>
+    </w:p>
+    <w:p>
+      <w:pPr>
+        <w:pStyle w:val="Bezodstpw"/>
+        <w:jc w:val="center"/>
+        <w:rPr>
+          <w:color w:val="000000" w:themeColor="text1"/>
+        </w:rPr>
+      </w:pPr>
+      <w:r>
+        <w:rPr>
+          <w:color w:val="000000" w:themeColor="text1"/>
+        </w:rPr>
+        <w:t>5. Label, Textbox – dane nowego produktu</w:t>
+      </w:r>
+    </w:p>
+    <w:p>
+      <w:pPr>
+        <w:pStyle w:val="Bezodstpw"/>
+        <w:jc w:val="center"/>
+        <w:rPr>
+          <w:color w:val="000000" w:themeColor="text1"/>
+        </w:rPr>
+      </w:pPr>
+      <w:r>
+        <w:rPr>
+          <w:color w:val="000000" w:themeColor="text1"/>
+        </w:rPr>
+        <w:t>6. Label, Textbox – dane nowego produktu</w:t>
+      </w:r>
+    </w:p>
+    <w:p>
+      <w:pPr>
+        <w:pStyle w:val="Bezodstpw"/>
+        <w:jc w:val="center"/>
+        <w:rPr>
+          <w:color w:val="000000" w:themeColor="text1"/>
+        </w:rPr>
+      </w:pPr>
+      <w:r>
+        <w:rPr>
+          <w:color w:val="000000" w:themeColor="text1"/>
+        </w:rPr>
+        <w:t>7. Label, Textbox – dane nowego produktu</w:t>
+      </w:r>
+    </w:p>
+    <w:p>
+      <w:pPr>
+        <w:pStyle w:val="Bezodstpw"/>
+        <w:jc w:val="center"/>
+        <w:rPr>
+          <w:color w:val="000000" w:themeColor="text1"/>
+        </w:rPr>
+      </w:pPr>
+      <w:r>
+        <w:rPr>
+          <w:color w:val="000000" w:themeColor="text1"/>
+        </w:rPr>
+        <w:t>8. Label, Textbox – dane nowego produktu</w:t>
+      </w:r>
+    </w:p>
+    <w:p>
+      <w:pPr>
+        <w:pStyle w:val="Bezodstpw"/>
+        <w:jc w:val="center"/>
+        <w:rPr>
+          <w:color w:val="000000" w:themeColor="text1"/>
+        </w:rPr>
+      </w:pPr>
+      <w:r>
+        <w:rPr>
+          <w:color w:val="000000" w:themeColor="text1"/>
+        </w:rPr>
+        <w:t>9. Label, Textbox – dane nowego produktu</w:t>
+      </w:r>
+    </w:p>
+    <w:p>
+      <w:pPr>
+        <w:pStyle w:val="Bezodstpw"/>
+        <w:jc w:val="center"/>
+        <w:rPr>
+          <w:color w:val="000000" w:themeColor="text1"/>
+        </w:rPr>
+      </w:pPr>
+      <w:r>
+        <w:rPr>
+          <w:color w:val="000000" w:themeColor="text1"/>
+        </w:rPr>
+        <w:t>10.Button - zapisz danego nowego produktu</w:t>
       </w:r>
     </w:p>
     <w:p>
@@ -22781,7 +22431,8 @@
           <w:color w:val="000000" w:themeColor="text1"/>
           <w:szCs w:val="30"/>
         </w:rPr>
-        <w:t>Rejestracja</w:t>
+        <w:lastRenderedPageBreak/>
+        <w:t>Koszyk</w:t>
       </w:r>
     </w:p>
     <w:p>
@@ -22797,10 +22448,10 @@
           <w:noProof/>
         </w:rPr>
         <w:drawing>
-          <wp:inline distT="0" distB="0" distL="0" distR="0" wp14:anchorId="10431CFB" wp14:editId="4FC45619">
-            <wp:extent cx="5200650" cy="3533775"/>
+          <wp:inline distT="0" distB="0" distL="0" distR="0" wp14:anchorId="3FC32FE9" wp14:editId="56A41471">
+            <wp:extent cx="5229225" cy="3533775"/>
             <wp:effectExtent l="0" t="0" r="0" b="0"/>
-            <wp:docPr id="30" name="Obraz 30"/>
+            <wp:docPr id="28" name="Obraz 28"/>
             <wp:cNvGraphicFramePr>
               <a:graphicFrameLocks xmlns:a="http://schemas.openxmlformats.org/drawingml/2006/main" noChangeAspect="1"/>
             </wp:cNvGraphicFramePr>
@@ -22826,7 +22477,7 @@
                   <pic:spPr>
                     <a:xfrm>
                       <a:off x="0" y="0"/>
-                      <a:ext cx="5200650" cy="3533775"/>
+                      <a:ext cx="5229225" cy="3533775"/>
                     </a:xfrm>
                     <a:prstGeom prst="rect">
                       <a:avLst/>
@@ -22866,7 +22517,7 @@
         <w:rPr>
           <w:color w:val="000000" w:themeColor="text1"/>
         </w:rPr>
-        <w:t>Label, Textbox – dane nowego użytkownika</w:t>
+        <w:t>Anchor - cofnięcie na poprzednią stronę</w:t>
       </w:r>
     </w:p>
     <w:p>
@@ -22881,8 +22532,7 @@
         <w:rPr>
           <w:color w:val="000000" w:themeColor="text1"/>
         </w:rPr>
-        <w:lastRenderedPageBreak/>
-        <w:t>Label, Textbox – dane nowego użytkownika</w:t>
+        <w:t>Panel – panel zamówienia klienta</w:t>
       </w:r>
     </w:p>
     <w:p>
@@ -22897,7 +22547,7 @@
         <w:rPr>
           <w:color w:val="000000" w:themeColor="text1"/>
         </w:rPr>
-        <w:t>Label, Textbox – dane nowego użytkownika</w:t>
+        <w:t>Combobox - wybór sposobu dostawy</w:t>
       </w:r>
     </w:p>
     <w:p>
@@ -22912,7 +22562,7 @@
         <w:rPr>
           <w:color w:val="000000" w:themeColor="text1"/>
         </w:rPr>
-        <w:t>Label, Textbox – dane nowego użytkownika</w:t>
+        <w:t>DatePicker – ustawienie terminu dostawy</w:t>
       </w:r>
     </w:p>
     <w:p>
@@ -22927,7 +22577,23 @@
         <w:rPr>
           <w:color w:val="000000" w:themeColor="text1"/>
         </w:rPr>
-        <w:t>Label, Textbox – dane nowego użytkownika</w:t>
+        <w:t>Button – zapis zamówienia</w:t>
+      </w:r>
+    </w:p>
+    <w:p>
+      <w:pPr>
+        <w:pStyle w:val="Bezodstpw"/>
+        <w:ind w:left="720" w:hanging="360"/>
+        <w:jc w:val="center"/>
+        <w:rPr>
+          <w:color w:val="000000" w:themeColor="text1"/>
+        </w:rPr>
+      </w:pPr>
+      <w:r>
+        <w:rPr>
+          <w:color w:val="000000" w:themeColor="text1"/>
+        </w:rPr>
+        <w:t>Row – Produkt opis</w:t>
       </w:r>
     </w:p>
     <w:p>
@@ -22942,7 +22608,7 @@
         <w:rPr>
           <w:color w:val="000000" w:themeColor="text1"/>
         </w:rPr>
-        <w:t>Label, Textbox – dane nowego użytkownika</w:t>
+        <w:t>NumbChanger – zmiana ilości</w:t>
       </w:r>
     </w:p>
     <w:p>
@@ -22957,8 +22623,62 @@
         <w:rPr>
           <w:color w:val="000000" w:themeColor="text1"/>
         </w:rPr>
-        <w:t>Button - Rejestracja</w:t>
-      </w:r>
+        <w:t>Text – koszt produktu</w:t>
+      </w:r>
+    </w:p>
+    <w:p>
+      <w:pPr>
+        <w:pStyle w:val="Bezodstpw"/>
+        <w:jc w:val="center"/>
+        <w:rPr>
+          <w:color w:val="000000" w:themeColor="text1"/>
+        </w:rPr>
+      </w:pPr>
+      <w:r>
+        <w:rPr>
+          <w:color w:val="000000" w:themeColor="text1"/>
+        </w:rPr>
+        <w:t>Label – kwota do zapłaty</w:t>
+      </w:r>
+    </w:p>
+    <w:p>
+      <w:pPr>
+        <w:pStyle w:val="Bezodstpw"/>
+        <w:jc w:val="center"/>
+        <w:rPr>
+          <w:color w:val="000000" w:themeColor="text1"/>
+        </w:rPr>
+      </w:pPr>
+      <w:r>
+        <w:rPr>
+          <w:color w:val="000000" w:themeColor="text1"/>
+        </w:rPr>
+        <w:t>Title – nazwa produktu</w:t>
+      </w:r>
+    </w:p>
+    <w:p>
+      <w:pPr>
+        <w:pStyle w:val="Bezodstpw"/>
+        <w:jc w:val="center"/>
+        <w:rPr>
+          <w:color w:val="000000" w:themeColor="text1"/>
+        </w:rPr>
+      </w:pPr>
+      <w:r>
+        <w:rPr>
+          <w:color w:val="000000" w:themeColor="text1"/>
+        </w:rPr>
+        <w:t>Button – usun z koszyka</w:t>
+      </w:r>
+    </w:p>
+    <w:p>
+      <w:pPr>
+        <w:spacing w:line="240" w:lineRule="auto"/>
+        <w:rPr>
+          <w:color w:val="000000" w:themeColor="text1"/>
+          <w:sz w:val="20"/>
+        </w:rPr>
+      </w:pPr>
     </w:p>
     <w:p>
       <w:pPr>
@@ -22976,33 +22696,47 @@
         <w:spacing w:line="240" w:lineRule="auto"/>
         <w:rPr>
           <w:color w:val="000000" w:themeColor="text1"/>
-          <w:sz w:val="30"/>
+          <w:sz w:val="20"/>
+        </w:rPr>
+      </w:pPr>
+    </w:p>
+    <w:p>
+      <w:pPr>
+        <w:pStyle w:val="Nagwek2"/>
+        <w:rPr>
+          <w:rFonts w:asciiTheme="minorHAnsi" w:eastAsiaTheme="minorEastAsia" w:hAnsiTheme="minorHAnsi" w:cstheme="minorBidi"/>
+          <w:bCs/>
+          <w:color w:val="000000" w:themeColor="text1"/>
           <w:szCs w:val="30"/>
         </w:rPr>
       </w:pPr>
       <w:r>
         <w:rPr>
-          <w:rStyle w:val="Nagwek2Znak"/>
           <w:rFonts w:cs="Times New Roman"/>
           <w:bCs/>
           <w:color w:val="000000" w:themeColor="text1"/>
           <w:szCs w:val="30"/>
         </w:rPr>
-        <w:lastRenderedPageBreak/>
-        <w:t>Kurier</w:t>
-      </w:r>
-      <w:r>
-        <w:br/>
-      </w:r>
+        <w:t>Informacje o produkcie</w:t>
+      </w:r>
+    </w:p>
+    <w:p>
+      <w:pPr>
+        <w:spacing w:line="240" w:lineRule="auto"/>
+        <w:rPr>
+          <w:color w:val="000000" w:themeColor="text1"/>
+          <w:sz w:val="20"/>
+        </w:rPr>
+      </w:pPr>
       <w:r>
         <w:rPr>
           <w:noProof/>
         </w:rPr>
         <w:drawing>
-          <wp:inline distT="0" distB="0" distL="0" distR="0" wp14:anchorId="1C02CDD8" wp14:editId="1E79E4EE">
-            <wp:extent cx="5248276" cy="3543300"/>
+          <wp:inline distT="0" distB="0" distL="0" distR="0" wp14:anchorId="7B11E56E" wp14:editId="01E2FFCD">
+            <wp:extent cx="5219702" cy="3514725"/>
             <wp:effectExtent l="0" t="0" r="0" b="0"/>
-            <wp:docPr id="142835457" name="Obraz 142835457"/>
+            <wp:docPr id="29" name="Obraz 29"/>
             <wp:cNvGraphicFramePr>
               <a:graphicFrameLocks xmlns:a="http://schemas.openxmlformats.org/drawingml/2006/main" noChangeAspect="1"/>
             </wp:cNvGraphicFramePr>
@@ -23028,7 +22762,7 @@
                   <pic:spPr>
                     <a:xfrm>
                       <a:off x="0" y="0"/>
-                      <a:ext cx="5248276" cy="3543300"/>
+                      <a:ext cx="5219702" cy="3514725"/>
                     </a:xfrm>
                     <a:prstGeom prst="rect">
                       <a:avLst/>
@@ -23044,7 +22778,6 @@
     <w:p>
       <w:pPr>
         <w:pStyle w:val="Bezodstpw"/>
-        <w:ind w:left="348"/>
         <w:jc w:val="center"/>
         <w:rPr>
           <w:color w:val="000000" w:themeColor="text1"/>
@@ -23054,23 +22787,7 @@
         <w:rPr>
           <w:color w:val="000000" w:themeColor="text1"/>
         </w:rPr>
-        <w:t>1.Menu głowne</w:t>
-      </w:r>
-    </w:p>
-    <w:p>
-      <w:pPr>
-        <w:pStyle w:val="Bezodstpw"/>
-        <w:ind w:left="348"/>
-        <w:jc w:val="center"/>
-        <w:rPr>
-          <w:color w:val="000000" w:themeColor="text1"/>
-        </w:rPr>
-      </w:pPr>
-      <w:r>
-        <w:rPr>
-          <w:color w:val="000000" w:themeColor="text1"/>
-        </w:rPr>
-        <w:t>2. Title – imie nazwisko kuriera</w:t>
+        <w:t>1.Anchor - cofnięcie do poprzedniej strony</w:t>
       </w:r>
     </w:p>
     <w:p>
@@ -23085,7 +22802,7 @@
         <w:rPr>
           <w:color w:val="000000" w:themeColor="text1"/>
         </w:rPr>
-        <w:t xml:space="preserve">       3. Label, Textbox – dane kuriera</w:t>
+        <w:t>2. Menu głowne</w:t>
       </w:r>
     </w:p>
     <w:p>
@@ -23100,7 +22817,7 @@
         <w:rPr>
           <w:color w:val="000000" w:themeColor="text1"/>
         </w:rPr>
-        <w:t xml:space="preserve">       4. Label, Textbox – dane kuriera</w:t>
+        <w:t>3.Image - zdjęcie produktu</w:t>
       </w:r>
     </w:p>
     <w:p>
@@ -23115,82 +22832,7 @@
         <w:rPr>
           <w:color w:val="000000" w:themeColor="text1"/>
         </w:rPr>
-        <w:t xml:space="preserve">       5. Label, Textbox – dane kuriera</w:t>
-      </w:r>
-    </w:p>
-    <w:p>
-      <w:pPr>
-        <w:pStyle w:val="Bezodstpw"/>
-        <w:jc w:val="center"/>
-        <w:rPr>
-          <w:color w:val="000000" w:themeColor="text1"/>
-        </w:rPr>
-      </w:pPr>
-      <w:r>
-        <w:rPr>
-          <w:color w:val="000000" w:themeColor="text1"/>
-        </w:rPr>
-        <w:t xml:space="preserve">       6. Label, Textbox – dane kuriera</w:t>
-      </w:r>
-    </w:p>
-    <w:p>
-      <w:pPr>
-        <w:pStyle w:val="Bezodstpw"/>
-        <w:jc w:val="center"/>
-        <w:rPr>
-          <w:color w:val="000000" w:themeColor="text1"/>
-        </w:rPr>
-      </w:pPr>
-      <w:r>
-        <w:rPr>
-          <w:color w:val="000000" w:themeColor="text1"/>
-        </w:rPr>
-        <w:t xml:space="preserve">       7. Label, Textbox – dane kuriera</w:t>
-      </w:r>
-    </w:p>
-    <w:p>
-      <w:pPr>
-        <w:pStyle w:val="Bezodstpw"/>
-        <w:jc w:val="center"/>
-        <w:rPr>
-          <w:color w:val="000000" w:themeColor="text1"/>
-        </w:rPr>
-      </w:pPr>
-      <w:r>
-        <w:rPr>
-          <w:color w:val="000000" w:themeColor="text1"/>
-        </w:rPr>
-        <w:t>8. Number - licznik zrealizowanych zgłoszeń</w:t>
-      </w:r>
-    </w:p>
-    <w:p>
-      <w:pPr>
-        <w:pStyle w:val="Bezodstpw"/>
-        <w:jc w:val="center"/>
-        <w:rPr>
-          <w:color w:val="000000" w:themeColor="text1"/>
-        </w:rPr>
-      </w:pPr>
-      <w:r>
-        <w:rPr>
-          <w:color w:val="000000" w:themeColor="text1"/>
-        </w:rPr>
-        <w:t>Grid - panel zgłoszeń</w:t>
-      </w:r>
-    </w:p>
-    <w:p>
-      <w:pPr>
-        <w:pStyle w:val="Bezodstpw"/>
-        <w:jc w:val="center"/>
-        <w:rPr>
-          <w:color w:val="000000" w:themeColor="text1"/>
-        </w:rPr>
-      </w:pPr>
-      <w:r>
-        <w:rPr>
-          <w:color w:val="000000" w:themeColor="text1"/>
-        </w:rPr>
-        <w:t>Button – zapisz zmiany</w:t>
+        <w:t>4.Text - opis produktu</w:t>
       </w:r>
     </w:p>
     <w:p>
@@ -23207,16 +22849,6 @@
       <w:pPr>
         <w:spacing w:line="240" w:lineRule="auto"/>
         <w:jc w:val="center"/>
-        <w:rPr>
-          <w:color w:val="000000" w:themeColor="text1"/>
-          <w:sz w:val="20"/>
-        </w:rPr>
-      </w:pPr>
-    </w:p>
-    <w:p>
-      <w:pPr>
-        <w:spacing w:line="240" w:lineRule="auto"/>
-        <w:ind w:left="348"/>
         <w:rPr>
           <w:color w:val="000000" w:themeColor="text1"/>
           <w:sz w:val="20"/>
@@ -23240,8 +22872,7 @@
           <w:color w:val="000000" w:themeColor="text1"/>
           <w:szCs w:val="30"/>
         </w:rPr>
-        <w:lastRenderedPageBreak/>
-        <w:t>Produkty</w:t>
+        <w:t>Rejestracja</w:t>
       </w:r>
     </w:p>
     <w:p>
@@ -23257,10 +22888,10 @@
           <w:noProof/>
         </w:rPr>
         <w:drawing>
-          <wp:inline distT="0" distB="0" distL="0" distR="0" wp14:anchorId="138368C9" wp14:editId="4B2CDD5D">
-            <wp:extent cx="5229225" cy="3533775"/>
+          <wp:inline distT="0" distB="0" distL="0" distR="0" wp14:anchorId="10431CFB" wp14:editId="4FC45619">
+            <wp:extent cx="5200650" cy="3533775"/>
             <wp:effectExtent l="0" t="0" r="0" b="0"/>
-            <wp:docPr id="31" name="Obraz 31"/>
+            <wp:docPr id="30" name="Obraz 30"/>
             <wp:cNvGraphicFramePr>
               <a:graphicFrameLocks xmlns:a="http://schemas.openxmlformats.org/drawingml/2006/main" noChangeAspect="1"/>
             </wp:cNvGraphicFramePr>
@@ -23286,7 +22917,7 @@
                   <pic:spPr>
                     <a:xfrm>
                       <a:off x="0" y="0"/>
-                      <a:ext cx="5229225" cy="3533775"/>
+                      <a:ext cx="5200650" cy="3533775"/>
                     </a:xfrm>
                     <a:prstGeom prst="rect">
                       <a:avLst/>
@@ -23326,7 +22957,7 @@
         <w:rPr>
           <w:color w:val="000000" w:themeColor="text1"/>
         </w:rPr>
-        <w:t>Combobox - Wybór kategorii</w:t>
+        <w:t>Label, Textbox – dane nowego użytkownika</w:t>
       </w:r>
     </w:p>
     <w:p>
@@ -23341,7 +22972,8 @@
         <w:rPr>
           <w:color w:val="000000" w:themeColor="text1"/>
         </w:rPr>
-        <w:t>Button – dodaj nowy produkt</w:t>
+        <w:lastRenderedPageBreak/>
+        <w:t>Label, Textbox – dane nowego użytkownika</w:t>
       </w:r>
     </w:p>
     <w:p>
@@ -23356,7 +22988,7 @@
         <w:rPr>
           <w:color w:val="000000" w:themeColor="text1"/>
         </w:rPr>
-        <w:t>Img - zdjęcie produtu</w:t>
+        <w:t>Label, Textbox – dane nowego użytkownika</w:t>
       </w:r>
     </w:p>
     <w:p>
@@ -23371,7 +23003,7 @@
         <w:rPr>
           <w:color w:val="000000" w:themeColor="text1"/>
         </w:rPr>
-        <w:t>Title – nazwa produktu</w:t>
+        <w:t>Label, Textbox – dane nowego użytkownika</w:t>
       </w:r>
     </w:p>
     <w:p>
@@ -23386,7 +23018,7 @@
         <w:rPr>
           <w:color w:val="000000" w:themeColor="text1"/>
         </w:rPr>
-        <w:t>Button – dodaj do koszyka</w:t>
+        <w:t>Label, Textbox – dane nowego użytkownika</w:t>
       </w:r>
     </w:p>
     <w:p>
@@ -23401,28 +23033,23 @@
         <w:rPr>
           <w:color w:val="000000" w:themeColor="text1"/>
         </w:rPr>
-        <w:t>Textbox – wyszukiwarka</w:t>
-      </w:r>
-    </w:p>
-    <w:p>
-      <w:pPr>
-        <w:spacing w:line="240" w:lineRule="auto"/>
+        <w:t>Label, Textbox – dane nowego użytkownika</w:t>
+      </w:r>
+    </w:p>
+    <w:p>
+      <w:pPr>
+        <w:pStyle w:val="Bezodstpw"/>
         <w:jc w:val="center"/>
         <w:rPr>
           <w:color w:val="000000" w:themeColor="text1"/>
-          <w:sz w:val="20"/>
-        </w:rPr>
-      </w:pPr>
-    </w:p>
-    <w:p>
-      <w:pPr>
-        <w:spacing w:line="240" w:lineRule="auto"/>
-        <w:jc w:val="center"/>
+        </w:rPr>
+      </w:pPr>
+      <w:r>
         <w:rPr>
           <w:color w:val="000000" w:themeColor="text1"/>
-          <w:sz w:val="20"/>
-        </w:rPr>
-      </w:pPr>
+        </w:rPr>
+        <w:t>Button - Rejestracja</w:t>
+      </w:r>
     </w:p>
     <w:p>
       <w:pPr>
@@ -23440,47 +23067,33 @@
         <w:spacing w:line="240" w:lineRule="auto"/>
         <w:rPr>
           <w:color w:val="000000" w:themeColor="text1"/>
-          <w:sz w:val="20"/>
-        </w:rPr>
-      </w:pPr>
-    </w:p>
-    <w:p>
-      <w:pPr>
-        <w:pStyle w:val="Nagwek2"/>
-        <w:rPr>
-          <w:rFonts w:asciiTheme="minorHAnsi" w:eastAsiaTheme="minorEastAsia" w:hAnsiTheme="minorHAnsi" w:cstheme="minorBidi"/>
-          <w:bCs/>
-          <w:color w:val="000000" w:themeColor="text1"/>
+          <w:sz w:val="30"/>
           <w:szCs w:val="30"/>
         </w:rPr>
       </w:pPr>
       <w:r>
         <w:rPr>
+          <w:rStyle w:val="Nagwek2Znak"/>
           <w:rFonts w:cs="Times New Roman"/>
           <w:bCs/>
           <w:color w:val="000000" w:themeColor="text1"/>
           <w:szCs w:val="30"/>
         </w:rPr>
-        <w:t>Płatność kartą</w:t>
-      </w:r>
-    </w:p>
-    <w:p>
-      <w:pPr>
-        <w:spacing w:line="240" w:lineRule="auto"/>
-        <w:rPr>
-          <w:color w:val="000000" w:themeColor="text1"/>
-          <w:sz w:val="20"/>
-        </w:rPr>
-      </w:pPr>
+        <w:lastRenderedPageBreak/>
+        <w:t>Kurier</w:t>
+      </w:r>
+      <w:r>
+        <w:br/>
+      </w:r>
       <w:r>
         <w:rPr>
           <w:noProof/>
         </w:rPr>
         <w:drawing>
-          <wp:inline distT="0" distB="0" distL="0" distR="0" wp14:anchorId="39F7E6F1" wp14:editId="0CA4DB9D">
-            <wp:extent cx="5305426" cy="3590925"/>
+          <wp:inline distT="0" distB="0" distL="0" distR="0" wp14:anchorId="1C02CDD8" wp14:editId="1E79E4EE">
+            <wp:extent cx="5248276" cy="3543300"/>
             <wp:effectExtent l="0" t="0" r="0" b="0"/>
-            <wp:docPr id="32" name="Obraz 32"/>
+            <wp:docPr id="142835457" name="Obraz 142835457"/>
             <wp:cNvGraphicFramePr>
               <a:graphicFrameLocks xmlns:a="http://schemas.openxmlformats.org/drawingml/2006/main" noChangeAspect="1"/>
             </wp:cNvGraphicFramePr>
@@ -23506,6 +23119,484 @@
                   <pic:spPr>
                     <a:xfrm>
                       <a:off x="0" y="0"/>
+                      <a:ext cx="5248276" cy="3543300"/>
+                    </a:xfrm>
+                    <a:prstGeom prst="rect">
+                      <a:avLst/>
+                    </a:prstGeom>
+                  </pic:spPr>
+                </pic:pic>
+              </a:graphicData>
+            </a:graphic>
+          </wp:inline>
+        </w:drawing>
+      </w:r>
+    </w:p>
+    <w:p>
+      <w:pPr>
+        <w:pStyle w:val="Bezodstpw"/>
+        <w:ind w:left="348"/>
+        <w:jc w:val="center"/>
+        <w:rPr>
+          <w:color w:val="000000" w:themeColor="text1"/>
+        </w:rPr>
+      </w:pPr>
+      <w:r>
+        <w:rPr>
+          <w:color w:val="000000" w:themeColor="text1"/>
+        </w:rPr>
+        <w:t>1.Menu głowne</w:t>
+      </w:r>
+    </w:p>
+    <w:p>
+      <w:pPr>
+        <w:pStyle w:val="Bezodstpw"/>
+        <w:ind w:left="348"/>
+        <w:jc w:val="center"/>
+        <w:rPr>
+          <w:color w:val="000000" w:themeColor="text1"/>
+        </w:rPr>
+      </w:pPr>
+      <w:r>
+        <w:rPr>
+          <w:color w:val="000000" w:themeColor="text1"/>
+        </w:rPr>
+        <w:t>2. Title – imie nazwisko kuriera</w:t>
+      </w:r>
+    </w:p>
+    <w:p>
+      <w:pPr>
+        <w:pStyle w:val="Bezodstpw"/>
+        <w:jc w:val="center"/>
+        <w:rPr>
+          <w:color w:val="000000" w:themeColor="text1"/>
+        </w:rPr>
+      </w:pPr>
+      <w:r>
+        <w:rPr>
+          <w:color w:val="000000" w:themeColor="text1"/>
+        </w:rPr>
+        <w:t xml:space="preserve">       3. Label, Textbox – dane kuriera</w:t>
+      </w:r>
+    </w:p>
+    <w:p>
+      <w:pPr>
+        <w:pStyle w:val="Bezodstpw"/>
+        <w:jc w:val="center"/>
+        <w:rPr>
+          <w:color w:val="000000" w:themeColor="text1"/>
+        </w:rPr>
+      </w:pPr>
+      <w:r>
+        <w:rPr>
+          <w:color w:val="000000" w:themeColor="text1"/>
+        </w:rPr>
+        <w:t xml:space="preserve">       4. Label, Textbox – dane kuriera</w:t>
+      </w:r>
+    </w:p>
+    <w:p>
+      <w:pPr>
+        <w:pStyle w:val="Bezodstpw"/>
+        <w:jc w:val="center"/>
+        <w:rPr>
+          <w:color w:val="000000" w:themeColor="text1"/>
+        </w:rPr>
+      </w:pPr>
+      <w:r>
+        <w:rPr>
+          <w:color w:val="000000" w:themeColor="text1"/>
+        </w:rPr>
+        <w:t xml:space="preserve">       5. Label, Textbox – dane kuriera</w:t>
+      </w:r>
+    </w:p>
+    <w:p>
+      <w:pPr>
+        <w:pStyle w:val="Bezodstpw"/>
+        <w:jc w:val="center"/>
+        <w:rPr>
+          <w:color w:val="000000" w:themeColor="text1"/>
+        </w:rPr>
+      </w:pPr>
+      <w:r>
+        <w:rPr>
+          <w:color w:val="000000" w:themeColor="text1"/>
+        </w:rPr>
+        <w:t xml:space="preserve">       6. Label, Textbox – dane kuriera</w:t>
+      </w:r>
+    </w:p>
+    <w:p>
+      <w:pPr>
+        <w:pStyle w:val="Bezodstpw"/>
+        <w:jc w:val="center"/>
+        <w:rPr>
+          <w:color w:val="000000" w:themeColor="text1"/>
+        </w:rPr>
+      </w:pPr>
+      <w:r>
+        <w:rPr>
+          <w:color w:val="000000" w:themeColor="text1"/>
+        </w:rPr>
+        <w:t xml:space="preserve">       7. Label, Textbox – dane kuriera</w:t>
+      </w:r>
+    </w:p>
+    <w:p>
+      <w:pPr>
+        <w:pStyle w:val="Bezodstpw"/>
+        <w:jc w:val="center"/>
+        <w:rPr>
+          <w:color w:val="000000" w:themeColor="text1"/>
+        </w:rPr>
+      </w:pPr>
+      <w:r>
+        <w:rPr>
+          <w:color w:val="000000" w:themeColor="text1"/>
+        </w:rPr>
+        <w:t>8. Number - licznik zrealizowanych zgłoszeń</w:t>
+      </w:r>
+    </w:p>
+    <w:p>
+      <w:pPr>
+        <w:pStyle w:val="Bezodstpw"/>
+        <w:jc w:val="center"/>
+        <w:rPr>
+          <w:color w:val="000000" w:themeColor="text1"/>
+        </w:rPr>
+      </w:pPr>
+      <w:r>
+        <w:rPr>
+          <w:color w:val="000000" w:themeColor="text1"/>
+        </w:rPr>
+        <w:t>Grid - panel zgłoszeń</w:t>
+      </w:r>
+    </w:p>
+    <w:p>
+      <w:pPr>
+        <w:pStyle w:val="Bezodstpw"/>
+        <w:jc w:val="center"/>
+        <w:rPr>
+          <w:color w:val="000000" w:themeColor="text1"/>
+        </w:rPr>
+      </w:pPr>
+      <w:r>
+        <w:rPr>
+          <w:color w:val="000000" w:themeColor="text1"/>
+        </w:rPr>
+        <w:t>Button – zapisz zmiany</w:t>
+      </w:r>
+    </w:p>
+    <w:p>
+      <w:pPr>
+        <w:spacing w:line="240" w:lineRule="auto"/>
+        <w:jc w:val="center"/>
+        <w:rPr>
+          <w:color w:val="000000" w:themeColor="text1"/>
+          <w:sz w:val="20"/>
+        </w:rPr>
+      </w:pPr>
+    </w:p>
+    <w:p>
+      <w:pPr>
+        <w:spacing w:line="240" w:lineRule="auto"/>
+        <w:jc w:val="center"/>
+        <w:rPr>
+          <w:color w:val="000000" w:themeColor="text1"/>
+          <w:sz w:val="20"/>
+        </w:rPr>
+      </w:pPr>
+    </w:p>
+    <w:p>
+      <w:pPr>
+        <w:spacing w:line="240" w:lineRule="auto"/>
+        <w:ind w:left="348"/>
+        <w:rPr>
+          <w:color w:val="000000" w:themeColor="text1"/>
+          <w:sz w:val="20"/>
+        </w:rPr>
+      </w:pPr>
+    </w:p>
+    <w:p>
+      <w:pPr>
+        <w:pStyle w:val="Nagwek2"/>
+        <w:rPr>
+          <w:rFonts w:asciiTheme="minorHAnsi" w:eastAsiaTheme="minorEastAsia" w:hAnsiTheme="minorHAnsi" w:cstheme="minorBidi"/>
+          <w:bCs/>
+          <w:color w:val="000000" w:themeColor="text1"/>
+          <w:szCs w:val="30"/>
+        </w:rPr>
+      </w:pPr>
+      <w:r>
+        <w:rPr>
+          <w:rFonts w:cs="Times New Roman"/>
+          <w:bCs/>
+          <w:color w:val="000000" w:themeColor="text1"/>
+          <w:szCs w:val="30"/>
+        </w:rPr>
+        <w:lastRenderedPageBreak/>
+        <w:t>Produkty</w:t>
+      </w:r>
+    </w:p>
+    <w:p>
+      <w:pPr>
+        <w:spacing w:line="240" w:lineRule="auto"/>
+        <w:rPr>
+          <w:color w:val="000000" w:themeColor="text1"/>
+          <w:sz w:val="20"/>
+        </w:rPr>
+      </w:pPr>
+      <w:r>
+        <w:rPr>
+          <w:noProof/>
+        </w:rPr>
+        <w:drawing>
+          <wp:inline distT="0" distB="0" distL="0" distR="0" wp14:anchorId="138368C9" wp14:editId="4B2CDD5D">
+            <wp:extent cx="5229225" cy="3533775"/>
+            <wp:effectExtent l="0" t="0" r="0" b="0"/>
+            <wp:docPr id="31" name="Obraz 31"/>
+            <wp:cNvGraphicFramePr>
+              <a:graphicFrameLocks xmlns:a="http://schemas.openxmlformats.org/drawingml/2006/main" noChangeAspect="1"/>
+            </wp:cNvGraphicFramePr>
+            <a:graphic xmlns:a="http://schemas.openxmlformats.org/drawingml/2006/main">
+              <a:graphicData uri="http://schemas.openxmlformats.org/drawingml/2006/picture">
+                <pic:pic xmlns:pic="http://schemas.openxmlformats.org/drawingml/2006/picture">
+                  <pic:nvPicPr>
+                    <pic:cNvPr id="0" name=""/>
+                    <pic:cNvPicPr/>
+                  </pic:nvPicPr>
+                  <pic:blipFill>
+                    <a:blip r:embed="rId53">
+                      <a:extLst>
+                        <a:ext uri="{28A0092B-C50C-407E-A947-70E740481C1C}">
+                          <a14:useLocalDpi xmlns:a14="http://schemas.microsoft.com/office/drawing/2010/main" val="0"/>
+                        </a:ext>
+                      </a:extLst>
+                    </a:blip>
+                    <a:stretch>
+                      <a:fillRect/>
+                    </a:stretch>
+                  </pic:blipFill>
+                  <pic:spPr>
+                    <a:xfrm>
+                      <a:off x="0" y="0"/>
+                      <a:ext cx="5229225" cy="3533775"/>
+                    </a:xfrm>
+                    <a:prstGeom prst="rect">
+                      <a:avLst/>
+                    </a:prstGeom>
+                  </pic:spPr>
+                </pic:pic>
+              </a:graphicData>
+            </a:graphic>
+          </wp:inline>
+        </w:drawing>
+      </w:r>
+    </w:p>
+    <w:p>
+      <w:pPr>
+        <w:pStyle w:val="Bezodstpw"/>
+        <w:jc w:val="center"/>
+        <w:rPr>
+          <w:color w:val="000000" w:themeColor="text1"/>
+        </w:rPr>
+      </w:pPr>
+      <w:r>
+        <w:rPr>
+          <w:color w:val="000000" w:themeColor="text1"/>
+        </w:rPr>
+        <w:t>Menu główne</w:t>
+      </w:r>
+    </w:p>
+    <w:p>
+      <w:pPr>
+        <w:pStyle w:val="Bezodstpw"/>
+        <w:jc w:val="center"/>
+        <w:rPr>
+          <w:color w:val="000000" w:themeColor="text1"/>
+        </w:rPr>
+      </w:pPr>
+      <w:r>
+        <w:rPr>
+          <w:color w:val="000000" w:themeColor="text1"/>
+        </w:rPr>
+        <w:t>Combobox - Wybór kategorii</w:t>
+      </w:r>
+    </w:p>
+    <w:p>
+      <w:pPr>
+        <w:pStyle w:val="Bezodstpw"/>
+        <w:jc w:val="center"/>
+        <w:rPr>
+          <w:color w:val="000000" w:themeColor="text1"/>
+        </w:rPr>
+      </w:pPr>
+      <w:r>
+        <w:rPr>
+          <w:color w:val="000000" w:themeColor="text1"/>
+        </w:rPr>
+        <w:t>Button – dodaj nowy produkt</w:t>
+      </w:r>
+    </w:p>
+    <w:p>
+      <w:pPr>
+        <w:pStyle w:val="Bezodstpw"/>
+        <w:jc w:val="center"/>
+        <w:rPr>
+          <w:color w:val="000000" w:themeColor="text1"/>
+        </w:rPr>
+      </w:pPr>
+      <w:r>
+        <w:rPr>
+          <w:color w:val="000000" w:themeColor="text1"/>
+        </w:rPr>
+        <w:t>Img - zdjęcie produtu</w:t>
+      </w:r>
+    </w:p>
+    <w:p>
+      <w:pPr>
+        <w:pStyle w:val="Bezodstpw"/>
+        <w:jc w:val="center"/>
+        <w:rPr>
+          <w:color w:val="000000" w:themeColor="text1"/>
+        </w:rPr>
+      </w:pPr>
+      <w:r>
+        <w:rPr>
+          <w:color w:val="000000" w:themeColor="text1"/>
+        </w:rPr>
+        <w:t>Title – nazwa produktu</w:t>
+      </w:r>
+    </w:p>
+    <w:p>
+      <w:pPr>
+        <w:pStyle w:val="Bezodstpw"/>
+        <w:jc w:val="center"/>
+        <w:rPr>
+          <w:color w:val="000000" w:themeColor="text1"/>
+        </w:rPr>
+      </w:pPr>
+      <w:r>
+        <w:rPr>
+          <w:color w:val="000000" w:themeColor="text1"/>
+        </w:rPr>
+        <w:t>Button – dodaj do koszyka</w:t>
+      </w:r>
+    </w:p>
+    <w:p>
+      <w:pPr>
+        <w:pStyle w:val="Bezodstpw"/>
+        <w:jc w:val="center"/>
+        <w:rPr>
+          <w:color w:val="000000" w:themeColor="text1"/>
+        </w:rPr>
+      </w:pPr>
+      <w:r>
+        <w:rPr>
+          <w:color w:val="000000" w:themeColor="text1"/>
+        </w:rPr>
+        <w:t>Textbox – wyszukiwarka</w:t>
+      </w:r>
+    </w:p>
+    <w:p>
+      <w:pPr>
+        <w:spacing w:line="240" w:lineRule="auto"/>
+        <w:jc w:val="center"/>
+        <w:rPr>
+          <w:color w:val="000000" w:themeColor="text1"/>
+          <w:sz w:val="20"/>
+        </w:rPr>
+      </w:pPr>
+    </w:p>
+    <w:p>
+      <w:pPr>
+        <w:spacing w:line="240" w:lineRule="auto"/>
+        <w:jc w:val="center"/>
+        <w:rPr>
+          <w:color w:val="000000" w:themeColor="text1"/>
+          <w:sz w:val="20"/>
+        </w:rPr>
+      </w:pPr>
+    </w:p>
+    <w:p>
+      <w:pPr>
+        <w:rPr>
+          <w:color w:val="000000" w:themeColor="text1"/>
+          <w:szCs w:val="24"/>
+        </w:rPr>
+      </w:pPr>
+      <w:r>
+        <w:br w:type="page"/>
+      </w:r>
+    </w:p>
+    <w:p>
+      <w:pPr>
+        <w:spacing w:line="240" w:lineRule="auto"/>
+        <w:rPr>
+          <w:color w:val="000000" w:themeColor="text1"/>
+          <w:sz w:val="20"/>
+        </w:rPr>
+      </w:pPr>
+    </w:p>
+    <w:p>
+      <w:pPr>
+        <w:pStyle w:val="Nagwek2"/>
+        <w:rPr>
+          <w:rFonts w:asciiTheme="minorHAnsi" w:eastAsiaTheme="minorEastAsia" w:hAnsiTheme="minorHAnsi" w:cstheme="minorBidi"/>
+          <w:bCs/>
+          <w:color w:val="000000" w:themeColor="text1"/>
+          <w:szCs w:val="30"/>
+        </w:rPr>
+      </w:pPr>
+      <w:r>
+        <w:rPr>
+          <w:rFonts w:cs="Times New Roman"/>
+          <w:bCs/>
+          <w:color w:val="000000" w:themeColor="text1"/>
+          <w:szCs w:val="30"/>
+        </w:rPr>
+        <w:t>Płatność kartą</w:t>
+      </w:r>
+    </w:p>
+    <w:p>
+      <w:pPr>
+        <w:spacing w:line="240" w:lineRule="auto"/>
+        <w:rPr>
+          <w:color w:val="000000" w:themeColor="text1"/>
+          <w:sz w:val="20"/>
+        </w:rPr>
+      </w:pPr>
+      <w:r>
+        <w:rPr>
+          <w:noProof/>
+        </w:rPr>
+        <w:drawing>
+          <wp:inline distT="0" distB="0" distL="0" distR="0" wp14:anchorId="39F7E6F1" wp14:editId="0CA4DB9D">
+            <wp:extent cx="5305426" cy="3590925"/>
+            <wp:effectExtent l="0" t="0" r="0" b="0"/>
+            <wp:docPr id="32" name="Obraz 32"/>
+            <wp:cNvGraphicFramePr>
+              <a:graphicFrameLocks xmlns:a="http://schemas.openxmlformats.org/drawingml/2006/main" noChangeAspect="1"/>
+            </wp:cNvGraphicFramePr>
+            <a:graphic xmlns:a="http://schemas.openxmlformats.org/drawingml/2006/main">
+              <a:graphicData uri="http://schemas.openxmlformats.org/drawingml/2006/picture">
+                <pic:pic xmlns:pic="http://schemas.openxmlformats.org/drawingml/2006/picture">
+                  <pic:nvPicPr>
+                    <pic:cNvPr id="0" name=""/>
+                    <pic:cNvPicPr/>
+                  </pic:nvPicPr>
+                  <pic:blipFill>
+                    <a:blip r:embed="rId54">
+                      <a:extLst>
+                        <a:ext uri="{28A0092B-C50C-407E-A947-70E740481C1C}">
+                          <a14:useLocalDpi xmlns:a14="http://schemas.microsoft.com/office/drawing/2010/main" val="0"/>
+                        </a:ext>
+                      </a:extLst>
+                    </a:blip>
+                    <a:stretch>
+                      <a:fillRect/>
+                    </a:stretch>
+                  </pic:blipFill>
+                  <pic:spPr>
+                    <a:xfrm>
+                      <a:off x="0" y="0"/>
                       <a:ext cx="5305426" cy="3590925"/>
                     </a:xfrm>
                     <a:prstGeom prst="rect">
@@ -25387,8 +25478,8 @@
       </w:pPr>
     </w:p>
     <w:sectPr>
-      <w:headerReference w:type="default" r:id="rId53"/>
-      <w:footerReference w:type="default" r:id="rId54"/>
+      <w:headerReference w:type="default" r:id="rId55"/>
+      <w:footerReference w:type="default" r:id="rId56"/>
       <w:pgSz w:w="11906" w:h="16838"/>
       <w:pgMar w:top="1417" w:right="1417" w:bottom="1417" w:left="1417" w:header="708" w:footer="708" w:gutter="0"/>
       <w:cols w:space="708"/>

</xml_diff>

<commit_message>
Prezentacja - czesc dotyczaca analizy i architektury
</commit_message>
<xml_diff>
--- a/Dokumentacja/DokumentacjaPandronka.docx
+++ b/Dokumentacja/DokumentacjaPandronka.docx
@@ -153,7 +153,6 @@
           <w:docPartUnique/>
         </w:docPartObj>
       </w:sdtPr>
-      <w:sdtEndPr/>
       <w:sdtContent>
         <w:p>
           <w:pPr>
@@ -4261,7 +4260,7 @@
               <w:rPr>
                 <w:lang w:eastAsia="ar-SA"/>
               </w:rPr>
-              <w:t>Wyszukiwanie produktów</w:t>
+              <w:t>Sortowanie po kategorii</w:t>
             </w:r>
           </w:p>
         </w:tc>
@@ -4342,7 +4341,7 @@
               <w:rPr>
                 <w:lang w:eastAsia="ar-SA"/>
               </w:rPr>
-              <w:t>Sortowanie po kategorii</w:t>
+              <w:t>Przejrzysty wygląd</w:t>
             </w:r>
           </w:p>
         </w:tc>
@@ -4423,169 +4422,7 @@
               <w:rPr>
                 <w:lang w:eastAsia="ar-SA"/>
               </w:rPr>
-              <w:t>Przejrzysty wygląd</w:t>
-            </w:r>
-          </w:p>
-        </w:tc>
-        <w:tc>
-          <w:tcPr>
-            <w:tcW w:w="2265" w:type="dxa"/>
-          </w:tcPr>
-          <w:p>
-            <w:pPr>
-              <w:ind w:firstLine="0"/>
-              <w:jc w:val="center"/>
-              <w:rPr>
-                <w:lang w:eastAsia="ar-SA"/>
-              </w:rPr>
-            </w:pPr>
-            <w:r>
-              <w:rPr>
-                <w:lang w:eastAsia="ar-SA"/>
-              </w:rPr>
-              <w:t>X</w:t>
-            </w:r>
-          </w:p>
-        </w:tc>
-        <w:tc>
-          <w:tcPr>
-            <w:tcW w:w="2266" w:type="dxa"/>
-          </w:tcPr>
-          <w:p>
-            <w:pPr>
-              <w:ind w:firstLine="0"/>
-              <w:jc w:val="center"/>
-              <w:rPr>
-                <w:lang w:eastAsia="ar-SA"/>
-              </w:rPr>
-            </w:pPr>
-            <w:r>
-              <w:rPr>
-                <w:lang w:eastAsia="ar-SA"/>
-              </w:rPr>
-              <w:t>X</w:t>
-            </w:r>
-          </w:p>
-        </w:tc>
-        <w:tc>
-          <w:tcPr>
-            <w:tcW w:w="2266" w:type="dxa"/>
-          </w:tcPr>
-          <w:p>
-            <w:pPr>
-              <w:ind w:firstLine="0"/>
-              <w:jc w:val="center"/>
-              <w:rPr>
-                <w:lang w:eastAsia="ar-SA"/>
-              </w:rPr>
-            </w:pPr>
-            <w:r>
-              <w:rPr>
-                <w:lang w:eastAsia="ar-SA"/>
-              </w:rPr>
-              <w:t>X</w:t>
-            </w:r>
-          </w:p>
-        </w:tc>
-      </w:tr>
-      <w:tr>
-        <w:tc>
-          <w:tcPr>
-            <w:tcW w:w="2265" w:type="dxa"/>
-          </w:tcPr>
-          <w:p>
-            <w:pPr>
-              <w:ind w:firstLine="0"/>
-              <w:rPr>
-                <w:lang w:eastAsia="ar-SA"/>
-              </w:rPr>
-            </w:pPr>
-            <w:r>
-              <w:rPr>
-                <w:lang w:eastAsia="ar-SA"/>
-              </w:rPr>
               <w:t>Obowiązkowa rejestracja</w:t>
-            </w:r>
-          </w:p>
-        </w:tc>
-        <w:tc>
-          <w:tcPr>
-            <w:tcW w:w="2265" w:type="dxa"/>
-          </w:tcPr>
-          <w:p>
-            <w:pPr>
-              <w:ind w:firstLine="0"/>
-              <w:jc w:val="center"/>
-              <w:rPr>
-                <w:lang w:eastAsia="ar-SA"/>
-              </w:rPr>
-            </w:pPr>
-            <w:r>
-              <w:rPr>
-                <w:lang w:eastAsia="ar-SA"/>
-              </w:rPr>
-              <w:t>X</w:t>
-            </w:r>
-          </w:p>
-        </w:tc>
-        <w:tc>
-          <w:tcPr>
-            <w:tcW w:w="2266" w:type="dxa"/>
-          </w:tcPr>
-          <w:p>
-            <w:pPr>
-              <w:ind w:firstLine="0"/>
-              <w:jc w:val="center"/>
-              <w:rPr>
-                <w:lang w:eastAsia="ar-SA"/>
-              </w:rPr>
-            </w:pPr>
-            <w:r>
-              <w:rPr>
-                <w:lang w:eastAsia="ar-SA"/>
-              </w:rPr>
-              <w:t>X</w:t>
-            </w:r>
-          </w:p>
-        </w:tc>
-        <w:tc>
-          <w:tcPr>
-            <w:tcW w:w="2266" w:type="dxa"/>
-          </w:tcPr>
-          <w:p>
-            <w:pPr>
-              <w:ind w:firstLine="0"/>
-              <w:jc w:val="center"/>
-              <w:rPr>
-                <w:lang w:eastAsia="ar-SA"/>
-              </w:rPr>
-            </w:pPr>
-            <w:r>
-              <w:rPr>
-                <w:lang w:eastAsia="ar-SA"/>
-              </w:rPr>
-              <w:t>X</w:t>
-            </w:r>
-          </w:p>
-        </w:tc>
-      </w:tr>
-      <w:tr>
-        <w:tc>
-          <w:tcPr>
-            <w:tcW w:w="2265" w:type="dxa"/>
-          </w:tcPr>
-          <w:p>
-            <w:pPr>
-              <w:ind w:firstLine="0"/>
-              <w:rPr>
-                <w:lang w:eastAsia="ar-SA"/>
-              </w:rPr>
-            </w:pPr>
-            <w:r>
-              <w:rPr>
-                <w:lang w:eastAsia="ar-SA"/>
-              </w:rPr>
-              <w:t>Przycisk „powrót na górę strony”</w:t>
             </w:r>
           </w:p>
         </w:tc>
@@ -15281,15 +15118,7 @@
             </w:r>
             <w:proofErr w:type="spellEnd"/>
             <w:r>
-              <w:t xml:space="preserve"> mieć wiele </w:t>
-            </w:r>
-            <w:proofErr w:type="spellStart"/>
-            <w:r>
-              <w:t>tokenów</w:t>
-            </w:r>
-            <w:proofErr w:type="spellEnd"/>
-            <w:r>
-              <w:t>.</w:t>
+              <w:t xml:space="preserve"> mieć wiele tokenów.</w:t>
             </w:r>
           </w:p>
         </w:tc>
@@ -15695,13 +15524,8 @@
               <w:ind w:firstLine="0"/>
             </w:pPr>
             <w:r>
-              <w:t xml:space="preserve">Nazwa </w:t>
-            </w:r>
-            <w:proofErr w:type="spellStart"/>
-            <w:r>
-              <w:t>tokenów</w:t>
-            </w:r>
-            <w:proofErr w:type="spellEnd"/>
+              <w:t>Nazwa tokenów</w:t>
+            </w:r>
           </w:p>
         </w:tc>
       </w:tr>
@@ -27458,6 +27282,9 @@
     </w:p>
     <w:p>
       <w:r>
+        <w:rPr>
+          <w:noProof/>
+        </w:rPr>
         <w:drawing>
           <wp:inline distT="0" distB="0" distL="0" distR="0" wp14:anchorId="1FB07E91" wp14:editId="6BF4165E">
             <wp:extent cx="5760720" cy="1694815"/>
@@ -27512,6 +27339,9 @@
     </w:p>
     <w:p>
       <w:r>
+        <w:rPr>
+          <w:noProof/>
+        </w:rPr>
         <w:drawing>
           <wp:inline distT="0" distB="0" distL="0" distR="0" wp14:anchorId="1C7F999D" wp14:editId="6634D6C7">
             <wp:extent cx="5382376" cy="2133898"/>
@@ -27574,6 +27404,9 @@
     </w:p>
     <w:p>
       <w:r>
+        <w:rPr>
+          <w:noProof/>
+        </w:rPr>
         <w:lastRenderedPageBreak/>
         <w:drawing>
           <wp:inline distT="0" distB="0" distL="0" distR="0" wp14:anchorId="47761610" wp14:editId="2235F741">
@@ -27637,6 +27470,9 @@
     </w:p>
     <w:p>
       <w:r>
+        <w:rPr>
+          <w:noProof/>
+        </w:rPr>
         <w:drawing>
           <wp:inline distT="0" distB="0" distL="0" distR="0" wp14:anchorId="1042B1BF" wp14:editId="27979CD6">
             <wp:extent cx="5760720" cy="4146550"/>
@@ -27687,6 +27523,9 @@
         <w:pStyle w:val="Heading1beznumeru"/>
       </w:pPr>
       <w:r>
+        <w:rPr>
+          <w:noProof/>
+        </w:rPr>
         <w:drawing>
           <wp:inline distT="0" distB="0" distL="0" distR="0" wp14:anchorId="21778BC7" wp14:editId="023A0991">
             <wp:extent cx="3467584" cy="2019582"/>

</xml_diff>